<commit_message>
Review báo cáo Hiền
</commit_message>
<xml_diff>
--- a/13. Nguyễn Như Hiền/NGUYEN NHU HIEN _ 44K21.1 (1).docx
+++ b/13. Nguyễn Như Hiền/NGUYEN NHU HIEN _ 44K21.1 (1).docx
@@ -1,6 +1,6 @@
 
 <file path=word/document.xml><?xml version="1.0" encoding="utf-8"?>
-<w:document xmlns:wpc="http://schemas.microsoft.com/office/word/2010/wordprocessingCanvas" xmlns:cx="http://schemas.microsoft.com/office/drawing/2014/chartex" xmlns:mc="http://schemas.openxmlformats.org/markup-compatibility/2006" xmlns:o="urn:schemas-microsoft-com:office:office" xmlns:r="http://schemas.openxmlformats.org/officeDocument/2006/relationships" xmlns:m="http://schemas.openxmlformats.org/officeDocument/2006/math" xmlns:v="urn:schemas-microsoft-com:vml" xmlns:wp14="http://schemas.microsoft.com/office/word/2010/wordprocessingDrawing" xmlns:wp="http://schemas.openxmlformats.org/drawingml/2006/wordprocessingDrawing" xmlns:w10="urn:schemas-microsoft-com:office:word" xmlns:w="http://schemas.openxmlformats.org/wordprocessingml/2006/main" xmlns:w14="http://schemas.microsoft.com/office/word/2010/wordml" xmlns:w15="http://schemas.microsoft.com/office/word/2012/wordml" xmlns:w16se="http://schemas.microsoft.com/office/word/2015/wordml/symex" xmlns:wpg="http://schemas.microsoft.com/office/word/2010/wordprocessingGroup" xmlns:wpi="http://schemas.microsoft.com/office/word/2010/wordprocessingInk" xmlns:wne="http://schemas.microsoft.com/office/word/2006/wordml" xmlns:wps="http://schemas.microsoft.com/office/word/2010/wordprocessingShape" mc:Ignorable="w14 w15 w16se wp14">
+<w:document xmlns:wpc="http://schemas.microsoft.com/office/word/2010/wordprocessingCanvas" xmlns:cx="http://schemas.microsoft.com/office/drawing/2014/chartex" xmlns:cx1="http://schemas.microsoft.com/office/drawing/2015/9/8/chartex" xmlns:cx2="http://schemas.microsoft.com/office/drawing/2015/10/21/chartex" xmlns:cx3="http://schemas.microsoft.com/office/drawing/2016/5/9/chartex" xmlns:cx4="http://schemas.microsoft.com/office/drawing/2016/5/10/chartex" xmlns:cx5="http://schemas.microsoft.com/office/drawing/2016/5/11/chartex" xmlns:cx6="http://schemas.microsoft.com/office/drawing/2016/5/12/chartex" xmlns:cx7="http://schemas.microsoft.com/office/drawing/2016/5/13/chartex" xmlns:cx8="http://schemas.microsoft.com/office/drawing/2016/5/14/chartex" xmlns:mc="http://schemas.openxmlformats.org/markup-compatibility/2006" xmlns:aink="http://schemas.microsoft.com/office/drawing/2016/ink" xmlns:am3d="http://schemas.microsoft.com/office/drawing/2017/model3d" xmlns:o="urn:schemas-microsoft-com:office:office" xmlns:r="http://schemas.openxmlformats.org/officeDocument/2006/relationships" xmlns:m="http://schemas.openxmlformats.org/officeDocument/2006/math" xmlns:v="urn:schemas-microsoft-com:vml" xmlns:wp14="http://schemas.microsoft.com/office/word/2010/wordprocessingDrawing" xmlns:wp="http://schemas.openxmlformats.org/drawingml/2006/wordprocessingDrawing" xmlns:w10="urn:schemas-microsoft-com:office:word" xmlns:w="http://schemas.openxmlformats.org/wordprocessingml/2006/main" xmlns:w14="http://schemas.microsoft.com/office/word/2010/wordml" xmlns:w15="http://schemas.microsoft.com/office/word/2012/wordml" xmlns:w16cid="http://schemas.microsoft.com/office/word/2016/wordml/cid" xmlns:w16se="http://schemas.microsoft.com/office/word/2015/wordml/symex" xmlns:wpg="http://schemas.microsoft.com/office/word/2010/wordprocessingGroup" xmlns:wpi="http://schemas.microsoft.com/office/word/2010/wordprocessingInk" xmlns:wne="http://schemas.microsoft.com/office/word/2006/wordml" xmlns:wps="http://schemas.microsoft.com/office/word/2010/wordprocessingShape" mc:Ignorable="w14 w15 w16se w16cid wp14">
   <w:body>
     <w:p>
       <w:pPr>
@@ -7733,13 +7733,130 @@
       <w:pPr>
         <w:spacing w:after="120" w:line="336" w:lineRule="auto"/>
         <w:rPr>
+          <w:ins w:id="24" w:author="nhamct" w:date="2022-04-14T15:30:00Z"/>
+        </w:rPr>
+      </w:pPr>
+      <w:r>
+        <w:t xml:space="preserve">Trước đây, để theo dõi- chăm sóc các hồ sơ này điều dưỡng phải thao tác trên nhiều ứng dụng như </w:t>
+      </w:r>
+      <w:del w:id="25" w:author="nhamct" w:date="2022-04-14T15:30:00Z">
+        <w:r>
+          <w:delText>skype</w:delText>
+        </w:r>
+      </w:del>
+      <w:ins w:id="26" w:author="nhamct" w:date="2022-04-14T15:30:00Z">
+        <w:r>
+          <w:t>Skype</w:t>
+        </w:r>
+      </w:ins>
+      <w:r>
+        <w:t xml:space="preserve">, </w:t>
+      </w:r>
+      <w:del w:id="27" w:author="nhamct" w:date="2022-04-14T15:30:00Z">
+        <w:r>
+          <w:delText xml:space="preserve">microsoft </w:delText>
+        </w:r>
+      </w:del>
+      <w:ins w:id="28" w:author="nhamct" w:date="2022-04-14T15:30:00Z">
+        <w:r>
+          <w:t xml:space="preserve">Microsoft </w:t>
+        </w:r>
+      </w:ins>
+      <w:del w:id="29" w:author="nhamct" w:date="2022-04-14T15:30:00Z">
+        <w:r>
+          <w:delText>excel</w:delText>
+        </w:r>
+      </w:del>
+      <w:ins w:id="30" w:author="nhamct" w:date="2022-04-14T15:30:00Z">
+        <w:r>
+          <w:t>Excel</w:t>
+        </w:r>
+      </w:ins>
+      <w:r>
+        <w:t xml:space="preserve">, </w:t>
+      </w:r>
+      <w:del w:id="31" w:author="nhamct" w:date="2022-04-14T15:30:00Z">
+        <w:r>
+          <w:delText>zalo</w:delText>
+        </w:r>
+      </w:del>
+      <w:ins w:id="32" w:author="nhamct" w:date="2022-04-14T15:30:00Z">
+        <w:r>
+          <w:t>Zalo</w:t>
+        </w:r>
+      </w:ins>
+      <w:r>
+        <w:t>. Diễn tiến đường huyết, huyết áp của người bệnh sẽ được ghi lại thủ công vào giấy và chụp hình gửi qua zalo Trung tâm Nội tiết, từ đó bác sỹ sẽ tham chiếu và điều chỉnh phác đồ điều trị. Hoạt động này đã để lại nhiều hạn chế:</w:t>
+      </w:r>
+    </w:p>
+    <w:p>
+      <w:pPr>
+        <w:spacing w:after="120" w:line="336" w:lineRule="auto"/>
+        <w:rPr>
+          <w:ins w:id="33" w:author="nhamct" w:date="2022-04-14T15:30:00Z"/>
+        </w:rPr>
+      </w:pPr>
+      <w:r>
+        <w:t xml:space="preserve"> - Điều dưỡng sẽ mất nhiều thời gian cho việc thao tác trên nhiều ứng dụng và tìm kiếm thông tin đường máu, huyết áp trước đó.</w:t>
+      </w:r>
+    </w:p>
+    <w:p>
+      <w:pPr>
+        <w:spacing w:after="120" w:line="336" w:lineRule="auto"/>
+        <w:rPr>
+          <w:ins w:id="34" w:author="nhamct" w:date="2022-04-14T15:30:00Z"/>
+        </w:rPr>
+      </w:pPr>
+      <w:r>
+        <w:t xml:space="preserve"> - Bác sỹ khó khăn trong quản lý chỉ số đường máu, huyết áp của từng bệnh nhân. </w:t>
+      </w:r>
+    </w:p>
+    <w:p>
+      <w:pPr>
+        <w:spacing w:after="120" w:line="336" w:lineRule="auto"/>
+        <w:rPr>
+          <w:ins w:id="35" w:author="nhamct" w:date="2022-04-14T15:30:00Z"/>
+        </w:rPr>
+      </w:pPr>
+      <w:r>
+        <w:t xml:space="preserve">- Bản thân người bệnh phải lưu nhật ký chỉ số đường máu, huyết áp bằng rất nhiều giấy tờ. </w:t>
+      </w:r>
+    </w:p>
+    <w:p>
+      <w:pPr>
+        <w:spacing w:after="120" w:line="336" w:lineRule="auto"/>
+        <w:rPr>
+          <w:ins w:id="36" w:author="nhamct" w:date="2022-04-14T15:30:00Z"/>
+        </w:rPr>
+      </w:pPr>
+      <w:r>
+        <w:t xml:space="preserve">- Đặc biệt, rất nhiều bệnh nhân chưa tự nhận biết được mức đường máu hay huyết áp tại thời điểm đo được là cao hay thấp. </w:t>
+      </w:r>
+    </w:p>
+    <w:p>
+      <w:pPr>
+        <w:spacing w:after="120" w:line="336" w:lineRule="auto"/>
+        <w:rPr>
+          <w:del w:id="37" w:author="nhamct" w:date="2022-04-14T15:30:00Z"/>
           <w:b/>
           <w:lang w:val="de-DE"/>
         </w:rPr>
       </w:pPr>
-      <w:r>
-        <w:t xml:space="preserve">Trước đây, để theo dõi- chăm sóc các hồ sơ này điều dưỡng phải thao tác trên nhiều ứng dụng như skype, microsoft excel, zalo. Diễn tiến đường huyết, huyết áp của người bệnh sẽ được ghi lại thủ công vào giấy và chụp hình gửi qua zalo Trung tâm Nội tiết, từ đó bác sỹ sẽ tham chiếu và điều chỉnh phác đồ điều trị. Hoạt động này đã để lại nhiều hạn chế: - Điều dưỡng sẽ mất nhiều thời gian cho việc thao tác trên nhiều ứng dụng và tìm kiếm thông tin đường máu, huyết áp trước đó. - Bác sỹ khó khăn trong quản lý chỉ số đường máu, huyết áp của từng bệnh nhân. - Bản thân người bệnh phải lưu nhật ký chỉ số đường máu, huyết áp bằng rất nhiều giấy tờ. - Đặc biệt, rất nhiều bệnh nhân chưa tự nhận biết được mức đường máu hay huyết áp tại thời điểm đo được là cao hay thấp. Tất cả những vấn đề trên sẽ được giải quyết khi APP DI ĐỘNG QUẢN LÝ BỆNH NHÂN ra đời. </w:t>
-      </w:r>
+      <w:del w:id="38" w:author="nhamct" w:date="2022-04-14T15:30:00Z">
+        <w:r>
+          <w:delText xml:space="preserve">Tất cả những vấn đề trên sẽ được giải quyết khi APP DI ĐỘNG QUẢN LÝ BỆNH NHÂN ra đời. </w:delText>
+        </w:r>
+      </w:del>
+      <w:ins w:id="39" w:author="nhamct" w:date="2022-04-14T15:30:00Z">
+        <w:r>
+          <w:t>Nhằm gi</w:t>
+        </w:r>
+      </w:ins>
+      <w:ins w:id="40" w:author="nhamct" w:date="2022-04-14T15:31:00Z">
+        <w:r>
+          <w:t>ải quyết những hạn chế nêu trên, bệnh viện XX… xây dựng ứng dụng Y… trên nền tảng Z.</w:t>
+        </w:r>
+      </w:ins>
     </w:p>
     <w:p>
       <w:pPr>
@@ -7782,27 +7899,31 @@
         </w:numPr>
         <w:spacing w:before="0" w:after="120"/>
         <w:rPr>
+          <w:del w:id="41" w:author="nhamct" w:date="2022-04-14T15:32:00Z"/>
           <w:u w:val="single"/>
         </w:rPr>
       </w:pPr>
-      <w:r>
-        <w:rPr>
-          <w:u w:val="single"/>
-        </w:rPr>
-        <w:t xml:space="preserve">Thiết lập phần </w:t>
-      </w:r>
-      <w:r>
-        <w:rPr>
-          <w:u w:val="single"/>
-        </w:rPr>
-        <w:t>mềm</w:t>
-      </w:r>
-      <w:r>
-        <w:rPr>
-          <w:u w:val="single"/>
-        </w:rPr>
-        <w:t xml:space="preserve"> quản lý BN</w:t>
-      </w:r>
+      <w:del w:id="42" w:author="nhamct" w:date="2022-04-14T15:32:00Z">
+        <w:r>
+          <w:rPr>
+            <w:u w:val="single"/>
+          </w:rPr>
+          <w:lastRenderedPageBreak/>
+          <w:delText xml:space="preserve">Thiết lập phần </w:delText>
+        </w:r>
+        <w:r>
+          <w:rPr>
+            <w:u w:val="single"/>
+          </w:rPr>
+          <w:delText>mềm</w:delText>
+        </w:r>
+        <w:r>
+          <w:rPr>
+            <w:u w:val="single"/>
+          </w:rPr>
+          <w:delText xml:space="preserve"> quản lý BN</w:delText>
+        </w:r>
+      </w:del>
     </w:p>
     <w:p>
       <w:pPr>
@@ -7814,39 +7935,42 @@
         <w:spacing w:before="0" w:after="120"/>
         <w:ind w:left="1440"/>
         <w:rPr>
-          <w:szCs w:val="26"/>
-        </w:rPr>
-      </w:pPr>
-      <w:r>
-        <w:rPr>
-          <w:szCs w:val="26"/>
-        </w:rPr>
-        <w:t xml:space="preserve">Quản lý tự động: đưa ra các yêu cầu cấu hình trên phần </w:t>
-      </w:r>
-      <w:r>
-        <w:rPr>
-          <w:szCs w:val="26"/>
-        </w:rPr>
-        <w:t>mềm</w:t>
-      </w:r>
-      <w:r>
-        <w:rPr>
-          <w:szCs w:val="26"/>
-        </w:rPr>
-        <w:t xml:space="preserve"> </w:t>
-      </w:r>
-      <w:r>
-        <w:rPr>
-          <w:szCs w:val="26"/>
-        </w:rPr>
-        <w:t>Ehealth</w:t>
-      </w:r>
-      <w:r>
-        <w:rPr>
-          <w:szCs w:val="26"/>
-        </w:rPr>
-        <w:t xml:space="preserve"> (báo cáo chi tiết trong kế hoạch triển khai dự án).</w:t>
-      </w:r>
+          <w:del w:id="43" w:author="nhamct" w:date="2022-04-14T15:32:00Z"/>
+          <w:szCs w:val="26"/>
+        </w:rPr>
+      </w:pPr>
+      <w:del w:id="44" w:author="nhamct" w:date="2022-04-14T15:32:00Z">
+        <w:r>
+          <w:rPr>
+            <w:szCs w:val="26"/>
+          </w:rPr>
+          <w:delText xml:space="preserve">Quản lý tự động: đưa ra các yêu cầu cấu hình trên phần </w:delText>
+        </w:r>
+        <w:r>
+          <w:rPr>
+            <w:szCs w:val="26"/>
+          </w:rPr>
+          <w:delText>mềm</w:delText>
+        </w:r>
+        <w:r>
+          <w:rPr>
+            <w:szCs w:val="26"/>
+          </w:rPr>
+          <w:delText xml:space="preserve"> </w:delText>
+        </w:r>
+        <w:r>
+          <w:rPr>
+            <w:szCs w:val="26"/>
+          </w:rPr>
+          <w:delText>Ehealth</w:delText>
+        </w:r>
+        <w:r>
+          <w:rPr>
+            <w:szCs w:val="26"/>
+          </w:rPr>
+          <w:delText xml:space="preserve"> (báo cáo chi tiết trong kế hoạch triển khai dự án).</w:delText>
+        </w:r>
+      </w:del>
     </w:p>
     <w:p>
       <w:pPr>
@@ -7858,27 +7982,30 @@
         <w:spacing w:before="0" w:after="120"/>
         <w:ind w:left="1440"/>
         <w:rPr>
-          <w:szCs w:val="26"/>
-        </w:rPr>
-      </w:pPr>
-      <w:r>
-        <w:rPr>
-          <w:szCs w:val="26"/>
-        </w:rPr>
-        <w:t>Quản lý bán tự động: đưa ra các tình huống cấu hình khác nhau có sự ca</w:t>
-      </w:r>
-      <w:r>
-        <w:rPr>
-          <w:szCs w:val="26"/>
-        </w:rPr>
-        <w:t>n thiệt của NVYT (báo</w:t>
-      </w:r>
-      <w:r>
-        <w:rPr>
-          <w:szCs w:val="26"/>
-        </w:rPr>
-        <w:t xml:space="preserve"> cáo chi tiết trong kế hoạch triển khai dự án).</w:t>
-      </w:r>
+          <w:del w:id="45" w:author="nhamct" w:date="2022-04-14T15:32:00Z"/>
+          <w:szCs w:val="26"/>
+        </w:rPr>
+      </w:pPr>
+      <w:del w:id="46" w:author="nhamct" w:date="2022-04-14T15:32:00Z">
+        <w:r>
+          <w:rPr>
+            <w:szCs w:val="26"/>
+          </w:rPr>
+          <w:delText>Quản lý bán tự động: đưa ra các tình huống cấu hình khác nhau có sự ca</w:delText>
+        </w:r>
+        <w:r>
+          <w:rPr>
+            <w:szCs w:val="26"/>
+          </w:rPr>
+          <w:delText>n thiệt của NVYT (báo</w:delText>
+        </w:r>
+        <w:r>
+          <w:rPr>
+            <w:szCs w:val="26"/>
+          </w:rPr>
+          <w:delText xml:space="preserve"> cáo chi tiết trong kế hoạch triển khai dự án).</w:delText>
+        </w:r>
+      </w:del>
     </w:p>
     <w:p>
       <w:pPr>
@@ -7889,28 +8016,30 @@
         </w:numPr>
         <w:spacing w:after="120"/>
         <w:rPr>
+          <w:del w:id="47" w:author="nhamct" w:date="2022-04-14T15:32:00Z"/>
           <w:u w:val="single"/>
         </w:rPr>
       </w:pPr>
-      <w:r>
-        <w:rPr>
-          <w:u w:val="single"/>
-        </w:rPr>
-        <w:lastRenderedPageBreak/>
-        <w:t xml:space="preserve"> Thiết lập phần </w:t>
-      </w:r>
-      <w:r>
-        <w:rPr>
-          <w:u w:val="single"/>
-        </w:rPr>
-        <w:t>mềm</w:t>
-      </w:r>
-      <w:r>
-        <w:rPr>
-          <w:u w:val="single"/>
-        </w:rPr>
-        <w:t xml:space="preserve"> quản lý quá trình điều trị</w:t>
-      </w:r>
+      <w:del w:id="48" w:author="nhamct" w:date="2022-04-14T15:32:00Z">
+        <w:r>
+          <w:rPr>
+            <w:u w:val="single"/>
+          </w:rPr>
+          <w:delText xml:space="preserve"> Thiết lập phần </w:delText>
+        </w:r>
+        <w:r>
+          <w:rPr>
+            <w:u w:val="single"/>
+          </w:rPr>
+          <w:delText>mềm</w:delText>
+        </w:r>
+        <w:r>
+          <w:rPr>
+            <w:u w:val="single"/>
+          </w:rPr>
+          <w:delText xml:space="preserve"> quản lý quá trình điều trị</w:delText>
+        </w:r>
+      </w:del>
     </w:p>
     <w:p>
       <w:pPr>
@@ -7922,15 +8051,18 @@
         <w:spacing w:before="0" w:after="120"/>
         <w:ind w:left="1440"/>
         <w:rPr>
-          <w:szCs w:val="26"/>
-        </w:rPr>
-      </w:pPr>
-      <w:r>
-        <w:rPr>
-          <w:szCs w:val="26"/>
-        </w:rPr>
-        <w:t>Thống kê các số liệu về đường huyết</w:t>
-      </w:r>
+          <w:del w:id="49" w:author="nhamct" w:date="2022-04-14T15:32:00Z"/>
+          <w:szCs w:val="26"/>
+        </w:rPr>
+      </w:pPr>
+      <w:del w:id="50" w:author="nhamct" w:date="2022-04-14T15:32:00Z">
+        <w:r>
+          <w:rPr>
+            <w:szCs w:val="26"/>
+          </w:rPr>
+          <w:delText>Thống kê các số liệu về đường huyết</w:delText>
+        </w:r>
+      </w:del>
     </w:p>
     <w:p>
       <w:pPr>
@@ -7942,21 +8074,24 @@
         <w:spacing w:before="0" w:after="120"/>
         <w:ind w:left="1440"/>
         <w:rPr>
-          <w:szCs w:val="26"/>
-        </w:rPr>
-      </w:pPr>
-      <w:r>
-        <w:rPr>
-          <w:szCs w:val="26"/>
-        </w:rPr>
-        <w:t>Các</w:t>
-      </w:r>
-      <w:r>
-        <w:rPr>
-          <w:szCs w:val="26"/>
-        </w:rPr>
-        <w:t xml:space="preserve"> đơn thuốc các đợt điều trị.</w:t>
-      </w:r>
+          <w:del w:id="51" w:author="nhamct" w:date="2022-04-14T15:32:00Z"/>
+          <w:szCs w:val="26"/>
+        </w:rPr>
+      </w:pPr>
+      <w:del w:id="52" w:author="nhamct" w:date="2022-04-14T15:32:00Z">
+        <w:r>
+          <w:rPr>
+            <w:szCs w:val="26"/>
+          </w:rPr>
+          <w:delText>Các</w:delText>
+        </w:r>
+        <w:r>
+          <w:rPr>
+            <w:szCs w:val="26"/>
+          </w:rPr>
+          <w:delText xml:space="preserve"> đơn thuốc các đợt điều trị.</w:delText>
+        </w:r>
+      </w:del>
     </w:p>
     <w:p>
       <w:pPr>
@@ -7968,21 +8103,24 @@
         <w:spacing w:before="0" w:after="120"/>
         <w:ind w:left="1440"/>
         <w:rPr>
-          <w:szCs w:val="26"/>
-        </w:rPr>
-      </w:pPr>
-      <w:r>
-        <w:rPr>
-          <w:szCs w:val="26"/>
-        </w:rPr>
-        <w:t>Đánh giá kết quả điều tr</w:t>
-      </w:r>
-      <w:r>
-        <w:rPr>
-          <w:szCs w:val="26"/>
-        </w:rPr>
-        <w:t>ị</w:t>
-      </w:r>
+          <w:del w:id="53" w:author="nhamct" w:date="2022-04-14T15:32:00Z"/>
+          <w:szCs w:val="26"/>
+        </w:rPr>
+      </w:pPr>
+      <w:del w:id="54" w:author="nhamct" w:date="2022-04-14T15:32:00Z">
+        <w:r>
+          <w:rPr>
+            <w:szCs w:val="26"/>
+          </w:rPr>
+          <w:delText>Đánh giá kết quả điều tr</w:delText>
+        </w:r>
+        <w:r>
+          <w:rPr>
+            <w:szCs w:val="26"/>
+          </w:rPr>
+          <w:delText>ị</w:delText>
+        </w:r>
+      </w:del>
     </w:p>
     <w:p>
       <w:pPr>
@@ -7993,15 +8131,18 @@
         </w:numPr>
         <w:spacing w:after="120"/>
         <w:rPr>
+          <w:del w:id="55" w:author="nhamct" w:date="2022-04-14T15:32:00Z"/>
           <w:u w:val="single"/>
         </w:rPr>
       </w:pPr>
-      <w:r>
-        <w:rPr>
-          <w:u w:val="single"/>
-        </w:rPr>
-        <w:t>Phần mềm hỗ trợ nhắc nhở BN tái khám và điều trị</w:t>
-      </w:r>
+      <w:del w:id="56" w:author="nhamct" w:date="2022-04-14T15:32:00Z">
+        <w:r>
+          <w:rPr>
+            <w:u w:val="single"/>
+          </w:rPr>
+          <w:delText>Phần mềm hỗ trợ nhắc nhở BN tái khám và điều trị</w:delText>
+        </w:r>
+      </w:del>
     </w:p>
     <w:p>
       <w:pPr>
@@ -8012,15 +8153,18 @@
         </w:numPr>
         <w:spacing w:after="120"/>
         <w:rPr>
+          <w:del w:id="57" w:author="nhamct" w:date="2022-04-14T15:32:00Z"/>
           <w:u w:val="single"/>
         </w:rPr>
       </w:pPr>
-      <w:r>
-        <w:rPr>
-          <w:u w:val="single"/>
-        </w:rPr>
-        <w:t>Triển khai dịch vụ giao thuốc tận nhà</w:t>
-      </w:r>
+      <w:del w:id="58" w:author="nhamct" w:date="2022-04-14T15:32:00Z">
+        <w:r>
+          <w:rPr>
+            <w:u w:val="single"/>
+          </w:rPr>
+          <w:delText>Triển khai dịch vụ giao thuốc tận nhà</w:delText>
+        </w:r>
+      </w:del>
     </w:p>
     <w:p>
       <w:pPr>
@@ -8031,6 +8175,14 @@
           <w:u w:val="single"/>
         </w:rPr>
       </w:pPr>
+      <w:ins w:id="59" w:author="nhamct" w:date="2022-04-14T15:32:00Z">
+        <w:r>
+          <w:rPr>
+            <w:u w:val="single"/>
+          </w:rPr>
+          <w:t xml:space="preserve">Cần phải trình bày xem đề tài này làm cái gì. </w:t>
+        </w:r>
+      </w:ins>
     </w:p>
     <w:p>
       <w:pPr>
@@ -8069,15 +8221,7 @@
         <w:pStyle w:val="Nomal-"/>
       </w:pPr>
       <w:r>
-        <w:t xml:space="preserve">Phân tích nhu cầu người </w:t>
-      </w:r>
-      <w:proofErr w:type="gramStart"/>
-      <w:r>
-        <w:t>dùng :</w:t>
-      </w:r>
-      <w:proofErr w:type="gramEnd"/>
-      <w:r>
-        <w:t xml:space="preserve"> ghi nhận các yêu cầu/ đề xuất của người dùng thông qua các cuộc trao đổi trực tiếp hoặc trực tuyến. </w:t>
+        <w:t xml:space="preserve">Phân tích nhu cầu người dùng : ghi nhận các yêu cầu/ đề xuất của người dùng thông qua các cuộc trao đổi trực tiếp hoặc trực tuyến. </w:t>
       </w:r>
     </w:p>
     <w:p>
@@ -8129,10 +8273,33 @@
         <w:pStyle w:val="Nomal-"/>
       </w:pPr>
       <w:r>
+        <w:rPr>
+          <w:highlight w:val="yellow"/>
+          <w:rPrChange w:id="60" w:author="nhamct" w:date="2022-04-14T15:36:00Z">
+            <w:rPr/>
+          </w:rPrChange>
+        </w:rPr>
         <w:t>Xây</w:t>
       </w:r>
       <w:r>
-        <w:t xml:space="preserve"> dựng hệ thống database phù hợp</w:t>
+        <w:rPr>
+          <w:highlight w:val="yellow"/>
+          <w:rPrChange w:id="61" w:author="nhamct" w:date="2022-04-14T15:36:00Z">
+            <w:rPr/>
+          </w:rPrChange>
+        </w:rPr>
+        <w:t xml:space="preserve"> dựng</w:t>
+      </w:r>
+      <w:ins w:id="62" w:author="nhamct" w:date="2022-04-14T15:36:00Z">
+        <w:r>
+          <w:rPr>
+            <w:highlight w:val="yellow"/>
+          </w:rPr>
+          <w:t>????</w:t>
+        </w:r>
+      </w:ins>
+      <w:r>
+        <w:t xml:space="preserve"> hệ thống database phù hợp</w:t>
       </w:r>
     </w:p>
     <w:p>
@@ -8197,15 +8364,19 @@
         <w:ind w:left="1440"/>
         <w:textAlignment w:val="baseline"/>
         <w:rPr>
+          <w:del w:id="63" w:author="nhamct" w:date="2022-04-14T15:36:00Z"/>
           <w:color w:val="000000"/>
         </w:rPr>
       </w:pPr>
-      <w:r>
-        <w:rPr>
-          <w:color w:val="000000"/>
-        </w:rPr>
-        <w:t>Môi trường: App mobile và website nội bộ</w:t>
-      </w:r>
+      <w:del w:id="64" w:author="nhamct" w:date="2022-04-14T15:36:00Z">
+        <w:r>
+          <w:rPr>
+            <w:color w:val="000000"/>
+          </w:rPr>
+          <w:lastRenderedPageBreak/>
+          <w:delText>Môi trường: App mobile và website nội bộ</w:delText>
+        </w:r>
+      </w:del>
     </w:p>
     <w:p>
       <w:pPr>
@@ -8217,15 +8388,18 @@
         <w:ind w:left="1440"/>
         <w:textAlignment w:val="baseline"/>
         <w:rPr>
+          <w:del w:id="65" w:author="nhamct" w:date="2022-04-14T15:36:00Z"/>
           <w:color w:val="000000"/>
         </w:rPr>
       </w:pPr>
-      <w:r>
-        <w:rPr>
-          <w:color w:val="000000"/>
-        </w:rPr>
-        <w:t xml:space="preserve">Nội dung: Các module trong app và phần mềm </w:t>
-      </w:r>
+      <w:del w:id="66" w:author="nhamct" w:date="2022-04-14T15:36:00Z">
+        <w:r>
+          <w:rPr>
+            <w:color w:val="000000"/>
+          </w:rPr>
+          <w:delText xml:space="preserve">Nội dung: Các module trong app và phần mềm </w:delText>
+        </w:r>
+      </w:del>
     </w:p>
     <w:p>
       <w:pPr>
@@ -8239,6 +8413,14 @@
           <w:lang w:val="de-DE"/>
         </w:rPr>
       </w:pPr>
+      <w:ins w:id="67" w:author="nhamct" w:date="2022-04-14T15:36:00Z">
+        <w:r>
+          <w:rPr>
+            <w:lang w:val="de-DE"/>
+          </w:rPr>
+          <w:t>Viết lại</w:t>
+        </w:r>
+      </w:ins>
     </w:p>
     <w:p>
       <w:pPr>
@@ -8272,7 +8454,7 @@
           <w:lang w:val="de-DE"/>
         </w:rPr>
       </w:pPr>
-      <w:bookmarkStart w:id="24" w:name="_Hlk70968157"/>
+      <w:bookmarkStart w:id="68" w:name="_Hlk70968157"/>
       <w:r>
         <w:rPr>
           <w:rFonts w:eastAsiaTheme="minorHAnsi"/>
@@ -8329,7 +8511,7 @@
         </w:rPr>
         <w:t>nội dung và phần kết luận</w:t>
       </w:r>
-      <w:bookmarkEnd w:id="24"/>
+      <w:bookmarkEnd w:id="68"/>
       <w:r>
         <w:rPr>
           <w:rFonts w:eastAsiaTheme="minorHAnsi"/>
@@ -8350,7 +8532,6 @@
         <w:rPr>
           <w:lang w:val="de-DE"/>
         </w:rPr>
-        <w:lastRenderedPageBreak/>
         <w:t>Mở đầu</w:t>
       </w:r>
     </w:p>
@@ -8478,8 +8659,8 @@
       <w:pPr>
         <w:pStyle w:val="Heading1"/>
       </w:pPr>
-      <w:bookmarkStart w:id="25" w:name="_Toc98339740"/>
-      <w:bookmarkStart w:id="26" w:name="_Toc428093756"/>
+      <w:bookmarkStart w:id="69" w:name="_Toc98339740"/>
+      <w:bookmarkStart w:id="70" w:name="_Toc428093756"/>
       <w:r>
         <w:lastRenderedPageBreak/>
         <w:t xml:space="preserve">GIỚI THIỆU </w:t>
@@ -8487,8 +8668,8 @@
       <w:r>
         <w:t xml:space="preserve">VỀ BỆNH VIỆN ĐA KHOA GIA ĐÌNH </w:t>
       </w:r>
-      <w:bookmarkEnd w:id="25"/>
-      <w:bookmarkEnd w:id="26"/>
+      <w:bookmarkEnd w:id="69"/>
+      <w:bookmarkEnd w:id="70"/>
     </w:p>
     <w:p>
       <w:pPr>
@@ -8525,14 +8706,14 @@
           <w:numId w:val="22"/>
         </w:numPr>
       </w:pPr>
-      <w:bookmarkStart w:id="27" w:name="_Toc97312882"/>
+      <w:bookmarkStart w:id="71" w:name="_Toc97312882"/>
       <w:r>
         <w:t xml:space="preserve"> </w:t>
       </w:r>
       <w:r>
         <w:t>Bệnh viện Đa khoa Gia Đình</w:t>
       </w:r>
-      <w:bookmarkEnd w:id="27"/>
+      <w:bookmarkEnd w:id="71"/>
     </w:p>
     <w:p>
       <w:pPr>
@@ -8617,21 +8798,7 @@
         <w:rPr>
           <w:shd w:val="clear" w:color="auto" w:fill="FFFFFF"/>
         </w:rPr>
-        <w:t xml:space="preserve"> mà toàn bộ tập </w:t>
-      </w:r>
-      <w:proofErr w:type="gramStart"/>
-      <w:r>
-        <w:rPr>
-          <w:shd w:val="clear" w:color="auto" w:fill="FFFFFF"/>
-        </w:rPr>
-        <w:t>thể  cán</w:t>
-      </w:r>
-      <w:proofErr w:type="gramEnd"/>
-      <w:r>
-        <w:rPr>
-          <w:shd w:val="clear" w:color="auto" w:fill="FFFFFF"/>
-        </w:rPr>
-        <w:t xml:space="preserve"> bộ, nhân viên Y tế của FAMILY đã cùng nhau xây dựng nên từ những viên gạch đầu tiên của Bệnh Viện.</w:t>
+        <w:t> mà toàn bộ tập thể  cán bộ, nhân viên Y tế của FAMILY đã cùng nhau xây dựng nên từ những viên gạch đầu tiên của Bệnh Viện.</w:t>
       </w:r>
     </w:p>
     <w:p>
@@ -8723,11 +8890,11 @@
           <w:numId w:val="22"/>
         </w:numPr>
       </w:pPr>
-      <w:bookmarkStart w:id="28" w:name="_Toc97312884"/>
+      <w:bookmarkStart w:id="72" w:name="_Toc97312884"/>
       <w:r>
         <w:t xml:space="preserve"> Tầm nhìn và sứ mệnh</w:t>
       </w:r>
-      <w:bookmarkEnd w:id="28"/>
+      <w:bookmarkEnd w:id="72"/>
     </w:p>
     <w:p>
       <w:pPr>
@@ -8900,11 +9067,11 @@
           <w:numId w:val="22"/>
         </w:numPr>
       </w:pPr>
-      <w:bookmarkStart w:id="29" w:name="_Toc97312887"/>
+      <w:bookmarkStart w:id="73" w:name="_Toc97312887"/>
       <w:r>
         <w:t xml:space="preserve">  Tình hình hoạt động</w:t>
       </w:r>
-      <w:bookmarkEnd w:id="29"/>
+      <w:bookmarkEnd w:id="73"/>
     </w:p>
     <w:p>
       <w:pPr>
@@ -8914,11 +9081,11 @@
           <w:numId w:val="22"/>
         </w:numPr>
       </w:pPr>
-      <w:bookmarkStart w:id="30" w:name="_Toc97312888"/>
+      <w:bookmarkStart w:id="74" w:name="_Toc97312888"/>
       <w:r>
         <w:t>Phạm vi hoạt động của Bệnh viện</w:t>
       </w:r>
-      <w:bookmarkEnd w:id="30"/>
+      <w:bookmarkEnd w:id="74"/>
     </w:p>
     <w:p>
       <w:pPr>
@@ -8930,15 +9097,7 @@
         <w:ind w:left="717"/>
       </w:pPr>
       <w:r>
-        <w:t xml:space="preserve">Cơ sở </w:t>
-      </w:r>
-      <w:proofErr w:type="gramStart"/>
-      <w:r>
-        <w:t>chính :</w:t>
-      </w:r>
-      <w:proofErr w:type="gramEnd"/>
-      <w:r>
-        <w:t xml:space="preserve"> 173 Nguyễn Hữu Thọ, Quận Hải Châu, Thành Phố Đà Nẵng</w:t>
+        <w:t>Cơ sở chính : 173 Nguyễn Hữu Thọ, Quận Hải Châu, Thành Phố Đà Nẵng</w:t>
       </w:r>
     </w:p>
     <w:p>
@@ -8962,11 +9121,11 @@
           <w:numId w:val="22"/>
         </w:numPr>
       </w:pPr>
-      <w:bookmarkStart w:id="31" w:name="_Toc97312889"/>
+      <w:bookmarkStart w:id="75" w:name="_Toc97312889"/>
       <w:r>
         <w:t>Chiến lược và định hướng của Bệnh viện trong thời gian tới</w:t>
       </w:r>
-      <w:bookmarkEnd w:id="31"/>
+      <w:bookmarkEnd w:id="75"/>
     </w:p>
     <w:p>
       <w:pPr>
@@ -9022,7 +9181,7 @@
         <w:pStyle w:val="Heading2"/>
         <w:ind w:left="0"/>
       </w:pPr>
-      <w:bookmarkStart w:id="32" w:name="_Toc98339746"/>
+      <w:bookmarkStart w:id="76" w:name="_Toc98339746"/>
       <w:r>
         <w:t xml:space="preserve"> </w:t>
       </w:r>
@@ -9040,7 +9199,7 @@
       <w:r>
         <w:t>2.1</w:t>
       </w:r>
-      <w:bookmarkEnd w:id="32"/>
+      <w:bookmarkEnd w:id="76"/>
       <w:r>
         <w:t xml:space="preserve"> </w:t>
       </w:r>
@@ -10816,7 +10975,7 @@
         <w:pStyle w:val="Heading2"/>
         <w:ind w:left="0"/>
       </w:pPr>
-      <w:bookmarkStart w:id="33" w:name="_Toc98339749"/>
+      <w:bookmarkStart w:id="77" w:name="_Toc98339749"/>
       <w:r>
         <w:t xml:space="preserve"> 2.</w:t>
       </w:r>
@@ -10826,7 +10985,7 @@
       <w:r>
         <w:t>2</w:t>
       </w:r>
-      <w:bookmarkEnd w:id="33"/>
+      <w:bookmarkEnd w:id="77"/>
       <w:r>
         <w:t xml:space="preserve">   Nhiệm vụ của BA</w:t>
       </w:r>
@@ -11176,21 +11335,7 @@
         <w:rPr>
           <w:color w:val="000000"/>
         </w:rPr>
-        <w:t xml:space="preserve">bao </w:t>
-      </w:r>
-      <w:proofErr w:type="gramStart"/>
-      <w:r>
-        <w:rPr>
-          <w:color w:val="000000"/>
-        </w:rPr>
-        <w:t>gồm :</w:t>
-      </w:r>
-      <w:proofErr w:type="gramEnd"/>
-      <w:r>
-        <w:rPr>
-          <w:color w:val="000000"/>
-        </w:rPr>
-        <w:t xml:space="preserve"> </w:t>
+        <w:t xml:space="preserve">bao gồm : </w:t>
       </w:r>
       <w:r>
         <w:rPr>
@@ -13712,25 +13857,7 @@
           <w:sz w:val="26"/>
           <w:szCs w:val="26"/>
         </w:rPr>
-        <w:t xml:space="preserve">Đánh số luồng chính theo thứ tự từ 1 đến n, các luồng phụ bắt đầu đi từ B, C, </w:t>
-      </w:r>
-      <w:proofErr w:type="gramStart"/>
-      <w:r>
-        <w:rPr>
-          <w:color w:val="000000"/>
-          <w:sz w:val="26"/>
-          <w:szCs w:val="26"/>
-        </w:rPr>
-        <w:t>D,...</w:t>
-      </w:r>
-      <w:proofErr w:type="gramEnd"/>
-      <w:r>
-        <w:rPr>
-          <w:color w:val="000000"/>
-          <w:sz w:val="26"/>
-          <w:szCs w:val="26"/>
-        </w:rPr>
-        <w:t xml:space="preserve"> và liên tục từ 1 đến n</w:t>
+        <w:t>Đánh số luồng chính theo thứ tự từ 1 đến n, các luồng phụ bắt đầu đi từ B, C, D,... và liên tục từ 1 đến n</w:t>
       </w:r>
     </w:p>
     <w:p>
@@ -14698,12 +14825,12 @@
       <w:r>
         <w:br w:type="page"/>
       </w:r>
-      <w:bookmarkStart w:id="34" w:name="_Toc98339750"/>
+      <w:bookmarkStart w:id="78" w:name="_Toc98339750"/>
       <w:r>
         <w:lastRenderedPageBreak/>
         <w:t xml:space="preserve">TRIỂN KHAI </w:t>
       </w:r>
-      <w:bookmarkEnd w:id="34"/>
+      <w:bookmarkEnd w:id="78"/>
       <w:r>
         <w:t>PHÂN TÍCH NGHIỆP VỤ</w:t>
       </w:r>
@@ -14712,21 +14839,16 @@
       <w:pPr>
         <w:pStyle w:val="Heading2"/>
       </w:pPr>
-      <w:bookmarkStart w:id="35" w:name="_Toc98339751"/>
-      <w:proofErr w:type="gramStart"/>
+      <w:bookmarkStart w:id="79" w:name="_Toc98339751"/>
       <w:r>
         <w:t>3.1</w:t>
       </w:r>
-      <w:bookmarkEnd w:id="35"/>
-      <w:r>
-        <w:t xml:space="preserve"> </w:t>
-      </w:r>
-      <w:r>
-        <w:t xml:space="preserve"> Quy</w:t>
-      </w:r>
-      <w:proofErr w:type="gramEnd"/>
-      <w:r>
-        <w:t xml:space="preserve"> trình của dự án</w:t>
+      <w:bookmarkEnd w:id="79"/>
+      <w:r>
+        <w:t xml:space="preserve"> </w:t>
+      </w:r>
+      <w:r>
+        <w:t xml:space="preserve"> Quy trình của dự án</w:t>
       </w:r>
     </w:p>
     <w:p>
@@ -14773,6 +14895,1696 @@
         <w:ind w:right="314"/>
         <w:jc w:val="left"/>
       </w:pPr>
+      <w:ins w:id="80" w:author="nhamct" w:date="2022-04-14T15:40:00Z">
+        <w:r>
+          <w:rPr>
+            <w:noProof/>
+          </w:rPr>
+          <mc:AlternateContent>
+            <mc:Choice Requires="wpi">
+              <w:drawing>
+                <wp:anchor distT="0" distB="0" distL="114300" distR="114300" simplePos="0" relativeHeight="251800576" behindDoc="0" locked="0" layoutInCell="1" allowOverlap="1" wp14:anchorId="7D251D9B" wp14:editId="70BD6735">
+                  <wp:simplePos x="0" y="0"/>
+                  <wp:positionH relativeFrom="column">
+                    <wp:posOffset>3763626</wp:posOffset>
+                  </wp:positionH>
+                  <wp:positionV relativeFrom="paragraph">
+                    <wp:posOffset>1962870</wp:posOffset>
+                  </wp:positionV>
+                  <wp:extent cx="215960" cy="118599"/>
+                  <wp:effectExtent l="38100" t="38100" r="31750" b="34290"/>
+                  <wp:wrapNone/>
+                  <wp:docPr id="150" name="Ink 150"/>
+                  <wp:cNvGraphicFramePr/>
+                  <a:graphic xmlns:a="http://schemas.openxmlformats.org/drawingml/2006/main">
+                    <a:graphicData uri="http://schemas.microsoft.com/office/word/2010/wordprocessingInk">
+                      <w14:contentPart bwMode="auto" r:id="rId22">
+                        <w14:nvContentPartPr>
+                          <w14:cNvContentPartPr/>
+                        </w14:nvContentPartPr>
+                        <w14:xfrm>
+                          <a:off x="0" y="0"/>
+                          <a:ext cx="215960" cy="118599"/>
+                        </w14:xfrm>
+                      </w14:contentPart>
+                    </a:graphicData>
+                  </a:graphic>
+                </wp:anchor>
+              </w:drawing>
+            </mc:Choice>
+            <mc:Fallback>
+              <w:pict>
+                <v:shapetype w14:anchorId="52E3E7DB" id="_x0000_t75" coordsize="21600,21600" o:spt="75" o:preferrelative="t" path="m@4@5l@4@11@9@11@9@5xe" filled="f" stroked="f">
+                  <v:stroke joinstyle="miter"/>
+                  <v:formulas>
+                    <v:f eqn="if lineDrawn pixelLineWidth 0"/>
+                    <v:f eqn="sum @0 1 0"/>
+                    <v:f eqn="sum 0 0 @1"/>
+                    <v:f eqn="prod @2 1 2"/>
+                    <v:f eqn="prod @3 21600 pixelWidth"/>
+                    <v:f eqn="prod @3 21600 pixelHeight"/>
+                    <v:f eqn="sum @0 0 1"/>
+                    <v:f eqn="prod @6 1 2"/>
+                    <v:f eqn="prod @7 21600 pixelWidth"/>
+                    <v:f eqn="sum @8 21600 0"/>
+                    <v:f eqn="prod @7 21600 pixelHeight"/>
+                    <v:f eqn="sum @10 21600 0"/>
+                  </v:formulas>
+                  <v:path o:extrusionok="f" gradientshapeok="t" o:connecttype="rect"/>
+                  <o:lock v:ext="edit" aspectratio="t"/>
+                </v:shapetype>
+                <v:shape id="Ink 150" o:spid="_x0000_s1026" type="#_x0000_t75" style="position:absolute;margin-left:296pt;margin-top:154.2pt;width:17.7pt;height:10.05pt;z-index:251800576;visibility:visible;mso-wrap-style:square;mso-wrap-distance-left:9pt;mso-wrap-distance-top:0;mso-wrap-distance-right:9pt;mso-wrap-distance-bottom:0;mso-position-horizontal:absolute;mso-position-horizontal-relative:text;mso-position-vertical:absolute;mso-position-vertical-relative:text" o:gfxdata="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">
+                  <v:imagedata r:id="rId23" o:title=""/>
+                </v:shape>
+              </w:pict>
+            </mc:Fallback>
+          </mc:AlternateContent>
+        </w:r>
+        <w:r>
+          <w:rPr>
+            <w:noProof/>
+          </w:rPr>
+          <mc:AlternateContent>
+            <mc:Choice Requires="wpi">
+              <w:drawing>
+                <wp:anchor distT="0" distB="0" distL="114300" distR="114300" simplePos="0" relativeHeight="251801600" behindDoc="0" locked="0" layoutInCell="1" allowOverlap="1" wp14:anchorId="36A7D5C8" wp14:editId="2D2D4468">
+                  <wp:simplePos x="0" y="0"/>
+                  <wp:positionH relativeFrom="column">
+                    <wp:posOffset>3525678</wp:posOffset>
+                  </wp:positionH>
+                  <wp:positionV relativeFrom="paragraph">
+                    <wp:posOffset>2030855</wp:posOffset>
+                  </wp:positionV>
+                  <wp:extent cx="189167" cy="45085"/>
+                  <wp:effectExtent l="38100" t="38100" r="40005" b="31115"/>
+                  <wp:wrapNone/>
+                  <wp:docPr id="151" name="Ink 151"/>
+                  <wp:cNvGraphicFramePr/>
+                  <a:graphic xmlns:a="http://schemas.openxmlformats.org/drawingml/2006/main">
+                    <a:graphicData uri="http://schemas.microsoft.com/office/word/2010/wordprocessingInk">
+                      <w14:contentPart bwMode="auto" r:id="rId24">
+                        <w14:nvContentPartPr>
+                          <w14:cNvContentPartPr/>
+                        </w14:nvContentPartPr>
+                        <w14:xfrm>
+                          <a:off x="0" y="0"/>
+                          <a:ext cx="189167" cy="45085"/>
+                        </w14:xfrm>
+                      </w14:contentPart>
+                    </a:graphicData>
+                  </a:graphic>
+                </wp:anchor>
+              </w:drawing>
+            </mc:Choice>
+            <mc:Fallback>
+              <w:pict>
+                <v:shape w14:anchorId="4A35A269" id="Ink 151" o:spid="_x0000_s1026" type="#_x0000_t75" style="position:absolute;margin-left:277.25pt;margin-top:159.55pt;width:15.65pt;height:4.25pt;z-index:251801600;visibility:visible;mso-wrap-style:square;mso-wrap-distance-left:9pt;mso-wrap-distance-top:0;mso-wrap-distance-right:9pt;mso-wrap-distance-bottom:0;mso-position-horizontal:absolute;mso-position-horizontal-relative:text;mso-position-vertical:absolute;mso-position-vertical-relative:text" o:gfxdata="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">
+                  <v:imagedata r:id="rId25" o:title=""/>
+                </v:shape>
+              </w:pict>
+            </mc:Fallback>
+          </mc:AlternateContent>
+        </w:r>
+        <w:r>
+          <w:rPr>
+            <w:noProof/>
+          </w:rPr>
+          <mc:AlternateContent>
+            <mc:Choice Requires="wpi">
+              <w:drawing>
+                <wp:anchor distT="0" distB="0" distL="114300" distR="114300" simplePos="0" relativeHeight="251802624" behindDoc="0" locked="0" layoutInCell="1" allowOverlap="1" wp14:anchorId="0B99B704" wp14:editId="3CA60FD7">
+                  <wp:simplePos x="0" y="0"/>
+                  <wp:positionH relativeFrom="column">
+                    <wp:posOffset>3189152</wp:posOffset>
+                  </wp:positionH>
+                  <wp:positionV relativeFrom="paragraph">
+                    <wp:posOffset>1915280</wp:posOffset>
+                  </wp:positionV>
+                  <wp:extent cx="272314" cy="183515"/>
+                  <wp:effectExtent l="38100" t="38100" r="13970" b="45085"/>
+                  <wp:wrapNone/>
+                  <wp:docPr id="152" name="Ink 152"/>
+                  <wp:cNvGraphicFramePr/>
+                  <a:graphic xmlns:a="http://schemas.openxmlformats.org/drawingml/2006/main">
+                    <a:graphicData uri="http://schemas.microsoft.com/office/word/2010/wordprocessingInk">
+                      <w14:contentPart bwMode="auto" r:id="rId26">
+                        <w14:nvContentPartPr>
+                          <w14:cNvContentPartPr/>
+                        </w14:nvContentPartPr>
+                        <w14:xfrm>
+                          <a:off x="0" y="0"/>
+                          <a:ext cx="272314" cy="183515"/>
+                        </w14:xfrm>
+                      </w14:contentPart>
+                    </a:graphicData>
+                  </a:graphic>
+                </wp:anchor>
+              </w:drawing>
+            </mc:Choice>
+            <mc:Fallback>
+              <w:pict>
+                <v:shape w14:anchorId="6997B21F" id="Ink 152" o:spid="_x0000_s1026" type="#_x0000_t75" style="position:absolute;margin-left:250.75pt;margin-top:150.45pt;width:22.15pt;height:15.15pt;z-index:251802624;visibility:visible;mso-wrap-style:square;mso-wrap-distance-left:9pt;mso-wrap-distance-top:0;mso-wrap-distance-right:9pt;mso-wrap-distance-bottom:0;mso-position-horizontal:absolute;mso-position-horizontal-relative:text;mso-position-vertical:absolute;mso-position-vertical-relative:text" o:gfxdata="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">
+                  <v:imagedata r:id="rId27" o:title=""/>
+                </v:shape>
+              </w:pict>
+            </mc:Fallback>
+          </mc:AlternateContent>
+        </w:r>
+        <w:r>
+          <w:rPr>
+            <w:noProof/>
+          </w:rPr>
+          <mc:AlternateContent>
+            <mc:Choice Requires="wpi">
+              <w:drawing>
+                <wp:anchor distT="0" distB="0" distL="114300" distR="114300" simplePos="0" relativeHeight="251803648" behindDoc="0" locked="0" layoutInCell="1" allowOverlap="1" wp14:anchorId="4F7B401E" wp14:editId="49BA7E93">
+                  <wp:simplePos x="0" y="0"/>
+                  <wp:positionH relativeFrom="column">
+                    <wp:posOffset>2883219</wp:posOffset>
+                  </wp:positionH>
+                  <wp:positionV relativeFrom="paragraph">
+                    <wp:posOffset>1996863</wp:posOffset>
+                  </wp:positionV>
+                  <wp:extent cx="243368" cy="126132"/>
+                  <wp:effectExtent l="38100" t="38100" r="42545" b="45720"/>
+                  <wp:wrapNone/>
+                  <wp:docPr id="153" name="Ink 153"/>
+                  <wp:cNvGraphicFramePr/>
+                  <a:graphic xmlns:a="http://schemas.openxmlformats.org/drawingml/2006/main">
+                    <a:graphicData uri="http://schemas.microsoft.com/office/word/2010/wordprocessingInk">
+                      <w14:contentPart bwMode="auto" r:id="rId28">
+                        <w14:nvContentPartPr>
+                          <w14:cNvContentPartPr/>
+                        </w14:nvContentPartPr>
+                        <w14:xfrm>
+                          <a:off x="0" y="0"/>
+                          <a:ext cx="243368" cy="126132"/>
+                        </w14:xfrm>
+                      </w14:contentPart>
+                    </a:graphicData>
+                  </a:graphic>
+                </wp:anchor>
+              </w:drawing>
+            </mc:Choice>
+            <mc:Fallback>
+              <w:pict>
+                <v:shape w14:anchorId="1237B1E6" id="Ink 153" o:spid="_x0000_s1026" type="#_x0000_t75" style="position:absolute;margin-left:226.7pt;margin-top:156.9pt;width:19.85pt;height:10.65pt;z-index:251803648;visibility:visible;mso-wrap-style:square;mso-wrap-distance-left:9pt;mso-wrap-distance-top:0;mso-wrap-distance-right:9pt;mso-wrap-distance-bottom:0;mso-position-horizontal:absolute;mso-position-horizontal-relative:text;mso-position-vertical:absolute;mso-position-vertical-relative:text" o:gfxdata="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">
+                  <v:imagedata r:id="rId29" o:title=""/>
+                </v:shape>
+              </w:pict>
+            </mc:Fallback>
+          </mc:AlternateContent>
+        </w:r>
+        <w:r>
+          <w:rPr>
+            <w:noProof/>
+          </w:rPr>
+          <mc:AlternateContent>
+            <mc:Choice Requires="wpi">
+              <w:drawing>
+                <wp:anchor distT="0" distB="0" distL="114300" distR="114300" simplePos="0" relativeHeight="251794432" behindDoc="0" locked="0" layoutInCell="1" allowOverlap="1" wp14:anchorId="491FA916" wp14:editId="2D6F10E1">
+                  <wp:simplePos x="0" y="0"/>
+                  <wp:positionH relativeFrom="column">
+                    <wp:posOffset>3653225</wp:posOffset>
+                  </wp:positionH>
+                  <wp:positionV relativeFrom="paragraph">
+                    <wp:posOffset>2110834</wp:posOffset>
+                  </wp:positionV>
+                  <wp:extent cx="360" cy="360"/>
+                  <wp:effectExtent l="38100" t="38100" r="38100" b="38100"/>
+                  <wp:wrapNone/>
+                  <wp:docPr id="144" name="Ink 144"/>
+                  <wp:cNvGraphicFramePr/>
+                  <a:graphic xmlns:a="http://schemas.openxmlformats.org/drawingml/2006/main">
+                    <a:graphicData uri="http://schemas.microsoft.com/office/word/2010/wordprocessingInk">
+                      <w14:contentPart bwMode="auto" r:id="rId30">
+                        <w14:nvContentPartPr>
+                          <w14:cNvContentPartPr/>
+                        </w14:nvContentPartPr>
+                        <w14:xfrm>
+                          <a:off x="0" y="0"/>
+                          <a:ext cx="360" cy="360"/>
+                        </w14:xfrm>
+                      </w14:contentPart>
+                    </a:graphicData>
+                  </a:graphic>
+                </wp:anchor>
+              </w:drawing>
+            </mc:Choice>
+            <mc:Fallback>
+              <w:pict>
+                <v:shape w14:anchorId="6653C0DC" id="Ink 144" o:spid="_x0000_s1026" type="#_x0000_t75" style="position:absolute;margin-left:287.3pt;margin-top:165.85pt;width:.75pt;height:.75pt;z-index:251794432;visibility:visible;mso-wrap-style:square;mso-wrap-distance-left:9pt;mso-wrap-distance-top:0;mso-wrap-distance-right:9pt;mso-wrap-distance-bottom:0;mso-position-horizontal:absolute;mso-position-horizontal-relative:text;mso-position-vertical:absolute;mso-position-vertical-relative:text" o:gfxdata="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">
+                  <v:imagedata r:id="rId31" o:title=""/>
+                </v:shape>
+              </w:pict>
+            </mc:Fallback>
+          </mc:AlternateContent>
+        </w:r>
+        <w:r>
+          <w:rPr>
+            <w:noProof/>
+          </w:rPr>
+          <mc:AlternateContent>
+            <mc:Choice Requires="wpi">
+              <w:drawing>
+                <wp:anchor distT="0" distB="0" distL="114300" distR="114300" simplePos="0" relativeHeight="251791360" behindDoc="0" locked="0" layoutInCell="1" allowOverlap="1" wp14:anchorId="25D8D027" wp14:editId="198C20F6">
+                  <wp:simplePos x="0" y="0"/>
+                  <wp:positionH relativeFrom="column">
+                    <wp:posOffset>3394385</wp:posOffset>
+                  </wp:positionH>
+                  <wp:positionV relativeFrom="paragraph">
+                    <wp:posOffset>2119834</wp:posOffset>
+                  </wp:positionV>
+                  <wp:extent cx="360" cy="360"/>
+                  <wp:effectExtent l="38100" t="38100" r="38100" b="38100"/>
+                  <wp:wrapNone/>
+                  <wp:docPr id="141" name="Ink 141"/>
+                  <wp:cNvGraphicFramePr/>
+                  <a:graphic xmlns:a="http://schemas.openxmlformats.org/drawingml/2006/main">
+                    <a:graphicData uri="http://schemas.microsoft.com/office/word/2010/wordprocessingInk">
+                      <w14:contentPart bwMode="auto" r:id="rId32">
+                        <w14:nvContentPartPr>
+                          <w14:cNvContentPartPr/>
+                        </w14:nvContentPartPr>
+                        <w14:xfrm>
+                          <a:off x="0" y="0"/>
+                          <a:ext cx="360" cy="360"/>
+                        </w14:xfrm>
+                      </w14:contentPart>
+                    </a:graphicData>
+                  </a:graphic>
+                </wp:anchor>
+              </w:drawing>
+            </mc:Choice>
+            <mc:Fallback>
+              <w:pict>
+                <v:shape w14:anchorId="12613045" id="Ink 141" o:spid="_x0000_s1026" type="#_x0000_t75" style="position:absolute;margin-left:266.9pt;margin-top:166.55pt;width:.75pt;height:.75pt;z-index:251791360;visibility:visible;mso-wrap-style:square;mso-wrap-distance-left:9pt;mso-wrap-distance-top:0;mso-wrap-distance-right:9pt;mso-wrap-distance-bottom:0;mso-position-horizontal:absolute;mso-position-horizontal-relative:text;mso-position-vertical:absolute;mso-position-vertical-relative:text" o:gfxdata="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">
+                  <v:imagedata r:id="rId31" o:title=""/>
+                </v:shape>
+              </w:pict>
+            </mc:Fallback>
+          </mc:AlternateContent>
+        </w:r>
+        <w:r>
+          <w:rPr>
+            <w:noProof/>
+          </w:rPr>
+          <mc:AlternateContent>
+            <mc:Choice Requires="wpi">
+              <w:drawing>
+                <wp:anchor distT="0" distB="0" distL="114300" distR="114300" simplePos="0" relativeHeight="251782144" behindDoc="0" locked="0" layoutInCell="1" allowOverlap="1" wp14:anchorId="691968BB" wp14:editId="74E38CBC">
+                  <wp:simplePos x="0" y="0"/>
+                  <wp:positionH relativeFrom="column">
+                    <wp:posOffset>2665666</wp:posOffset>
+                  </wp:positionH>
+                  <wp:positionV relativeFrom="paragraph">
+                    <wp:posOffset>1990064</wp:posOffset>
+                  </wp:positionV>
+                  <wp:extent cx="180611" cy="181948"/>
+                  <wp:effectExtent l="38100" t="38100" r="10160" b="46990"/>
+                  <wp:wrapNone/>
+                  <wp:docPr id="132" name="Ink 132"/>
+                  <wp:cNvGraphicFramePr/>
+                  <a:graphic xmlns:a="http://schemas.openxmlformats.org/drawingml/2006/main">
+                    <a:graphicData uri="http://schemas.microsoft.com/office/word/2010/wordprocessingInk">
+                      <w14:contentPart bwMode="auto" r:id="rId33">
+                        <w14:nvContentPartPr>
+                          <w14:cNvContentPartPr/>
+                        </w14:nvContentPartPr>
+                        <w14:xfrm>
+                          <a:off x="0" y="0"/>
+                          <a:ext cx="180611" cy="181948"/>
+                        </w14:xfrm>
+                      </w14:contentPart>
+                    </a:graphicData>
+                  </a:graphic>
+                </wp:anchor>
+              </w:drawing>
+            </mc:Choice>
+            <mc:Fallback>
+              <w:pict>
+                <v:shape w14:anchorId="2C272D50" id="Ink 132" o:spid="_x0000_s1026" type="#_x0000_t75" style="position:absolute;margin-left:209.55pt;margin-top:156.35pt;width:14.9pt;height:15.05pt;z-index:251782144;visibility:visible;mso-wrap-style:square;mso-wrap-distance-left:9pt;mso-wrap-distance-top:0;mso-wrap-distance-right:9pt;mso-wrap-distance-bottom:0;mso-position-horizontal:absolute;mso-position-horizontal-relative:text;mso-position-vertical:absolute;mso-position-vertical-relative:text" o:gfxdata="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">
+                  <v:imagedata r:id="rId34" o:title=""/>
+                </v:shape>
+              </w:pict>
+            </mc:Fallback>
+          </mc:AlternateContent>
+        </w:r>
+        <w:r>
+          <w:rPr>
+            <w:noProof/>
+          </w:rPr>
+          <mc:AlternateContent>
+            <mc:Choice Requires="wpi">
+              <w:drawing>
+                <wp:anchor distT="0" distB="0" distL="114300" distR="114300" simplePos="0" relativeHeight="251772928" behindDoc="0" locked="0" layoutInCell="1" allowOverlap="1" wp14:anchorId="59F09081" wp14:editId="1211F12C">
+                  <wp:simplePos x="0" y="0"/>
+                  <wp:positionH relativeFrom="column">
+                    <wp:posOffset>2444715</wp:posOffset>
+                  </wp:positionH>
+                  <wp:positionV relativeFrom="paragraph">
+                    <wp:posOffset>2126034</wp:posOffset>
+                  </wp:positionV>
+                  <wp:extent cx="142740" cy="61633"/>
+                  <wp:effectExtent l="38100" t="38100" r="48260" b="33655"/>
+                  <wp:wrapNone/>
+                  <wp:docPr id="123" name="Ink 123"/>
+                  <wp:cNvGraphicFramePr/>
+                  <a:graphic xmlns:a="http://schemas.openxmlformats.org/drawingml/2006/main">
+                    <a:graphicData uri="http://schemas.microsoft.com/office/word/2010/wordprocessingInk">
+                      <w14:contentPart bwMode="auto" r:id="rId35">
+                        <w14:nvContentPartPr>
+                          <w14:cNvContentPartPr/>
+                        </w14:nvContentPartPr>
+                        <w14:xfrm>
+                          <a:off x="0" y="0"/>
+                          <a:ext cx="142740" cy="61633"/>
+                        </w14:xfrm>
+                      </w14:contentPart>
+                    </a:graphicData>
+                  </a:graphic>
+                </wp:anchor>
+              </w:drawing>
+            </mc:Choice>
+            <mc:Fallback>
+              <w:pict>
+                <v:shape w14:anchorId="4C8E972F" id="Ink 123" o:spid="_x0000_s1026" type="#_x0000_t75" style="position:absolute;margin-left:192.15pt;margin-top:167.05pt;width:11.95pt;height:5.55pt;z-index:251772928;visibility:visible;mso-wrap-style:square;mso-wrap-distance-left:9pt;mso-wrap-distance-top:0;mso-wrap-distance-right:9pt;mso-wrap-distance-bottom:0;mso-position-horizontal:absolute;mso-position-horizontal-relative:text;mso-position-vertical:absolute;mso-position-vertical-relative:text" o:gfxdata="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">
+                  <v:imagedata r:id="rId36" o:title=""/>
+                </v:shape>
+              </w:pict>
+            </mc:Fallback>
+          </mc:AlternateContent>
+        </w:r>
+        <w:r>
+          <w:rPr>
+            <w:noProof/>
+          </w:rPr>
+          <mc:AlternateContent>
+            <mc:Choice Requires="wpi">
+              <w:drawing>
+                <wp:anchor distT="0" distB="0" distL="114300" distR="114300" simplePos="0" relativeHeight="251773952" behindDoc="0" locked="0" layoutInCell="1" allowOverlap="1" wp14:anchorId="2865A943" wp14:editId="555DD3F7">
+                  <wp:simplePos x="0" y="0"/>
+                  <wp:positionH relativeFrom="column">
+                    <wp:posOffset>2114987</wp:posOffset>
+                  </wp:positionH>
+                  <wp:positionV relativeFrom="paragraph">
+                    <wp:posOffset>2071646</wp:posOffset>
+                  </wp:positionV>
+                  <wp:extent cx="261756" cy="179070"/>
+                  <wp:effectExtent l="38100" t="38100" r="5080" b="49530"/>
+                  <wp:wrapNone/>
+                  <wp:docPr id="124" name="Ink 124"/>
+                  <wp:cNvGraphicFramePr/>
+                  <a:graphic xmlns:a="http://schemas.openxmlformats.org/drawingml/2006/main">
+                    <a:graphicData uri="http://schemas.microsoft.com/office/word/2010/wordprocessingInk">
+                      <w14:contentPart bwMode="auto" r:id="rId37">
+                        <w14:nvContentPartPr>
+                          <w14:cNvContentPartPr/>
+                        </w14:nvContentPartPr>
+                        <w14:xfrm>
+                          <a:off x="0" y="0"/>
+                          <a:ext cx="261756" cy="179070"/>
+                        </w14:xfrm>
+                      </w14:contentPart>
+                    </a:graphicData>
+                  </a:graphic>
+                </wp:anchor>
+              </w:drawing>
+            </mc:Choice>
+            <mc:Fallback>
+              <w:pict>
+                <v:shape w14:anchorId="257FBD9B" id="Ink 124" o:spid="_x0000_s1026" type="#_x0000_t75" style="position:absolute;margin-left:166.2pt;margin-top:162.75pt;width:21.3pt;height:14.8pt;z-index:251773952;visibility:visible;mso-wrap-style:square;mso-wrap-distance-left:9pt;mso-wrap-distance-top:0;mso-wrap-distance-right:9pt;mso-wrap-distance-bottom:0;mso-position-horizontal:absolute;mso-position-horizontal-relative:text;mso-position-vertical:absolute;mso-position-vertical-relative:text" o:gfxdata="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">
+                  <v:imagedata r:id="rId38" o:title=""/>
+                </v:shape>
+              </w:pict>
+            </mc:Fallback>
+          </mc:AlternateContent>
+        </w:r>
+        <w:r>
+          <w:rPr>
+            <w:noProof/>
+          </w:rPr>
+          <mc:AlternateContent>
+            <mc:Choice Requires="wpi">
+              <w:drawing>
+                <wp:anchor distT="0" distB="0" distL="114300" distR="114300" simplePos="0" relativeHeight="251771904" behindDoc="0" locked="0" layoutInCell="1" allowOverlap="1" wp14:anchorId="7075D37E" wp14:editId="55CE1403">
+                  <wp:simplePos x="0" y="0"/>
+                  <wp:positionH relativeFrom="column">
+                    <wp:posOffset>2557025</wp:posOffset>
+                  </wp:positionH>
+                  <wp:positionV relativeFrom="paragraph">
+                    <wp:posOffset>2082394</wp:posOffset>
+                  </wp:positionV>
+                  <wp:extent cx="45720" cy="9360"/>
+                  <wp:effectExtent l="38100" t="38100" r="30480" b="48260"/>
+                  <wp:wrapNone/>
+                  <wp:docPr id="122" name="Ink 122"/>
+                  <wp:cNvGraphicFramePr/>
+                  <a:graphic xmlns:a="http://schemas.openxmlformats.org/drawingml/2006/main">
+                    <a:graphicData uri="http://schemas.microsoft.com/office/word/2010/wordprocessingInk">
+                      <w14:contentPart bwMode="auto" r:id="rId39">
+                        <w14:nvContentPartPr>
+                          <w14:cNvContentPartPr/>
+                        </w14:nvContentPartPr>
+                        <w14:xfrm>
+                          <a:off x="0" y="0"/>
+                          <a:ext cx="45720" cy="9360"/>
+                        </w14:xfrm>
+                      </w14:contentPart>
+                    </a:graphicData>
+                  </a:graphic>
+                </wp:anchor>
+              </w:drawing>
+            </mc:Choice>
+            <mc:Fallback>
+              <w:pict>
+                <v:shape w14:anchorId="3DD6C889" id="Ink 122" o:spid="_x0000_s1026" type="#_x0000_t75" style="position:absolute;margin-left:201pt;margin-top:163.6pt;width:4.3pt;height:1.45pt;z-index:251771904;visibility:visible;mso-wrap-style:square;mso-wrap-distance-left:9pt;mso-wrap-distance-top:0;mso-wrap-distance-right:9pt;mso-wrap-distance-bottom:0;mso-position-horizontal:absolute;mso-position-horizontal-relative:text;mso-position-vertical:absolute;mso-position-vertical-relative:text" o:gfxdata="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">
+                  <v:imagedata r:id="rId40" o:title=""/>
+                </v:shape>
+              </w:pict>
+            </mc:Fallback>
+          </mc:AlternateContent>
+        </w:r>
+        <w:r>
+          <w:rPr>
+            <w:noProof/>
+          </w:rPr>
+          <mc:AlternateContent>
+            <mc:Choice Requires="wpi">
+              <w:drawing>
+                <wp:anchor distT="0" distB="0" distL="114300" distR="114300" simplePos="0" relativeHeight="251765760" behindDoc="0" locked="0" layoutInCell="1" allowOverlap="1" wp14:anchorId="6722B3CC" wp14:editId="72CAD3BB">
+                  <wp:simplePos x="0" y="0"/>
+                  <wp:positionH relativeFrom="column">
+                    <wp:posOffset>1907632</wp:posOffset>
+                  </wp:positionH>
+                  <wp:positionV relativeFrom="paragraph">
+                    <wp:posOffset>2153228</wp:posOffset>
+                  </wp:positionV>
+                  <wp:extent cx="132861" cy="25400"/>
+                  <wp:effectExtent l="38100" t="38100" r="38735" b="31750"/>
+                  <wp:wrapNone/>
+                  <wp:docPr id="116" name="Ink 116"/>
+                  <wp:cNvGraphicFramePr/>
+                  <a:graphic xmlns:a="http://schemas.openxmlformats.org/drawingml/2006/main">
+                    <a:graphicData uri="http://schemas.microsoft.com/office/word/2010/wordprocessingInk">
+                      <w14:contentPart bwMode="auto" r:id="rId41">
+                        <w14:nvContentPartPr>
+                          <w14:cNvContentPartPr/>
+                        </w14:nvContentPartPr>
+                        <w14:xfrm>
+                          <a:off x="0" y="0"/>
+                          <a:ext cx="132861" cy="25400"/>
+                        </w14:xfrm>
+                      </w14:contentPart>
+                    </a:graphicData>
+                  </a:graphic>
+                </wp:anchor>
+              </w:drawing>
+            </mc:Choice>
+            <mc:Fallback>
+              <w:pict>
+                <v:shape w14:anchorId="56F7BB7E" id="Ink 116" o:spid="_x0000_s1026" type="#_x0000_t75" style="position:absolute;margin-left:149.85pt;margin-top:169.2pt;width:11.15pt;height:2.65pt;z-index:251765760;visibility:visible;mso-wrap-style:square;mso-wrap-distance-left:9pt;mso-wrap-distance-top:0;mso-wrap-distance-right:9pt;mso-wrap-distance-bottom:0;mso-position-horizontal:absolute;mso-position-horizontal-relative:text;mso-position-vertical:absolute;mso-position-vertical-relative:text" o:gfxdata="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">
+                  <v:imagedata r:id="rId42" o:title=""/>
+                </v:shape>
+              </w:pict>
+            </mc:Fallback>
+          </mc:AlternateContent>
+        </w:r>
+        <w:r>
+          <w:rPr>
+            <w:noProof/>
+          </w:rPr>
+          <mc:AlternateContent>
+            <mc:Choice Requires="wpi">
+              <w:drawing>
+                <wp:anchor distT="0" distB="0" distL="114300" distR="114300" simplePos="0" relativeHeight="251766784" behindDoc="0" locked="0" layoutInCell="1" allowOverlap="1" wp14:anchorId="3EDC230A" wp14:editId="6A29B500">
+                  <wp:simplePos x="0" y="0"/>
+                  <wp:positionH relativeFrom="column">
+                    <wp:posOffset>1577904</wp:posOffset>
+                  </wp:positionH>
+                  <wp:positionV relativeFrom="paragraph">
+                    <wp:posOffset>2214415</wp:posOffset>
+                  </wp:positionV>
+                  <wp:extent cx="219615" cy="209888"/>
+                  <wp:effectExtent l="38100" t="38100" r="47625" b="38100"/>
+                  <wp:wrapNone/>
+                  <wp:docPr id="117" name="Ink 117"/>
+                  <wp:cNvGraphicFramePr/>
+                  <a:graphic xmlns:a="http://schemas.openxmlformats.org/drawingml/2006/main">
+                    <a:graphicData uri="http://schemas.microsoft.com/office/word/2010/wordprocessingInk">
+                      <w14:contentPart bwMode="auto" r:id="rId43">
+                        <w14:nvContentPartPr>
+                          <w14:cNvContentPartPr/>
+                        </w14:nvContentPartPr>
+                        <w14:xfrm>
+                          <a:off x="0" y="0"/>
+                          <a:ext cx="219615" cy="209888"/>
+                        </w14:xfrm>
+                      </w14:contentPart>
+                    </a:graphicData>
+                  </a:graphic>
+                </wp:anchor>
+              </w:drawing>
+            </mc:Choice>
+            <mc:Fallback>
+              <w:pict>
+                <v:shape w14:anchorId="3519299F" id="Ink 117" o:spid="_x0000_s1026" type="#_x0000_t75" style="position:absolute;margin-left:123.9pt;margin-top:174pt;width:18pt;height:17.25pt;z-index:251766784;visibility:visible;mso-wrap-style:square;mso-wrap-distance-left:9pt;mso-wrap-distance-top:0;mso-wrap-distance-right:9pt;mso-wrap-distance-bottom:0;mso-position-horizontal:absolute;mso-position-horizontal-relative:text;mso-position-vertical:absolute;mso-position-vertical-relative:text" o:gfxdata="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">
+                  <v:imagedata r:id="rId44" o:title=""/>
+                </v:shape>
+              </w:pict>
+            </mc:Fallback>
+          </mc:AlternateContent>
+        </w:r>
+        <w:r>
+          <w:rPr>
+            <w:noProof/>
+          </w:rPr>
+          <mc:AlternateContent>
+            <mc:Choice Requires="wpi">
+              <w:drawing>
+                <wp:anchor distT="0" distB="0" distL="114300" distR="114300" simplePos="0" relativeHeight="251761664" behindDoc="0" locked="0" layoutInCell="1" allowOverlap="1" wp14:anchorId="3C0F3C8B" wp14:editId="05596EDC">
+                  <wp:simplePos x="0" y="0"/>
+                  <wp:positionH relativeFrom="column">
+                    <wp:posOffset>1874105</wp:posOffset>
+                  </wp:positionH>
+                  <wp:positionV relativeFrom="paragraph">
+                    <wp:posOffset>2205154</wp:posOffset>
+                  </wp:positionV>
+                  <wp:extent cx="183240" cy="69480"/>
+                  <wp:effectExtent l="38100" t="38100" r="45720" b="45085"/>
+                  <wp:wrapNone/>
+                  <wp:docPr id="112" name="Ink 112"/>
+                  <wp:cNvGraphicFramePr/>
+                  <a:graphic xmlns:a="http://schemas.openxmlformats.org/drawingml/2006/main">
+                    <a:graphicData uri="http://schemas.microsoft.com/office/word/2010/wordprocessingInk">
+                      <w14:contentPart bwMode="auto" r:id="rId45">
+                        <w14:nvContentPartPr>
+                          <w14:cNvContentPartPr/>
+                        </w14:nvContentPartPr>
+                        <w14:xfrm>
+                          <a:off x="0" y="0"/>
+                          <a:ext cx="183240" cy="69480"/>
+                        </w14:xfrm>
+                      </w14:contentPart>
+                    </a:graphicData>
+                  </a:graphic>
+                </wp:anchor>
+              </w:drawing>
+            </mc:Choice>
+            <mc:Fallback>
+              <w:pict>
+                <v:shape w14:anchorId="798F57D2" id="Ink 112" o:spid="_x0000_s1026" type="#_x0000_t75" style="position:absolute;margin-left:147.2pt;margin-top:173.3pt;width:15.15pt;height:6.15pt;z-index:251761664;visibility:visible;mso-wrap-style:square;mso-wrap-distance-left:9pt;mso-wrap-distance-top:0;mso-wrap-distance-right:9pt;mso-wrap-distance-bottom:0;mso-position-horizontal:absolute;mso-position-horizontal-relative:text;mso-position-vertical:absolute;mso-position-vertical-relative:text" o:gfxdata="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">
+                  <v:imagedata r:id="rId46" o:title=""/>
+                </v:shape>
+              </w:pict>
+            </mc:Fallback>
+          </mc:AlternateContent>
+        </w:r>
+      </w:ins>
+      <w:ins w:id="81" w:author="nhamct" w:date="2022-04-14T15:39:00Z">
+        <w:r>
+          <w:rPr>
+            <w:noProof/>
+          </w:rPr>
+          <mc:AlternateContent>
+            <mc:Choice Requires="wpi">
+              <w:drawing>
+                <wp:anchor distT="0" distB="0" distL="114300" distR="114300" simplePos="0" relativeHeight="251758592" behindDoc="0" locked="0" layoutInCell="1" allowOverlap="1" wp14:anchorId="21D52F2E" wp14:editId="780DBAC4">
+                  <wp:simplePos x="0" y="0"/>
+                  <wp:positionH relativeFrom="column">
+                    <wp:posOffset>1234579</wp:posOffset>
+                  </wp:positionH>
+                  <wp:positionV relativeFrom="paragraph">
+                    <wp:posOffset>2312993</wp:posOffset>
+                  </wp:positionV>
+                  <wp:extent cx="146459" cy="134623"/>
+                  <wp:effectExtent l="38100" t="38100" r="44450" b="36830"/>
+                  <wp:wrapNone/>
+                  <wp:docPr id="109" name="Ink 109"/>
+                  <wp:cNvGraphicFramePr/>
+                  <a:graphic xmlns:a="http://schemas.openxmlformats.org/drawingml/2006/main">
+                    <a:graphicData uri="http://schemas.microsoft.com/office/word/2010/wordprocessingInk">
+                      <w14:contentPart bwMode="auto" r:id="rId47">
+                        <w14:nvContentPartPr>
+                          <w14:cNvContentPartPr/>
+                        </w14:nvContentPartPr>
+                        <w14:xfrm>
+                          <a:off x="0" y="0"/>
+                          <a:ext cx="146459" cy="134623"/>
+                        </w14:xfrm>
+                      </w14:contentPart>
+                    </a:graphicData>
+                  </a:graphic>
+                </wp:anchor>
+              </w:drawing>
+            </mc:Choice>
+            <mc:Fallback>
+              <w:pict>
+                <v:shape w14:anchorId="12A1F226" id="Ink 109" o:spid="_x0000_s1026" type="#_x0000_t75" style="position:absolute;margin-left:96.85pt;margin-top:181.8pt;width:12.25pt;height:11.3pt;z-index:251758592;visibility:visible;mso-wrap-style:square;mso-wrap-distance-left:9pt;mso-wrap-distance-top:0;mso-wrap-distance-right:9pt;mso-wrap-distance-bottom:0;mso-position-horizontal:absolute;mso-position-horizontal-relative:text;mso-position-vertical:absolute;mso-position-vertical-relative:text" o:gfxdata="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">
+                  <v:imagedata r:id="rId48" o:title=""/>
+                </v:shape>
+              </w:pict>
+            </mc:Fallback>
+          </mc:AlternateContent>
+        </w:r>
+        <w:r>
+          <w:rPr>
+            <w:noProof/>
+          </w:rPr>
+          <mc:AlternateContent>
+            <mc:Choice Requires="wpi">
+              <w:drawing>
+                <wp:anchor distT="0" distB="0" distL="114300" distR="114300" simplePos="0" relativeHeight="251754496" behindDoc="0" locked="0" layoutInCell="1" allowOverlap="1" wp14:anchorId="50450F55" wp14:editId="00163D40">
+                  <wp:simplePos x="0" y="0"/>
+                  <wp:positionH relativeFrom="column">
+                    <wp:posOffset>1465865</wp:posOffset>
+                  </wp:positionH>
+                  <wp:positionV relativeFrom="paragraph">
+                    <wp:posOffset>2299114</wp:posOffset>
+                  </wp:positionV>
+                  <wp:extent cx="5760" cy="34560"/>
+                  <wp:effectExtent l="38100" t="38100" r="32385" b="41910"/>
+                  <wp:wrapNone/>
+                  <wp:docPr id="105" name="Ink 105"/>
+                  <wp:cNvGraphicFramePr/>
+                  <a:graphic xmlns:a="http://schemas.openxmlformats.org/drawingml/2006/main">
+                    <a:graphicData uri="http://schemas.microsoft.com/office/word/2010/wordprocessingInk">
+                      <w14:contentPart bwMode="auto" r:id="rId49">
+                        <w14:nvContentPartPr>
+                          <w14:cNvContentPartPr/>
+                        </w14:nvContentPartPr>
+                        <w14:xfrm>
+                          <a:off x="0" y="0"/>
+                          <a:ext cx="5760" cy="34560"/>
+                        </w14:xfrm>
+                      </w14:contentPart>
+                    </a:graphicData>
+                  </a:graphic>
+                </wp:anchor>
+              </w:drawing>
+            </mc:Choice>
+            <mc:Fallback>
+              <w:pict>
+                <v:shape w14:anchorId="5F79D803" id="Ink 105" o:spid="_x0000_s1026" type="#_x0000_t75" style="position:absolute;margin-left:115.05pt;margin-top:180.7pt;width:1.15pt;height:3.4pt;z-index:251754496;visibility:visible;mso-wrap-style:square;mso-wrap-distance-left:9pt;mso-wrap-distance-top:0;mso-wrap-distance-right:9pt;mso-wrap-distance-bottom:0;mso-position-horizontal:absolute;mso-position-horizontal-relative:text;mso-position-vertical:absolute;mso-position-vertical-relative:text" o:gfxdata="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">
+                  <v:imagedata r:id="rId50" o:title=""/>
+                </v:shape>
+              </w:pict>
+            </mc:Fallback>
+          </mc:AlternateContent>
+        </w:r>
+        <w:r>
+          <w:rPr>
+            <w:noProof/>
+          </w:rPr>
+          <mc:AlternateContent>
+            <mc:Choice Requires="wpi">
+              <w:drawing>
+                <wp:anchor distT="0" distB="0" distL="114300" distR="114300" simplePos="0" relativeHeight="251753472" behindDoc="0" locked="0" layoutInCell="1" allowOverlap="1" wp14:anchorId="5416B2BF" wp14:editId="2329CF2A">
+                  <wp:simplePos x="0" y="0"/>
+                  <wp:positionH relativeFrom="column">
+                    <wp:posOffset>1428425</wp:posOffset>
+                  </wp:positionH>
+                  <wp:positionV relativeFrom="paragraph">
+                    <wp:posOffset>2359954</wp:posOffset>
+                  </wp:positionV>
+                  <wp:extent cx="61560" cy="36720"/>
+                  <wp:effectExtent l="38100" t="38100" r="34290" b="40005"/>
+                  <wp:wrapNone/>
+                  <wp:docPr id="104" name="Ink 104"/>
+                  <wp:cNvGraphicFramePr/>
+                  <a:graphic xmlns:a="http://schemas.openxmlformats.org/drawingml/2006/main">
+                    <a:graphicData uri="http://schemas.microsoft.com/office/word/2010/wordprocessingInk">
+                      <w14:contentPart bwMode="auto" r:id="rId51">
+                        <w14:nvContentPartPr>
+                          <w14:cNvContentPartPr/>
+                        </w14:nvContentPartPr>
+                        <w14:xfrm>
+                          <a:off x="0" y="0"/>
+                          <a:ext cx="61560" cy="36720"/>
+                        </w14:xfrm>
+                      </w14:contentPart>
+                    </a:graphicData>
+                  </a:graphic>
+                </wp:anchor>
+              </w:drawing>
+            </mc:Choice>
+            <mc:Fallback>
+              <w:pict>
+                <v:shape w14:anchorId="677ECBB7" id="Ink 104" o:spid="_x0000_s1026" type="#_x0000_t75" style="position:absolute;margin-left:112.1pt;margin-top:185.45pt;width:5.6pt;height:3.6pt;z-index:251753472;visibility:visible;mso-wrap-style:square;mso-wrap-distance-left:9pt;mso-wrap-distance-top:0;mso-wrap-distance-right:9pt;mso-wrap-distance-bottom:0;mso-position-horizontal:absolute;mso-position-horizontal-relative:text;mso-position-vertical:absolute;mso-position-vertical-relative:text" o:gfxdata="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">
+                  <v:imagedata r:id="rId52" o:title=""/>
+                </v:shape>
+              </w:pict>
+            </mc:Fallback>
+          </mc:AlternateContent>
+        </w:r>
+        <w:r>
+          <w:rPr>
+            <w:noProof/>
+          </w:rPr>
+          <mc:AlternateContent>
+            <mc:Choice Requires="wpi">
+              <w:drawing>
+                <wp:anchor distT="0" distB="0" distL="114300" distR="114300" simplePos="0" relativeHeight="251747328" behindDoc="0" locked="0" layoutInCell="1" allowOverlap="1" wp14:anchorId="28D012C2" wp14:editId="3B5B98FE">
+                  <wp:simplePos x="0" y="0"/>
+                  <wp:positionH relativeFrom="column">
+                    <wp:posOffset>908251</wp:posOffset>
+                  </wp:positionH>
+                  <wp:positionV relativeFrom="paragraph">
+                    <wp:posOffset>2401374</wp:posOffset>
+                  </wp:positionV>
+                  <wp:extent cx="232858" cy="94680"/>
+                  <wp:effectExtent l="38100" t="38100" r="34290" b="38735"/>
+                  <wp:wrapNone/>
+                  <wp:docPr id="98" name="Ink 98"/>
+                  <wp:cNvGraphicFramePr/>
+                  <a:graphic xmlns:a="http://schemas.openxmlformats.org/drawingml/2006/main">
+                    <a:graphicData uri="http://schemas.microsoft.com/office/word/2010/wordprocessingInk">
+                      <w14:contentPart bwMode="auto" r:id="rId53">
+                        <w14:nvContentPartPr>
+                          <w14:cNvContentPartPr/>
+                        </w14:nvContentPartPr>
+                        <w14:xfrm>
+                          <a:off x="0" y="0"/>
+                          <a:ext cx="232858" cy="94680"/>
+                        </w14:xfrm>
+                      </w14:contentPart>
+                    </a:graphicData>
+                  </a:graphic>
+                </wp:anchor>
+              </w:drawing>
+            </mc:Choice>
+            <mc:Fallback>
+              <w:pict>
+                <v:shape w14:anchorId="44CB3D74" id="Ink 98" o:spid="_x0000_s1026" type="#_x0000_t75" style="position:absolute;margin-left:71.15pt;margin-top:188.75pt;width:19.05pt;height:8.15pt;z-index:251747328;visibility:visible;mso-wrap-style:square;mso-wrap-distance-left:9pt;mso-wrap-distance-top:0;mso-wrap-distance-right:9pt;mso-wrap-distance-bottom:0;mso-position-horizontal:absolute;mso-position-horizontal-relative:text;mso-position-vertical:absolute;mso-position-vertical-relative:text" o:gfxdata="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">
+                  <v:imagedata r:id="rId54" o:title=""/>
+                </v:shape>
+              </w:pict>
+            </mc:Fallback>
+          </mc:AlternateContent>
+        </w:r>
+        <w:r>
+          <w:rPr>
+            <w:noProof/>
+          </w:rPr>
+          <mc:AlternateContent>
+            <mc:Choice Requires="wpi">
+              <w:drawing>
+                <wp:anchor distT="0" distB="0" distL="114300" distR="114300" simplePos="0" relativeHeight="251742208" behindDoc="0" locked="0" layoutInCell="1" allowOverlap="1" wp14:anchorId="74B3783C" wp14:editId="1A6E0BD8">
+                  <wp:simplePos x="0" y="0"/>
+                  <wp:positionH relativeFrom="column">
+                    <wp:posOffset>3892798</wp:posOffset>
+                  </wp:positionH>
+                  <wp:positionV relativeFrom="paragraph">
+                    <wp:posOffset>698347</wp:posOffset>
+                  </wp:positionV>
+                  <wp:extent cx="144132" cy="142574"/>
+                  <wp:effectExtent l="38100" t="38100" r="46990" b="48260"/>
+                  <wp:wrapNone/>
+                  <wp:docPr id="93" name="Ink 93"/>
+                  <wp:cNvGraphicFramePr/>
+                  <a:graphic xmlns:a="http://schemas.openxmlformats.org/drawingml/2006/main">
+                    <a:graphicData uri="http://schemas.microsoft.com/office/word/2010/wordprocessingInk">
+                      <w14:contentPart bwMode="auto" r:id="rId55">
+                        <w14:nvContentPartPr>
+                          <w14:cNvContentPartPr/>
+                        </w14:nvContentPartPr>
+                        <w14:xfrm>
+                          <a:off x="0" y="0"/>
+                          <a:ext cx="144132" cy="142574"/>
+                        </w14:xfrm>
+                      </w14:contentPart>
+                    </a:graphicData>
+                  </a:graphic>
+                </wp:anchor>
+              </w:drawing>
+            </mc:Choice>
+            <mc:Fallback>
+              <w:pict>
+                <v:shape w14:anchorId="3116211B" id="Ink 93" o:spid="_x0000_s1026" type="#_x0000_t75" style="position:absolute;margin-left:306.15pt;margin-top:54.65pt;width:12.1pt;height:11.95pt;z-index:251742208;visibility:visible;mso-wrap-style:square;mso-wrap-distance-left:9pt;mso-wrap-distance-top:0;mso-wrap-distance-right:9pt;mso-wrap-distance-bottom:0;mso-position-horizontal:absolute;mso-position-horizontal-relative:text;mso-position-vertical:absolute;mso-position-vertical-relative:text" o:gfxdata="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">
+                  <v:imagedata r:id="rId56" o:title=""/>
+                </v:shape>
+              </w:pict>
+            </mc:Fallback>
+          </mc:AlternateContent>
+        </w:r>
+        <w:r>
+          <w:rPr>
+            <w:noProof/>
+          </w:rPr>
+          <mc:AlternateContent>
+            <mc:Choice Requires="wpi">
+              <w:drawing>
+                <wp:anchor distT="0" distB="0" distL="114300" distR="114300" simplePos="0" relativeHeight="251743232" behindDoc="0" locked="0" layoutInCell="1" allowOverlap="1" wp14:anchorId="0312F5EF" wp14:editId="0AC91C7D">
+                  <wp:simplePos x="0" y="0"/>
+                  <wp:positionH relativeFrom="column">
+                    <wp:posOffset>3699040</wp:posOffset>
+                  </wp:positionH>
+                  <wp:positionV relativeFrom="paragraph">
+                    <wp:posOffset>1082463</wp:posOffset>
+                  </wp:positionV>
+                  <wp:extent cx="218598" cy="116654"/>
+                  <wp:effectExtent l="38100" t="38100" r="48260" b="36195"/>
+                  <wp:wrapNone/>
+                  <wp:docPr id="94" name="Ink 94"/>
+                  <wp:cNvGraphicFramePr/>
+                  <a:graphic xmlns:a="http://schemas.openxmlformats.org/drawingml/2006/main">
+                    <a:graphicData uri="http://schemas.microsoft.com/office/word/2010/wordprocessingInk">
+                      <w14:contentPart bwMode="auto" r:id="rId57">
+                        <w14:nvContentPartPr>
+                          <w14:cNvContentPartPr/>
+                        </w14:nvContentPartPr>
+                        <w14:xfrm>
+                          <a:off x="0" y="0"/>
+                          <a:ext cx="218598" cy="116654"/>
+                        </w14:xfrm>
+                      </w14:contentPart>
+                    </a:graphicData>
+                  </a:graphic>
+                </wp:anchor>
+              </w:drawing>
+            </mc:Choice>
+            <mc:Fallback>
+              <w:pict>
+                <v:shape w14:anchorId="52975C21" id="Ink 94" o:spid="_x0000_s1026" type="#_x0000_t75" style="position:absolute;margin-left:290.9pt;margin-top:84.9pt;width:17.9pt;height:9.9pt;z-index:251743232;visibility:visible;mso-wrap-style:square;mso-wrap-distance-left:9pt;mso-wrap-distance-top:0;mso-wrap-distance-right:9pt;mso-wrap-distance-bottom:0;mso-position-horizontal:absolute;mso-position-horizontal-relative:text;mso-position-vertical:absolute;mso-position-vertical-relative:text" o:gfxdata="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">
+                  <v:imagedata r:id="rId58" o:title=""/>
+                </v:shape>
+              </w:pict>
+            </mc:Fallback>
+          </mc:AlternateContent>
+        </w:r>
+        <w:r>
+          <w:rPr>
+            <w:noProof/>
+          </w:rPr>
+          <mc:AlternateContent>
+            <mc:Choice Requires="wpi">
+              <w:drawing>
+                <wp:anchor distT="0" distB="0" distL="114300" distR="114300" simplePos="0" relativeHeight="251744256" behindDoc="0" locked="0" layoutInCell="1" allowOverlap="1" wp14:anchorId="3BF0F4E0" wp14:editId="605691AB">
+                  <wp:simplePos x="0" y="0"/>
+                  <wp:positionH relativeFrom="column">
+                    <wp:posOffset>3138163</wp:posOffset>
+                  </wp:positionH>
+                  <wp:positionV relativeFrom="paragraph">
+                    <wp:posOffset>827518</wp:posOffset>
+                  </wp:positionV>
+                  <wp:extent cx="524323" cy="421092"/>
+                  <wp:effectExtent l="38100" t="38100" r="47625" b="36195"/>
+                  <wp:wrapNone/>
+                  <wp:docPr id="95" name="Ink 95"/>
+                  <wp:cNvGraphicFramePr/>
+                  <a:graphic xmlns:a="http://schemas.openxmlformats.org/drawingml/2006/main">
+                    <a:graphicData uri="http://schemas.microsoft.com/office/word/2010/wordprocessingInk">
+                      <w14:contentPart bwMode="auto" r:id="rId59">
+                        <w14:nvContentPartPr>
+                          <w14:cNvContentPartPr/>
+                        </w14:nvContentPartPr>
+                        <w14:xfrm>
+                          <a:off x="0" y="0"/>
+                          <a:ext cx="524323" cy="421092"/>
+                        </w14:xfrm>
+                      </w14:contentPart>
+                    </a:graphicData>
+                  </a:graphic>
+                </wp:anchor>
+              </w:drawing>
+            </mc:Choice>
+            <mc:Fallback>
+              <w:pict>
+                <v:shape w14:anchorId="6068AC5A" id="Ink 95" o:spid="_x0000_s1026" type="#_x0000_t75" style="position:absolute;margin-left:246.75pt;margin-top:64.8pt;width:42pt;height:33.85pt;z-index:251744256;visibility:visible;mso-wrap-style:square;mso-wrap-distance-left:9pt;mso-wrap-distance-top:0;mso-wrap-distance-right:9pt;mso-wrap-distance-bottom:0;mso-position-horizontal:absolute;mso-position-horizontal-relative:text;mso-position-vertical:absolute;mso-position-vertical-relative:text" o:gfxdata="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">
+                  <v:imagedata r:id="rId60" o:title=""/>
+                </v:shape>
+              </w:pict>
+            </mc:Fallback>
+          </mc:AlternateContent>
+        </w:r>
+        <w:r>
+          <w:rPr>
+            <w:noProof/>
+          </w:rPr>
+          <mc:AlternateContent>
+            <mc:Choice Requires="wpi">
+              <w:drawing>
+                <wp:anchor distT="0" distB="0" distL="114300" distR="114300" simplePos="0" relativeHeight="251719680" behindDoc="0" locked="0" layoutInCell="1" allowOverlap="1" wp14:anchorId="61DCA7A9" wp14:editId="693B8D0D">
+                  <wp:simplePos x="0" y="0"/>
+                  <wp:positionH relativeFrom="column">
+                    <wp:posOffset>2903614</wp:posOffset>
+                  </wp:positionH>
+                  <wp:positionV relativeFrom="paragraph">
+                    <wp:posOffset>1051869</wp:posOffset>
+                  </wp:positionV>
+                  <wp:extent cx="197406" cy="135139"/>
+                  <wp:effectExtent l="38100" t="38100" r="31750" b="36830"/>
+                  <wp:wrapNone/>
+                  <wp:docPr id="71" name="Ink 71"/>
+                  <wp:cNvGraphicFramePr/>
+                  <a:graphic xmlns:a="http://schemas.openxmlformats.org/drawingml/2006/main">
+                    <a:graphicData uri="http://schemas.microsoft.com/office/word/2010/wordprocessingInk">
+                      <w14:contentPart bwMode="auto" r:id="rId61">
+                        <w14:nvContentPartPr>
+                          <w14:cNvContentPartPr/>
+                        </w14:nvContentPartPr>
+                        <w14:xfrm>
+                          <a:off x="0" y="0"/>
+                          <a:ext cx="197406" cy="135139"/>
+                        </w14:xfrm>
+                      </w14:contentPart>
+                    </a:graphicData>
+                  </a:graphic>
+                </wp:anchor>
+              </w:drawing>
+            </mc:Choice>
+            <mc:Fallback>
+              <w:pict>
+                <v:shape w14:anchorId="2D1CD71E" id="Ink 71" o:spid="_x0000_s1026" type="#_x0000_t75" style="position:absolute;margin-left:228.3pt;margin-top:82.45pt;width:16.3pt;height:11.35pt;z-index:251719680;visibility:visible;mso-wrap-style:square;mso-wrap-distance-left:9pt;mso-wrap-distance-top:0;mso-wrap-distance-right:9pt;mso-wrap-distance-bottom:0;mso-position-horizontal:absolute;mso-position-horizontal-relative:text;mso-position-vertical:absolute;mso-position-vertical-relative:text" o:gfxdata="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">
+                  <v:imagedata r:id="rId62" o:title=""/>
+                </v:shape>
+              </w:pict>
+            </mc:Fallback>
+          </mc:AlternateContent>
+        </w:r>
+        <w:r>
+          <w:rPr>
+            <w:noProof/>
+          </w:rPr>
+          <mc:AlternateContent>
+            <mc:Choice Requires="wpi">
+              <w:drawing>
+                <wp:anchor distT="0" distB="0" distL="114300" distR="114300" simplePos="0" relativeHeight="251720704" behindDoc="0" locked="0" layoutInCell="1" allowOverlap="1" wp14:anchorId="216CAEF9" wp14:editId="2C9F1D64">
+                  <wp:simplePos x="0" y="0"/>
+                  <wp:positionH relativeFrom="column">
+                    <wp:posOffset>2638472</wp:posOffset>
+                  </wp:positionH>
+                  <wp:positionV relativeFrom="paragraph">
+                    <wp:posOffset>1045071</wp:posOffset>
+                  </wp:positionV>
+                  <wp:extent cx="208525" cy="185345"/>
+                  <wp:effectExtent l="38100" t="38100" r="39370" b="43815"/>
+                  <wp:wrapNone/>
+                  <wp:docPr id="72" name="Ink 72"/>
+                  <wp:cNvGraphicFramePr/>
+                  <a:graphic xmlns:a="http://schemas.openxmlformats.org/drawingml/2006/main">
+                    <a:graphicData uri="http://schemas.microsoft.com/office/word/2010/wordprocessingInk">
+                      <w14:contentPart bwMode="auto" r:id="rId63">
+                        <w14:nvContentPartPr>
+                          <w14:cNvContentPartPr/>
+                        </w14:nvContentPartPr>
+                        <w14:xfrm>
+                          <a:off x="0" y="0"/>
+                          <a:ext cx="208525" cy="185345"/>
+                        </w14:xfrm>
+                      </w14:contentPart>
+                    </a:graphicData>
+                  </a:graphic>
+                </wp:anchor>
+              </w:drawing>
+            </mc:Choice>
+            <mc:Fallback>
+              <w:pict>
+                <v:shape w14:anchorId="27D949C0" id="Ink 72" o:spid="_x0000_s1026" type="#_x0000_t75" style="position:absolute;margin-left:207.4pt;margin-top:81.95pt;width:17.1pt;height:15.3pt;z-index:251720704;visibility:visible;mso-wrap-style:square;mso-wrap-distance-left:9pt;mso-wrap-distance-top:0;mso-wrap-distance-right:9pt;mso-wrap-distance-bottom:0;mso-position-horizontal:absolute;mso-position-horizontal-relative:text;mso-position-vertical:absolute;mso-position-vertical-relative:text" o:gfxdata="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">
+                  <v:imagedata r:id="rId64" o:title=""/>
+                </v:shape>
+              </w:pict>
+            </mc:Fallback>
+          </mc:AlternateContent>
+        </w:r>
+        <w:r>
+          <w:rPr>
+            <w:noProof/>
+          </w:rPr>
+          <mc:AlternateContent>
+            <mc:Choice Requires="wpi">
+              <w:drawing>
+                <wp:anchor distT="0" distB="0" distL="114300" distR="114300" simplePos="0" relativeHeight="251706368" behindDoc="0" locked="0" layoutInCell="1" allowOverlap="1" wp14:anchorId="26736CFF" wp14:editId="7919A206">
+                  <wp:simplePos x="0" y="0"/>
+                  <wp:positionH relativeFrom="column">
+                    <wp:posOffset>2611278</wp:posOffset>
+                  </wp:positionH>
+                  <wp:positionV relativeFrom="paragraph">
+                    <wp:posOffset>667753</wp:posOffset>
+                  </wp:positionV>
+                  <wp:extent cx="86622" cy="99000"/>
+                  <wp:effectExtent l="38100" t="38100" r="46990" b="34925"/>
+                  <wp:wrapNone/>
+                  <wp:docPr id="58" name="Ink 58"/>
+                  <wp:cNvGraphicFramePr/>
+                  <a:graphic xmlns:a="http://schemas.openxmlformats.org/drawingml/2006/main">
+                    <a:graphicData uri="http://schemas.microsoft.com/office/word/2010/wordprocessingInk">
+                      <w14:contentPart bwMode="auto" r:id="rId65">
+                        <w14:nvContentPartPr>
+                          <w14:cNvContentPartPr/>
+                        </w14:nvContentPartPr>
+                        <w14:xfrm>
+                          <a:off x="0" y="0"/>
+                          <a:ext cx="86622" cy="99000"/>
+                        </w14:xfrm>
+                      </w14:contentPart>
+                    </a:graphicData>
+                  </a:graphic>
+                </wp:anchor>
+              </w:drawing>
+            </mc:Choice>
+            <mc:Fallback>
+              <w:pict>
+                <v:shape w14:anchorId="2250E2B2" id="Ink 58" o:spid="_x0000_s1026" type="#_x0000_t75" style="position:absolute;margin-left:205.25pt;margin-top:52.25pt;width:7.5pt;height:8.55pt;z-index:251706368;visibility:visible;mso-wrap-style:square;mso-wrap-distance-left:9pt;mso-wrap-distance-top:0;mso-wrap-distance-right:9pt;mso-wrap-distance-bottom:0;mso-position-horizontal:absolute;mso-position-horizontal-relative:text;mso-position-vertical:absolute;mso-position-vertical-relative:text" o:gfxdata="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">
+                  <v:imagedata r:id="rId66" o:title=""/>
+                </v:shape>
+              </w:pict>
+            </mc:Fallback>
+          </mc:AlternateContent>
+        </w:r>
+      </w:ins>
+      <w:ins w:id="82" w:author="nhamct" w:date="2022-04-14T15:38:00Z">
+        <w:r>
+          <w:rPr>
+            <w:noProof/>
+          </w:rPr>
+          <mc:AlternateContent>
+            <mc:Choice Requires="wpi">
+              <w:drawing>
+                <wp:anchor distT="0" distB="0" distL="114300" distR="114300" simplePos="0" relativeHeight="251703296" behindDoc="0" locked="0" layoutInCell="1" allowOverlap="1" wp14:anchorId="0E8816DA" wp14:editId="4A813B2A">
+                  <wp:simplePos x="0" y="0"/>
+                  <wp:positionH relativeFrom="column">
+                    <wp:posOffset>3529077</wp:posOffset>
+                  </wp:positionH>
+                  <wp:positionV relativeFrom="paragraph">
+                    <wp:posOffset>202055</wp:posOffset>
+                  </wp:positionV>
+                  <wp:extent cx="385480" cy="408810"/>
+                  <wp:effectExtent l="38100" t="38100" r="14605" b="48895"/>
+                  <wp:wrapNone/>
+                  <wp:docPr id="55" name="Ink 55"/>
+                  <wp:cNvGraphicFramePr/>
+                  <a:graphic xmlns:a="http://schemas.openxmlformats.org/drawingml/2006/main">
+                    <a:graphicData uri="http://schemas.microsoft.com/office/word/2010/wordprocessingInk">
+                      <w14:contentPart bwMode="auto" r:id="rId67">
+                        <w14:nvContentPartPr>
+                          <w14:cNvContentPartPr/>
+                        </w14:nvContentPartPr>
+                        <w14:xfrm>
+                          <a:off x="0" y="0"/>
+                          <a:ext cx="385480" cy="408810"/>
+                        </w14:xfrm>
+                      </w14:contentPart>
+                    </a:graphicData>
+                  </a:graphic>
+                </wp:anchor>
+              </w:drawing>
+            </mc:Choice>
+            <mc:Fallback>
+              <w:pict>
+                <v:shape w14:anchorId="077B9B65" id="Ink 55" o:spid="_x0000_s1026" type="#_x0000_t75" style="position:absolute;margin-left:277.55pt;margin-top:15.55pt;width:31.05pt;height:32.9pt;z-index:251703296;visibility:visible;mso-wrap-style:square;mso-wrap-distance-left:9pt;mso-wrap-distance-top:0;mso-wrap-distance-right:9pt;mso-wrap-distance-bottom:0;mso-position-horizontal:absolute;mso-position-horizontal-relative:text;mso-position-vertical:absolute;mso-position-vertical-relative:text" o:gfxdata="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">
+                  <v:imagedata r:id="rId68" o:title=""/>
+                </v:shape>
+              </w:pict>
+            </mc:Fallback>
+          </mc:AlternateContent>
+        </w:r>
+        <w:r>
+          <w:rPr>
+            <w:noProof/>
+          </w:rPr>
+          <mc:AlternateContent>
+            <mc:Choice Requires="wpi">
+              <w:drawing>
+                <wp:anchor distT="0" distB="0" distL="114300" distR="114300" simplePos="0" relativeHeight="251684864" behindDoc="0" locked="0" layoutInCell="1" allowOverlap="1" wp14:anchorId="1E5452DC" wp14:editId="13655F1D">
+                  <wp:simplePos x="0" y="0"/>
+                  <wp:positionH relativeFrom="column">
+                    <wp:posOffset>3448025</wp:posOffset>
+                  </wp:positionH>
+                  <wp:positionV relativeFrom="paragraph">
+                    <wp:posOffset>184267</wp:posOffset>
+                  </wp:positionV>
+                  <wp:extent cx="13320" cy="18720"/>
+                  <wp:effectExtent l="38100" t="38100" r="44450" b="38735"/>
+                  <wp:wrapNone/>
+                  <wp:docPr id="37" name="Ink 37"/>
+                  <wp:cNvGraphicFramePr/>
+                  <a:graphic xmlns:a="http://schemas.openxmlformats.org/drawingml/2006/main">
+                    <a:graphicData uri="http://schemas.microsoft.com/office/word/2010/wordprocessingInk">
+                      <w14:contentPart bwMode="auto" r:id="rId69">
+                        <w14:nvContentPartPr>
+                          <w14:cNvContentPartPr/>
+                        </w14:nvContentPartPr>
+                        <w14:xfrm>
+                          <a:off x="0" y="0"/>
+                          <a:ext cx="13320" cy="18720"/>
+                        </w14:xfrm>
+                      </w14:contentPart>
+                    </a:graphicData>
+                  </a:graphic>
+                </wp:anchor>
+              </w:drawing>
+            </mc:Choice>
+            <mc:Fallback>
+              <w:pict>
+                <v:shape w14:anchorId="571F4AFA" id="Ink 37" o:spid="_x0000_s1026" type="#_x0000_t75" style="position:absolute;margin-left:271.15pt;margin-top:14.15pt;width:1.8pt;height:2.15pt;z-index:251684864;visibility:visible;mso-wrap-style:square;mso-wrap-distance-left:9pt;mso-wrap-distance-top:0;mso-wrap-distance-right:9pt;mso-wrap-distance-bottom:0;mso-position-horizontal:absolute;mso-position-horizontal-relative:text;mso-position-vertical:absolute;mso-position-vertical-relative:text" o:gfxdata="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">
+                  <v:imagedata r:id="rId70" o:title=""/>
+                </v:shape>
+              </w:pict>
+            </mc:Fallback>
+          </mc:AlternateContent>
+        </w:r>
+        <w:r>
+          <w:rPr>
+            <w:noProof/>
+          </w:rPr>
+          <mc:AlternateContent>
+            <mc:Choice Requires="wpi">
+              <w:drawing>
+                <wp:anchor distT="0" distB="0" distL="114300" distR="114300" simplePos="0" relativeHeight="251683840" behindDoc="0" locked="0" layoutInCell="1" allowOverlap="1" wp14:anchorId="282A0884" wp14:editId="7963FD85">
+                  <wp:simplePos x="0" y="0"/>
+                  <wp:positionH relativeFrom="column">
+                    <wp:posOffset>3374945</wp:posOffset>
+                  </wp:positionH>
+                  <wp:positionV relativeFrom="paragraph">
+                    <wp:posOffset>243307</wp:posOffset>
+                  </wp:positionV>
+                  <wp:extent cx="43560" cy="6120"/>
+                  <wp:effectExtent l="38100" t="38100" r="33020" b="32385"/>
+                  <wp:wrapNone/>
+                  <wp:docPr id="36" name="Ink 36"/>
+                  <wp:cNvGraphicFramePr/>
+                  <a:graphic xmlns:a="http://schemas.openxmlformats.org/drawingml/2006/main">
+                    <a:graphicData uri="http://schemas.microsoft.com/office/word/2010/wordprocessingInk">
+                      <w14:contentPart bwMode="auto" r:id="rId71">
+                        <w14:nvContentPartPr>
+                          <w14:cNvContentPartPr/>
+                        </w14:nvContentPartPr>
+                        <w14:xfrm>
+                          <a:off x="0" y="0"/>
+                          <a:ext cx="43560" cy="6120"/>
+                        </w14:xfrm>
+                      </w14:contentPart>
+                    </a:graphicData>
+                  </a:graphic>
+                </wp:anchor>
+              </w:drawing>
+            </mc:Choice>
+            <mc:Fallback>
+              <w:pict>
+                <v:shape w14:anchorId="028B75C1" id="Ink 36" o:spid="_x0000_s1026" type="#_x0000_t75" style="position:absolute;margin-left:265.4pt;margin-top:18.8pt;width:4.15pt;height:1.2pt;z-index:251683840;visibility:visible;mso-wrap-style:square;mso-wrap-distance-left:9pt;mso-wrap-distance-top:0;mso-wrap-distance-right:9pt;mso-wrap-distance-bottom:0;mso-position-horizontal:absolute;mso-position-horizontal-relative:text;mso-position-vertical:absolute;mso-position-vertical-relative:text" o:gfxdata="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">
+                  <v:imagedata r:id="rId72" o:title=""/>
+                </v:shape>
+              </w:pict>
+            </mc:Fallback>
+          </mc:AlternateContent>
+        </w:r>
+        <w:r>
+          <w:rPr>
+            <w:noProof/>
+          </w:rPr>
+          <mc:AlternateContent>
+            <mc:Choice Requires="wpi">
+              <w:drawing>
+                <wp:anchor distT="0" distB="0" distL="114300" distR="114300" simplePos="0" relativeHeight="251682816" behindDoc="0" locked="0" layoutInCell="1" allowOverlap="1" wp14:anchorId="1C42ABD9" wp14:editId="3880E1B6">
+                  <wp:simplePos x="0" y="0"/>
+                  <wp:positionH relativeFrom="column">
+                    <wp:posOffset>3329585</wp:posOffset>
+                  </wp:positionH>
+                  <wp:positionV relativeFrom="paragraph">
+                    <wp:posOffset>282547</wp:posOffset>
+                  </wp:positionV>
+                  <wp:extent cx="150480" cy="79200"/>
+                  <wp:effectExtent l="38100" t="38100" r="40640" b="35560"/>
+                  <wp:wrapNone/>
+                  <wp:docPr id="35" name="Ink 35"/>
+                  <wp:cNvGraphicFramePr/>
+                  <a:graphic xmlns:a="http://schemas.openxmlformats.org/drawingml/2006/main">
+                    <a:graphicData uri="http://schemas.microsoft.com/office/word/2010/wordprocessingInk">
+                      <w14:contentPart bwMode="auto" r:id="rId73">
+                        <w14:nvContentPartPr>
+                          <w14:cNvContentPartPr/>
+                        </w14:nvContentPartPr>
+                        <w14:xfrm>
+                          <a:off x="0" y="0"/>
+                          <a:ext cx="150480" cy="79200"/>
+                        </w14:xfrm>
+                      </w14:contentPart>
+                    </a:graphicData>
+                  </a:graphic>
+                </wp:anchor>
+              </w:drawing>
+            </mc:Choice>
+            <mc:Fallback>
+              <w:pict>
+                <v:shape w14:anchorId="02720AC1" id="Ink 35" o:spid="_x0000_s1026" type="#_x0000_t75" style="position:absolute;margin-left:261.8pt;margin-top:21.9pt;width:12.6pt;height:6.95pt;z-index:251682816;visibility:visible;mso-wrap-style:square;mso-wrap-distance-left:9pt;mso-wrap-distance-top:0;mso-wrap-distance-right:9pt;mso-wrap-distance-bottom:0;mso-position-horizontal:absolute;mso-position-horizontal-relative:text;mso-position-vertical:absolute;mso-position-vertical-relative:text" o:gfxdata="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">
+                  <v:imagedata r:id="rId74" o:title=""/>
+                </v:shape>
+              </w:pict>
+            </mc:Fallback>
+          </mc:AlternateContent>
+        </w:r>
+        <w:r>
+          <w:rPr>
+            <w:noProof/>
+          </w:rPr>
+          <mc:AlternateContent>
+            <mc:Choice Requires="wpi">
+              <w:drawing>
+                <wp:anchor distT="0" distB="0" distL="114300" distR="114300" simplePos="0" relativeHeight="251681792" behindDoc="0" locked="0" layoutInCell="1" allowOverlap="1" wp14:anchorId="065F7CBF" wp14:editId="2368D536">
+                  <wp:simplePos x="0" y="0"/>
+                  <wp:positionH relativeFrom="column">
+                    <wp:posOffset>3243540</wp:posOffset>
+                  </wp:positionH>
+                  <wp:positionV relativeFrom="paragraph">
+                    <wp:posOffset>419608</wp:posOffset>
+                  </wp:positionV>
+                  <wp:extent cx="74520" cy="168612"/>
+                  <wp:effectExtent l="38100" t="38100" r="40005" b="41275"/>
+                  <wp:wrapNone/>
+                  <wp:docPr id="34" name="Ink 34"/>
+                  <wp:cNvGraphicFramePr/>
+                  <a:graphic xmlns:a="http://schemas.openxmlformats.org/drawingml/2006/main">
+                    <a:graphicData uri="http://schemas.microsoft.com/office/word/2010/wordprocessingInk">
+                      <w14:contentPart bwMode="auto" r:id="rId75">
+                        <w14:nvContentPartPr>
+                          <w14:cNvContentPartPr/>
+                        </w14:nvContentPartPr>
+                        <w14:xfrm>
+                          <a:off x="0" y="0"/>
+                          <a:ext cx="74520" cy="168612"/>
+                        </w14:xfrm>
+                      </w14:contentPart>
+                    </a:graphicData>
+                  </a:graphic>
+                </wp:anchor>
+              </w:drawing>
+            </mc:Choice>
+            <mc:Fallback>
+              <w:pict>
+                <v:shape w14:anchorId="2E47168E" id="Ink 34" o:spid="_x0000_s1026" type="#_x0000_t75" style="position:absolute;margin-left:255.05pt;margin-top:32.7pt;width:6.55pt;height:14pt;z-index:251681792;visibility:visible;mso-wrap-style:square;mso-wrap-distance-left:9pt;mso-wrap-distance-top:0;mso-wrap-distance-right:9pt;mso-wrap-distance-bottom:0;mso-position-horizontal:absolute;mso-position-horizontal-relative:text;mso-position-vertical:absolute;mso-position-vertical-relative:text" o:gfxdata="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">
+                  <v:imagedata r:id="rId76" o:title=""/>
+                </v:shape>
+              </w:pict>
+            </mc:Fallback>
+          </mc:AlternateContent>
+        </w:r>
+        <w:r>
+          <w:rPr>
+            <w:noProof/>
+          </w:rPr>
+          <mc:AlternateContent>
+            <mc:Choice Requires="wpi">
+              <w:drawing>
+                <wp:anchor distT="0" distB="0" distL="114300" distR="114300" simplePos="0" relativeHeight="251678720" behindDoc="0" locked="0" layoutInCell="1" allowOverlap="1" wp14:anchorId="153C734D" wp14:editId="36708707">
+                  <wp:simplePos x="0" y="0"/>
+                  <wp:positionH relativeFrom="column">
+                    <wp:posOffset>2734505</wp:posOffset>
+                  </wp:positionH>
+                  <wp:positionV relativeFrom="paragraph">
+                    <wp:posOffset>785467</wp:posOffset>
+                  </wp:positionV>
+                  <wp:extent cx="3240" cy="3240"/>
+                  <wp:effectExtent l="38100" t="38100" r="34925" b="34925"/>
+                  <wp:wrapNone/>
+                  <wp:docPr id="31" name="Ink 31"/>
+                  <wp:cNvGraphicFramePr/>
+                  <a:graphic xmlns:a="http://schemas.openxmlformats.org/drawingml/2006/main">
+                    <a:graphicData uri="http://schemas.microsoft.com/office/word/2010/wordprocessingInk">
+                      <w14:contentPart bwMode="auto" r:id="rId77">
+                        <w14:nvContentPartPr>
+                          <w14:cNvContentPartPr/>
+                        </w14:nvContentPartPr>
+                        <w14:xfrm>
+                          <a:off x="0" y="0"/>
+                          <a:ext cx="3240" cy="3240"/>
+                        </w14:xfrm>
+                      </w14:contentPart>
+                    </a:graphicData>
+                  </a:graphic>
+                </wp:anchor>
+              </w:drawing>
+            </mc:Choice>
+            <mc:Fallback>
+              <w:pict>
+                <v:shape w14:anchorId="0BAA0747" id="Ink 31" o:spid="_x0000_s1026" type="#_x0000_t75" style="position:absolute;margin-left:214.95pt;margin-top:61.5pt;width:.95pt;height:.95pt;z-index:251678720;visibility:visible;mso-wrap-style:square;mso-wrap-distance-left:9pt;mso-wrap-distance-top:0;mso-wrap-distance-right:9pt;mso-wrap-distance-bottom:0;mso-position-horizontal:absolute;mso-position-horizontal-relative:text;mso-position-vertical:absolute;mso-position-vertical-relative:text" o:gfxdata="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">
+                  <v:imagedata r:id="rId78" o:title=""/>
+                </v:shape>
+              </w:pict>
+            </mc:Fallback>
+          </mc:AlternateContent>
+        </w:r>
+        <w:r>
+          <w:rPr>
+            <w:noProof/>
+          </w:rPr>
+          <mc:AlternateContent>
+            <mc:Choice Requires="wpi">
+              <w:drawing>
+                <wp:anchor distT="0" distB="0" distL="114300" distR="114300" simplePos="0" relativeHeight="251677696" behindDoc="0" locked="0" layoutInCell="1" allowOverlap="1" wp14:anchorId="306D6F58" wp14:editId="1DF8D3D3">
+                  <wp:simplePos x="0" y="0"/>
+                  <wp:positionH relativeFrom="column">
+                    <wp:posOffset>2161025</wp:posOffset>
+                  </wp:positionH>
+                  <wp:positionV relativeFrom="paragraph">
+                    <wp:posOffset>688267</wp:posOffset>
+                  </wp:positionV>
+                  <wp:extent cx="84960" cy="74880"/>
+                  <wp:effectExtent l="19050" t="38100" r="48895" b="40005"/>
+                  <wp:wrapNone/>
+                  <wp:docPr id="30" name="Ink 30"/>
+                  <wp:cNvGraphicFramePr/>
+                  <a:graphic xmlns:a="http://schemas.openxmlformats.org/drawingml/2006/main">
+                    <a:graphicData uri="http://schemas.microsoft.com/office/word/2010/wordprocessingInk">
+                      <w14:contentPart bwMode="auto" r:id="rId79">
+                        <w14:nvContentPartPr>
+                          <w14:cNvContentPartPr/>
+                        </w14:nvContentPartPr>
+                        <w14:xfrm>
+                          <a:off x="0" y="0"/>
+                          <a:ext cx="84960" cy="74880"/>
+                        </w14:xfrm>
+                      </w14:contentPart>
+                    </a:graphicData>
+                  </a:graphic>
+                </wp:anchor>
+              </w:drawing>
+            </mc:Choice>
+            <mc:Fallback>
+              <w:pict>
+                <v:shape w14:anchorId="2E02D706" id="Ink 30" o:spid="_x0000_s1026" type="#_x0000_t75" style="position:absolute;margin-left:169.8pt;margin-top:53.85pt;width:7.4pt;height:6.65pt;z-index:251677696;visibility:visible;mso-wrap-style:square;mso-wrap-distance-left:9pt;mso-wrap-distance-top:0;mso-wrap-distance-right:9pt;mso-wrap-distance-bottom:0;mso-position-horizontal:absolute;mso-position-horizontal-relative:text;mso-position-vertical:absolute;mso-position-vertical-relative:text" o:gfxdata="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">
+                  <v:imagedata r:id="rId80" o:title=""/>
+                </v:shape>
+              </w:pict>
+            </mc:Fallback>
+          </mc:AlternateContent>
+        </w:r>
+        <w:r>
+          <w:rPr>
+            <w:noProof/>
+          </w:rPr>
+          <mc:AlternateContent>
+            <mc:Choice Requires="wpi">
+              <w:drawing>
+                <wp:anchor distT="0" distB="0" distL="114300" distR="114300" simplePos="0" relativeHeight="251676672" behindDoc="0" locked="0" layoutInCell="1" allowOverlap="1" wp14:anchorId="0C58B9AB" wp14:editId="4C81BECA">
+                  <wp:simplePos x="0" y="0"/>
+                  <wp:positionH relativeFrom="column">
+                    <wp:posOffset>1645865</wp:posOffset>
+                  </wp:positionH>
+                  <wp:positionV relativeFrom="paragraph">
+                    <wp:posOffset>667747</wp:posOffset>
+                  </wp:positionV>
+                  <wp:extent cx="109080" cy="95760"/>
+                  <wp:effectExtent l="38100" t="38100" r="43815" b="38100"/>
+                  <wp:wrapNone/>
+                  <wp:docPr id="29" name="Ink 29"/>
+                  <wp:cNvGraphicFramePr/>
+                  <a:graphic xmlns:a="http://schemas.openxmlformats.org/drawingml/2006/main">
+                    <a:graphicData uri="http://schemas.microsoft.com/office/word/2010/wordprocessingInk">
+                      <w14:contentPart bwMode="auto" r:id="rId81">
+                        <w14:nvContentPartPr>
+                          <w14:cNvContentPartPr/>
+                        </w14:nvContentPartPr>
+                        <w14:xfrm>
+                          <a:off x="0" y="0"/>
+                          <a:ext cx="109080" cy="95760"/>
+                        </w14:xfrm>
+                      </w14:contentPart>
+                    </a:graphicData>
+                  </a:graphic>
+                </wp:anchor>
+              </w:drawing>
+            </mc:Choice>
+            <mc:Fallback>
+              <w:pict>
+                <v:shape w14:anchorId="348D6E0A" id="Ink 29" o:spid="_x0000_s1026" type="#_x0000_t75" style="position:absolute;margin-left:129.25pt;margin-top:52.25pt;width:9.3pt;height:8.25pt;z-index:251676672;visibility:visible;mso-wrap-style:square;mso-wrap-distance-left:9pt;mso-wrap-distance-top:0;mso-wrap-distance-right:9pt;mso-wrap-distance-bottom:0;mso-position-horizontal:absolute;mso-position-horizontal-relative:text;mso-position-vertical:absolute;mso-position-vertical-relative:text" o:gfxdata="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">
+                  <v:imagedata r:id="rId82" o:title=""/>
+                </v:shape>
+              </w:pict>
+            </mc:Fallback>
+          </mc:AlternateContent>
+        </w:r>
+        <w:r>
+          <w:rPr>
+            <w:noProof/>
+          </w:rPr>
+          <mc:AlternateContent>
+            <mc:Choice Requires="wpi">
+              <w:drawing>
+                <wp:anchor distT="0" distB="0" distL="114300" distR="114300" simplePos="0" relativeHeight="251674624" behindDoc="0" locked="0" layoutInCell="1" allowOverlap="1" wp14:anchorId="06402281" wp14:editId="1FF3D4C6">
+                  <wp:simplePos x="0" y="0"/>
+                  <wp:positionH relativeFrom="column">
+                    <wp:posOffset>1363751</wp:posOffset>
+                  </wp:positionH>
+                  <wp:positionV relativeFrom="paragraph">
+                    <wp:posOffset>270040</wp:posOffset>
+                  </wp:positionV>
+                  <wp:extent cx="223651" cy="170793"/>
+                  <wp:effectExtent l="38100" t="38100" r="43180" b="39370"/>
+                  <wp:wrapNone/>
+                  <wp:docPr id="27" name="Ink 27"/>
+                  <wp:cNvGraphicFramePr/>
+                  <a:graphic xmlns:a="http://schemas.openxmlformats.org/drawingml/2006/main">
+                    <a:graphicData uri="http://schemas.microsoft.com/office/word/2010/wordprocessingInk">
+                      <w14:contentPart bwMode="auto" r:id="rId83">
+                        <w14:nvContentPartPr>
+                          <w14:cNvContentPartPr/>
+                        </w14:nvContentPartPr>
+                        <w14:xfrm>
+                          <a:off x="0" y="0"/>
+                          <a:ext cx="223651" cy="170793"/>
+                        </w14:xfrm>
+                      </w14:contentPart>
+                    </a:graphicData>
+                  </a:graphic>
+                </wp:anchor>
+              </w:drawing>
+            </mc:Choice>
+            <mc:Fallback>
+              <w:pict>
+                <v:shape w14:anchorId="164BA292" id="Ink 27" o:spid="_x0000_s1026" type="#_x0000_t75" style="position:absolute;margin-left:107.05pt;margin-top:20.9pt;width:18.3pt;height:14.2pt;z-index:251674624;visibility:visible;mso-wrap-style:square;mso-wrap-distance-left:9pt;mso-wrap-distance-top:0;mso-wrap-distance-right:9pt;mso-wrap-distance-bottom:0;mso-position-horizontal:absolute;mso-position-horizontal-relative:text;mso-position-vertical:absolute;mso-position-vertical-relative:text" o:gfxdata="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">
+                  <v:imagedata r:id="rId84" o:title=""/>
+                </v:shape>
+              </w:pict>
+            </mc:Fallback>
+          </mc:AlternateContent>
+        </w:r>
+        <w:r>
+          <w:rPr>
+            <w:noProof/>
+          </w:rPr>
+          <mc:AlternateContent>
+            <mc:Choice Requires="wpi">
+              <w:drawing>
+                <wp:anchor distT="0" distB="0" distL="114300" distR="114300" simplePos="0" relativeHeight="251675648" behindDoc="0" locked="0" layoutInCell="1" allowOverlap="1" wp14:anchorId="7C57464E" wp14:editId="683679F5">
+                  <wp:simplePos x="0" y="0"/>
+                  <wp:positionH relativeFrom="column">
+                    <wp:posOffset>1044221</wp:posOffset>
+                  </wp:positionH>
+                  <wp:positionV relativeFrom="paragraph">
+                    <wp:posOffset>310831</wp:posOffset>
+                  </wp:positionV>
+                  <wp:extent cx="264913" cy="459150"/>
+                  <wp:effectExtent l="19050" t="38100" r="1905" b="36195"/>
+                  <wp:wrapNone/>
+                  <wp:docPr id="28" name="Ink 28"/>
+                  <wp:cNvGraphicFramePr/>
+                  <a:graphic xmlns:a="http://schemas.openxmlformats.org/drawingml/2006/main">
+                    <a:graphicData uri="http://schemas.microsoft.com/office/word/2010/wordprocessingInk">
+                      <w14:contentPart bwMode="auto" r:id="rId85">
+                        <w14:nvContentPartPr>
+                          <w14:cNvContentPartPr/>
+                        </w14:nvContentPartPr>
+                        <w14:xfrm>
+                          <a:off x="0" y="0"/>
+                          <a:ext cx="264913" cy="459150"/>
+                        </w14:xfrm>
+                      </w14:contentPart>
+                    </a:graphicData>
+                  </a:graphic>
+                </wp:anchor>
+              </w:drawing>
+            </mc:Choice>
+            <mc:Fallback>
+              <w:pict>
+                <v:shape w14:anchorId="7B23EF6A" id="Ink 28" o:spid="_x0000_s1026" type="#_x0000_t75" style="position:absolute;margin-left:81.85pt;margin-top:24.1pt;width:21.55pt;height:36.85pt;z-index:251675648;visibility:visible;mso-wrap-style:square;mso-wrap-distance-left:9pt;mso-wrap-distance-top:0;mso-wrap-distance-right:9pt;mso-wrap-distance-bottom:0;mso-position-horizontal:absolute;mso-position-horizontal-relative:text;mso-position-vertical:absolute;mso-position-vertical-relative:text" o:gfxdata="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">
+                  <v:imagedata r:id="rId86" o:title=""/>
+                </v:shape>
+              </w:pict>
+            </mc:Fallback>
+          </mc:AlternateContent>
+        </w:r>
+        <w:r>
+          <w:rPr>
+            <w:noProof/>
+          </w:rPr>
+          <mc:AlternateContent>
+            <mc:Choice Requires="wpi">
+              <w:drawing>
+                <wp:anchor distT="0" distB="0" distL="114300" distR="114300" simplePos="0" relativeHeight="251673600" behindDoc="0" locked="0" layoutInCell="1" allowOverlap="1" wp14:anchorId="4A0F7AA1" wp14:editId="6BFC67E0">
+                  <wp:simplePos x="0" y="0"/>
+                  <wp:positionH relativeFrom="column">
+                    <wp:posOffset>1565225</wp:posOffset>
+                  </wp:positionH>
+                  <wp:positionV relativeFrom="paragraph">
+                    <wp:posOffset>215587</wp:posOffset>
+                  </wp:positionV>
+                  <wp:extent cx="45000" cy="10080"/>
+                  <wp:effectExtent l="38100" t="19050" r="31750" b="47625"/>
+                  <wp:wrapNone/>
+                  <wp:docPr id="26" name="Ink 26"/>
+                  <wp:cNvGraphicFramePr/>
+                  <a:graphic xmlns:a="http://schemas.openxmlformats.org/drawingml/2006/main">
+                    <a:graphicData uri="http://schemas.microsoft.com/office/word/2010/wordprocessingInk">
+                      <w14:contentPart bwMode="auto" r:id="rId87">
+                        <w14:nvContentPartPr>
+                          <w14:cNvContentPartPr/>
+                        </w14:nvContentPartPr>
+                        <w14:xfrm>
+                          <a:off x="0" y="0"/>
+                          <a:ext cx="45000" cy="10080"/>
+                        </w14:xfrm>
+                      </w14:contentPart>
+                    </a:graphicData>
+                  </a:graphic>
+                </wp:anchor>
+              </w:drawing>
+            </mc:Choice>
+            <mc:Fallback>
+              <w:pict>
+                <v:shape w14:anchorId="6911B934" id="Ink 26" o:spid="_x0000_s1026" type="#_x0000_t75" style="position:absolute;margin-left:122.9pt;margin-top:16.65pt;width:4.25pt;height:1.5pt;z-index:251673600;visibility:visible;mso-wrap-style:square;mso-wrap-distance-left:9pt;mso-wrap-distance-top:0;mso-wrap-distance-right:9pt;mso-wrap-distance-bottom:0;mso-position-horizontal:absolute;mso-position-horizontal-relative:text;mso-position-vertical:absolute;mso-position-vertical-relative:text" o:gfxdata="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">
+                  <v:imagedata r:id="rId88" o:title=""/>
+                </v:shape>
+              </w:pict>
+            </mc:Fallback>
+          </mc:AlternateContent>
+        </w:r>
+        <w:r>
+          <w:rPr>
+            <w:noProof/>
+          </w:rPr>
+          <mc:AlternateContent>
+            <mc:Choice Requires="wpi">
+              <w:drawing>
+                <wp:anchor distT="0" distB="0" distL="114300" distR="114300" simplePos="0" relativeHeight="251660288" behindDoc="0" locked="0" layoutInCell="1" allowOverlap="1" wp14:anchorId="32C764C4" wp14:editId="4AA9BFA9">
+                  <wp:simplePos x="0" y="0"/>
+                  <wp:positionH relativeFrom="column">
+                    <wp:posOffset>2261105</wp:posOffset>
+                  </wp:positionH>
+                  <wp:positionV relativeFrom="paragraph">
+                    <wp:posOffset>1276147</wp:posOffset>
+                  </wp:positionV>
+                  <wp:extent cx="360" cy="360"/>
+                  <wp:effectExtent l="0" t="0" r="0" b="0"/>
+                  <wp:wrapNone/>
+                  <wp:docPr id="13" name="Ink 13"/>
+                  <wp:cNvGraphicFramePr/>
+                  <a:graphic xmlns:a="http://schemas.openxmlformats.org/drawingml/2006/main">
+                    <a:graphicData uri="http://schemas.microsoft.com/office/word/2010/wordprocessingInk">
+                      <w14:contentPart bwMode="auto" r:id="rId89">
+                        <w14:nvContentPartPr>
+                          <w14:cNvContentPartPr/>
+                        </w14:nvContentPartPr>
+                        <w14:xfrm>
+                          <a:off x="0" y="0"/>
+                          <a:ext cx="360" cy="360"/>
+                        </w14:xfrm>
+                      </w14:contentPart>
+                    </a:graphicData>
+                  </a:graphic>
+                </wp:anchor>
+              </w:drawing>
+            </mc:Choice>
+            <mc:Fallback>
+              <w:pict>
+                <v:shape w14:anchorId="7CC82CB6" id="Ink 13" o:spid="_x0000_s1026" type="#_x0000_t75" style="position:absolute;margin-left:177.7pt;margin-top:100.15pt;width:.75pt;height:.75pt;z-index:251660288;visibility:visible;mso-wrap-style:square;mso-wrap-distance-left:9pt;mso-wrap-distance-top:0;mso-wrap-distance-right:9pt;mso-wrap-distance-bottom:0;mso-position-horizontal:absolute;mso-position-horizontal-relative:text;mso-position-vertical:absolute;mso-position-vertical-relative:text" o:gfxdata="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">
+                  <v:imagedata r:id="rId31" o:title=""/>
+                </v:shape>
+              </w:pict>
+            </mc:Fallback>
+          </mc:AlternateContent>
+        </w:r>
+      </w:ins>
+      <w:ins w:id="83" w:author="nhamct" w:date="2022-04-14T15:37:00Z">
+        <w:r>
+          <w:rPr>
+            <w:noProof/>
+          </w:rPr>
+          <mc:AlternateContent>
+            <mc:Choice Requires="aink">
+              <w:drawing>
+                <wp:anchor distT="0" distB="0" distL="114300" distR="114300" simplePos="0" relativeHeight="251659264" behindDoc="0" locked="0" layoutInCell="1" allowOverlap="1" wp14:anchorId="03133ACD" wp14:editId="39FD5AC0">
+                  <wp:simplePos x="0" y="0"/>
+                  <wp:positionH relativeFrom="column">
+                    <wp:posOffset>1870145</wp:posOffset>
+                  </wp:positionH>
+                  <wp:positionV relativeFrom="paragraph">
+                    <wp:posOffset>1201267</wp:posOffset>
+                  </wp:positionV>
+                  <wp:extent cx="360" cy="360"/>
+                  <wp:effectExtent l="57150" t="38100" r="38100" b="57150"/>
+                  <wp:wrapNone/>
+                  <wp:docPr id="8" name="Ink 8"/>
+                  <wp:cNvGraphicFramePr/>
+                  <a:graphic xmlns:a="http://schemas.openxmlformats.org/drawingml/2006/main">
+                    <a:graphicData uri="http://schemas.microsoft.com/office/word/2010/wordprocessingInk">
+                      <w14:contentPart bwMode="auto" r:id="rId90">
+                        <w14:nvContentPartPr>
+                          <w14:cNvContentPartPr/>
+                        </w14:nvContentPartPr>
+                        <w14:xfrm>
+                          <a:off x="0" y="0"/>
+                          <a:ext cx="360" cy="360"/>
+                        </w14:xfrm>
+                      </w14:contentPart>
+                    </a:graphicData>
+                  </a:graphic>
+                </wp:anchor>
+              </w:drawing>
+            </mc:Choice>
+            <mc:Fallback>
+              <w:drawing>
+                <wp:anchor distT="0" distB="0" distL="114300" distR="114300" simplePos="0" relativeHeight="251659264" behindDoc="0" locked="0" layoutInCell="1" allowOverlap="1" wp14:anchorId="03133ACD" wp14:editId="39FD5AC0">
+                  <wp:simplePos x="0" y="0"/>
+                  <wp:positionH relativeFrom="column">
+                    <wp:posOffset>1870145</wp:posOffset>
+                  </wp:positionH>
+                  <wp:positionV relativeFrom="paragraph">
+                    <wp:posOffset>1201267</wp:posOffset>
+                  </wp:positionV>
+                  <wp:extent cx="360" cy="360"/>
+                  <wp:effectExtent l="57150" t="38100" r="38100" b="57150"/>
+                  <wp:wrapNone/>
+                  <wp:docPr id="8" name="Ink 8"/>
+                  <wp:cNvGraphicFramePr/>
+                  <a:graphic xmlns:a="http://schemas.openxmlformats.org/drawingml/2006/main">
+                    <a:graphicData uri="http://schemas.openxmlformats.org/drawingml/2006/picture">
+                      <pic:pic xmlns:pic="http://schemas.openxmlformats.org/drawingml/2006/picture">
+                        <pic:nvPicPr>
+                          <pic:cNvPr id="8" name="Ink 8"/>
+                          <pic:cNvPicPr/>
+                        </pic:nvPicPr>
+                        <pic:blipFill>
+                          <a:blip r:embed="rId91"/>
+                          <a:stretch>
+                            <a:fillRect/>
+                          </a:stretch>
+                        </pic:blipFill>
+                        <pic:spPr>
+                          <a:xfrm>
+                            <a:off x="0" y="0"/>
+                            <a:ext cx="36000" cy="216000"/>
+                          </a:xfrm>
+                          <a:prstGeom prst="rect">
+                            <a:avLst/>
+                          </a:prstGeom>
+                        </pic:spPr>
+                      </pic:pic>
+                    </a:graphicData>
+                  </a:graphic>
+                </wp:anchor>
+              </w:drawing>
+            </mc:Fallback>
+          </mc:AlternateContent>
+        </w:r>
+      </w:ins>
+      <w:ins w:id="84" w:author="nhamct" w:date="2022-04-14T15:40:00Z">
+        <w:r>
+          <w:t>\</w:t>
+        </w:r>
+      </w:ins>
+      <w:bookmarkStart w:id="85" w:name="_GoBack"/>
+      <w:bookmarkEnd w:id="85"/>
       <w:r>
         <w:rPr>
           <w:noProof/>
@@ -14793,7 +16605,7 @@
                     <pic:cNvPicPr/>
                   </pic:nvPicPr>
                   <pic:blipFill>
-                    <a:blip r:embed="rId22" cstate="print">
+                    <a:blip r:embed="rId92" cstate="print">
                       <a:extLst>
                         <a:ext uri="{28A0092B-C50C-407E-A947-70E740481C1C}">
                           <a14:useLocalDpi xmlns:a14="http://schemas.microsoft.com/office/drawing/2010/main" val="0"/>
@@ -15236,13 +17048,8 @@
         <w:jc w:val="left"/>
       </w:pPr>
       <w:r>
-        <w:t xml:space="preserve">12. Tình trạng thai </w:t>
-      </w:r>
-      <w:proofErr w:type="gramStart"/>
-      <w:r>
-        <w:t>kì :</w:t>
-      </w:r>
-      <w:proofErr w:type="gramEnd"/>
+        <w:t>12. Tình trạng thai kì :</w:t>
+      </w:r>
     </w:p>
     <w:p>
       <w:pPr>
@@ -15265,15 +17072,7 @@
         <w:jc w:val="left"/>
       </w:pPr>
       <w:r>
-        <w:t xml:space="preserve">- </w:t>
-      </w:r>
-      <w:proofErr w:type="gramStart"/>
-      <w:r>
-        <w:t>Không :</w:t>
-      </w:r>
-      <w:proofErr w:type="gramEnd"/>
-      <w:r>
-        <w:t xml:space="preserve"> bỏ qua </w:t>
+        <w:t xml:space="preserve">- Không : bỏ qua </w:t>
       </w:r>
     </w:p>
     <w:p>
@@ -15351,8 +17150,6 @@
       <w:r>
         <w:t xml:space="preserve">- Đưa ra phác đồ điều trị phù hợp. </w:t>
       </w:r>
-      <w:bookmarkStart w:id="36" w:name="_GoBack"/>
-      <w:bookmarkEnd w:id="36"/>
     </w:p>
     <w:p>
       <w:pPr>
@@ -15438,7 +17235,7 @@
           <w:numId w:val="0"/>
         </w:numPr>
       </w:pPr>
-      <w:bookmarkStart w:id="37" w:name="_Toc98339755"/>
+      <w:bookmarkStart w:id="86" w:name="_Toc98339755"/>
       <w:r>
         <w:lastRenderedPageBreak/>
         <w:t xml:space="preserve">IV. </w:t>
@@ -15446,7 +17243,7 @@
       <w:r>
         <w:t>KẾT QUẢ</w:t>
       </w:r>
-      <w:bookmarkEnd w:id="37"/>
+      <w:bookmarkEnd w:id="86"/>
       <w:r>
         <w:t xml:space="preserve"> </w:t>
       </w:r>
@@ -15455,24 +17252,24 @@
       <w:pPr>
         <w:pStyle w:val="Heading2"/>
       </w:pPr>
-      <w:bookmarkStart w:id="38" w:name="_Toc98339756"/>
+      <w:bookmarkStart w:id="87" w:name="_Toc98339756"/>
       <w:r>
         <w:t>M</w:t>
       </w:r>
       <w:r>
         <w:t>ục 4.1…</w:t>
       </w:r>
-      <w:bookmarkEnd w:id="38"/>
+      <w:bookmarkEnd w:id="87"/>
     </w:p>
     <w:p>
       <w:pPr>
         <w:pStyle w:val="Heading2"/>
       </w:pPr>
-      <w:bookmarkStart w:id="39" w:name="_Toc98339757"/>
+      <w:bookmarkStart w:id="88" w:name="_Toc98339757"/>
       <w:r>
         <w:t>Mục 4.2…</w:t>
       </w:r>
-      <w:bookmarkEnd w:id="39"/>
+      <w:bookmarkEnd w:id="88"/>
     </w:p>
     <w:p/>
     <w:p>
@@ -15530,8 +17327,8 @@
         <w:pStyle w:val="Caption"/>
         <w:jc w:val="left"/>
       </w:pPr>
-      <w:bookmarkStart w:id="40" w:name="_Ref53916001"/>
-      <w:bookmarkStart w:id="41" w:name="_Toc74235471"/>
+      <w:bookmarkStart w:id="89" w:name="_Ref53916001"/>
+      <w:bookmarkStart w:id="90" w:name="_Toc74235471"/>
       <w:r>
         <w:t xml:space="preserve">Bảng </w:t>
       </w:r>
@@ -15554,11 +17351,11 @@
           <w:t>1</w:t>
         </w:r>
       </w:fldSimple>
-      <w:bookmarkEnd w:id="40"/>
+      <w:bookmarkEnd w:id="89"/>
       <w:r>
         <w:t xml:space="preserve"> Kiến trúc</w:t>
       </w:r>
-      <w:bookmarkEnd w:id="41"/>
+      <w:bookmarkEnd w:id="90"/>
       <w:r>
         <w:t xml:space="preserve"> </w:t>
       </w:r>
@@ -15819,8 +17616,8 @@
       <w:pPr>
         <w:pStyle w:val="Caption"/>
       </w:pPr>
-      <w:bookmarkStart w:id="42" w:name="_Ref53916295"/>
-      <w:bookmarkStart w:id="43" w:name="_Toc98336121"/>
+      <w:bookmarkStart w:id="91" w:name="_Ref53916295"/>
+      <w:bookmarkStart w:id="92" w:name="_Toc98336121"/>
       <w:r>
         <w:t xml:space="preserve">Hình </w:t>
       </w:r>
@@ -15843,7 +17640,7 @@
           <w:t>1</w:t>
         </w:r>
       </w:fldSimple>
-      <w:bookmarkEnd w:id="42"/>
+      <w:bookmarkEnd w:id="91"/>
       <w:r>
         <w:t xml:space="preserve"> </w:t>
       </w:r>
@@ -15853,10 +17650,10 @@
       <w:r>
         <w:t xml:space="preserve"> của mô hình</w:t>
       </w:r>
-      <w:bookmarkEnd w:id="43"/>
-    </w:p>
-    <w:p>
-      <w:bookmarkStart w:id="44" w:name="_Toc342760222"/>
+      <w:bookmarkEnd w:id="92"/>
+    </w:p>
+    <w:p>
+      <w:bookmarkStart w:id="93" w:name="_Toc342760222"/>
       <w:bookmarkEnd w:id="2"/>
       <w:bookmarkEnd w:id="3"/>
       <w:bookmarkEnd w:id="4"/>
@@ -15873,16 +17670,16 @@
           <w:numId w:val="0"/>
         </w:numPr>
       </w:pPr>
-      <w:bookmarkStart w:id="45" w:name="_Toc98339758"/>
+      <w:bookmarkStart w:id="94" w:name="_Toc98339758"/>
       <w:r>
         <w:lastRenderedPageBreak/>
         <w:t>KẾT LUẬN VÀ HƯỚNG PHÁT TRIỂN</w:t>
       </w:r>
-      <w:bookmarkEnd w:id="45"/>
-    </w:p>
-    <w:p>
-      <w:bookmarkStart w:id="46" w:name="OLE_LINK15"/>
-      <w:bookmarkStart w:id="47" w:name="OLE_LINK16"/>
+      <w:bookmarkEnd w:id="94"/>
+    </w:p>
+    <w:p>
+      <w:bookmarkStart w:id="95" w:name="OLE_LINK15"/>
+      <w:bookmarkStart w:id="96" w:name="OLE_LINK16"/>
       <w:r>
         <w:t xml:space="preserve">Đề tài đã thực hiện được </w:t>
       </w:r>
@@ -15890,8 +17687,8 @@
         <w:t>…</w:t>
       </w:r>
     </w:p>
-    <w:bookmarkEnd w:id="46"/>
-    <w:bookmarkEnd w:id="47"/>
+    <w:bookmarkEnd w:id="95"/>
+    <w:bookmarkEnd w:id="96"/>
     <w:p>
       <w:pPr>
         <w:spacing w:before="0" w:line="240" w:lineRule="auto"/>
@@ -15917,13 +17714,13 @@
           <w:numId w:val="0"/>
         </w:numPr>
       </w:pPr>
-      <w:bookmarkStart w:id="48" w:name="_Toc98339759"/>
+      <w:bookmarkStart w:id="97" w:name="_Toc98339759"/>
       <w:r>
         <w:lastRenderedPageBreak/>
         <w:t>TÀI LIỆU THAM KHẢO</w:t>
       </w:r>
-      <w:bookmarkEnd w:id="44"/>
-      <w:bookmarkEnd w:id="48"/>
+      <w:bookmarkEnd w:id="93"/>
+      <w:bookmarkEnd w:id="97"/>
     </w:p>
     <w:p>
       <w:pPr>
@@ -16037,12 +17834,12 @@
           <w:numId w:val="0"/>
         </w:numPr>
       </w:pPr>
-      <w:bookmarkStart w:id="49" w:name="_Toc98339760"/>
+      <w:bookmarkStart w:id="98" w:name="_Toc98339760"/>
       <w:r>
         <w:lastRenderedPageBreak/>
         <w:t>PHỤ LỤC</w:t>
       </w:r>
-      <w:bookmarkEnd w:id="49"/>
+      <w:bookmarkEnd w:id="98"/>
     </w:p>
     <w:p>
       <w:pPr>
@@ -16129,7 +17926,7 @@
 </file>
 
 <file path=word/endnotes.xml><?xml version="1.0" encoding="utf-8"?>
-<w:endnotes xmlns:wpc="http://schemas.microsoft.com/office/word/2010/wordprocessingCanvas" xmlns:cx="http://schemas.microsoft.com/office/drawing/2014/chartex" xmlns:mc="http://schemas.openxmlformats.org/markup-compatibility/2006" xmlns:o="urn:schemas-microsoft-com:office:office" xmlns:r="http://schemas.openxmlformats.org/officeDocument/2006/relationships" xmlns:m="http://schemas.openxmlformats.org/officeDocument/2006/math" xmlns:v="urn:schemas-microsoft-com:vml" xmlns:wp14="http://schemas.microsoft.com/office/word/2010/wordprocessingDrawing" xmlns:wp="http://schemas.openxmlformats.org/drawingml/2006/wordprocessingDrawing" xmlns:w10="urn:schemas-microsoft-com:office:word" xmlns:w="http://schemas.openxmlformats.org/wordprocessingml/2006/main" xmlns:w14="http://schemas.microsoft.com/office/word/2010/wordml" xmlns:w15="http://schemas.microsoft.com/office/word/2012/wordml" xmlns:w16se="http://schemas.microsoft.com/office/word/2015/wordml/symex" xmlns:wpg="http://schemas.microsoft.com/office/word/2010/wordprocessingGroup" xmlns:wpi="http://schemas.microsoft.com/office/word/2010/wordprocessingInk" xmlns:wne="http://schemas.microsoft.com/office/word/2006/wordml" xmlns:wps="http://schemas.microsoft.com/office/word/2010/wordprocessingShape" mc:Ignorable="w14 w15 w16se wp14">
+<w:endnotes xmlns:wpc="http://schemas.microsoft.com/office/word/2010/wordprocessingCanvas" xmlns:cx="http://schemas.microsoft.com/office/drawing/2014/chartex" xmlns:cx1="http://schemas.microsoft.com/office/drawing/2015/9/8/chartex" xmlns:cx2="http://schemas.microsoft.com/office/drawing/2015/10/21/chartex" xmlns:cx3="http://schemas.microsoft.com/office/drawing/2016/5/9/chartex" xmlns:cx4="http://schemas.microsoft.com/office/drawing/2016/5/10/chartex" xmlns:cx5="http://schemas.microsoft.com/office/drawing/2016/5/11/chartex" xmlns:cx6="http://schemas.microsoft.com/office/drawing/2016/5/12/chartex" xmlns:cx7="http://schemas.microsoft.com/office/drawing/2016/5/13/chartex" xmlns:cx8="http://schemas.microsoft.com/office/drawing/2016/5/14/chartex" xmlns:mc="http://schemas.openxmlformats.org/markup-compatibility/2006" xmlns:aink="http://schemas.microsoft.com/office/drawing/2016/ink" xmlns:am3d="http://schemas.microsoft.com/office/drawing/2017/model3d" xmlns:o="urn:schemas-microsoft-com:office:office" xmlns:r="http://schemas.openxmlformats.org/officeDocument/2006/relationships" xmlns:m="http://schemas.openxmlformats.org/officeDocument/2006/math" xmlns:v="urn:schemas-microsoft-com:vml" xmlns:wp14="http://schemas.microsoft.com/office/word/2010/wordprocessingDrawing" xmlns:wp="http://schemas.openxmlformats.org/drawingml/2006/wordprocessingDrawing" xmlns:w10="urn:schemas-microsoft-com:office:word" xmlns:w="http://schemas.openxmlformats.org/wordprocessingml/2006/main" xmlns:w14="http://schemas.microsoft.com/office/word/2010/wordml" xmlns:w15="http://schemas.microsoft.com/office/word/2012/wordml" xmlns:w16cid="http://schemas.microsoft.com/office/word/2016/wordml/cid" xmlns:w16se="http://schemas.microsoft.com/office/word/2015/wordml/symex" xmlns:wpg="http://schemas.microsoft.com/office/word/2010/wordprocessingGroup" xmlns:wpi="http://schemas.microsoft.com/office/word/2010/wordprocessingInk" xmlns:wne="http://schemas.microsoft.com/office/word/2006/wordml" xmlns:wps="http://schemas.microsoft.com/office/word/2010/wordprocessingShape" mc:Ignorable="w14 w15 w16se w16cid wp14">
   <w:endnote w:type="separator" w:id="-1">
     <w:p>
       <w:r>
@@ -16154,7 +17951,7 @@
 </file>
 
 <file path=word/footer1.xml><?xml version="1.0" encoding="utf-8"?>
-<w:ftr xmlns:wpc="http://schemas.microsoft.com/office/word/2010/wordprocessingCanvas" xmlns:cx="http://schemas.microsoft.com/office/drawing/2014/chartex" xmlns:mc="http://schemas.openxmlformats.org/markup-compatibility/2006" xmlns:o="urn:schemas-microsoft-com:office:office" xmlns:r="http://schemas.openxmlformats.org/officeDocument/2006/relationships" xmlns:m="http://schemas.openxmlformats.org/officeDocument/2006/math" xmlns:v="urn:schemas-microsoft-com:vml" xmlns:wp14="http://schemas.microsoft.com/office/word/2010/wordprocessingDrawing" xmlns:wp="http://schemas.openxmlformats.org/drawingml/2006/wordprocessingDrawing" xmlns:w10="urn:schemas-microsoft-com:office:word" xmlns:w="http://schemas.openxmlformats.org/wordprocessingml/2006/main" xmlns:w14="http://schemas.microsoft.com/office/word/2010/wordml" xmlns:w15="http://schemas.microsoft.com/office/word/2012/wordml" xmlns:w16se="http://schemas.microsoft.com/office/word/2015/wordml/symex" xmlns:wpg="http://schemas.microsoft.com/office/word/2010/wordprocessingGroup" xmlns:wpi="http://schemas.microsoft.com/office/word/2010/wordprocessingInk" xmlns:wne="http://schemas.microsoft.com/office/word/2006/wordml" xmlns:wps="http://schemas.microsoft.com/office/word/2010/wordprocessingShape" mc:Ignorable="w14 w15 w16se wp14">
+<w:ftr xmlns:wpc="http://schemas.microsoft.com/office/word/2010/wordprocessingCanvas" xmlns:cx="http://schemas.microsoft.com/office/drawing/2014/chartex" xmlns:cx1="http://schemas.microsoft.com/office/drawing/2015/9/8/chartex" xmlns:cx2="http://schemas.microsoft.com/office/drawing/2015/10/21/chartex" xmlns:cx3="http://schemas.microsoft.com/office/drawing/2016/5/9/chartex" xmlns:cx4="http://schemas.microsoft.com/office/drawing/2016/5/10/chartex" xmlns:cx5="http://schemas.microsoft.com/office/drawing/2016/5/11/chartex" xmlns:cx6="http://schemas.microsoft.com/office/drawing/2016/5/12/chartex" xmlns:cx7="http://schemas.microsoft.com/office/drawing/2016/5/13/chartex" xmlns:cx8="http://schemas.microsoft.com/office/drawing/2016/5/14/chartex" xmlns:mc="http://schemas.openxmlformats.org/markup-compatibility/2006" xmlns:aink="http://schemas.microsoft.com/office/drawing/2016/ink" xmlns:am3d="http://schemas.microsoft.com/office/drawing/2017/model3d" xmlns:o="urn:schemas-microsoft-com:office:office" xmlns:r="http://schemas.openxmlformats.org/officeDocument/2006/relationships" xmlns:m="http://schemas.openxmlformats.org/officeDocument/2006/math" xmlns:v="urn:schemas-microsoft-com:vml" xmlns:wp14="http://schemas.microsoft.com/office/word/2010/wordprocessingDrawing" xmlns:wp="http://schemas.openxmlformats.org/drawingml/2006/wordprocessingDrawing" xmlns:w10="urn:schemas-microsoft-com:office:word" xmlns:w="http://schemas.openxmlformats.org/wordprocessingml/2006/main" xmlns:w14="http://schemas.microsoft.com/office/word/2010/wordml" xmlns:w15="http://schemas.microsoft.com/office/word/2012/wordml" xmlns:w16cid="http://schemas.microsoft.com/office/word/2016/wordml/cid" xmlns:w16se="http://schemas.microsoft.com/office/word/2015/wordml/symex" xmlns:wpg="http://schemas.microsoft.com/office/word/2010/wordprocessingGroup" xmlns:wpi="http://schemas.microsoft.com/office/word/2010/wordprocessingInk" xmlns:wne="http://schemas.microsoft.com/office/word/2006/wordml" xmlns:wps="http://schemas.microsoft.com/office/word/2010/wordprocessingShape" mc:Ignorable="w14 w15 w16se w16cid wp14">
   <w:p>
     <w:pPr>
       <w:pStyle w:val="Footer"/>
@@ -16168,7 +17965,7 @@
 </file>
 
 <file path=word/footer2.xml><?xml version="1.0" encoding="utf-8"?>
-<w:ftr xmlns:wpc="http://schemas.microsoft.com/office/word/2010/wordprocessingCanvas" xmlns:cx="http://schemas.microsoft.com/office/drawing/2014/chartex" xmlns:mc="http://schemas.openxmlformats.org/markup-compatibility/2006" xmlns:o="urn:schemas-microsoft-com:office:office" xmlns:r="http://schemas.openxmlformats.org/officeDocument/2006/relationships" xmlns:m="http://schemas.openxmlformats.org/officeDocument/2006/math" xmlns:v="urn:schemas-microsoft-com:vml" xmlns:wp14="http://schemas.microsoft.com/office/word/2010/wordprocessingDrawing" xmlns:wp="http://schemas.openxmlformats.org/drawingml/2006/wordprocessingDrawing" xmlns:w10="urn:schemas-microsoft-com:office:word" xmlns:w="http://schemas.openxmlformats.org/wordprocessingml/2006/main" xmlns:w14="http://schemas.microsoft.com/office/word/2010/wordml" xmlns:w15="http://schemas.microsoft.com/office/word/2012/wordml" xmlns:w16se="http://schemas.microsoft.com/office/word/2015/wordml/symex" xmlns:wpg="http://schemas.microsoft.com/office/word/2010/wordprocessingGroup" xmlns:wpi="http://schemas.microsoft.com/office/word/2010/wordprocessingInk" xmlns:wne="http://schemas.microsoft.com/office/word/2006/wordml" xmlns:wps="http://schemas.microsoft.com/office/word/2010/wordprocessingShape" mc:Ignorable="w14 w15 w16se wp14">
+<w:ftr xmlns:wpc="http://schemas.microsoft.com/office/word/2010/wordprocessingCanvas" xmlns:cx="http://schemas.microsoft.com/office/drawing/2014/chartex" xmlns:cx1="http://schemas.microsoft.com/office/drawing/2015/9/8/chartex" xmlns:cx2="http://schemas.microsoft.com/office/drawing/2015/10/21/chartex" xmlns:cx3="http://schemas.microsoft.com/office/drawing/2016/5/9/chartex" xmlns:cx4="http://schemas.microsoft.com/office/drawing/2016/5/10/chartex" xmlns:cx5="http://schemas.microsoft.com/office/drawing/2016/5/11/chartex" xmlns:cx6="http://schemas.microsoft.com/office/drawing/2016/5/12/chartex" xmlns:cx7="http://schemas.microsoft.com/office/drawing/2016/5/13/chartex" xmlns:cx8="http://schemas.microsoft.com/office/drawing/2016/5/14/chartex" xmlns:mc="http://schemas.openxmlformats.org/markup-compatibility/2006" xmlns:aink="http://schemas.microsoft.com/office/drawing/2016/ink" xmlns:am3d="http://schemas.microsoft.com/office/drawing/2017/model3d" xmlns:o="urn:schemas-microsoft-com:office:office" xmlns:r="http://schemas.openxmlformats.org/officeDocument/2006/relationships" xmlns:m="http://schemas.openxmlformats.org/officeDocument/2006/math" xmlns:v="urn:schemas-microsoft-com:vml" xmlns:wp14="http://schemas.microsoft.com/office/word/2010/wordprocessingDrawing" xmlns:wp="http://schemas.openxmlformats.org/drawingml/2006/wordprocessingDrawing" xmlns:w10="urn:schemas-microsoft-com:office:word" xmlns:w="http://schemas.openxmlformats.org/wordprocessingml/2006/main" xmlns:w14="http://schemas.microsoft.com/office/word/2010/wordml" xmlns:w15="http://schemas.microsoft.com/office/word/2012/wordml" xmlns:w16cid="http://schemas.microsoft.com/office/word/2016/wordml/cid" xmlns:w16se="http://schemas.microsoft.com/office/word/2015/wordml/symex" xmlns:wpg="http://schemas.microsoft.com/office/word/2010/wordprocessingGroup" xmlns:wpi="http://schemas.microsoft.com/office/word/2010/wordprocessingInk" xmlns:wne="http://schemas.microsoft.com/office/word/2006/wordml" xmlns:wps="http://schemas.microsoft.com/office/word/2010/wordprocessingShape" mc:Ignorable="w14 w15 w16se w16cid wp14">
   <w:sdt>
     <w:sdtPr>
       <w:id w:val="2028130989"/>
@@ -16216,7 +18013,7 @@
 </file>
 
 <file path=word/footnotes.xml><?xml version="1.0" encoding="utf-8"?>
-<w:footnotes xmlns:wpc="http://schemas.microsoft.com/office/word/2010/wordprocessingCanvas" xmlns:cx="http://schemas.microsoft.com/office/drawing/2014/chartex" xmlns:mc="http://schemas.openxmlformats.org/markup-compatibility/2006" xmlns:o="urn:schemas-microsoft-com:office:office" xmlns:r="http://schemas.openxmlformats.org/officeDocument/2006/relationships" xmlns:m="http://schemas.openxmlformats.org/officeDocument/2006/math" xmlns:v="urn:schemas-microsoft-com:vml" xmlns:wp14="http://schemas.microsoft.com/office/word/2010/wordprocessingDrawing" xmlns:wp="http://schemas.openxmlformats.org/drawingml/2006/wordprocessingDrawing" xmlns:w10="urn:schemas-microsoft-com:office:word" xmlns:w="http://schemas.openxmlformats.org/wordprocessingml/2006/main" xmlns:w14="http://schemas.microsoft.com/office/word/2010/wordml" xmlns:w15="http://schemas.microsoft.com/office/word/2012/wordml" xmlns:w16se="http://schemas.microsoft.com/office/word/2015/wordml/symex" xmlns:wpg="http://schemas.microsoft.com/office/word/2010/wordprocessingGroup" xmlns:wpi="http://schemas.microsoft.com/office/word/2010/wordprocessingInk" xmlns:wne="http://schemas.microsoft.com/office/word/2006/wordml" xmlns:wps="http://schemas.microsoft.com/office/word/2010/wordprocessingShape" mc:Ignorable="w14 w15 w16se wp14">
+<w:footnotes xmlns:wpc="http://schemas.microsoft.com/office/word/2010/wordprocessingCanvas" xmlns:cx="http://schemas.microsoft.com/office/drawing/2014/chartex" xmlns:cx1="http://schemas.microsoft.com/office/drawing/2015/9/8/chartex" xmlns:cx2="http://schemas.microsoft.com/office/drawing/2015/10/21/chartex" xmlns:cx3="http://schemas.microsoft.com/office/drawing/2016/5/9/chartex" xmlns:cx4="http://schemas.microsoft.com/office/drawing/2016/5/10/chartex" xmlns:cx5="http://schemas.microsoft.com/office/drawing/2016/5/11/chartex" xmlns:cx6="http://schemas.microsoft.com/office/drawing/2016/5/12/chartex" xmlns:cx7="http://schemas.microsoft.com/office/drawing/2016/5/13/chartex" xmlns:cx8="http://schemas.microsoft.com/office/drawing/2016/5/14/chartex" xmlns:mc="http://schemas.openxmlformats.org/markup-compatibility/2006" xmlns:aink="http://schemas.microsoft.com/office/drawing/2016/ink" xmlns:am3d="http://schemas.microsoft.com/office/drawing/2017/model3d" xmlns:o="urn:schemas-microsoft-com:office:office" xmlns:r="http://schemas.openxmlformats.org/officeDocument/2006/relationships" xmlns:m="http://schemas.openxmlformats.org/officeDocument/2006/math" xmlns:v="urn:schemas-microsoft-com:vml" xmlns:wp14="http://schemas.microsoft.com/office/word/2010/wordprocessingDrawing" xmlns:wp="http://schemas.openxmlformats.org/drawingml/2006/wordprocessingDrawing" xmlns:w10="urn:schemas-microsoft-com:office:word" xmlns:w="http://schemas.openxmlformats.org/wordprocessingml/2006/main" xmlns:w14="http://schemas.microsoft.com/office/word/2010/wordml" xmlns:w15="http://schemas.microsoft.com/office/word/2012/wordml" xmlns:w16cid="http://schemas.microsoft.com/office/word/2016/wordml/cid" xmlns:w16se="http://schemas.microsoft.com/office/word/2015/wordml/symex" xmlns:wpg="http://schemas.microsoft.com/office/word/2010/wordprocessingGroup" xmlns:wpi="http://schemas.microsoft.com/office/word/2010/wordprocessingInk" xmlns:wne="http://schemas.microsoft.com/office/word/2006/wordml" xmlns:wps="http://schemas.microsoft.com/office/word/2010/wordprocessingShape" mc:Ignorable="w14 w15 w16se w16cid wp14">
   <w:footnote w:type="separator" w:id="-1">
     <w:p>
       <w:r>
@@ -16238,7 +18035,7 @@
 </file>
 
 <file path=word/header1.xml><?xml version="1.0" encoding="utf-8"?>
-<w:hdr xmlns:wpc="http://schemas.microsoft.com/office/word/2010/wordprocessingCanvas" xmlns:cx="http://schemas.microsoft.com/office/drawing/2014/chartex" xmlns:mc="http://schemas.openxmlformats.org/markup-compatibility/2006" xmlns:o="urn:schemas-microsoft-com:office:office" xmlns:r="http://schemas.openxmlformats.org/officeDocument/2006/relationships" xmlns:m="http://schemas.openxmlformats.org/officeDocument/2006/math" xmlns:v="urn:schemas-microsoft-com:vml" xmlns:wp14="http://schemas.microsoft.com/office/word/2010/wordprocessingDrawing" xmlns:wp="http://schemas.openxmlformats.org/drawingml/2006/wordprocessingDrawing" xmlns:w10="urn:schemas-microsoft-com:office:word" xmlns:w="http://schemas.openxmlformats.org/wordprocessingml/2006/main" xmlns:w14="http://schemas.microsoft.com/office/word/2010/wordml" xmlns:w15="http://schemas.microsoft.com/office/word/2012/wordml" xmlns:w16se="http://schemas.microsoft.com/office/word/2015/wordml/symex" xmlns:wpg="http://schemas.microsoft.com/office/word/2010/wordprocessingGroup" xmlns:wpi="http://schemas.microsoft.com/office/word/2010/wordprocessingInk" xmlns:wne="http://schemas.microsoft.com/office/word/2006/wordml" xmlns:wps="http://schemas.microsoft.com/office/word/2010/wordprocessingShape" mc:Ignorable="w14 w15 w16se wp14">
+<w:hdr xmlns:wpc="http://schemas.microsoft.com/office/word/2010/wordprocessingCanvas" xmlns:cx="http://schemas.microsoft.com/office/drawing/2014/chartex" xmlns:cx1="http://schemas.microsoft.com/office/drawing/2015/9/8/chartex" xmlns:cx2="http://schemas.microsoft.com/office/drawing/2015/10/21/chartex" xmlns:cx3="http://schemas.microsoft.com/office/drawing/2016/5/9/chartex" xmlns:cx4="http://schemas.microsoft.com/office/drawing/2016/5/10/chartex" xmlns:cx5="http://schemas.microsoft.com/office/drawing/2016/5/11/chartex" xmlns:cx6="http://schemas.microsoft.com/office/drawing/2016/5/12/chartex" xmlns:cx7="http://schemas.microsoft.com/office/drawing/2016/5/13/chartex" xmlns:cx8="http://schemas.microsoft.com/office/drawing/2016/5/14/chartex" xmlns:mc="http://schemas.openxmlformats.org/markup-compatibility/2006" xmlns:aink="http://schemas.microsoft.com/office/drawing/2016/ink" xmlns:am3d="http://schemas.microsoft.com/office/drawing/2017/model3d" xmlns:o="urn:schemas-microsoft-com:office:office" xmlns:r="http://schemas.openxmlformats.org/officeDocument/2006/relationships" xmlns:m="http://schemas.openxmlformats.org/officeDocument/2006/math" xmlns:v="urn:schemas-microsoft-com:vml" xmlns:wp14="http://schemas.microsoft.com/office/word/2010/wordprocessingDrawing" xmlns:wp="http://schemas.openxmlformats.org/drawingml/2006/wordprocessingDrawing" xmlns:w10="urn:schemas-microsoft-com:office:word" xmlns:w="http://schemas.openxmlformats.org/wordprocessingml/2006/main" xmlns:w14="http://schemas.microsoft.com/office/word/2010/wordml" xmlns:w15="http://schemas.microsoft.com/office/word/2012/wordml" xmlns:w16cid="http://schemas.microsoft.com/office/word/2016/wordml/cid" xmlns:w16se="http://schemas.microsoft.com/office/word/2015/wordml/symex" xmlns:wpg="http://schemas.microsoft.com/office/word/2010/wordprocessingGroup" xmlns:wpi="http://schemas.microsoft.com/office/word/2010/wordprocessingInk" xmlns:wne="http://schemas.microsoft.com/office/word/2006/wordml" xmlns:wps="http://schemas.microsoft.com/office/word/2010/wordprocessingShape" mc:Ignorable="w14 w15 w16se w16cid wp14">
   <w:p>
     <w:pPr>
       <w:pStyle w:val="Header"/>
@@ -16278,7 +18075,7 @@
 </file>
 
 <file path=word/header2.xml><?xml version="1.0" encoding="utf-8"?>
-<w:hdr xmlns:wpc="http://schemas.microsoft.com/office/word/2010/wordprocessingCanvas" xmlns:cx="http://schemas.microsoft.com/office/drawing/2014/chartex" xmlns:mc="http://schemas.openxmlformats.org/markup-compatibility/2006" xmlns:o="urn:schemas-microsoft-com:office:office" xmlns:r="http://schemas.openxmlformats.org/officeDocument/2006/relationships" xmlns:m="http://schemas.openxmlformats.org/officeDocument/2006/math" xmlns:v="urn:schemas-microsoft-com:vml" xmlns:wp14="http://schemas.microsoft.com/office/word/2010/wordprocessingDrawing" xmlns:wp="http://schemas.openxmlformats.org/drawingml/2006/wordprocessingDrawing" xmlns:w10="urn:schemas-microsoft-com:office:word" xmlns:w="http://schemas.openxmlformats.org/wordprocessingml/2006/main" xmlns:w14="http://schemas.microsoft.com/office/word/2010/wordml" xmlns:w15="http://schemas.microsoft.com/office/word/2012/wordml" xmlns:w16se="http://schemas.microsoft.com/office/word/2015/wordml/symex" xmlns:wpg="http://schemas.microsoft.com/office/word/2010/wordprocessingGroup" xmlns:wpi="http://schemas.microsoft.com/office/word/2010/wordprocessingInk" xmlns:wne="http://schemas.microsoft.com/office/word/2006/wordml" xmlns:wps="http://schemas.microsoft.com/office/word/2010/wordprocessingShape" mc:Ignorable="w14 w15 w16se wp14">
+<w:hdr xmlns:wpc="http://schemas.microsoft.com/office/word/2010/wordprocessingCanvas" xmlns:cx="http://schemas.microsoft.com/office/drawing/2014/chartex" xmlns:cx1="http://schemas.microsoft.com/office/drawing/2015/9/8/chartex" xmlns:cx2="http://schemas.microsoft.com/office/drawing/2015/10/21/chartex" xmlns:cx3="http://schemas.microsoft.com/office/drawing/2016/5/9/chartex" xmlns:cx4="http://schemas.microsoft.com/office/drawing/2016/5/10/chartex" xmlns:cx5="http://schemas.microsoft.com/office/drawing/2016/5/11/chartex" xmlns:cx6="http://schemas.microsoft.com/office/drawing/2016/5/12/chartex" xmlns:cx7="http://schemas.microsoft.com/office/drawing/2016/5/13/chartex" xmlns:cx8="http://schemas.microsoft.com/office/drawing/2016/5/14/chartex" xmlns:mc="http://schemas.openxmlformats.org/markup-compatibility/2006" xmlns:aink="http://schemas.microsoft.com/office/drawing/2016/ink" xmlns:am3d="http://schemas.microsoft.com/office/drawing/2017/model3d" xmlns:o="urn:schemas-microsoft-com:office:office" xmlns:r="http://schemas.openxmlformats.org/officeDocument/2006/relationships" xmlns:m="http://schemas.openxmlformats.org/officeDocument/2006/math" xmlns:v="urn:schemas-microsoft-com:vml" xmlns:wp14="http://schemas.microsoft.com/office/word/2010/wordprocessingDrawing" xmlns:wp="http://schemas.openxmlformats.org/drawingml/2006/wordprocessingDrawing" xmlns:w10="urn:schemas-microsoft-com:office:word" xmlns:w="http://schemas.openxmlformats.org/wordprocessingml/2006/main" xmlns:w14="http://schemas.microsoft.com/office/word/2010/wordml" xmlns:w15="http://schemas.microsoft.com/office/word/2012/wordml" xmlns:w16cid="http://schemas.microsoft.com/office/word/2016/wordml/cid" xmlns:w16se="http://schemas.microsoft.com/office/word/2015/wordml/symex" xmlns:wpg="http://schemas.microsoft.com/office/word/2010/wordprocessingGroup" xmlns:wpi="http://schemas.microsoft.com/office/word/2010/wordprocessingInk" xmlns:wne="http://schemas.microsoft.com/office/word/2006/wordml" xmlns:wps="http://schemas.microsoft.com/office/word/2010/wordprocessingShape" mc:Ignorable="w14 w15 w16se w16cid wp14">
   <w:p>
     <w:pPr>
       <w:pStyle w:val="Header"/>
@@ -16318,7 +18115,7 @@
 </file>
 
 <file path=word/header3.xml><?xml version="1.0" encoding="utf-8"?>
-<w:hdr xmlns:wpc="http://schemas.microsoft.com/office/word/2010/wordprocessingCanvas" xmlns:cx="http://schemas.microsoft.com/office/drawing/2014/chartex" xmlns:mc="http://schemas.openxmlformats.org/markup-compatibility/2006" xmlns:o="urn:schemas-microsoft-com:office:office" xmlns:r="http://schemas.openxmlformats.org/officeDocument/2006/relationships" xmlns:m="http://schemas.openxmlformats.org/officeDocument/2006/math" xmlns:v="urn:schemas-microsoft-com:vml" xmlns:wp14="http://schemas.microsoft.com/office/word/2010/wordprocessingDrawing" xmlns:wp="http://schemas.openxmlformats.org/drawingml/2006/wordprocessingDrawing" xmlns:w10="urn:schemas-microsoft-com:office:word" xmlns:w="http://schemas.openxmlformats.org/wordprocessingml/2006/main" xmlns:w14="http://schemas.microsoft.com/office/word/2010/wordml" xmlns:w15="http://schemas.microsoft.com/office/word/2012/wordml" xmlns:w16se="http://schemas.microsoft.com/office/word/2015/wordml/symex" xmlns:wpg="http://schemas.microsoft.com/office/word/2010/wordprocessingGroup" xmlns:wpi="http://schemas.microsoft.com/office/word/2010/wordprocessingInk" xmlns:wne="http://schemas.microsoft.com/office/word/2006/wordml" xmlns:wps="http://schemas.microsoft.com/office/word/2010/wordprocessingShape" mc:Ignorable="w14 w15 w16se wp14">
+<w:hdr xmlns:wpc="http://schemas.microsoft.com/office/word/2010/wordprocessingCanvas" xmlns:cx="http://schemas.microsoft.com/office/drawing/2014/chartex" xmlns:cx1="http://schemas.microsoft.com/office/drawing/2015/9/8/chartex" xmlns:cx2="http://schemas.microsoft.com/office/drawing/2015/10/21/chartex" xmlns:cx3="http://schemas.microsoft.com/office/drawing/2016/5/9/chartex" xmlns:cx4="http://schemas.microsoft.com/office/drawing/2016/5/10/chartex" xmlns:cx5="http://schemas.microsoft.com/office/drawing/2016/5/11/chartex" xmlns:cx6="http://schemas.microsoft.com/office/drawing/2016/5/12/chartex" xmlns:cx7="http://schemas.microsoft.com/office/drawing/2016/5/13/chartex" xmlns:cx8="http://schemas.microsoft.com/office/drawing/2016/5/14/chartex" xmlns:mc="http://schemas.openxmlformats.org/markup-compatibility/2006" xmlns:aink="http://schemas.microsoft.com/office/drawing/2016/ink" xmlns:am3d="http://schemas.microsoft.com/office/drawing/2017/model3d" xmlns:o="urn:schemas-microsoft-com:office:office" xmlns:r="http://schemas.openxmlformats.org/officeDocument/2006/relationships" xmlns:m="http://schemas.openxmlformats.org/officeDocument/2006/math" xmlns:v="urn:schemas-microsoft-com:vml" xmlns:wp14="http://schemas.microsoft.com/office/word/2010/wordprocessingDrawing" xmlns:wp="http://schemas.openxmlformats.org/drawingml/2006/wordprocessingDrawing" xmlns:w10="urn:schemas-microsoft-com:office:word" xmlns:w="http://schemas.openxmlformats.org/wordprocessingml/2006/main" xmlns:w14="http://schemas.microsoft.com/office/word/2010/wordml" xmlns:w15="http://schemas.microsoft.com/office/word/2012/wordml" xmlns:w16cid="http://schemas.microsoft.com/office/word/2016/wordml/cid" xmlns:w16se="http://schemas.microsoft.com/office/word/2015/wordml/symex" xmlns:wpg="http://schemas.microsoft.com/office/word/2010/wordprocessingGroup" xmlns:wpi="http://schemas.microsoft.com/office/word/2010/wordprocessingInk" xmlns:wne="http://schemas.microsoft.com/office/word/2006/wordml" xmlns:wps="http://schemas.microsoft.com/office/word/2010/wordprocessingShape" mc:Ignorable="w14 w15 w16se w16cid wp14">
   <w:p>
     <w:pPr>
       <w:pStyle w:val="Header"/>
@@ -16358,7 +18155,7 @@
 </file>
 
 <file path=word/header4.xml><?xml version="1.0" encoding="utf-8"?>
-<w:hdr xmlns:wpc="http://schemas.microsoft.com/office/word/2010/wordprocessingCanvas" xmlns:cx="http://schemas.microsoft.com/office/drawing/2014/chartex" xmlns:mc="http://schemas.openxmlformats.org/markup-compatibility/2006" xmlns:o="urn:schemas-microsoft-com:office:office" xmlns:r="http://schemas.openxmlformats.org/officeDocument/2006/relationships" xmlns:m="http://schemas.openxmlformats.org/officeDocument/2006/math" xmlns:v="urn:schemas-microsoft-com:vml" xmlns:wp14="http://schemas.microsoft.com/office/word/2010/wordprocessingDrawing" xmlns:wp="http://schemas.openxmlformats.org/drawingml/2006/wordprocessingDrawing" xmlns:w10="urn:schemas-microsoft-com:office:word" xmlns:w="http://schemas.openxmlformats.org/wordprocessingml/2006/main" xmlns:w14="http://schemas.microsoft.com/office/word/2010/wordml" xmlns:w15="http://schemas.microsoft.com/office/word/2012/wordml" xmlns:w16se="http://schemas.microsoft.com/office/word/2015/wordml/symex" xmlns:wpg="http://schemas.microsoft.com/office/word/2010/wordprocessingGroup" xmlns:wpi="http://schemas.microsoft.com/office/word/2010/wordprocessingInk" xmlns:wne="http://schemas.microsoft.com/office/word/2006/wordml" xmlns:wps="http://schemas.microsoft.com/office/word/2010/wordprocessingShape" mc:Ignorable="w14 w15 w16se wp14">
+<w:hdr xmlns:wpc="http://schemas.microsoft.com/office/word/2010/wordprocessingCanvas" xmlns:cx="http://schemas.microsoft.com/office/drawing/2014/chartex" xmlns:cx1="http://schemas.microsoft.com/office/drawing/2015/9/8/chartex" xmlns:cx2="http://schemas.microsoft.com/office/drawing/2015/10/21/chartex" xmlns:cx3="http://schemas.microsoft.com/office/drawing/2016/5/9/chartex" xmlns:cx4="http://schemas.microsoft.com/office/drawing/2016/5/10/chartex" xmlns:cx5="http://schemas.microsoft.com/office/drawing/2016/5/11/chartex" xmlns:cx6="http://schemas.microsoft.com/office/drawing/2016/5/12/chartex" xmlns:cx7="http://schemas.microsoft.com/office/drawing/2016/5/13/chartex" xmlns:cx8="http://schemas.microsoft.com/office/drawing/2016/5/14/chartex" xmlns:mc="http://schemas.openxmlformats.org/markup-compatibility/2006" xmlns:aink="http://schemas.microsoft.com/office/drawing/2016/ink" xmlns:am3d="http://schemas.microsoft.com/office/drawing/2017/model3d" xmlns:o="urn:schemas-microsoft-com:office:office" xmlns:r="http://schemas.openxmlformats.org/officeDocument/2006/relationships" xmlns:m="http://schemas.openxmlformats.org/officeDocument/2006/math" xmlns:v="urn:schemas-microsoft-com:vml" xmlns:wp14="http://schemas.microsoft.com/office/word/2010/wordprocessingDrawing" xmlns:wp="http://schemas.openxmlformats.org/drawingml/2006/wordprocessingDrawing" xmlns:w10="urn:schemas-microsoft-com:office:word" xmlns:w="http://schemas.openxmlformats.org/wordprocessingml/2006/main" xmlns:w14="http://schemas.microsoft.com/office/word/2010/wordml" xmlns:w15="http://schemas.microsoft.com/office/word/2012/wordml" xmlns:w16cid="http://schemas.microsoft.com/office/word/2016/wordml/cid" xmlns:w16se="http://schemas.microsoft.com/office/word/2015/wordml/symex" xmlns:wpg="http://schemas.microsoft.com/office/word/2010/wordprocessingGroup" xmlns:wpi="http://schemas.microsoft.com/office/word/2010/wordprocessingInk" xmlns:wne="http://schemas.microsoft.com/office/word/2006/wordml" xmlns:wps="http://schemas.microsoft.com/office/word/2010/wordprocessingShape" mc:Ignorable="w14 w15 w16se w16cid wp14">
   <w:p>
     <w:pPr>
       <w:pStyle w:val="Header"/>
@@ -16398,7 +18195,7 @@
 </file>
 
 <file path=word/header5.xml><?xml version="1.0" encoding="utf-8"?>
-<w:hdr xmlns:wpc="http://schemas.microsoft.com/office/word/2010/wordprocessingCanvas" xmlns:cx="http://schemas.microsoft.com/office/drawing/2014/chartex" xmlns:mc="http://schemas.openxmlformats.org/markup-compatibility/2006" xmlns:o="urn:schemas-microsoft-com:office:office" xmlns:r="http://schemas.openxmlformats.org/officeDocument/2006/relationships" xmlns:m="http://schemas.openxmlformats.org/officeDocument/2006/math" xmlns:v="urn:schemas-microsoft-com:vml" xmlns:wp14="http://schemas.microsoft.com/office/word/2010/wordprocessingDrawing" xmlns:wp="http://schemas.openxmlformats.org/drawingml/2006/wordprocessingDrawing" xmlns:w10="urn:schemas-microsoft-com:office:word" xmlns:w="http://schemas.openxmlformats.org/wordprocessingml/2006/main" xmlns:w14="http://schemas.microsoft.com/office/word/2010/wordml" xmlns:w15="http://schemas.microsoft.com/office/word/2012/wordml" xmlns:w16se="http://schemas.microsoft.com/office/word/2015/wordml/symex" xmlns:wpg="http://schemas.microsoft.com/office/word/2010/wordprocessingGroup" xmlns:wpi="http://schemas.microsoft.com/office/word/2010/wordprocessingInk" xmlns:wne="http://schemas.microsoft.com/office/word/2006/wordml" xmlns:wps="http://schemas.microsoft.com/office/word/2010/wordprocessingShape" mc:Ignorable="w14 w15 w16se wp14">
+<w:hdr xmlns:wpc="http://schemas.microsoft.com/office/word/2010/wordprocessingCanvas" xmlns:cx="http://schemas.microsoft.com/office/drawing/2014/chartex" xmlns:cx1="http://schemas.microsoft.com/office/drawing/2015/9/8/chartex" xmlns:cx2="http://schemas.microsoft.com/office/drawing/2015/10/21/chartex" xmlns:cx3="http://schemas.microsoft.com/office/drawing/2016/5/9/chartex" xmlns:cx4="http://schemas.microsoft.com/office/drawing/2016/5/10/chartex" xmlns:cx5="http://schemas.microsoft.com/office/drawing/2016/5/11/chartex" xmlns:cx6="http://schemas.microsoft.com/office/drawing/2016/5/12/chartex" xmlns:cx7="http://schemas.microsoft.com/office/drawing/2016/5/13/chartex" xmlns:cx8="http://schemas.microsoft.com/office/drawing/2016/5/14/chartex" xmlns:mc="http://schemas.openxmlformats.org/markup-compatibility/2006" xmlns:aink="http://schemas.microsoft.com/office/drawing/2016/ink" xmlns:am3d="http://schemas.microsoft.com/office/drawing/2017/model3d" xmlns:o="urn:schemas-microsoft-com:office:office" xmlns:r="http://schemas.openxmlformats.org/officeDocument/2006/relationships" xmlns:m="http://schemas.openxmlformats.org/officeDocument/2006/math" xmlns:v="urn:schemas-microsoft-com:vml" xmlns:wp14="http://schemas.microsoft.com/office/word/2010/wordprocessingDrawing" xmlns:wp="http://schemas.openxmlformats.org/drawingml/2006/wordprocessingDrawing" xmlns:w10="urn:schemas-microsoft-com:office:word" xmlns:w="http://schemas.openxmlformats.org/wordprocessingml/2006/main" xmlns:w14="http://schemas.microsoft.com/office/word/2010/wordml" xmlns:w15="http://schemas.microsoft.com/office/word/2012/wordml" xmlns:w16cid="http://schemas.microsoft.com/office/word/2016/wordml/cid" xmlns:w16se="http://schemas.microsoft.com/office/word/2015/wordml/symex" xmlns:wpg="http://schemas.microsoft.com/office/word/2010/wordprocessingGroup" xmlns:wpi="http://schemas.microsoft.com/office/word/2010/wordprocessingInk" xmlns:wne="http://schemas.microsoft.com/office/word/2006/wordml" xmlns:wps="http://schemas.microsoft.com/office/word/2010/wordprocessingShape" mc:Ignorable="w14 w15 w16se w16cid wp14">
   <w:p>
     <w:pPr>
       <w:pStyle w:val="Header"/>
@@ -16438,7 +18235,7 @@
 </file>
 
 <file path=word/numbering.xml><?xml version="1.0" encoding="utf-8"?>
-<w:numbering xmlns:wpc="http://schemas.microsoft.com/office/word/2010/wordprocessingCanvas" xmlns:cx="http://schemas.microsoft.com/office/drawing/2014/chartex" xmlns:mc="http://schemas.openxmlformats.org/markup-compatibility/2006" xmlns:o="urn:schemas-microsoft-com:office:office" xmlns:r="http://schemas.openxmlformats.org/officeDocument/2006/relationships" xmlns:m="http://schemas.openxmlformats.org/officeDocument/2006/math" xmlns:v="urn:schemas-microsoft-com:vml" xmlns:wp14="http://schemas.microsoft.com/office/word/2010/wordprocessingDrawing" xmlns:wp="http://schemas.openxmlformats.org/drawingml/2006/wordprocessingDrawing" xmlns:w10="urn:schemas-microsoft-com:office:word" xmlns:w="http://schemas.openxmlformats.org/wordprocessingml/2006/main" xmlns:w14="http://schemas.microsoft.com/office/word/2010/wordml" xmlns:w15="http://schemas.microsoft.com/office/word/2012/wordml" xmlns:w16se="http://schemas.microsoft.com/office/word/2015/wordml/symex" xmlns:wpg="http://schemas.microsoft.com/office/word/2010/wordprocessingGroup" xmlns:wpi="http://schemas.microsoft.com/office/word/2010/wordprocessingInk" xmlns:wne="http://schemas.microsoft.com/office/word/2006/wordml" xmlns:wps="http://schemas.microsoft.com/office/word/2010/wordprocessingShape" mc:Ignorable="w14 w15 w16se wp14">
+<w:numbering xmlns:wpc="http://schemas.microsoft.com/office/word/2010/wordprocessingCanvas" xmlns:cx="http://schemas.microsoft.com/office/drawing/2014/chartex" xmlns:cx1="http://schemas.microsoft.com/office/drawing/2015/9/8/chartex" xmlns:cx2="http://schemas.microsoft.com/office/drawing/2015/10/21/chartex" xmlns:cx3="http://schemas.microsoft.com/office/drawing/2016/5/9/chartex" xmlns:cx4="http://schemas.microsoft.com/office/drawing/2016/5/10/chartex" xmlns:cx5="http://schemas.microsoft.com/office/drawing/2016/5/11/chartex" xmlns:cx6="http://schemas.microsoft.com/office/drawing/2016/5/12/chartex" xmlns:cx7="http://schemas.microsoft.com/office/drawing/2016/5/13/chartex" xmlns:cx8="http://schemas.microsoft.com/office/drawing/2016/5/14/chartex" xmlns:mc="http://schemas.openxmlformats.org/markup-compatibility/2006" xmlns:aink="http://schemas.microsoft.com/office/drawing/2016/ink" xmlns:am3d="http://schemas.microsoft.com/office/drawing/2017/model3d" xmlns:o="urn:schemas-microsoft-com:office:office" xmlns:r="http://schemas.openxmlformats.org/officeDocument/2006/relationships" xmlns:m="http://schemas.openxmlformats.org/officeDocument/2006/math" xmlns:v="urn:schemas-microsoft-com:vml" xmlns:wp14="http://schemas.microsoft.com/office/word/2010/wordprocessingDrawing" xmlns:wp="http://schemas.openxmlformats.org/drawingml/2006/wordprocessingDrawing" xmlns:w10="urn:schemas-microsoft-com:office:word" xmlns:w="http://schemas.openxmlformats.org/wordprocessingml/2006/main" xmlns:w14="http://schemas.microsoft.com/office/word/2010/wordml" xmlns:w15="http://schemas.microsoft.com/office/word/2012/wordml" xmlns:w16cid="http://schemas.microsoft.com/office/word/2016/wordml/cid" xmlns:w16se="http://schemas.microsoft.com/office/word/2015/wordml/symex" xmlns:wpg="http://schemas.microsoft.com/office/word/2010/wordprocessingGroup" xmlns:wpi="http://schemas.microsoft.com/office/word/2010/wordprocessingInk" xmlns:wne="http://schemas.microsoft.com/office/word/2006/wordml" xmlns:wps="http://schemas.microsoft.com/office/word/2010/wordprocessingShape" mc:Ignorable="w14 w15 w16se w16cid wp14">
   <w:abstractNum w:abstractNumId="0" w15:restartNumberingAfterBreak="0">
     <w:nsid w:val="0866724D"/>
     <w:multiLevelType w:val="hybridMultilevel"/>
@@ -22236,8 +24033,16 @@
 </w:numbering>
 </file>
 
+<file path=word/people.xml><?xml version="1.0" encoding="utf-8"?>
+<w15:people xmlns:wpc="http://schemas.microsoft.com/office/word/2010/wordprocessingCanvas" xmlns:cx="http://schemas.microsoft.com/office/drawing/2014/chartex" xmlns:cx1="http://schemas.microsoft.com/office/drawing/2015/9/8/chartex" xmlns:cx2="http://schemas.microsoft.com/office/drawing/2015/10/21/chartex" xmlns:cx3="http://schemas.microsoft.com/office/drawing/2016/5/9/chartex" xmlns:cx4="http://schemas.microsoft.com/office/drawing/2016/5/10/chartex" xmlns:cx5="http://schemas.microsoft.com/office/drawing/2016/5/11/chartex" xmlns:cx6="http://schemas.microsoft.com/office/drawing/2016/5/12/chartex" xmlns:cx7="http://schemas.microsoft.com/office/drawing/2016/5/13/chartex" xmlns:cx8="http://schemas.microsoft.com/office/drawing/2016/5/14/chartex" xmlns:mc="http://schemas.openxmlformats.org/markup-compatibility/2006" xmlns:aink="http://schemas.microsoft.com/office/drawing/2016/ink" xmlns:am3d="http://schemas.microsoft.com/office/drawing/2017/model3d" xmlns:o="urn:schemas-microsoft-com:office:office" xmlns:r="http://schemas.openxmlformats.org/officeDocument/2006/relationships" xmlns:m="http://schemas.openxmlformats.org/officeDocument/2006/math" xmlns:v="urn:schemas-microsoft-com:vml" xmlns:wp14="http://schemas.microsoft.com/office/word/2010/wordprocessingDrawing" xmlns:wp="http://schemas.openxmlformats.org/drawingml/2006/wordprocessingDrawing" xmlns:w10="urn:schemas-microsoft-com:office:word" xmlns:w="http://schemas.openxmlformats.org/wordprocessingml/2006/main" xmlns:w14="http://schemas.microsoft.com/office/word/2010/wordml" xmlns:w15="http://schemas.microsoft.com/office/word/2012/wordml" xmlns:w16cid="http://schemas.microsoft.com/office/word/2016/wordml/cid" xmlns:w16se="http://schemas.microsoft.com/office/word/2015/wordml/symex" xmlns:wpg="http://schemas.microsoft.com/office/word/2010/wordprocessingGroup" xmlns:wpi="http://schemas.microsoft.com/office/word/2010/wordprocessingInk" xmlns:wne="http://schemas.microsoft.com/office/word/2006/wordml" xmlns:wps="http://schemas.microsoft.com/office/word/2010/wordprocessingShape" mc:Ignorable="w14 w15 w16se w16cid wp14">
+  <w15:person w15:author="nhamct">
+    <w15:presenceInfo w15:providerId="Windows Live" w15:userId="d51571f3bf41821f"/>
+  </w15:person>
+</w15:people>
+</file>
+
 <file path=word/styles.xml><?xml version="1.0" encoding="utf-8"?>
-<w:styles xmlns:mc="http://schemas.openxmlformats.org/markup-compatibility/2006" xmlns:r="http://schemas.openxmlformats.org/officeDocument/2006/relationships" xmlns:w="http://schemas.openxmlformats.org/wordprocessingml/2006/main" xmlns:w14="http://schemas.microsoft.com/office/word/2010/wordml" xmlns:w15="http://schemas.microsoft.com/office/word/2012/wordml" xmlns:w16se="http://schemas.microsoft.com/office/word/2015/wordml/symex" mc:Ignorable="w14 w15 w16se">
+<w:styles xmlns:mc="http://schemas.openxmlformats.org/markup-compatibility/2006" xmlns:r="http://schemas.openxmlformats.org/officeDocument/2006/relationships" xmlns:w="http://schemas.openxmlformats.org/wordprocessingml/2006/main" xmlns:w14="http://schemas.microsoft.com/office/word/2010/wordml" xmlns:w15="http://schemas.microsoft.com/office/word/2012/wordml" xmlns:w16cid="http://schemas.microsoft.com/office/word/2016/wordml/cid" xmlns:w16se="http://schemas.microsoft.com/office/word/2015/wordml/symex" mc:Ignorable="w14 w15 w16se w16cid">
   <w:docDefaults>
     <w:rPrDefault>
       <w:rPr>
@@ -22247,7 +24052,7 @@
     </w:rPrDefault>
     <w:pPrDefault/>
   </w:docDefaults>
-  <w:latentStyles w:defLockedState="0" w:defUIPriority="0" w:defSemiHidden="0" w:defUnhideWhenUsed="0" w:defQFormat="0" w:count="371">
+  <w:latentStyles w:defLockedState="0" w:defUIPriority="0" w:defSemiHidden="0" w:defUnhideWhenUsed="0" w:defQFormat="0" w:count="375">
     <w:lsdException w:name="Normal" w:qFormat="1"/>
     <w:lsdException w:name="heading 1" w:uiPriority="9" w:qFormat="1"/>
     <w:lsdException w:name="heading 2" w:uiPriority="9" w:qFormat="1"/>
@@ -22346,7 +24151,6 @@
     <w:lsdException w:name="HTML Sample" w:semiHidden="1" w:unhideWhenUsed="1"/>
     <w:lsdException w:name="HTML Typewriter" w:semiHidden="1" w:unhideWhenUsed="1"/>
     <w:lsdException w:name="HTML Variable" w:semiHidden="1" w:unhideWhenUsed="1"/>
-    <w:lsdException w:name="Normal Table" w:semiHidden="1" w:unhideWhenUsed="1"/>
     <w:lsdException w:name="annotation subject" w:semiHidden="1" w:unhideWhenUsed="1"/>
     <w:lsdException w:name="No List" w:semiHidden="1" w:uiPriority="99" w:unhideWhenUsed="1"/>
     <w:lsdException w:name="Outline List 1" w:semiHidden="1" w:unhideWhenUsed="1"/>
@@ -22390,10 +24194,8 @@
     <w:lsdException w:name="Table Elegant" w:semiHidden="1" w:unhideWhenUsed="1"/>
     <w:lsdException w:name="Table Professional" w:semiHidden="1" w:unhideWhenUsed="1"/>
     <w:lsdException w:name="Table Subtle 1" w:semiHidden="1" w:unhideWhenUsed="1"/>
-    <w:lsdException w:name="Table Subtle 2" w:semiHidden="1" w:unhideWhenUsed="1"/>
     <w:lsdException w:name="Table Web 1" w:semiHidden="1" w:unhideWhenUsed="1"/>
     <w:lsdException w:name="Table Web 2" w:semiHidden="1" w:unhideWhenUsed="1"/>
-    <w:lsdException w:name="Table Web 3" w:semiHidden="1" w:unhideWhenUsed="1"/>
     <w:lsdException w:name="Balloon Text" w:uiPriority="99"/>
     <w:lsdException w:name="Table Grid" w:uiPriority="59"/>
     <w:lsdException w:name="Table Theme" w:semiHidden="1" w:unhideWhenUsed="1"/>
@@ -22612,6 +24414,10 @@
     <w:lsdException w:name="List Table 5 Dark Accent 6" w:uiPriority="50"/>
     <w:lsdException w:name="List Table 6 Colorful Accent 6" w:uiPriority="51"/>
     <w:lsdException w:name="List Table 7 Colorful Accent 6" w:uiPriority="52"/>
+    <w:lsdException w:name="Mention" w:semiHidden="1" w:uiPriority="99" w:unhideWhenUsed="1"/>
+    <w:lsdException w:name="Smart Hyperlink" w:semiHidden="1" w:uiPriority="99" w:unhideWhenUsed="1"/>
+    <w:lsdException w:name="Hashtag" w:semiHidden="1" w:uiPriority="99" w:unhideWhenUsed="1"/>
+    <w:lsdException w:name="Unresolved Mention" w:semiHidden="1" w:uiPriority="99" w:unhideWhenUsed="1"/>
   </w:latentStyles>
   <w:style w:type="paragraph" w:default="1" w:styleId="Normal">
     <w:name w:val="Normal"/>
@@ -26098,6 +27904,1097 @@
 </w:styles>
 </file>
 
+<file path=word/ink/ink1.xml><?xml version="1.0" encoding="utf-8"?>
+<inkml:ink xmlns:inkml="http://www.w3.org/2003/InkML">
+  <inkml:definitions>
+    <inkml:context xml:id="ctx0">
+      <inkml:inkSource xml:id="inkSrc0">
+        <inkml:traceFormat>
+          <inkml:channel name="X" type="integer" min="-2.14748E9" max="2.14748E9" units="cm"/>
+          <inkml:channel name="Y" type="integer" min="-2.14748E9" max="2.14748E9" units="cm"/>
+          <inkml:channel name="F" type="integer" max="32767" units="dev"/>
+        </inkml:traceFormat>
+        <inkml:channelProperties>
+          <inkml:channelProperty channel="X" name="resolution" value="1000" units="1/cm"/>
+          <inkml:channelProperty channel="Y" name="resolution" value="1000" units="1/cm"/>
+          <inkml:channelProperty channel="F" name="resolution" value="0" units="1/dev"/>
+        </inkml:channelProperties>
+      </inkml:inkSource>
+      <inkml:timestamp xml:id="ts0" timeString="2022-04-14T08:40:14.634"/>
+    </inkml:context>
+    <inkml:brush xml:id="br0">
+      <inkml:brushProperty name="width" value="0.025" units="cm"/>
+      <inkml:brushProperty name="height" value="0.025" units="cm"/>
+      <inkml:brushProperty name="color" value="#E71224"/>
+    </inkml:brush>
+  </inkml:definitions>
+  <inkml:trace contextRef="#ctx0" brushRef="#br0">23 209 15427,'0'0'3231,"0"0"-2026,0 0-617,-2 7 441,-17 69 46,17-52-2630,2-24 732,0 0-210,4-4-1248,27-32 736,9 9 4007,-39 27-2380,-1-1 0,1 1 0,0-1 0,0 1 0,-1-1 0,1 1 0,0 0 0,0-1-1,-1 1 1,1 0 0,0 0 0,0 0 0,0 0 0,0 0 0,-1 0 0,1 0 0,0 0-1,0 0 1,0 0 0,0 0 0,-1 0 0,1 1 0,0-1 0,0 0 0,-1 1 0,1-1 0,0 0-1,0 1 1,-1-1 0,1 1 0,0-1 0,-1 1 0,1-1 0,-1 1 0,1 0 0,0-1 0,-1 1-1,0 0 1,1-1 0,-1 1 0,1 0 0,-1 0 0,0-1 0,1 1 0,-1 0 0,0 0 0,0 0-1,0-1 1,0 2-82,1 47-762,20-45-2491,12-8 797,41-26-8995,-69 28 11227,0 0 412,24-15 1249,-20-1 8225,-15 14-3672,-12 4-4897,14 0-590,0 0-468,-1 1 0,1 0-1,0 0 1,-1 0 0,1 1 0,0-1-1,0 1 1,0 0 0,0 0 0,0 0 0,1 1-1,-1 0 1,1-1 0,-1 1 0,1 0 0,0 1-1,0-1 1,0 0 0,1 1 0,-1 0-1,1-1 1,0 1 0,-1 2-35,3-5-39,-1-1-1,1 1 1,0-1-1,0 1 1,-1-1 0,1 1-1,0 0 1,0-1-1,0 1 1,0-1 0,0 1-1,0 0 1,0-1-1,0 1 1,0-1 0,0 1-1,0 0 1,0-1-1,0 1 1,0-1 0,0 1-1,1 0 1,-1-1-1,0 1 1,0-1 0,1 1-1,-1-1 1,0 1-1,1-1 1,-1 1 0,1-1-1,-1 1 1,0-1-1,1 0 1,-1 1 0,1-1-1,-1 0 1,1 1-1,-1-1 1,1 0 0,0 0-1,-1 1 1,1-1-1,-1 0 1,1 0 0,0 0-1,-1 0 1,1 0-1,-1 0 1,1 0 0,0 0-1,-1 0 1,1 0 39,31-10-3677,0-24-5273,-21 17 10804,-11 17 2523,0 0-1582,0 3 502,0 56-612,0-58-2753,1-1 0,-1 1 0,1 0 0,-1-1 0,1 1 0,0-1 0,-1 1 0,1-1 0,0 0 0,-1 1 0,1-1 0,0 0 0,-1 1 0,1-1 0,0 0 0,0 0 0,-1 0 0,1 1 0,0-1 0,0 0 0,0 0-1,-1 0 1,1 0 0,0 0 0,0-1 0,-1 1 0,1 0 0,0 0 0,0 0 0,-1-1 0,1 1 0,0 0 0,0-1 0,-1 1 0,1-1 0,-1 1 0,1-1 0,0 1 0,-1-1 0,1 1 0,-1-1 0,1 1 0,-1-1 0,1 0 68,21-39-2889,-23 21 4073,-27 15 1712,-3 4-7245,22 0-1183</inkml:trace>
+  <inkml:trace contextRef="#ctx0" brushRef="#br0" timeOffset="851.633">350 180 7945,'0'0'4857,"0"0"-2379,0 0-880,0 0-191,0 0-411,-1 2-261,-3 6-496,1 1 1,0-1-1,1 1 0,-1 0 1,2 0-1,-1-1 0,1 1 1,1 0-1,-1 0 1,1 0-1,2 6-239,-2-3-173,0-11 80,0 0 0,0 0 0,1-1 0,-1 1-1,1 0 1,-1 0 0,1 0 0,-1 0 0,1 0 0,-1-1 0,1 1 0,0 0-1,-1-1 1,1 1 0,0 0 0,0-1 0,0 1 0,-1-1 0,1 1 0,0-1 0,0 1-1,0-1 1,0 0 0,0 1 0,0-1 0,0 0 0,0 0 0,0 0 0,0 0-1,0 0 1,0 0 0,0 0 0,0 0 0,0 0 0,0 0 0,0 0 0,0-1 0,0 1-1,-1 0 1,1-1 0,0 1 0,0-1 0,0 1 0,0-1 0,0 1 0,-1-1-1,1 0 1,0 1 0,-1-1 0,1 0 0,0 0 0,0 0 93,3-2-972,-1-1 1,0 0-1,1 0 0,-1 0 1,0 0-1,-1 0 1,1 0-1,-1-1 0,0 1 1,0-1-1,1-2 972,0-20 2097,-14 11 7169,-25 9-9418,31 6-162,-20-1-5199,14 1-2281</inkml:trace>
+  <inkml:trace contextRef="#ctx0" brushRef="#br0" timeOffset="1099.78">198 78 16051,'0'0'2464,"0"0"-1919,0 0-273,0 0-168,52-1-104,-33 1 0,10 6-392,-3-1-849,-5-1-1615</inkml:trace>
+  <inkml:trace contextRef="#ctx0" brushRef="#br0" timeOffset="1523.983">517 48 6009,'0'0'8118,"0"0"-5655,0 0-2001,0 0 397,0 0-20,-1-7-404,-4-20-159,5 27-268,0 0-1,0-1 1,0 1-1,0-1 1,0 1-1,0-1 1,0 1-1,0 0 1,0-1-1,0 1 1,0-1-1,1 1 1,-1 0-1,0-1 1,0 1-1,0-1 1,0 1-1,1 0 1,-1-1-1,0 1 1,0 0-1,1-1 1,-1 1-1,0 0 1,1 0-1,-1-1 1,0 1-1,1 0 1,-1 0-1,1 0 1,-1-1-1,0 1 1,1 0-1,-1 0 1,1 0-1,-1 0 1,0 0-1,1 0 1,-1 0-1,1 0 1,-1 0-1,0 0 1,1 0-1,-1 0 1,1 0-8,1 0 40,44-2-56,-45 2 32,1 0 0,-1 0 0,0 0 0,1 1-1,-1-1 1,0 1 0,0-1 0,1 1 0,-1-1-1,0 1 1,0 0 0,0-1 0,0 1 0,0 0-1,0 0 1,0 0 0,0 0 0,0 0 0,0 0-1,0 0 1,0 0 0,-1 0 0,1 0 0,0 1-1,-1-1 1,1 0 0,-1 0 0,0 1 0,1-1 0,-1 0-1,0 2-15,0 2 12,0-1 0,-1 1-1,0 0 1,0-1-1,0 1 1,-1-1 0,1 0-1,-1 1 1,0-1-1,0 0 1,-1 0 0,1 0-1,-1 0 1,0 0-1,0-1 1,0 1 0,-1-1-1,0 0-11,-2 5-243,-14 14-2021,3-2-2213</inkml:trace>
+  <inkml:trace contextRef="#ctx0" brushRef="#br0" timeOffset="1744.389">472 283 6673,'0'0'6977,"0"0"-4880,0 0-1105,0 0-168,0 0-824,0 0-200,0 0-1328,12 15-1337,-6-14-9409</inkml:trace>
+</inkml:ink>
+</file>
+
+<file path=word/ink/ink10.xml><?xml version="1.0" encoding="utf-8"?>
+<inkml:ink xmlns:inkml="http://www.w3.org/2003/InkML">
+  <inkml:definitions>
+    <inkml:context xml:id="ctx0">
+      <inkml:inkSource xml:id="inkSrc0">
+        <inkml:traceFormat>
+          <inkml:channel name="X" type="integer" min="-2.14748E9" max="2.14748E9" units="cm"/>
+          <inkml:channel name="Y" type="integer" min="-2.14748E9" max="2.14748E9" units="cm"/>
+          <inkml:channel name="F" type="integer" max="32767" units="dev"/>
+        </inkml:traceFormat>
+        <inkml:channelProperties>
+          <inkml:channelProperty channel="X" name="resolution" value="1000" units="1/cm"/>
+          <inkml:channelProperty channel="Y" name="resolution" value="1000" units="1/cm"/>
+          <inkml:channelProperty channel="F" name="resolution" value="0" units="1/dev"/>
+        </inkml:channelProperties>
+      </inkml:inkSource>
+      <inkml:timestamp xml:id="ts0" timeString="2022-04-14T08:40:04.543"/>
+    </inkml:context>
+    <inkml:brush xml:id="br0">
+      <inkml:brushProperty name="width" value="0.025" units="cm"/>
+      <inkml:brushProperty name="height" value="0.025" units="cm"/>
+      <inkml:brushProperty name="color" value="#E71224"/>
+    </inkml:brush>
+  </inkml:definitions>
+  <inkml:trace contextRef="#ctx0" brushRef="#br0">1 26 17875,'0'0'3073,"0"0"-1865,0 0-936,0 0 64,21-12-72,-4 7-208,2 0-56,10 3-856,-6 1-1080,-6 1-3809</inkml:trace>
+</inkml:ink>
+</file>
+
+<file path=word/ink/ink11.xml><?xml version="1.0" encoding="utf-8"?>
+<inkml:ink xmlns:inkml="http://www.w3.org/2003/InkML">
+  <inkml:definitions>
+    <inkml:context xml:id="ctx0">
+      <inkml:inkSource xml:id="inkSrc0">
+        <inkml:traceFormat>
+          <inkml:channel name="X" type="integer" min="-2.14748E9" max="2.14748E9" units="cm"/>
+          <inkml:channel name="Y" type="integer" min="-2.14748E9" max="2.14748E9" units="cm"/>
+          <inkml:channel name="F" type="integer" max="32767" units="dev"/>
+        </inkml:traceFormat>
+        <inkml:channelProperties>
+          <inkml:channelProperty channel="X" name="resolution" value="1000" units="1/cm"/>
+          <inkml:channelProperty channel="Y" name="resolution" value="1000" units="1/cm"/>
+          <inkml:channelProperty channel="F" name="resolution" value="0" units="1/dev"/>
+        </inkml:channelProperties>
+      </inkml:inkSource>
+      <inkml:timestamp xml:id="ts0" timeString="2022-04-14T08:40:00.509"/>
+    </inkml:context>
+    <inkml:brush xml:id="br0">
+      <inkml:brushProperty name="width" value="0.025" units="cm"/>
+      <inkml:brushProperty name="height" value="0.025" units="cm"/>
+      <inkml:brushProperty name="color" value="#E71224"/>
+    </inkml:brush>
+  </inkml:definitions>
+  <inkml:trace contextRef="#ctx0" brushRef="#br0">0 72 17363,'0'0'2857,"0"0"-1841,0 0-696,0 0 280,0 0-184,62-49-192,-40 40-8,-3 3-208,0 1-16,-4 2 8,-3 3-32,-3 0 16,-3 4-400,-1 3-192,-2 1-48,1 1-1024,-1 0-2089,-1-3-6513</inkml:trace>
+  <inkml:trace contextRef="#ctx0" brushRef="#br0" timeOffset="227.215">236 39 12634,'0'0'3809,"0"0"-2041,0 0-543,52-14-849,-34 8-104,8-2-272,-5 2-616,-6 1-4922</inkml:trace>
+</inkml:ink>
+</file>
+
+<file path=word/ink/ink12.xml><?xml version="1.0" encoding="utf-8"?>
+<inkml:ink xmlns:inkml="http://www.w3.org/2003/InkML">
+  <inkml:definitions>
+    <inkml:context xml:id="ctx0">
+      <inkml:inkSource xml:id="inkSrc0">
+        <inkml:traceFormat>
+          <inkml:channel name="X" type="integer" min="-2.14748E9" max="2.14748E9" units="cm"/>
+          <inkml:channel name="Y" type="integer" min="-2.14748E9" max="2.14748E9" units="cm"/>
+          <inkml:channel name="F" type="integer" max="32767" units="dev"/>
+        </inkml:traceFormat>
+        <inkml:channelProperties>
+          <inkml:channelProperty channel="X" name="resolution" value="1000" units="1/cm"/>
+          <inkml:channelProperty channel="Y" name="resolution" value="1000" units="1/cm"/>
+          <inkml:channelProperty channel="F" name="resolution" value="0" units="1/dev"/>
+        </inkml:channelProperties>
+      </inkml:inkSource>
+      <inkml:timestamp xml:id="ts0" timeString="2022-04-14T08:39:56.963"/>
+    </inkml:context>
+    <inkml:brush xml:id="br0">
+      <inkml:brushProperty name="width" value="0.025" units="cm"/>
+      <inkml:brushProperty name="height" value="0.025" units="cm"/>
+      <inkml:brushProperty name="color" value="#E71224"/>
+    </inkml:brush>
+  </inkml:definitions>
+  <inkml:trace contextRef="#ctx0" brushRef="#br0">0 297 15859,'0'0'3300,"0"0"-2138,0 0-655,0 0-46,0 0-165,0 0-92,3 8-158,45 127 43,4-1-2844,-51-125-1193,-8-21 104,7 12 3849,-20-37-5586,1-1 3552,-17-38 6498,28 60-2368,7 13-1824,-1 1 0,0-1 0,1 1-1,0-1 1,-1 0 0,1 0 0,0 0 0,0 0 0,1 0 0,-1 0 0,1 0 0,-1 0 0,1 0-1,0 0 1,0 0 0,0 0 0,1 0 0,-1 0 0,1 0 0,0 0 0,0 0 0,0 0 0,0 0-1,0 0 1,0 0 0,1 1 0,-1-1 0,2-1-277,2 0 53,0 0 0,0 0 0,0 1 0,1 0 0,-1 0 0,1 0-1,-1 1 1,1 0 0,0 0 0,0 0 0,0 1 0,0 0 0,0 0 0,2 1-53,-7 0 3,0 1 0,0-1 0,0 1 0,0 0 0,-1-1 0,1 1 0,0 0 0,0 0 0,0 0 0,-1 0 0,1 0 0,0-1 0,-1 1 0,1 1 0,-1-1 0,1 0 0,-1 0 0,1 0 0,-1 0 0,0 0 0,0 0 0,0 0 0,1 0 0,-1 1 0,0-1 0,0 0 0,0 0 0,-1 0 0,1 0 0,0 1 0,0-1 0,-1 0 1,1 0-1,-1 0 0,1 0 0,-1 0 0,1 0 0,-1 0 0,1 0 0,-1 0 0,0 0 0,0 0-3,-45 67-1976,28-58-446,5-10-2360,8-1-2289</inkml:trace>
+  <inkml:trace contextRef="#ctx0" brushRef="#br0" timeOffset="433.779">95 94 16331,'0'0'2248,"1"1"-655,3 7-1266,0 0 0,0 0-1,-1 1 1,0-1 0,-1 0 0,0 1 0,1 5-327,3 10 227,-1-2-383,1-1 1,1 0 0,1 0-1,0-1 1,2 0 0,10 17 155,-20-37-46,1 0 0,-1 0 0,0-1 0,0 1 1,0 0-1,0 0 0,0 0 0,0 0 0,0-1 1,0 1-1,0 0 0,0 0 0,1 0 0,-1 0 1,0 0-1,0-1 0,0 1 0,0 0 0,0 0 1,1 0-1,-1 0 0,0 0 0,0 0 0,0 0 0,0 0 1,1 0-1,-1 0 0,0 0 0,0 0 0,0 0 1,0 0-1,1 0 0,-1 0 0,0 0 0,0 0 1,0 0-1,0 0 0,1 0 0,-1 0 0,0 0 46,0-9 78,0 3-89,0 1-1,0-1 1,1 1-1,0-1 1,0 1 0,0 0-1,1-1 1,0 1 0,0 0-1,0 0 1,1 0-1,0 0 1,1-2 11,-3 7 45,0-1 1,0 1-1,0 0 1,0 0-1,1-1 1,-1 1-1,0 0 1,0 0-1,0 0 1,0 0-1,0 0 1,0 0-1,1 1 1,-1-1-1,0 0 1,0 1-1,0-1 1,0 0-1,0 1 1,0-1-1,0 1 1,0 0-1,0-1 1,0 1-1,0 0 1,-1 0-1,1-1 1,0 1-46,0 0 43,41 46-2273,-42-47 2007,1 1 0,-1-1 0,1 0 0,-1 1 0,0-1 0,1 1 0,-1-1 0,1 0 0,0 0 0,-1 1 0,1-1 0,-1 0 0,1 0 1,-1 0-1,1 1 0,0-1 0,-1 0 0,1 0 0,-1 0 0,1 0 0,0 0 0,-1 0 0,1 0 0,-1-1 0,1 1 0,-1 0 0,1 0 1,0 0-1,-1-1 0,1 1 0,-1 0 0,1 0 0,-1-1 0,1 1 0,-1 0 0,1-1 0,-1 1 0,0-1 0,1 1 0,-1-1 0,1 1 1,-1-1-1,0 1 0,1-1 223,5-8-5178</inkml:trace>
+  <inkml:trace contextRef="#ctx0" brushRef="#br0" timeOffset="1483.153">400 188 624,'0'0'5000,"0"0"-1711,0 0 739,0 0-1102,0 0-674,0 0-647,0 0-698,0 0-307,-8 4-162,-28 10-123,35-14-281,-1 1-1,1 0 1,-1 1-1,1-1 1,0 0-1,-1 0 1,1 0 0,0 1-1,0-1 1,0 1-1,0-1 1,0 1-1,0-1 1,0 1 0,0 0-1,1-1 1,-1 1-1,1 0 1,-1 0-1,1-1 1,0 1-1,-1 1-33,1 0 7,-1-2-43,1 0 0,-1 0-1,1 0 1,-1 0 0,1 0-1,0 0 1,0 0-1,-1 0 1,1 1 0,0-1-1,0 0 1,0 0 0,0 0-1,0 0 1,0 1 0,1-1-1,-1 0 1,0 0 0,1 0-1,-1 0 1,0 0-1,1 0 1,-1 0 0,1 0-1,0 0 1,-1 0 0,1 0-1,0 0 1,0 0 0,-1 0-1,1-1 1,0 1 0,0 0-1,0-1 1,0 1 0,0 0-1,0-1 1,0 1-1,0-1 1,0 0 0,0 1-1,1-1 1,-1 0 0,0 1-1,1-1 37,1-1-172,-1 0 0,1 0 0,0 0-1,0 0 1,0-1 0,-1 1 0,1-1-1,-1 0 1,1 0 0,-1 0 0,0 0-1,1 0 1,-1 0 0,0 0 0,0-1 0,-1 1-1,1-1 1,0 0 0,-1 1 0,0-1-1,0 0 1,0 0 0,0 0 0,0 0-1,0 0 1,-1 0 0,1 0 0,-1 0-1,0 0 1,0 0 0,0 0 0,0 0 172,0-4 949,0 6 2111,1 12 709,1-2-4734,20 17 61,-21-25 832,-1-1 0,1 1-1,-1-1 1,1 1-1,0-1 1,-1 1-1,1-1 1,0 0-1,-1 0 1,1 1-1,0-1 1,-1 0-1,1 0 1,0 0 0,0 1-1,-1-1 1,1 0-1,0 0 1,0 0-1,-1-1 1,1 1-1,0 0 1,-1 0-1,1 0 1,0 0 0,0-1-1,-1 1 1,1 0-1,0-1 1,-1 1-1,1 0 1,-1-1-1,1 1 1,0-1-1,-1 1 1,1-1-1,-1 1 1,1-1 0,-1 0-1,1 1 1,-1-1-1,0 1 1,1-1-1,-1 0 73,9-49-136,-9 50 1433,0 0-160,0 0-201,0 2-908,0 0-1,0 0 1,0 0-1,0 0 1,0 0 0,0 0-1,1 0 1,-1 0-1,1 0 1,0 0-1,-1 0 1,1 0-1,0 0 1,0 0-1,0 0 1,1-1-1,-1 2-27,0-3-128,-1 0-1,0-1 0,0 1 0,0 0 0,0 0 0,0 0 1,0-1-1,0 1 0,0 0 0,1 0 0,-1 0 1,0 0-1,0-1 0,0 1 0,0 0 0,1 0 1,-1 0-1,0 0 0,0 0 0,0 0 0,1-1 0,-1 1 1,0 0-1,0 0 0,0 0 0,1 0 0,-1 0 1,0 0-1,0 0 0,0 0 0,1 0 0,-1 0 1,0 0-1,0 0 0,1 0 0,-1 0 0,0 0 1,0 0-1,0 1 0,1-1 0,-1 0 0,0 0 0,0 0 1,0 0 128,0-4-99,0 2 183,0 0 0,0 0 0,0 0 0,0 1 1,0-1-1,0 0 0,0 0 0,0 0 0,1 1 0,-1-1 0,1 0 0,-1 0 0,1 1 1,0-1-1,0 0 0,0 1 0,0-1 0,0 1 0,0-1 0,0 1 0,0 0 0,1-1 1,-1 1-1,1 0-84,0-1 109,0 0 0,0 1 0,0 0 1,0-1-1,0 1 0,1 0 0,-1 0 1,0 0-1,1 0 0,-1 1 0,1-1 0,-1 1 1,1-1-1,-1 1 0,1 0 0,0 0 1,0 0-110,-1 1 62,0 0 1,-1 0 0,1 1-1,-1-1 1,1 0 0,-1 1-1,0-1 1,1 1 0,-1-1-1,0 1 1,0-1 0,0 1-1,0 0 1,0 0 0,-1 0 0,1-1-1,0 1 1,-1 0 0,1 0-1,-1 1-62,2 2 24,4 26 96,1-42-577,11-94-4340,-17 82-99</inkml:trace>
+  <inkml:trace contextRef="#ctx0" brushRef="#br0" timeOffset="1729.938">322 133 14755,'0'0'2846,"0"0"-1291,0 0-1027,0 0-144,0 0-41,4-6 1,15-19-59,-17 23-255,-1 0 1,1 0-1,0 0 0,0 1 1,1-1-1,-1 0 1,0 1-1,0 0 0,1-1 1,-1 1-1,1 0 0,-1 0 1,1 0-1,-1 1 0,1-1 1,1 0-31,17-5-378,-10-7-4634,-9 7-1330</inkml:trace>
+  <inkml:trace contextRef="#ctx0" brushRef="#br0" timeOffset="1730.938">457 23 12458,'0'0'3873,"0"0"-1905,0 0-775,45-10-313,-28 6-256,-2-1-272,-3 4-352,4-1-192,2 2-928,-3 0-1769,0 1-12362</inkml:trace>
+</inkml:ink>
+</file>
+
+<file path=word/ink/ink13.xml><?xml version="1.0" encoding="utf-8"?>
+<inkml:ink xmlns:inkml="http://www.w3.org/2003/InkML">
+  <inkml:definitions>
+    <inkml:context xml:id="ctx0">
+      <inkml:inkSource xml:id="inkSrc0">
+        <inkml:traceFormat>
+          <inkml:channel name="X" type="integer" min="-2.14748E9" max="2.14748E9" units="cm"/>
+          <inkml:channel name="Y" type="integer" min="-2.14748E9" max="2.14748E9" units="cm"/>
+          <inkml:channel name="F" type="integer" max="32767" units="dev"/>
+        </inkml:traceFormat>
+        <inkml:channelProperties>
+          <inkml:channelProperty channel="X" name="resolution" value="1000" units="1/cm"/>
+          <inkml:channelProperty channel="Y" name="resolution" value="1000" units="1/cm"/>
+          <inkml:channelProperty channel="F" name="resolution" value="0" units="1/dev"/>
+        </inkml:channelProperties>
+      </inkml:inkSource>
+      <inkml:timestamp xml:id="ts0" timeString="2022-04-14T08:40:00.186"/>
+    </inkml:context>
+    <inkml:brush xml:id="br0">
+      <inkml:brushProperty name="width" value="0.025" units="cm"/>
+      <inkml:brushProperty name="height" value="0.025" units="cm"/>
+      <inkml:brushProperty name="color" value="#E71224"/>
+    </inkml:brush>
+  </inkml:definitions>
+  <inkml:trace contextRef="#ctx0" brushRef="#br0">1 68 7153,'0'0'9891,"0"0"-6578,0 0-2289,0 0-536,0 0-362,0 8-85,3 65-214,1-30-1359,-3-42 898,-1-6-1045,2-41-1327,14 2 4866,-15 43-1774,0 0 0,-1 0-1,1 0 1,0 1 0,0-1-1,0 0 1,0 1-1,0-1 1,1 1 0,-1-1-1,0 1 1,0-1 0,0 1-1,0 0 1,1-1 0,-1 1-1,0 0 1,0 0-1,0 0 1,1 0 0,-1 0-1,0 0 1,0 0 0,1 1-1,-1-1 1,0 0 0,0 1-1,0-1 1,0 1-1,0-1 1,0 1 0,0-1-1,1 1 1,-1 0-86,13 36 252,-13-25-3137,0-3-3963,0-38 6570,-1 26 750,1 1 1,-1-1 0,1 1 0,0-1 0,0 1-1,0-1 1,0 1 0,0-1 0,1 1-1,-1 0 1,1 0 0,-1 0 0,1-1 0,0 2-1,1-3-472,-2 3 86,0 0-1,0 0 1,0 0-1,0 0 1,0 1 0,0-1-1,0 0 1,0 0-1,0 1 1,0-1-1,0 0 1,1 1-1,-1-1 1,0 1-1,1 0 1,-1-1-1,0 1 1,1 0-1,-1 0 1,0 0-1,1 0 1,-1 0 0,0 0-1,1 0 1,-1 0-1,0 1 1,1-1-1,-1 0 1,0 1-1,0-1 1,1 1-1,-1-1 1,0 1-1,0 0 1,0 0-1,0-1 1,0 1-1,0 0 1,1 1-86,0 2-49,0 1 0,0-1 0,-1 1 0,1-1 0,-1 1 0,0 0 0,0 0 0,0 0 0,-1-1 0,0 1 0,0 0 0,-1 3 49,1-6 20,11-11 43,-4-3-66,-2 4-50,0 1 1,0-1-1,-1 0 0,-1 0 0,1-1 1,-1 1-1,-1-1 0,1 1 0,-1-1 1,-1 0-1,1-4 53,-3 12 29,1 1 0,0-1 1,-1 1-1,1-1 0,-1 1 0,1 0 1,0-1-1,-1 1 0,1 0 0,-1-1 1,1 1-1,-1 0 0,1-1 0,-1 1 0,0 0 1,1 0-1,-1 0 0,1 0 0,-1-1 1,1 1-1,-1 0 0,0 0 0,1 0 1,-1 0-1,1 0 0,-1 0 0,1 1 0,-1-1 1,0 0-1,1 0 0,-1 0 0,1 0 1,-1 1-1,1-1 0,-1 0 0,1 1 1,-1-1-1,1 0 0,-1 1 0,1-1 1,0 0-1,-1 1 0,1-1 0,-1 1 0,1-1 1,0 1-1,0-1 0,-1 1 0,1-1 1,0 1-1,0-1 0,-1 1-29,-2 3 100,1 0-1,-1 1 1,1-1-1,0 1 1,0-1-1,0 1 1,0 0 0,1-1-1,0 1 1,0 0-1,0 0 1,1 0 0,0 0-1,0 0 1,0 0-1,0 0 1,1 0-1,0 0 1,0 1-100,0-3-69,1-1 0,0 1 0,-1-1-1,1 1 1,0-1 0,0 0 0,0 0 0,0 0 0,1 0 0,-1 0 0,0 0-1,1-1 1,0 1 0,-1-1 0,1 0 0,0 1 0,-1-1 0,1-1 0,0 1-1,0 0 1,0-1 0,0 1 0,0-1 0,0 0 0,0 0 0,0 0 0,0 0-1,0-1 1,0 1 0,0-1 0,-1 0 0,1 0 0,0 0 0,0 0-1,0 0 1,-1 0 0,1-1 0,-1 1 0,2-2 69,2-5-310,0 0 0,0-1 0,-1 1 0,0-1 0,-1-1 1,0 1-1,0 0 0,-1-1 0,0 0 0,0 0 0,-1-3 310,3-19 1432,-5 32-171,0 0 76,-1 12 353,0 58-2341,13-80-2406,6-23 4642,-4 37 535,7 24-3389,-16-30-1431,-1-7 2919,-3 8-413,0-2 298,0-1 0,0 1-1,1 1 1,-1-1 0,1 0 0,0 0-1,-1 1 1,1-1 0,0 0-1,1 1 1,-1 0 0,0 0-1,1 0 1,-1 0 0,1 0-1,0 0 1,0 0 0,-1 1 0,1 0-1,0-1 1,0 1 0,1 0-1,1 0-103,-4 1 15,1-1-8,-1 1 0,0 0 0,1-1 0,-1 1 0,0 0 0,1 0 0,-1 0 0,0 0 0,1 0 0,-1 0 0,1 0 0,-1 1 0,0-1 0,1 0 0,-1 1 0,0-1 0,0 1 0,1 0 0,-1-1 1,0 1-1,0 0 0,0 0 0,0-1 0,0 1 0,0 0 0,0 0 0,0 0 0,0 0 0,0 0 0,0 1 0,-1-1 0,1 0 0,0 0 0,-1 1 0,1-1 0,-1 0 0,1 0 0,-1 1 0,0-1 0,0 1 0,1-1-7,-1 2 0,0 0-104,1 1 0,-1 0 0,0 0 0,0 0 0,0 0 0,-1 0 0,1 0 0,-1 0 0,0 0 0,0 0 0,-1-1 0,1 1 0,-1 0 104,-25 27-4367,12-18-2149</inkml:trace>
+</inkml:ink>
+</file>
+
+<file path=word/ink/ink14.xml><?xml version="1.0" encoding="utf-8"?>
+<inkml:ink xmlns:inkml="http://www.w3.org/2003/InkML">
+  <inkml:definitions>
+    <inkml:context xml:id="ctx0">
+      <inkml:inkSource xml:id="inkSrc0">
+        <inkml:traceFormat>
+          <inkml:channel name="X" type="integer" min="-2.14748E9" max="2.14748E9" units="cm"/>
+          <inkml:channel name="Y" type="integer" min="-2.14748E9" max="2.14748E9" units="cm"/>
+          <inkml:channel name="F" type="integer" max="32767" units="dev"/>
+        </inkml:traceFormat>
+        <inkml:channelProperties>
+          <inkml:channelProperty channel="X" name="resolution" value="1000" units="1/cm"/>
+          <inkml:channelProperty channel="Y" name="resolution" value="1000" units="1/cm"/>
+          <inkml:channelProperty channel="F" name="resolution" value="0" units="1/dev"/>
+        </inkml:channelProperties>
+      </inkml:inkSource>
+      <inkml:timestamp xml:id="ts0" timeString="2022-04-14T08:39:54.160"/>
+    </inkml:context>
+    <inkml:brush xml:id="br0">
+      <inkml:brushProperty name="width" value="0.025" units="cm"/>
+      <inkml:brushProperty name="height" value="0.025" units="cm"/>
+      <inkml:brushProperty name="color" value="#E71224"/>
+    </inkml:brush>
+  </inkml:definitions>
+  <inkml:trace contextRef="#ctx0" brushRef="#br0">39 165 17003,'0'0'1834,"0"0"-623,0 0-258,0 0-130,0 0-126,-1-1-371,-7-1-249,7 1-102,1 1-25,0 10-27,3 3 113,0 0 1,0-1-1,1 1 0,1-1 1,0 0-1,1 0-36,1 2-29,40 84-688,-39-94 910,-12-11-1662,-8-11-4905,5 8-2859</inkml:trace>
+  <inkml:trace contextRef="#ctx0" brushRef="#br0" timeOffset="202.809">9 131 3304,'0'0'11985,"0"0"-8414,0 0-2964,0 0-375,0 0 112,0 0 38,8-5-120,27-20-132,-31 23-115,0 0-1,1 0 1,-1 0-1,1 0 1,-1 1-1,1-1 1,-1 1-1,1 0 1,0 1-1,-1-1 1,1 1-1,0 0 1,0 0-1,-1 1 1,1-1-1,2 2-14,-3-1-14,0 1-1,0-1 0,0 1 1,-1 0-1,1 0 0,-1 1 1,1-1-1,-1 1 0,0-1 1,0 1-1,0 0 0,0 0 1,0 1-1,-1-1 0,0 1 1,1-1-1,-1 1 0,-1 0 1,1-1-1,0 1 0,-1 0 1,0 0-1,0 0 0,0 0 1,0 1-1,-1-1 0,0 0 1,0 0-1,0 0 0,0 1 1,0-1-1,-1 0 0,0 0 1,0 0-1,0 0 0,0 0 1,-1 0-1,0 1 15,-6 7-300,0 0 0,0-1 0,-2 0 0,1 0 0,-1-1 0,-1 0 0,0-1 1,-10 7 299,5-5-2315,-1-5-2525</inkml:trace>
+  <inkml:trace contextRef="#ctx0" brushRef="#br0" timeOffset="421.467">0 302 11482,'0'0'2152,"0"0"-623,0 0-417,0 0 136,0 0-216,34-41-295,-21 32-201,3 2-256,2 0-280,2 1-128,-2 1-248,3 1-793,-1 2-439,7 1-896,-4-2-2433,-5 3-3649</inkml:trace>
+  <inkml:trace contextRef="#ctx0" brushRef="#br0" timeOffset="911.507">318 195 7257,'0'0'916,"0"0"80,0 0 404,0 0 728,0 0 378,0 0-579,-1-3-599,1 3-1269,0-1-22,0 1-1,0-1 0,0 1 1,0-1-1,0 1 0,0-1 1,0 1-1,0 0 0,0-1 1,0 1-1,0-1 0,-1 1 1,1-1-1,0 1 0,0 0 1,0-1-1,-1 1 0,1-1 1,0 1-1,0 0 1,-1-1-1,1 1 0,0 0 1,-1 0-1,1-1 0,0 1 1,-1 0-1,1 0 0,-1-1 1,1 1-1,0 0 0,-1 0 1,1 0-1,-1 0 0,1-1 1,-1 1-1,1 0 0,-1 0 1,1 0-1,0 0 1,-1 0-1,1 0 0,-1 0 1,1 0-1,-1 1 0,1-1 1,0 0-1,-1 0 0,1 0 1,-1 0-1,1 1 0,-1-1 1,1 0-1,0 0-36,-4 2 55,0 0 0,0-1 0,0 1 0,0 1 1,0-1-1,1 0 0,0 1 0,-1 0 0,1 0 0,0 0 0,0 0 0,0 0 0,1 1 1,-1-1-1,1 1 0,0 0 0,0-1 0,-1 4-55,-2 39-389,7-45 253,-1 0 0,1 0 0,-1 0 0,1-1 0,0 1 0,-1 0 0,1-1 0,0 1 0,-1-1 0,1 0 1,0 1-1,0-1 0,0 0 0,-1 0 0,1 0 0,0 0 0,0-1 0,-1 1 0,1 0 0,0-1 0,-1 1 0,2-1 136,0-1-223,0 0-1,0 0 1,0 0-1,0 0 0,0-1 1,-1 1-1,1-1 0,-1 1 1,0-1-1,0 0 0,0 0 1,0 0-1,0 0 0,-1 0 1,1 0-1,-1-1 0,0 1 1,1-3 223,2-22 2029,-4 27-250,5 16 1527,7 9-3695,7-11-852,-10-20-5921,-8 0-2211</inkml:trace>
+  <inkml:trace contextRef="#ctx0" brushRef="#br0" timeOffset="1180.269">275 106 15795,'0'0'3311,"0"0"-1956,0 0-992,0 0-238,4-6-41,14-23-72,-17 28-4,0-1-1,0 1 1,0 0-1,0 0 1,1-1-1,-1 1 0,0 0 1,1 0-1,-1 0 1,0 0-1,1 0 1,-1 1-1,1-1 1,-1 0-1,1 1 1,0-1-1,-1 1 0,1 0 1,-1-1-1,1 1 1,0 0-1,-1 0 1,1 0-1,0 0 1,0 0-1,-1 0 0,1 1 1,-1-1-1,3 1-7,19 8 176,-23-9-180,1 0 0,-1 0-1,1 0 1,-1 0 0,1 0 0,-1 0-1,1 0 1,-1 0 0,0 0-1,1 0 1,-1 0 0,1 0-1,-1 0 1,1-1 0,-1 1 0,1 0-1,-1 0 1,0 0 0,1-1-1,-1 1 1,0 0 0,1-1 0,-1 1-1,0 0 1,1-1 0,-1 1-1,0 0 1,0-1 0,1 1-1,-1-1 1,0 1 0,0-1 0,0 1-1,1 0 1,-1-1 0,0 1-1,0-1 1,0 1 0,0-1-1,0 1 1,0-1 0,0 1 0,0-1-1,0 1 1,0 0 0,0-1-1,-1 1 1,1-1 0,0 1-1,0-1 1,0 1 4,0-2-55,0-1-275,0 1 1,1 0-1,-1-1 1,1 1-1,-1 0 1,1 0-1,0 0 1,0-1-1,0 1 1,0 0-1,0 0 1,1 0-1,-1 0 1,1 1-1,-1-1 1,1 0-1,1-1 331,7-5-5561</inkml:trace>
+</inkml:ink>
+</file>
+
+<file path=word/ink/ink15.xml><?xml version="1.0" encoding="utf-8"?>
+<inkml:ink xmlns:inkml="http://www.w3.org/2003/InkML">
+  <inkml:definitions>
+    <inkml:context xml:id="ctx0">
+      <inkml:inkSource xml:id="inkSrc0">
+        <inkml:traceFormat>
+          <inkml:channel name="X" type="integer" min="-2.14748E9" max="2.14748E9" units="cm"/>
+          <inkml:channel name="Y" type="integer" min="-2.14748E9" max="2.14748E9" units="cm"/>
+          <inkml:channel name="F" type="integer" max="32767" units="dev"/>
+        </inkml:traceFormat>
+        <inkml:channelProperties>
+          <inkml:channelProperty channel="X" name="resolution" value="1000" units="1/cm"/>
+          <inkml:channelProperty channel="Y" name="resolution" value="1000" units="1/cm"/>
+          <inkml:channelProperty channel="F" name="resolution" value="0" units="1/dev"/>
+        </inkml:channelProperties>
+      </inkml:inkSource>
+      <inkml:timestamp xml:id="ts0" timeString="2022-04-14T08:39:56.105"/>
+    </inkml:context>
+    <inkml:brush xml:id="br0">
+      <inkml:brushProperty name="width" value="0.025" units="cm"/>
+      <inkml:brushProperty name="height" value="0.025" units="cm"/>
+      <inkml:brushProperty name="color" value="#E71224"/>
+    </inkml:brush>
+  </inkml:definitions>
+  <inkml:trace contextRef="#ctx0" brushRef="#br0">15 1 18275,'0'0'2873,"0"0"-1201,0 0-1015,0 0-345,0 0-312,-7 46-64,4-21-889,-2-1-1767</inkml:trace>
+</inkml:ink>
+</file>
+
+<file path=word/ink/ink16.xml><?xml version="1.0" encoding="utf-8"?>
+<inkml:ink xmlns:inkml="http://www.w3.org/2003/InkML">
+  <inkml:definitions>
+    <inkml:context xml:id="ctx0">
+      <inkml:inkSource xml:id="inkSrc0">
+        <inkml:traceFormat>
+          <inkml:channel name="X" type="integer" min="-2.14748E9" max="2.14748E9" units="cm"/>
+          <inkml:channel name="Y" type="integer" min="-2.14748E9" max="2.14748E9" units="cm"/>
+          <inkml:channel name="F" type="integer" max="32767" units="dev"/>
+        </inkml:traceFormat>
+        <inkml:channelProperties>
+          <inkml:channelProperty channel="X" name="resolution" value="1000" units="1/cm"/>
+          <inkml:channelProperty channel="Y" name="resolution" value="1000" units="1/cm"/>
+          <inkml:channelProperty channel="F" name="resolution" value="0" units="1/dev"/>
+        </inkml:channelProperties>
+      </inkml:inkSource>
+      <inkml:timestamp xml:id="ts0" timeString="2022-04-14T08:39:55.918"/>
+    </inkml:context>
+    <inkml:brush xml:id="br0">
+      <inkml:brushProperty name="width" value="0.025" units="cm"/>
+      <inkml:brushProperty name="height" value="0.025" units="cm"/>
+      <inkml:brushProperty name="color" value="#E71224"/>
+    </inkml:brush>
+  </inkml:definitions>
+  <inkml:trace contextRef="#ctx0" brushRef="#br0">54 1 14771,'0'0'1661,"0"0"-397,0 0-377,0 0-143,0 0 30,0 0-330,-7 2-300,-22 7-125,28-8-13,-1 0 1,1 0-1,0 0 1,0 0-1,0 0 0,0 1 1,0-1-1,0 0 1,0 1-1,1-1 1,-1 1-1,0-1 0,1 1 1,-1-1-1,1 1 1,-1-1-1,1 1 0,0-1 1,0 1-1,-1 0 1,1-1-1,1 1 0,-1-1 1,0 2-7,0 1-2,0 1 0,-1-4-1,1 1 0,-1-1 0,1 1 0,0-1 0,-1 0 0,1 1 0,0-1 0,0 1 0,0-1 0,1 1 0,-1-1 0,0 0 0,0 1 0,1-1 0,-1 1 0,1-1 0,-1 0 0,1 1 0,-1-1 0,1 0 0,0 0 0,0 0 0,0 1 0,0-1 0,0 0 0,0 0 0,0 0 0,0 0 0,0-1 0,0 1 0,0 0 0,0 0 0,1-1 0,0 1 3,2 0-117,-1 0 0,1-1 1,-1 0-1,0 1 0,1-2 0,-1 1 0,1 0 0,-1-1 1,1 1-1,-1-1 0,0 0 0,1 0 0,-1 0 1,0-1-1,0 1 0,0-1 0,0 0 0,0 1 1,0-1-1,0-1 0,-1 1 0,1 0 0,-1-1 0,1 1 1,-1-1-1,0 0 0,0 0 0,0 0 0,-1 0 1,1 0-1,-1 0 0,1 0 0,-1 0 0,0-1 117,5-9 338,-6 13 465,1 6 1073,-1-5-1899,0 1-1,0-1 1,0 0-1,0 0 1,1 1-1,-1-1 1,1 0 0,-1 0-1,1 0 1,-1 1-1,1-1 1,-1 0-1,1 0 1,0 0-1,0 0 1,0 0-1,0 0 1,-1 0-1,1-1 1,0 1-1,1 0 1,-1 0-1,0-1 1,0 1-1,0 0 1,0-1-1,0 0 1,1 1-1,-1-1 1,0 0 0,0 1-1,1-1 1,-1 0-1,0 0 1,0 0-1,1 0 1,-1 0-1,1 0 24,-1-1-21,0 0 1,0 1-1,0-1 0,0 0 0,0 1 0,-1-1 0,1 0 1,0 0-1,0 0 0,-1 1 0,1-1 0,-1 0 0,1 0 1,-1 0-1,1 0 0,-1 0 0,1 0 0,-1-1 0,0 1 1,0 0-1,0 0 0,1 0 0,-1 0 0,0 0 0,0 0 1,-1 0-1,1 0 0,0-1 0,0 1 0,0 0 0,-1 0 1,1 0-1,-1 0 0,1 0 0,0 0 0,-1 0 0,0 0 1,0 0 20,-43-6 1324,35 7-2832,4 0-1295</inkml:trace>
+</inkml:ink>
+</file>
+
+<file path=word/ink/ink17.xml><?xml version="1.0" encoding="utf-8"?>
+<inkml:ink xmlns:inkml="http://www.w3.org/2003/InkML">
+  <inkml:definitions>
+    <inkml:context xml:id="ctx0">
+      <inkml:inkSource xml:id="inkSrc0">
+        <inkml:traceFormat>
+          <inkml:channel name="X" type="integer" min="-2.14748E9" max="2.14748E9" units="cm"/>
+          <inkml:channel name="Y" type="integer" min="-2.14748E9" max="2.14748E9" units="cm"/>
+          <inkml:channel name="F" type="integer" max="32767" units="dev"/>
+        </inkml:traceFormat>
+        <inkml:channelProperties>
+          <inkml:channelProperty channel="X" name="resolution" value="1000" units="1/cm"/>
+          <inkml:channelProperty channel="Y" name="resolution" value="1000" units="1/cm"/>
+          <inkml:channelProperty channel="F" name="resolution" value="0" units="1/dev"/>
+        </inkml:channelProperties>
+      </inkml:inkSource>
+      <inkml:timestamp xml:id="ts0" timeString="2022-04-14T08:39:52.296"/>
+    </inkml:context>
+    <inkml:brush xml:id="br0">
+      <inkml:brushProperty name="width" value="0.025" units="cm"/>
+      <inkml:brushProperty name="height" value="0.025" units="cm"/>
+      <inkml:brushProperty name="color" value="#E71224"/>
+    </inkml:brush>
+  </inkml:definitions>
+  <inkml:trace contextRef="#ctx0" brushRef="#br0">15 256 11482,'0'0'4600,"0"0"-3082,0 0-880,0 0 36,0 0 15,0 0-19,0 0-244,-3 0-27,0 0-361,-5 0 248,14-2-189,82-26 405,-2-3 0,16-11-502,69-21 120,-135 58-1613,-39 0-4032,-2 1-104</inkml:trace>
+  <inkml:trace contextRef="#ctx0" brushRef="#br0" timeOffset="471.613">276 9 14459,'0'0'2535,"0"0"-1446,0 0-395,0 0-131,-2-5 352,83 2-390,107 2-337,-99 21-853,-88-19 689,0 1 1,1-1-1,-1 1 1,0-1-1,0 1 1,0-1 0,0 1-1,0 0 1,-1 0-1,1-1 1,0 1-1,-1 0 1,1 0-1,-1 0 1,0 0-1,1 0 1,-1 0 0,0 0-1,0-1 1,0 1-1,-1 0 1,1 0-1,0 0 1,-1 0-1,1 0 1,-1 0-1,0-1 1,1 1 0,-1 0-1,0 0 1,0-1-1,0 1 1,0-1-1,-2 2-24,-24 39 579,15-25-469,1 0-1,1 1 0,0 0 0,-6 18-109,11-13-864,8-16-4066,0-4-883</inkml:trace>
+</inkml:ink>
+</file>
+
+<file path=word/ink/ink18.xml><?xml version="1.0" encoding="utf-8"?>
+<inkml:ink xmlns:inkml="http://www.w3.org/2003/InkML">
+  <inkml:definitions>
+    <inkml:context xml:id="ctx0">
+      <inkml:inkSource xml:id="inkSrc0">
+        <inkml:traceFormat>
+          <inkml:channel name="X" type="integer" min="-2.14748E9" max="2.14748E9" units="cm"/>
+          <inkml:channel name="Y" type="integer" min="-2.14748E9" max="2.14748E9" units="cm"/>
+          <inkml:channel name="F" type="integer" max="32767" units="dev"/>
+        </inkml:traceFormat>
+        <inkml:channelProperties>
+          <inkml:channelProperty channel="X" name="resolution" value="1000" units="1/cm"/>
+          <inkml:channelProperty channel="Y" name="resolution" value="1000" units="1/cm"/>
+          <inkml:channelProperty channel="F" name="resolution" value="0" units="1/dev"/>
+        </inkml:channelProperties>
+      </inkml:inkSource>
+      <inkml:timestamp xml:id="ts0" timeString="2022-04-14T08:39:30.187"/>
+    </inkml:context>
+    <inkml:brush xml:id="br0">
+      <inkml:brushProperty name="width" value="0.025" units="cm"/>
+      <inkml:brushProperty name="height" value="0.025" units="cm"/>
+      <inkml:brushProperty name="color" value="#E71224"/>
+    </inkml:brush>
+  </inkml:definitions>
+  <inkml:trace contextRef="#ctx0" brushRef="#br0">1 190 104,'0'0'9600,"0"0"-6414,0 0-2308,0 0 102,3 0 2378,13 0-2412,20 0 396,10-1-1006,0 3 1,36 5-337,-73-6-883,-7-2-4230,-2 0 780</inkml:trace>
+  <inkml:trace contextRef="#ctx0" brushRef="#br0" timeOffset="300.765">179 163 11722,'0'0'2201,"0"0"-872,0 0-370,0 0 285,0 0-328,0 0-419,3 0-262,-1 0-182,1-1 0,-1 1 0,1 0 0,-1 0 0,1 0 0,-1 0 0,1 0 0,-1 1 0,1-1 0,-1 1 0,1-1 0,-1 1 0,0 0 0,1 0 0,-1 0 0,0 0 0,0 0 0,1 1 0,-1-1 0,0 1 0,0 0 0,-1-1 0,1 1 0,0 0 0,0 0 0,-1 0 0,1 0 0,-1 0 0,0 0 0,0 1 0,0-1 0,0 0 0,0 1-53,-1 1 8,0-1 0,-1 1-1,0-1 1,0 1 0,0-1 0,0 1-1,0-1 1,-1 0 0,1 1 0,-1-1-1,0 0 1,0 0 0,0 0 0,0-1 0,-1 2-8,-15 13-3738,13-13-2387</inkml:trace>
+  <inkml:trace contextRef="#ctx0" brushRef="#br0" timeOffset="892.909">354 28 12170,'0'0'2058,"0"0"-910,0 0-434,0 0 284,0 0-155,0 0-454,0-3-325,0 2-64,-1 0-1,1 0 1,0 1-1,0-1 0,0 0 1,0 0-1,0 1 0,0-1 1,0 0-1,0 1 0,0-1 0,0 0 1,1 1-1,-1-1 0,0 0 1,0 1-1,1-1 0,-1 0 0,0 1 1,1-1-1,-1 0 0,0 1 1,1-1-1,-1 1 0,1-1 0,-1 1 1,1-1-1,-1 1 0,1 0 1,0-1-1,-1 1 0,1-1 0,0 1 1,-1 0-1,1 0 0,0-1 1,-1 1-1,1 0 0,0 0 0,-1 0 1,1 0-1,0 0 1,29-2 13,-30 15-153,-16 52 396,1-17-709,9-25-2047,-1-9-2906,1-5-2231</inkml:trace>
+  <inkml:trace contextRef="#ctx0" brushRef="#br0" timeOffset="1625.916">294 396 9602,'0'0'1909,"0"0"-1145,0 0-544,0 0 34,0 0-244,5-3-631,16-7-344,-20 10 915,0-1 1,0 0 0,-1 0-1,1 1 1,0-1-1,0 0 1,0 0 0,-1 0-1,1 0 1,0 0-1,-1 0 1,1 0 0,-1 0-1,1 0 1,-1-1-1,1 1 1,-1 0 0,0 0-1,0 0 1,0 0 0,1-1-1,-1 1 1,0 0-1,-1 0 1,1-1 0,0 1-1,0 0 1,0 0-1,-1 0 1,1 0 49,-1-8-1831,0 0 291,0 3 2157,0 1 4505,-11 6 225,9 18-5553,3-18 114,15-6 584,-18 11-688,3-1-698,0-2-781</inkml:trace>
+</inkml:ink>
+</file>
+
+<file path=word/ink/ink19.xml><?xml version="1.0" encoding="utf-8"?>
+<inkml:ink xmlns:inkml="http://www.w3.org/2003/InkML">
+  <inkml:definitions>
+    <inkml:context xml:id="ctx0">
+      <inkml:inkSource xml:id="inkSrc0">
+        <inkml:traceFormat>
+          <inkml:channel name="X" type="integer" min="-2.14748E9" max="2.14748E9" units="cm"/>
+          <inkml:channel name="Y" type="integer" min="-2.14748E9" max="2.14748E9" units="cm"/>
+          <inkml:channel name="F" type="integer" max="32767" units="dev"/>
+        </inkml:traceFormat>
+        <inkml:channelProperties>
+          <inkml:channelProperty channel="X" name="resolution" value="1000" units="1/cm"/>
+          <inkml:channelProperty channel="Y" name="resolution" value="1000" units="1/cm"/>
+          <inkml:channelProperty channel="F" name="resolution" value="0" units="1/dev"/>
+        </inkml:channelProperties>
+      </inkml:inkSource>
+      <inkml:timestamp xml:id="ts0" timeString="2022-04-14T08:39:27.159"/>
+    </inkml:context>
+    <inkml:brush xml:id="br0">
+      <inkml:brushProperty name="width" value="0.025" units="cm"/>
+      <inkml:brushProperty name="height" value="0.025" units="cm"/>
+      <inkml:brushProperty name="color" value="#E71224"/>
+    </inkml:brush>
+  </inkml:definitions>
+  <inkml:trace contextRef="#ctx0" brushRef="#br0">81 233 6889,'0'0'6654,"0"0"-4362,0 0-1077,0 0-70,0 0-154,0 0-492,-8-1-355,-25-1-33,31 2-71,1 0-1,0 0 1,-1 0-1,1 0 1,0 1-1,0-1 1,0 1 0,-1-1-1,1 1 1,0-1-1,0 1 1,0-1-1,0 1 1,0 0 0,0 0-1,0 0 1,0-1-1,0 1 1,0 0-1,0 0 1,1 0-1,-1 0 1,0 1 0,1-1-1,-1 0 1,0 0-1,1 0 1,-1 1-40,0 1 101,0-2-97,0 0 0,0 1-1,0-1 1,0 1 0,1-1-1,-1 1 1,0-1 0,1 1-1,-1-1 1,1 1 0,-1 0-1,1-1 1,0 1 0,0 0-1,0-1 1,0 1 0,0 0-1,0 0 1,0-1 0,1 1-1,-1 0 1,0-1 0,1 1-1,-1-1 1,1 1 0,0-1-1,0 1 1,0-1 0,-1 1-1,1-1 1,0 1 0,1-1-1,-1 0 1,0 0 0,0 0-1,0 0 1,1 1 0,-1-2-1,1 1 1,-1 0 0,1 0-1,-1 0 1,1-1 0,1 1-4,1-2-142,1-1 0,-1 1 0,1-1 0,-1 0 0,0-1 0,0 1 0,0-1 1,0 1-1,0-1 0,-1-1 0,1 1 0,-1 0 0,0-1 0,0 0 0,0 1 1,0-1-1,-1 0 0,0-1 0,1 1 0,-2 0 0,1-1 0,0 1 0,-1-1 0,0 1 1,0-1-1,0-5 142,2-3-131,0 0 0,-1 0 0,-1 0 0,0-1 1,-1 1-1,0 0 0,-1-1 0,-1 1 0,-1-7 131,-9-12 3892,12 32-3841,-1-1 0,1 1 0,0 0 0,0 0 0,-1 0 1,1 0-1,0 0 0,0 0 0,0 0 0,-1 0 0,1 0 0,0 0 0,0 0 0,-1 0 0,1 0 1,0 0-1,0 0 0,-1 0 0,1 0 0,0 0 0,0 0 0,0 0 0,-1 1 0,1-1 0,0 0 0,0 0 1,0 0-1,-1 0 0,1 0 0,0 1 0,0-1 0,0 0 0,0 0 0,-1 0 0,1 0 0,0 1 0,0-1 1,0 0-1,0 0 0,0 1 0,0-1 0,0 0 0,0 0 0,0 0 0,0 1 0,0-1 0,0 0 1,0 0-1,0 1 0,0-1 0,0 0 0,0 0 0,0 1 0,0-1 0,0 0 0,0 0 0,0 0 0,0 1 1,0-1-1,0 0-51,0 1-20,-3 26 394,0 1 0,2-1 0,2 26-374,-1-10-222,0 21-4419,-4-66-1269,-1-4-3012</inkml:trace>
+  <inkml:trace contextRef="#ctx0" brushRef="#br0" timeOffset="237.342">29 157 14099,'0'0'2552,"0"0"-1064,0 0-351,0 0-145,0 0-480,0 0-304,0 0-208,0 0 0,53-34-200,-33 34-432,1 5-64,11 6-1081,-5-1-767,-3-2-3177</inkml:trace>
+  <inkml:trace contextRef="#ctx0" brushRef="#br0" timeOffset="1004.663">290 182 7057,'0'0'3850,"0"0"-1101,0 0-773,0 0-388,0 0-220,0 0-502,-5-1-65,-80-4 1737,83 6-2532,0 0 1,0-1-1,-1 1 0,1 0 0,0 0 0,0 1 0,1-1 1,-1 0-1,0 1 0,0-1 0,1 1 0,-1 0 0,0-1 1,1 1-1,0 0 0,-1 0 0,1 0 0,0 0 0,0 0 1,0 0-1,0 0 0,1 0 0,-1 0 0,0 1 0,1-1 1,0 0-1,-1 0 0,1 1 0,0-1 0,0 0 0,0 1 1,1-1-1,-1 0 0,1 0 0,-1 1 0,1-1 0,0 1-6,0-2-78,-1 1-1,1-1 0,0 1 0,0-1 1,1 0-1,-1 1 0,0-1 0,0 0 1,1 0-1,-1 0 0,0 0 1,1 0-1,-1 0 0,1 0 0,0 0 1,-1-1-1,1 1 0,-1-1 0,1 1 1,0-1-1,0 1 0,-1-1 1,1 0-1,0 0 0,0 0 0,-1 0 1,1 0-1,0 0 0,0-1 0,-1 1 1,1-1-1,0 1 0,-1-1 1,1 1-1,-1-1 0,1 0 0,0 0 1,-1 0-1,0 0 0,1 0 0,-1 0 1,1 0 78,2-3 55,-1 1 0,0-1 0,1 0-1,-1 0 1,-1 0 0,1 0 0,0 0 0,-1-1 0,0 1 0,0-1 0,-1 1 0,1-1 0,-1 0 0,0 0-55,-1 5 1156,0 0-151,0 11-218,0-3-794,-1-6-35,1-1 0,0 0 0,-1 0 0,1 1 0,0-1 0,0 0 0,0 0 0,0 1-1,0-1 1,0 0 0,0 1 0,0-1 0,0 0 0,0 0 0,1 1 0,-1-1 0,1 0 0,-1 0 0,1 1 0,-1-1 0,1 0 0,0 0 0,0 0 0,-1 0 0,1 0 0,0 0 0,0 0 0,0 0-1,0 0 1,0-1 0,0 1 42,3-1-156,-1-1-1,0 0 0,0-1 0,0 1 1,0 0-1,-1-1 0,1 0 0,0 1 1,-1-1-1,1 0 0,-1 0 0,1-1 1,-1 1-1,0 0 0,0-1 1,0 0-1,0 1 0,-1-1 0,1 0 1,-1 0-1,0 0 0,1 0 0,-1 0 1,0 0-1,0-1 157,9-17 352,-10 25 4166,1 11-3851,-1-3-530,0-5-169,0-7-10,-1 1 0,1 0 0,0 0 0,0 0 0,-1 0 0,1 0 0,0 0 0,0 0 0,0-1 0,0 1 0,0 0 0,0 0 0,1 0 0,-1 0 0,0 0 0,0 0 0,1 0 0,-1-1 0,0 1 0,1 0 0,-1 0 0,1 0 0,-1-1 0,1 1 0,-1 0 0,1-1 0,-1 1 0,1 0 0,0-1 0,0 1 0,-1-1 0,1 1 0,0-1 0,0 1 0,-1-1 0,1 1 0,0-1 0,0 0 0,0 0 42,1 0-201,1-1-1,-1 0 1,1 1 0,-1-1 0,0-1 0,0 1 0,0 0 0,1 0 0,-1-1 0,0 1 0,0-1 0,-1 0 0,1 1-1,0-1 1,-1 0 0,1 0 0,-1 0 0,1 0 0,-1-1 0,0 1 0,1-2 201,15-20-440,-15 28 5855,1 6-4026,7 17-1805,1-10-256,-9-19-1799,-1-19-1987,-1 9-3704</inkml:trace>
+  <inkml:trace contextRef="#ctx0" brushRef="#br0" timeOffset="1297.192">246 42 16411,'0'0'3817,"0"0"-3073,0 0 8,8-5-144,2-1-56,4 2-15,0-1-489,1 2 16,-3 3-56,-3 0 0,-1 0-8,-4 0-193,-2 0-127,-1 6 160,1 4-520,-1 7-656,1-1-800,2-3-2914</inkml:trace>
+  <inkml:trace contextRef="#ctx0" brushRef="#br0" timeOffset="1639.771">547 44 14723,'0'0'4710,"0"0"-3264,0 0-1094,0 0 136,4-7 181,15-19-250,-19 25-426,0 0-1,1 1 1,-1-1 0,1 0 0,-1 1 0,1-1 0,0 1-1,-1-1 1,1 1 0,-1-1 0,1 1 0,0-1 0,0 1-1,-1-1 1,1 1 0,0 0 0,0 0 0,-1-1 0,1 1-1,0 0 1,0 0 0,0 0 0,-1 0 0,1 0 0,0 0 0,0 0-1,0 0 1,-1 0 0,1 0 0,0 0 0,0 1 0,0-1-1,-1 0 1,1 0 0,0 1 0,0-1 0,-1 1 0,1-1-1,0 1 1,-1-1 0,1 1 0,-1-1 0,1 1 0,0-1-1,-1 1 1,1 0 0,-1-1 0,0 1 0,1 0 0,-1-1 0,1 1-1,-1 0 1,0 0 0,0 0 0,1-1 0,-1 1 0,0 0-1,0 0 1,0 0 0,0-1 0,0 1 0,0 0 0,0 0-1,0 0 1,0 0 7,0 4-165,1 0 0,-1 0 0,0 1-1,0-1 1,-1 0 0,0 1-1,1-1 1,-2 0 0,1 0 0,-1 0-1,1 0 1,-1 0 0,-1 0 0,1-1-1,-3 4 166,-29 41-7295,31-44 5998,-8 9-6605</inkml:trace>
+  <inkml:trace contextRef="#ctx0" brushRef="#br0" timeOffset="1873.058">523 321 3672,'0'0'16484,"0"0"-13492,0 0-2103,0 0-641,0 0-248,0 0-913,0 0-1567,-12 3-8538</inkml:trace>
+</inkml:ink>
+</file>
+
+<file path=word/ink/ink2.xml><?xml version="1.0" encoding="utf-8"?>
+<inkml:ink xmlns:inkml="http://www.w3.org/2003/InkML">
+  <inkml:definitions>
+    <inkml:context xml:id="ctx0">
+      <inkml:inkSource xml:id="inkSrc0">
+        <inkml:traceFormat>
+          <inkml:channel name="X" type="integer" min="-2.14748E9" max="2.14748E9" units="cm"/>
+          <inkml:channel name="Y" type="integer" min="-2.14748E9" max="2.14748E9" units="cm"/>
+          <inkml:channel name="F" type="integer" max="32767" units="dev"/>
+        </inkml:traceFormat>
+        <inkml:channelProperties>
+          <inkml:channelProperty channel="X" name="resolution" value="1000" units="1/cm"/>
+          <inkml:channelProperty channel="Y" name="resolution" value="1000" units="1/cm"/>
+          <inkml:channelProperty channel="F" name="resolution" value="0" units="1/dev"/>
+        </inkml:channelProperties>
+      </inkml:inkSource>
+      <inkml:timestamp xml:id="ts0" timeString="2022-04-14T08:40:13.072"/>
+    </inkml:context>
+    <inkml:brush xml:id="br0">
+      <inkml:brushProperty name="width" value="0.025" units="cm"/>
+      <inkml:brushProperty name="height" value="0.025" units="cm"/>
+      <inkml:brushProperty name="color" value="#E71224"/>
+    </inkml:brush>
+  </inkml:definitions>
+  <inkml:trace contextRef="#ctx0" brushRef="#br0">1 1 14843,'0'0'4737,"0"0"-2806,0 0-1494,0 0-160,0 0 75,0 9-96,0 67-514,0-61-142,0 10-876,1-26-3053,1-5 4203,0 0 1,1 1 0,-1-1-1,1 0 1,0 1 0,1 0-1,-1 0 1,1 0 0,0 0-1,1 0 1,-1 1 0,4-3 125,-7 6 178,0-1 1,1 1-1,-1-1 1,1 1 0,-1-1-1,1 1 1,0 0-1,0-1 1,0 1 0,-1 0-1,1 0 1,0 1-1,0-1 1,0 0-1,0 1 1,1-1 0,-1 1-1,0 0 1,0-1-1,0 1 1,0 0 0,0 0-1,0 1 1,1-1-1,-1 0 1,0 1 0,0-1-1,0 1 1,0-1-1,0 1 1,0 0-1,0 0 1,0 0 0,-1 0-1,1 1 1,0-1-1,-1 0 1,2 1-179,4 24-44,-7-20-4888,13-35 2443,27-5 3694,-39 34-1109,-1 0-1,0 0 1,1-1-1,-1 1 1,1 0-1,-1 0 1,1 0-1,-1 0 1,1 0 0,-1 0-1,1 0 1,-1 0-1,1 0 1,-1 0-1,1 0 1,-1 0-1,0 1 1,1-1-1,-1 0 1,1 0-1,-1 0 1,1 0-1,-1 1 1,0-1-1,1 0 1,-1 1-1,0-1 1,1 0-1,-1 1 1,0-1-1,1 0 1,-1 1-1,0-1 1,1 1-1,-1-1 1,0 0 0,0 1-1,0-1 1,0 1-1,1-1 1,-1 1-1,0-1 1,0 1-1,0-1 1,0 0-1,0 1 1,0-1-1,0 1 1,0-1-1,0 1 1,0-1-1,0 1 1,-1-1-1,1 1 1,0-1-1,0 0 1,0 1-1,-1-1 1,1 1-1,0-1 1,0 1-1,-1-1 1,1 0-96,0 7-22,0 38-559,9-46-1987,48-59 2348,-45 47 2506,-12 23-158,0 48-1765,1-57-433,-1-1 0,1 1 0,-1-1 0,1 1 1,-1-1-1,1 0 0,-1 1 0,1-1 0,0 0 0,-1 1 0,1-1 0,0 0 1,-1 0-1,1 0 0,-1 1 0,1-1 0,0 0 0,-1 0 0,1 0 0,0 0 1,-1 0-1,1 0 0,0-1 0,-1 1 0,1 0 0,0 0 0,-1 0 0,1 0 0,-1-1 1,1 1-1,0 0 0,-1-1 0,1 1 0,-1 0 0,1-1 0,-1 1 0,1-1 1,-1 1-1,1-1 70,38-45-4288,-39 50 10970,1 16-5732,-1 17-1479,9-32-4611,-4-5-428</inkml:trace>
+  <inkml:trace contextRef="#ctx0" brushRef="#br0" timeOffset="299.91">478 21 14891,'0'0'4001,"0"0"-2382,0 0-913,0 0-156,-4-1 10,-17 0-132,2 20 989,16-16-1361,1 0 1,0 0 0,0 1 0,1-1 0,-1 1-1,1-1 1,-1 1 0,1 0 0,0-1 0,1 1-1,-1 0 1,1 0 0,-1-1 0,1 1-1,0 0 1,1 0 0,-1 1-57,1-4-118,1 0 1,-1 0-1,0 0 0,0-1 0,1 1 1,-1 0-1,0-1 0,1 1 1,-1 0-1,0-1 0,1 0 1,-1 1-1,1-1 0,-1 0 0,1 0 1,-1 0-1,1 0 0,-1 0 1,1 0-1,-1 0 0,2-1 118,1 1-282,1 0-80,-1 0 1,1-1-1,-1 0 1,0 0-1,1 0 1,-1 0-1,0-1 1,0 0-1,0 0 1,0 0-1,1-1 362,-1 1-538,13-6-3368</inkml:trace>
+</inkml:ink>
+</file>
+
+<file path=word/ink/ink20.xml><?xml version="1.0" encoding="utf-8"?>
+<inkml:ink xmlns:inkml="http://www.w3.org/2003/InkML">
+  <inkml:definitions>
+    <inkml:context xml:id="ctx0">
+      <inkml:inkSource xml:id="inkSrc0">
+        <inkml:traceFormat>
+          <inkml:channel name="X" type="integer" min="-2.14748E9" max="2.14748E9" units="cm"/>
+          <inkml:channel name="Y" type="integer" min="-2.14748E9" max="2.14748E9" units="cm"/>
+          <inkml:channel name="F" type="integer" max="32767" units="dev"/>
+        </inkml:traceFormat>
+        <inkml:channelProperties>
+          <inkml:channelProperty channel="X" name="resolution" value="1000" units="1/cm"/>
+          <inkml:channelProperty channel="Y" name="resolution" value="1000" units="1/cm"/>
+          <inkml:channelProperty channel="F" name="resolution" value="0" units="1/dev"/>
+        </inkml:channelProperties>
+      </inkml:inkSource>
+      <inkml:timestamp xml:id="ts0" timeString="2022-04-14T08:39:13.679"/>
+    </inkml:context>
+    <inkml:brush xml:id="br0">
+      <inkml:brushProperty name="width" value="0.025" units="cm"/>
+      <inkml:brushProperty name="height" value="0.025" units="cm"/>
+      <inkml:brushProperty name="color" value="#E71224"/>
+    </inkml:brush>
+  </inkml:definitions>
+  <inkml:trace contextRef="#ctx0" brushRef="#br0">1457 36 9618,'-1'-21'8152,"-2"8"-8934,-31 11 2609,26 5-1712,0-1 1,0 2 0,0-1-1,0 1 1,1 0 0,0 1-1,0 0 1,0 0 0,0 1-1,0 0-115,-1 0 157,-152 121 646,96-85-739,-2-4 0,-2-2 0,-2-4 0,-58 19-64,-57 11 277,-55 4-277,70-27 1261,167-38-1569,14 1-1888,-11-1 2008,0-1 0,0 1-1,0-1 1,0 0 0,0 1-1,0-1 1,0 0 0,0 1-1,-1-1 1,1 0 0,0 1-1,0-1 1,0 0-1,0 1 1,0-1 0,-1 0-1,1 1 1,0-1 0,0 0-1,-1 0 1,1 1 0,0-1-1,0 0 1,-1 0 0,1 1-1,0-1 1,-1 0 0,1 0-1,0 0 1,-1 0 0,1 1-1,0-1 1,-1 0-1,1 0 1,0 0 0,-1 0-1,1 0 1,0 0 0,-1 0-1,1 0 1,0 0 0,-1 0-1,1 0 1,-1 0 188,-3 0-6037</inkml:trace>
+  <inkml:trace contextRef="#ctx0" brushRef="#br0" timeOffset="620.483">142 444 14739,'0'0'2375,"0"0"-1463,0 0-706,0 0 268,0 0 241,-1 1 1875,-4 4-2334,-98 163-335,89-134 8,27-31-2,97 18 134,-43 4 14,-47-16-5344,-19-6 456</inkml:trace>
+  <inkml:trace contextRef="#ctx0" brushRef="#br0" timeOffset="8574.491">0 882 14771,'0'0'1879,"0"0"-967,0 0-477,0 0 392,0 0-23,4-6-213,12-19-159,-16 25-412,0 0 1,0 1 0,0-1-1,0 1 1,0-1 0,0 0-1,0 1 1,0-1 0,0 1 0,0-1-1,0 0 1,0 1 0,0-1-1,1 0 1,-1 1 0,0-1-1,0 1 1,1-1 0,-1 0-1,0 0 1,0 1 0,1-1 0,-1 0-1,0 1 1,1-1 0,-1 0-1,0 0 1,1 0 0,-1 1-1,1-1 1,-1 0 0,0 0-1,1 0 1,-1 0 0,1 0-1,-1 0 1,0 0 0,1 0 0,-1 0-1,1 0 1,-1 0 0,0 0-1,1 0 1,-1 0 0,1 0-1,-1 0 1,0 0 0,1 0-1,-1-1 1,0 1 0,1 0-1,-1 0 1,1 0 0,-1-1 0,0 1-1,0 0 1,1-1 0,-1 1-1,0 0 1,1 0 0,-1-1-1,0 1 1,0-1 0,0 1-1,1 0 1,-1-1-21,0 2 19,3 82 717,-7-50-1716,4-32 434,8-27-814,-7 24 1336,0-1 41,1-1-1,0 1 1,0 0-1,0 0 1,0 0-1,1 0 1,-1 0 0,1 0-1,0 1 1,-1-1-1,1 1 1,0 0-1,1 0 1,-1 0-1,0 0 1,1 0 0,-1 1-1,1-1 1,-1 1-1,1 0 1,-1 0-1,2 0-16,-3 2 35,0 1-1,0-1 0,0 0 0,-1 1 0,1-1 1,0 1-1,-1 0 0,0-1 0,1 1 0,-1 0 1,0 0-1,0 0 0,0 0 0,0 0 0,0 0 1,0 0-1,-1 0 0,1 1 0,-1-1 0,1 0 1,-1 1-35,0-2 0,11 42-1172,9-45-2864,-8-7 826,0-2-3523</inkml:trace>
+  <inkml:trace contextRef="#ctx0" brushRef="#br0" timeOffset="9480.945">341 882 3424,'0'0'7697,"0"0"-2910,0 0-2160,0 0-981,0 0-395,0 0-360,-8 1-315,-26 4 18,32-5-581,0 1 0,0-1 1,-1 1-1,1 0 0,0 0 0,0 0 1,0 0-1,0 0 0,0 0 0,1 0 1,-1 1-1,0-1 0,0 1 0,1-1 1,-1 1-1,1 0 0,0-1 1,-1 1-1,1 0 0,0 0 0,0 0 1,0 0-1,0 0 0,1 0 0,-1 1 1,0-1-1,1 0 0,-1 0 0,1 0 1,0 1-1,0-1 0,0 0 0,0 0 1,0 2-14,1-3-120,0-1 1,0 1 0,0 0-1,0-1 1,1 1 0,-1-1-1,0 1 1,0-1 0,0 0-1,0 1 1,1-1 0,-1 0-1,0 0 1,0 0 0,0 0 0,1 0-1,-1 0 1,0 0 0,0 0-1,0 0 1,1-1 0,-1 1-1,0 0 1,0-1 0,0 1-1,0-1 1,0 1 0,1-1 119,1-2-282,1 1 0,-1-1-1,1 0 1,-1 0 0,0 0 0,0 0 0,-1 0 0,1 0 0,-1-1 0,1 0 0,-1 1 0,0-3 282,-3 18 6430,1-10-6492,0 0 0,0 0 0,0 0 0,0 0 0,0 0 0,1 0 0,-1 0 1,0 0-1,1-1 0,0 1 0,-1 0 0,1 0 0,0-1 0,0 1 0,0 0 0,0-1 0,0 1 0,1 0 62,-1-1-163,1-1-1,-1 1 1,0-1-1,0 0 1,1 1-1,-1-1 1,0 0-1,1 0 0,-1 0 1,0 0-1,1 0 1,-1-1-1,0 1 1,1 0-1,-1-1 1,0 1-1,0 0 1,1-1-1,-1 0 1,0 1-1,0-1 0,0 0 1,0 1-1,0-1 1,0 0-1,0 0 1,0 0-1,0 0 1,0 0-1,0 0 164,23-33-3795,-23 40 12070,-1-4-8285,0 1 0,-1-1 1,1 0-1,1 1 0,-1-1 1,0 0-1,1 0 1,-1 1-1,1-1 0,-1 0 1,1 0-1,0 0 0,0 1 1,0-1-1,0 0 1,0-1-1,1 1 0,0 1 10,1-2-175,-1-2 0,1 1 0,-1 0 0,1 0 0,-1-1 0,1 1 0,-1-1 0,0 0 0,1 0 0,-1 0 0,0 0 0,1 0 0,-1 0 0,0-1 0,0 1-1,0-1 1,0 0 0,0 1 0,-1-1 0,1 0 0,-1 0 0,1 0 0,-1 0 0,1 0 0,-1 0 0,0-1 0,0 1 0,0 0 0,0-3 175,4-2-425,-2 2 440,12-27 1935,-15 32-866,0 2 1044,1 229-68,-1-228-2083,0 0 0,-1 0-1,1-1 1,-1 1 0,0 0 0,0 0 0,0 0 0,0-1-1,0 1 1,-1 0 0,1-1 0,-1 0 0,0 1 0,0-1-1,0 0 1,0 0 0,0 0 0,0 0 0,0 0 0,-1 0-1,1 0 1,-1-1 0,1 0 0,-1 1 0,1-1 0,-1 0-1,0 0 1,0 0 0,0-1 0,1 1 0,-1-1 0,0 1-1,0-1 1,-1 0 23,-5 1-185,6-1 32,0 1 1,0-1-1,0 1 1,-1-1-1,1 0 1,0-1-1,0 1 1,-1 0-1,1-1 1,0 0-1,0 0 1,0 0-1,0 0 1,0 0-1,-3-2 153,-18-30-2929,17 15-588</inkml:trace>
+  <inkml:trace contextRef="#ctx0" brushRef="#br0" timeOffset="9711.877">331 746 16667,'0'0'2961,"0"0"-2209,0 0-616,0 0 72,0 0 336,47 9-528,-26-3-16,0 2-512,8 8-456,-6-3-1257,0-1-5128</inkml:trace>
+  <inkml:trace contextRef="#ctx0" brushRef="#br0" timeOffset="10892.509">700 898 16315,'0'0'2380,"0"0"-811,0 0-592,0 0-46,0 0-442,0 0-255,0 6-29,4 118-1609,-4-124 909,0-8-562,8-56-714,-7 61 1846,0 1-1,0 0 1,0-1 0,0 1-1,0-1 1,1 1-1,-1 0 1,1 0 0,-1 0-1,1 0 1,0 0 0,0 0-1,0 0 1,0 1-1,0-1 1,0 1 0,0-1-1,0 1 1,1 0-1,-1 0 1,0 0 0,1 0-1,-1 0 1,2 0-75,0 0-166,1 0 0,0 0 0,0 1 0,0-1 0,0 1 0,0 0 0,0 1 0,0-1 0,-1 1 0,1 0 0,0 0 0,0 0 0,-1 1 0,1 0 0,0 0 0,-1 0 0,2 1 166,-6-3-72,0 0 132,0 2 4031,0 9-3552,-4 67-139,4-78-427,0 1 1,0 0-1,0-1 1,0 1-1,0-1 0,0 1 1,1 0-1,-1-1 1,0 1-1,0-1 0,1 1 1,-1-1-1,0 1 1,1-1-1,-1 1 0,0-1 1,1 1-1,-1-1 1,1 1-1,-1-1 1,1 1-1,-1-1 0,1 0 1,-1 1-1,1-1 1,0 0-1,-1 0 0,1 1 1,-1-1-1,1 0 1,0 0-1,-1 0 0,1 0 1,-1 0-1,1 0 1,0 0-1,-1 0 0,1 0 1,0 0-1,-1 0 1,1 0-1,-1 0 0,1-1 1,0 1-1,-1 0 1,1 0-1,-1-1 0,1 1 1,-1 0-1,1-1 1,-1 1-1,1-1 0,-1 1 1,1 0-1,-1-1 27,2-2-23,0-1 0,0 1-1,0 0 1,-1 0 0,0-1-1,0 1 1,0-1 0,0 1-1,0-1 1,-1 0 0,0 1-1,1-1 1,-1 0 0,-1 1-1,1-1 1,0 0 23,-1 3 22,0-1 0,0 1 0,0-1 0,0 1 0,0-1 0,0 1 0,-1 0 0,1 0 0,0 0-1,-1 0 1,1 0 0,0 0 0,-1 0 0,1 0 0,-1 0 0,0 0 0,1 1 0,-1-1 0,0 1 0,1-1 0,-1 1 0,0 0 0,0 0 0,-1 0-22,-5-2 297,67-3-1050,16 5-663,-73 1 1483,0 0 1,0 1-1,-1 0 1,1-1-1,-1 1 1,1 0-1,-1 0 1,0 0-1,0 0 1,1 0-1,-1 0 1,-1 0-1,1 0 1,0 0-1,0 1 1,-1-1-1,1 0 1,-1 0-1,0 1 1,0-1-1,0 0 1,0 1-1,0-1 1,0 0-1,-1 1 1,1-1-1,-1 0 1,1 0-1,-2 2-67,-9 40 4,11-43-296,0-1-72,2-7-576,24-34-2736,-16 26-2214</inkml:trace>
+  <inkml:trace contextRef="#ctx0" brushRef="#br0" timeOffset="11159.993">1019 859 17787,'0'0'2777,"0"0"-1537,0 0-1048,0 0-192,0 0-640,-52 14-1872,40-8-11483</inkml:trace>
+  <inkml:trace contextRef="#ctx0" brushRef="#br0" timeOffset="11395.882">794 854 17587,'0'0'2361,"0"0"-1057,0 0-720,0 0 216,0 0-224,41-40-432,-28 36-144,-1 2-160,-1 2-352,1 0-416,-3 6-1112,-4 1-3730</inkml:trace>
+  <inkml:trace contextRef="#ctx0" brushRef="#br0" timeOffset="11396.882">986 762 16291,'0'0'2713,"0"0"-1153,0 0-896,0 0-520,56-6-144,-37 12-688,-6 2-1921,-4 3-14402</inkml:trace>
+  <inkml:trace contextRef="#ctx0" brushRef="#br0" timeOffset="12053.999">1266 903 15643,'0'0'1819,"0"0"-802,0 0-397,0 0 229,0 0-114,-9-3-257,-25-7-274,33 9-198,0 1 0,0 0-1,0 0 1,0-1 0,0 1-1,0 0 1,0 0 0,0 0-1,0 0 1,0 0 0,0 0-1,0 0 1,0 1 0,0-1-1,0 0 1,0 0 0,0 1-1,0-1 1,0 1 0,0-1-1,0 1 1,1-1 0,-1 1-1,0-1 1,0 1 0,0 0-1,1-1 1,-1 1 0,0 0-1,1 0-5,-4 3 48,2-2-33,0 0 0,1 0 0,-1 0 0,0 0 0,1 1 0,-1-1 0,1 1 0,0-1 0,0 1 0,0-1 0,0 1 0,0 0 1,0 0-1,1-1 0,-1 1 0,1 0 0,0 0 0,0 0 0,0-1 0,1 4-15,0-4-63,0 0-1,0-1 1,1 1-1,-1 0 1,1-1 0,-1 0-1,1 1 1,-1-1-1,1 0 1,0 0 0,0 1-1,0-1 1,0-1-1,0 1 1,0 0 0,0 0-1,0-1 1,0 1-1,0-1 1,0 0 0,0 1-1,0-1 1,0 0-1,0 0 1,1-1 0,-1 1-1,0 0 1,0-1-1,1 0 64,2 0-416,-1 0 0,1 0-1,0-1 1,0 0 0,-1 0-1,0-1 1,1 1 0,-1-1-1,0 0 1,0 0 0,0 0-1,-1 0 1,3-3 416,-4 4-406,16-16-5420</inkml:trace>
+  <inkml:trace contextRef="#ctx0" brushRef="#br0" timeOffset="12289.465">1329 709 14915,'0'0'2337,"0"0"-1171,0 0-575,0 0 175,-1 8 180,-4 58 61,8 29-225,-1-46-1858,-1 0-3794,-2-50 620,-1-2-2039</inkml:trace>
+  <inkml:trace contextRef="#ctx0" brushRef="#br0" timeOffset="12689.886">1228 822 14147,'0'0'2580,"0"0"-1209,0 0-775,0 0-6,0 0-135,0 0-95,8-2-27,-8 2-333,11-2-99,1-1 1,-1 2-1,0 0 1,0 0-1,1 1 1,-1 0-1,0 1 1,1 1-1,-1 0 0,0 0 1,0 1-1,5 2 99,-14-2 26,1 0-1,0 0 0,-1 0 0,0 1 0,0-1 0,0 1 1,0-1-1,-1 1 0,1 0 0,-1 0 0,0 0 1,0 0-1,0 0 0,-1 0 0,1 0 0,-1 0 1,0 0-1,0 0 0,0 0 0,-1 0 0,1 0 1,-1 0-26,0 13 159,1 46 314,0-63-712,0 0 1,9-8-1203,6-17-4244,-10 13-5036</inkml:trace>
+  <inkml:trace contextRef="#ctx0" brushRef="#br0" timeOffset="12868.189">1416 766 16947,'0'0'3833,"0"0"-2225,0 0-1032,0 0-256,0 0-320,-9 1-536,9 8-1408,0-2-2697</inkml:trace>
+</inkml:ink>
+</file>
+
+<file path=word/ink/ink21.xml><?xml version="1.0" encoding="utf-8"?>
+<inkml:ink xmlns:inkml="http://www.w3.org/2003/InkML">
+  <inkml:definitions>
+    <inkml:context xml:id="ctx0">
+      <inkml:inkSource xml:id="inkSrc0">
+        <inkml:traceFormat>
+          <inkml:channel name="X" type="integer" min="-2.14748E9" max="2.14748E9" units="cm"/>
+          <inkml:channel name="Y" type="integer" min="-2.14748E9" max="2.14748E9" units="cm"/>
+          <inkml:channel name="F" type="integer" max="32767" units="dev"/>
+        </inkml:traceFormat>
+        <inkml:channelProperties>
+          <inkml:channelProperty channel="X" name="resolution" value="1000" units="1/cm"/>
+          <inkml:channelProperty channel="Y" name="resolution" value="1000" units="1/cm"/>
+          <inkml:channelProperty channel="F" name="resolution" value="0" units="1/dev"/>
+        </inkml:channelProperties>
+      </inkml:inkSource>
+      <inkml:timestamp xml:id="ts0" timeString="2022-04-14T08:39:20.091"/>
+    </inkml:context>
+    <inkml:brush xml:id="br0">
+      <inkml:brushProperty name="width" value="0.025" units="cm"/>
+      <inkml:brushProperty name="height" value="0.025" units="cm"/>
+      <inkml:brushProperty name="color" value="#E71224"/>
+    </inkml:brush>
+  </inkml:definitions>
+  <inkml:trace contextRef="#ctx0" brushRef="#br0">6 1 3264,'0'0'11568,"0"0"-8046,0 0-2724,0 0-146,0 0-57,0 7-262,-5 197 341,6-127-636,-1-58-479,0-29-810,0 7 1257,0 0 1,0 0-1,0 0 0,0 0 0,1 0 1,-1 0-1,1 0 0,0 0 0,0 1 1,0-1-1,1 0 0,-1 0 0,0 1 1,1-1-1,0 1 0,0-1 0,0 1 1,0 0-1,0 0 0,0-1 1,0 1-1,1 1 0,-1-1 0,1 0 1,-1 1-1,1-1 0,0 1 0,-1 0 1,1 0-1,0 0 0,0 0 0,0 0 1,2 1-7,-4 1 27,0 0 1,0 0-1,0 0 1,0 0 0,0 0-1,0 1 1,0-1 0,-1 0-1,1 1 1,-1-1-1,1 1 1,-1-1 0,1 0-1,-1 1 1,0-1-1,0 1 1,0-1 0,1 1-1,-1-1 1,-1 1-1,1-1 1,0 1 0,0-1-1,-1 1 1,1-1-1,0 1 1,-1 0-28,-1 2-25,1 1 1,-1-1-1,0 0 0,0 0 1,0 1-1,-1-1 1,0-1-1,0 1 0,0 0 1,0-1-1,0 1 0,-1-1 1,1 0-1,-1 0 1,0 0-1,0-1 0,-3 2 25,7-4-22,0 0-1,0-1 1,1 1-1,-1 0 1,0 0-1,0 0 1,0-1-1,0 1 1,0 0-1,0 0 0,0 0 1,0-1-1,0 1 1,0 0-1,0 0 1,0-1-1,0 1 1,0 0-1,0 0 1,0 0-1,-1-1 1,1 1-1,0 0 0,0 0 1,0 0-1,0 0 1,0-1-1,0 1 1,0 0-1,-1 0 1,1 0-1,0 0 1,0-1-1,0 1 1,0 0-1,-1 0 0,1 0 1,0 0-1,0 0 1,0 0-1,-1 0 1,1 0-1,0 0 1,0 0-1,-1-1 1,1 1-1,0 0 1,0 0-1,0 0 1,-1 0-1,1 1 0,0-1 1,0 0-1,0 0 1,-1 0-1,1 0 1,0 0-1,0 0 1,0 0-1,-1 0 1,1 0-1,0 1 23,9-18-525,-5 12 512,0 0 0,1 1 0,0 0-1,0 0 1,0 0 0,0 0 0,1 1 0,-1 0 0,1 0-1,0 0 1,0 1 0,0 0 0,0 0 0,0 1 0,1-1-1,5 1 14,-11 2 82,1 0 0,0 0 0,0 1 0,-1-1-1,1 1 1,-1-1 0,1 1 0,-1 0-1,0 0 1,1 0 0,-1-1 0,0 1 0,0 0-1,0 0 1,-1 0 0,1 1 0,0-1 0,-1 0-1,1 0 1,-1 0 0,0 0 0,0 1 0,0-1-1,0 0 1,0 0 0,0 0 0,-1 0 0,1 1-1,-1-1 1,0 1-82,1 4 63,1 20-555,8-38-1742,39-58-3748,-35 57 9269,-12 14 755,-1 5-3967,0-7 359,0 80 1476,0-79-1942,0 0-1,1-1 0,-1 1 1,0-1-1,0 1 1,1 0-1,-1-1 0,0 1 1,1-1-1,-1 1 0,1-1 1,-1 1-1,1-1 0,-1 0 1,1 1-1,-1-1 1,1 1-1,-1-1 0,1 0 1,-1 0-1,1 1 0,0-1 1,-1 0-1,1 0 0,-1 1 1,1-1-1,0 0 1,-1 0-1,1 0 0,0 0 1,-1 0-1,1 0 0,-1 0 1,1 0-1,0-1 1,-1 1-1,1 0 0,0 0 1,-1 0-1,1-1 0,-1 1 1,1 0-1,-1-1 0,1 1 1,0 0-1,-1-1 1,1 1-1,-1-1 0,0 1 1,1 0-1,-1-1 0,1 0 1,-1 1-1,0-1 0,1 1 1,-1-1-1,0 1 1,0-1-1,1 0 0,-1 1 1,0-1 32,49-74-1113,-48 78 4511,0 17-2655,-2-6-531,1-11-281,0 0 1,-1 0-1,1 0 0,0 0 1,0 0-1,0 0 0,1 0 0,-1 0 1,1 0-1,0 0 0,0 0 1,0 0-1,0 0 0,0 0 1,1-1-1,0 2 69,-1-3-50,0-1 0,-1 0-1,1 0 1,0 0 0,0 0 0,0 0 0,0 0 0,-1 0-1,1 0 1,0 0 0,0 0 0,0 0 0,0 0 0,-1-1-1,1 1 1,0 0 0,0-1 0,-1 1 0,1-1 0,0 1-1,0-1 1,-1 1 0,1-1 0,0 1 0,-1-1-1,1 1 1,-1-1 0,1 0 0,-1 0 0,1 1 0,-1-1-1,1 0 51,1-1-55,1 0 62,-1-1-1,1 1 1,0 0 0,-1-1 0,0 1 0,1-1 0,-1 0 0,0 1-1,-1-1 1,1 0 0,0-1 0,-1 1 0,0 0 0,1 0 0,-1 0 0,-1-1-1,1 1 1,0-1 0,-1 1 0,1-3-7,-2 4 11,-1 1 1,1 0-1,0-1 1,0 1-1,0 0 1,-1 0-1,1 0 1,-1 0-1,1 0 1,-1 0-1,1 0 1,-1 0-1,1 1 1,-1-1-1,0 1 1,1-1-1,-1 1 1,0 0-1,1-1 1,-1 1-1,0 0 1,0 0-1,1 0 1,-1 0-1,0 1 1,0-1-1,1 0 1,-1 1-12,-3-1-121,2 0-137,-11 1 106,6 5-3231,7-4-1175</inkml:trace>
+  <inkml:trace contextRef="#ctx0" brushRef="#br0" timeOffset="388.409">455 270 11778,'0'0'3377,"0"0"-2084,0 0-661,0-5 1027,0 5 1702,-14 30-2285,13-28-1072,0 0 1,0 0-1,0 0 0,0 1 1,1-1-1,-1 0 0,1 1 0,0-1 1,-1 1-1,1-1 0,0 1 1,0-1-1,1 0 0,-1 1 1,0-1-1,1 1 0,-1-1 0,1 0 1,0 1-1,0-1 0,0 0 1,0 0-1,0 0 0,1 0 0,-1 0 1,0 0-1,1 0 0,0 0 1,-1 0-1,1-1 0,0 1 0,1 0-3,-1-1-152,0 0 1,1 0 0,-1 0 0,0 0-1,1 0 1,-1 0 0,1-1 0,-1 0 0,0 1-1,1-1 1,-1 0 0,1 0 0,-1 0 0,1 0-1,-1-1 1,1 1 0,-1-1 0,0 1 0,1-1-1,-1 0 1,0 0 0,1 0 0,-1 0 0,0 0-1,0-1 1,0 1 0,0-1 0,0 1 0,0-1-1,-1 0 1,1 0 0,0 0 0,-1 0 0,1 0-1,-1 0 152,6-11-2860,-3 2-2697</inkml:trace>
+  <inkml:trace contextRef="#ctx0" brushRef="#br0" timeOffset="681.18">179 217 15371,'0'0'2376,"0"0"-1960,0 0-136,0 0 377,0 0-129,0 0-112,49 10-256,-37-6-96,-3 1-64,-3-1-320,-3 4 184,-3 0-240,0-1-216,-1 1-545,-10-4-711,2-1-3305,3-3-3929</inkml:trace>
+  <inkml:trace contextRef="#ctx0" brushRef="#br0" timeOffset="916.178">275 218 10954,'0'0'2992,"0"0"-1055,0 0-609,0 0-352,0 0-167,0 0-433,50 6-328,-46 0 272,-2 0-176,-2 1-16,0 2-128,-3 0-32,-8 3-456,-1-2-1121,3-5-3784</inkml:trace>
+  <inkml:trace contextRef="#ctx0" brushRef="#br0" timeOffset="1113.133">399 38 19340,'0'0'2600,"0"0"-1608,0 0-720,-12 39-15,6-11-257,1-3-1049,-3-2-3728</inkml:trace>
+</inkml:ink>
+</file>
+
+<file path=word/ink/ink22.xml><?xml version="1.0" encoding="utf-8"?>
+<inkml:ink xmlns:inkml="http://www.w3.org/2003/InkML">
+  <inkml:definitions>
+    <inkml:context xml:id="ctx0">
+      <inkml:inkSource xml:id="inkSrc0">
+        <inkml:traceFormat>
+          <inkml:channel name="X" type="integer" min="-2.14748E9" max="2.14748E9" units="cm"/>
+          <inkml:channel name="Y" type="integer" min="-2.14748E9" max="2.14748E9" units="cm"/>
+          <inkml:channel name="F" type="integer" max="32767" units="dev"/>
+        </inkml:traceFormat>
+        <inkml:channelProperties>
+          <inkml:channelProperty channel="X" name="resolution" value="1000" units="1/cm"/>
+          <inkml:channelProperty channel="Y" name="resolution" value="1000" units="1/cm"/>
+          <inkml:channelProperty channel="F" name="resolution" value="0" units="1/dev"/>
+        </inkml:channelProperties>
+      </inkml:inkSource>
+      <inkml:timestamp xml:id="ts0" timeString="2022-04-14T08:39:17.169"/>
+    </inkml:context>
+    <inkml:brush xml:id="br0">
+      <inkml:brushProperty name="width" value="0.025" units="cm"/>
+      <inkml:brushProperty name="height" value="0.025" units="cm"/>
+      <inkml:brushProperty name="color" value="#E71224"/>
+    </inkml:brush>
+  </inkml:definitions>
+  <inkml:trace contextRef="#ctx0" brushRef="#br0">304 7 12738,'0'0'3994,"0"0"-2787,0 0-904,0-7 2355,-35 81-2431,32-68-214,-15 27-339,0-1 0,-2 0 0,-2-2 0,-12 14 326,25-35-63,1-1 1,-1 1-1,0-1 0,-1-1 1,1 0-1,-2 0 0,-8 4 63,17-10-146,0 0-1,0 0 1,0 0-1,1 0 0,-1 0 1,0-1-1,0 1 1,0-1-1,0 0 1,0 1-1,0-1 0,0 0 1,0 0-1,0 0 1,0-1-1,0 1 1,0 0-1,0-1 0,0 1 1,0-1-1,0 0 1,1 1-1,-1-1 1,0 0-1,0 0 0,1 0 1,-1-1-1,0 1 1,1 0-1,-1-1 147,-9-44-7015,11 23 686</inkml:trace>
+  <inkml:trace contextRef="#ctx0" brushRef="#br0" timeOffset="247.964">58 110 5337,'0'0'3974,"0"0"-2162,0 0-417,0 0 71,0 0-278,0 0-216,0 0-24,6-5-72,19-15-149,-25 20-697,1 0 1,0 0-1,-1 0 0,1 0 1,-1 0-1,1 0 0,-1 0 1,1 0-1,-1 0 0,1 1 1,-1-1-1,1 0 0,-1 0 1,1 0-1,-1 1 0,1-1 0,-1 0 1,0 1-1,1-1 0,-1 0 1,1 1-1,-1-1 0,0 0 1,1 1-1,-1-1 0,0 1 1,1-1-1,-1 1 0,0-1 1,0 1-1,0-1 0,1 1 1,-1-1-1,0 1 0,0-1 0,0 1 1,0-1-1,0 1 0,0-1 1,0 1-1,0-1 0,0 1 1,0-1-1,0 1-30,1 3 168,6 19-101,1-2 1,1 1-1,1-1 0,1 0 0,1-1 0,9 13-67,-20-32-107,0 1 0,0 0 0,0-1 0,0 1 0,0 0 0,0-1 0,1 0 0,-1 1 0,1-1 0,-1 0 0,1 0 0,-1 1 0,1-1 0,-1 0 0,1-1 0,0 1 0,0 0 0,0 0 0,-1-1 0,1 1 0,0-1 0,0 0 0,0 1 0,0-1 0,0 0 0,0 0 0,0 0 0,0 0 0,-1-1 0,1 1 0,0 0 0,0-1 0,0 1 0,0-1 0,0 0 0,0 0 107,22-51-7602,-18 35 2488</inkml:trace>
+  <inkml:trace contextRef="#ctx0" brushRef="#br0" timeOffset="889.153">275 194 7457,'0'0'4072,"0"0"-1753,0 0-825,-1 9-444,-3 48 245,4-55-1286,0 0 0,0 0 0,0 0 0,0 0 0,1 0 0,-1 0 1,0-1-1,1 1 0,0 0 0,-1 0 0,1-1 0,0 1 0,0 0 0,0-1 0,0 1 0,0 0 0,0-1 0,0 0 0,0 1 0,1-1 1,-1 0-1,1 1 0,-1-1 0,1 0 0,-1 0 0,1 0 0,0 0 0,-1-1 0,1 1 0,0 0 0,0-1 0,-1 1 0,1-1 1,0 0-1,0 1 0,2-1-9,-3-2-44,1 1-1,0-1 1,0 1 0,-1-1 0,1 1 0,-1-1 0,1 0 0,-1 0 0,0 0 0,1 0 0,-1 0-1,0 0 1,0 0 0,-1-1 0,1 1 0,0 0 0,-1 0 0,0-1 0,1 1 0,-1 0-1,0-1 1,0 1 0,0 0 0,0-1 0,-1 1 44,2-1-19,-1 1 0,1 0 0,-1 0 0,0-1 0,0 1-1,0 0 1,0 0 0,0-1 0,-1 1 0,1 0 0,-1 0 0,1 0 0,-1-1 0,0 1 0,0 0 0,0 0 0,0 0-1,0 0 1,0 0 0,0 1 0,-1-1 0,1 0 0,-1 0 0,0 1 0,1-1 0,-1 1 0,0 0 0,0-1-1,0 1 1,0 0 0,0 0 0,0 0 0,0 0 0,0 1 0,0-1 0,0 0 0,-1 1 0,0-1 19,-32 7 1112,50-3-2108,71-9-162,-85 6 1211,0-1 0,1 1-1,-1 0 1,0 0 0,1 0-1,-1-1 1,1 1 0,-1 0-1,0 1 1,1-1 0,-1 0-1,1 0 1,-1 1 0,0-1-1,1 1 1,-1-1 0,0 1-1,0-1 1,1 1 0,-1 0-1,0 0 1,0-1 0,0 1-1,0 0 1,0 0 0,0 0-1,0 0 1,0 1 0,0-1-1,0 0 1,-1 0 0,1 0-1,0 1 1,-1-1 0,1 0-1,-1 1 1,0-1 0,1 0-1,-1 1 1,0-1 0,0 1-1,0-1 1,0 0 0,0 1-53,6 60 732,-5-62-800,-1 0 0,1 0 0,-1 0 0,1 0 0,-1 0 0,1 0 0,-1 0 0,1 0 0,-1 0 0,0 0 0,1 0 0,-1 0 0,1 0 0,-1 0 0,1-1 0,-1 1 0,0 0 0,1 0 0,-1 0 0,1-1 0,-1 1 0,0 0 0,1-1 0,-1 1 0,0 0 0,1-1 0,-1 1 0,0 0 0,0-1 0,1 1 0,-1-1 0,0 1 0,0-1 0,0 1 0,1 0 0,-1-1 0,0 1 0,0-1 0,0 1 0,0-1 0,0 1 0,0-1 0,0 1 0,0-1 0,0 1 0,0-1 0,0 1 0,-1 0 0,1-1 0,0 1 0,0-1 68,1-3-509,23-40-5549,-7 33 7681,-11 15 4889,-6 15-5189,0-15-800,5 54-880,10-52-4939,-11-6 530</inkml:trace>
+  <inkml:trace contextRef="#ctx0" brushRef="#br0" timeOffset="1451.572">554 197 13482,'0'0'2506,"0"0"-1058,0 0-549,0 0-214,-7 5-256,-24 17-27,30-22-394,0 0 0,0 1 0,1-1 0,-1 1 0,0 0 1,1-1-1,-1 1 0,0 0 0,1-1 0,-1 1 0,1 0 1,-1-1-1,1 1 0,-1 0 0,1 0 0,0 0 0,-1 0 1,1-1-1,0 1 0,0 0 0,-1 0 0,1 0 0,0 0 1,0 0-1,0 0 0,0 0 0,0 0 0,1-1 0,-1 1 1,0 0-9,1 5-119,-1-6 67,1 1-1,-1 0 0,1-1 0,-1 1 1,1 0-1,-1-1 0,1 1 1,0-1-1,-1 1 0,1-1 0,0 1 1,0-1-1,-1 0 0,1 1 1,0-1-1,0 0 0,0 0 0,-1 0 1,1 1-1,0-1 0,0 0 1,0 0-1,0 0 0,0 0 0,-1 0 1,1 0-1,0-1 0,0 1 1,0 0-1,-1 0 0,1-1 0,0 1 1,0 0-1,0-1 0,-1 1 1,1-1-1,0 1 0,-1-1 0,1 1 1,0-1-1,-1 1 0,1-1 0,-1 0 1,1 1-1,-1-1 0,1 0 53,26-62-8435,-35 109 18698,21 66-9327,-10-90-900,0 0 1,-1 0-1,-2 1 0,-1 19-36,0-39-23,0-1 0,0 0 0,0 0 0,0 0 0,0 0 0,-1 0 0,1 0 0,-1 0 0,0-1 0,1 1 0,-1 0 0,0-1 0,0 1 1,0-1-1,0 0 0,0 0 0,0 0 0,0 0 0,0 0 0,-1 0 0,1 0 0,0-1 0,-1 1 0,1-1 0,0 0 0,-1 0 0,1 1 0,-1-1 0,1-1 0,0 1 0,-1 0 0,1-1 0,0 1 0,-3-2 23,-3 2-263,-21-6-1613,15-7-2724,11 6-4349</inkml:trace>
+</inkml:ink>
+</file>
+
+<file path=word/ink/ink23.xml><?xml version="1.0" encoding="utf-8"?>
+<inkml:ink xmlns:inkml="http://www.w3.org/2003/InkML">
+  <inkml:definitions>
+    <inkml:context xml:id="ctx0">
+      <inkml:inkSource xml:id="inkSrc0">
+        <inkml:traceFormat>
+          <inkml:channel name="X" type="integer" min="-2.14748E9" max="2.14748E9" units="cm"/>
+          <inkml:channel name="Y" type="integer" min="-2.14748E9" max="2.14748E9" units="cm"/>
+          <inkml:channel name="F" type="integer" max="32767" units="dev"/>
+        </inkml:traceFormat>
+        <inkml:channelProperties>
+          <inkml:channelProperty channel="X" name="resolution" value="1000" units="1/cm"/>
+          <inkml:channelProperty channel="Y" name="resolution" value="1000" units="1/cm"/>
+          <inkml:channelProperty channel="F" name="resolution" value="0" units="1/dev"/>
+        </inkml:channelProperties>
+      </inkml:inkSource>
+      <inkml:timestamp xml:id="ts0" timeString="2022-04-14T08:39:00.263"/>
+    </inkml:context>
+    <inkml:brush xml:id="br0">
+      <inkml:brushProperty name="width" value="0.025" units="cm"/>
+      <inkml:brushProperty name="height" value="0.025" units="cm"/>
+      <inkml:brushProperty name="color" value="#E71224"/>
+    </inkml:brush>
+  </inkml:definitions>
+  <inkml:trace contextRef="#ctx0" brushRef="#br0">46 73 10282,'0'0'1040,"0"0"-628,0 0-88,0 0 528,0 0 60,-1-6 18,-5-28 238,11 29 1806,3 17-1743,-7-11-1416,22 36 710,2-1 1,28 32-526,15 9-1170,-54-65-2003,-9-10-1001</inkml:trace>
+  <inkml:trace contextRef="#ctx0" brushRef="#br0" timeOffset="238.245">216 1 15715,'0'0'3025,"0"0"-2201,0 0-424,-47 36 56,29-14 120,-2 4-128,-1 5-424,0 1-24,-12 16-944,5-6-1089,1-5-5400</inkml:trace>
+</inkml:ink>
+</file>
+
+<file path=word/ink/ink24.xml><?xml version="1.0" encoding="utf-8"?>
+<inkml:ink xmlns:inkml="http://www.w3.org/2003/InkML">
+  <inkml:definitions>
+    <inkml:context xml:id="ctx0">
+      <inkml:inkSource xml:id="inkSrc0">
+        <inkml:traceFormat>
+          <inkml:channel name="X" type="integer" min="-2.14748E9" max="2.14748E9" units="cm"/>
+          <inkml:channel name="Y" type="integer" min="-2.14748E9" max="2.14748E9" units="cm"/>
+          <inkml:channel name="F" type="integer" max="32767" units="dev"/>
+        </inkml:traceFormat>
+        <inkml:channelProperties>
+          <inkml:channelProperty channel="X" name="resolution" value="1000" units="1/cm"/>
+          <inkml:channelProperty channel="Y" name="resolution" value="1000" units="1/cm"/>
+          <inkml:channelProperty channel="F" name="resolution" value="0" units="1/dev"/>
+        </inkml:channelProperties>
+      </inkml:inkSource>
+      <inkml:timestamp xml:id="ts0" timeString="2022-04-14T08:38:41.430"/>
+    </inkml:context>
+    <inkml:brush xml:id="br0">
+      <inkml:brushProperty name="width" value="0.025" units="cm"/>
+      <inkml:brushProperty name="height" value="0.025" units="cm"/>
+      <inkml:brushProperty name="color" value="#E71224"/>
+    </inkml:brush>
+  </inkml:definitions>
+  <inkml:trace contextRef="#ctx0" brushRef="#br0">59 105 8969,'0'0'3646,"0"0"-2174,0 0-883,0 0 319,0 0 215,0 0-244,0 8 775,12 74-123,-11 17-2901,-11-50-3457,5-42-169</inkml:trace>
+  <inkml:trace contextRef="#ctx0" brushRef="#br0" timeOffset="251.743">0 192 14283,'0'0'2224,"0"0"-1448,0 0-632,0 0 608,0 0-288,43-34-207,-17 25-113,4 0-144,2 0-104,0 2-321,-2-1-535,0-5-536,-7 4-2953,-6 0-3625</inkml:trace>
+  <inkml:trace contextRef="#ctx0" brushRef="#br0" timeOffset="578.521">233 0 13618,'0'0'2432,"0"0"-876,0 0-325,0 0-428,0 0-415,0 0-176,-4 9 7,-19 64 482,6 128-1840,56-256 119,-38 54 1031,0 1 0,1-1 1,-1 1-1,0 0 0,0 0 0,0-1 0,1 1 0,-1 0 0,0 0 0,0 0 0,0 0 0,1 1 0,-1-1 0,0 0 0,0 0 0,0 1 1,0-1-1,0 1 0,1-1 0,-1 1 0,0-1 0,0 1 0,0 0 0,0-1 0,0 1 0,-1 0 0,1 0 0,0 0 0,0 0 0,0-1 1,-1 1-1,1 0 0,0 1 0,-1-1 0,1 0 0,-1 0 0,0 0 0,1 0 0,-1 0 0,0 0 0,1 1 0,-1-1 0,0 0 0,0 0 0,0 1-11,4 7-754,10-5-5857,-12-4 5440,5-1-3159</inkml:trace>
+  <inkml:trace contextRef="#ctx0" brushRef="#br0" timeOffset="1671.986">400 158 11402,'0'0'2598,"0"0"-818,0 0-498,0 0-242,-9 2-273,-28 9-197,34-10-531,0 1 1,0-1 0,0 1-1,0 0 1,0 0 0,0 0-1,1 0 1,-1 0 0,1 1-1,-1-1 1,1 1 0,0-1-1,0 1 1,0 0 0,0 0-1,0 0 1,1 0 0,-1 0-1,1 0 1,0 1 0,0-1-1,0 0 1,0 1 0,1-1-1,-1 1 1,1-1 0,0 1-1,0 2-39,1-5-101,0 0-1,0 0 1,0 0-1,0-1 1,0 1-1,0 0 1,0 0-1,1-1 1,-1 1-1,0 0 1,0-1-1,0 0 1,1 1-1,-1-1 1,0 0-1,1 1 1,-1-1-1,0 0 1,1 0-1,-1 0 1,0 0-1,1 0 1,-1 0-1,0-1 1,1 1-1,-1 0 1,0-1-1,0 1 1,1-1-1,0 0 102,2-1-221,0 0 0,0 0-1,0 0 1,-1-1 0,1 0-1,0 0 1,-1 0 0,0 0 0,0 0-1,0-1 1,0 0 0,0 1-1,-1-1 1,0 0 0,0 0-1,0 0 1,0-1 0,1-3 221,-2 4 6287,-3 6-4740,-2 9-1641,4-10 97,-1 1-141,0 1-1,1 0 1,0-1 0,0 1 0,0-1-1,0 1 1,0-1 0,0 1 0,1 0-1,-1-1 1,1 1 0,-1-1 0,1 1-1,0-1 1,0 0 0,2 3 138,-2-5-122,0 0 0,1 0 0,-1 0 0,1-1 0,-1 1 0,1 0 0,-1-1 0,0 1 1,1-1-1,-1 1 0,0-1 0,1 1 0,-1-1 0,0 0 0,0 0 0,0 0 0,0 1 0,0-1 0,1 0 0,-2-1 1,1 1-1,0 0 0,0 0 0,0 0 0,0 0 0,-1-1 0,1 1 0,-1 0 0,1-1 0,0 0 122,-1 1-44,4-7-671,-4 8 929,0 0 1,1 0 0,-1 0 0,0 0 0,0 0-1,0 0 1,0 0 0,1 0 0,-1 1 0,0-1-1,0 0 1,0 0 0,0 0 0,1 0 0,-1 0-1,0 0 1,0 0 0,0 0 0,1 0 0,-1-1-1,0 1 1,0 0 0,0 0 0,0 0 0,1 0-1,-1 0 1,0 0 0,0 0 0,0 0 0,0 0-1,1-1-214,-3 50-2480,11-50-230,36-57 4090,-44 57-1330,-1 1 0,0 0-1,0 0 1,1-1 0,-1 1 0,0 0 0,1-1-1,-1 1 1,0 0 0,1 0 0,-1 0-1,0-1 1,1 1 0,-1 0 0,1 0 0,-1 0-1,0 0 1,1 0 0,-1 0 0,1 0 0,-1 0-1,1 0 1,-1 0 0,0 0 0,1 0 0,-1 0-1,1 0 1,-1 0 0,0 0 0,1 0 0,-1 1-1,1-1 1,-1 0 0,0 0 0,1 0-1,-1 1 1,0-1 0,1 0 0,-1 0 0,0 1-1,0-1 1,1 0 0,-1 1 0,0-1 0,0 0-1,1 1 1,-1-1 0,0 0 0,0 1 0,0-1-1,0 1 1,1-1-50,6 26-415,-5-20 319,-2-5 49,0 0 1,0-1-1,0 1 0,0-1 0,0 1 0,0 0 0,0-1 1,0 1-1,0-1 0,1 1 0,-1-1 0,0 1 0,0 0 1,1-1-1,-1 1 0,0-1 0,1 1 0,-1-1 0,1 0 1,-1 1-1,1-1 0,-1 1 0,0-1 0,1 0 0,-1 1 1,1-1-1,0 0 0,-1 0 0,1 1 0,-1-1 0,1 0 1,-1 0-1,1 0 0,0 0 0,-1 0 0,1 0 0,-1 0 1,1 0-1,0 0 0,-1 0 0,1 0 0,-1 0 0,1 0 1,0 0-1,-1 0 0,1-1 0,-1 1 0,1 0 0,-1 0 1,1-1 46,20-23-206,-3-10 567,-1-1-1,-2-1 1,4-15-361,-15 27 161,-4 23-148,0 1 0,0 0 1,0-1-1,0 1 1,0-1-1,0 1 1,-1 0-1,1-1 0,0 1 1,0-1-1,-1 1 1,1 0-1,0-1 1,0 1-1,-1 0 0,1 0 1,0-1-1,-1 1 1,1 0-1,-1 0 1,1-1-1,0 1 1,-1 0-1,1 0 0,-1 0 1,1 0-1,0 0 1,-1 0-1,1-1 1,-1 1-1,1 0 0,-1 0 1,1 0-1,0 0 1,-1 0-1,1 1 1,-1-1-1,1 0 0,-1 0 1,1 0-1,0 0 1,-1 0-1,1 1 1,0-1-1,-1 0 0,1 0-13,-5 3 66,1-1-1,0 1 0,0 0 0,1 0 0,-1 1 0,0-1 1,1 1-1,0-1 0,0 1 0,0 0 0,1 0 0,-1 0 0,0 2-65,2-4 34,-3 4 37,1 0 0,-1 0 1,1 1-1,1 0 1,-1-1-1,1 1 0,0 0 1,1 0-1,-1 1 0,1-1 1,1 0-1,0 0 1,0 0-1,0 1 0,1 0-71,1-2-90,1-1-1,0 0 1,0 0-1,1 0 1,0 0-1,0-1 1,0 0-1,0 1 1,0-1-1,1-1 1,0 1-1,0-1 1,0 0-1,0 0 1,0 0-1,1-1 1,-1 1-1,2-1 91,37 21-554,-44-22 565,0-1 0,0 1 1,0 0-1,0-1 0,0 1 1,-1-1-1,1 1 0,0-1 1,0 1-1,0 0 0,-1-1 1,1 1-1,0-1 0,-1 1 1,1-1-1,0 1 0,-1-1 1,1 1-1,-1-1 0,1 0 1,-1 1-1,1-1 0,-1 0 1,1 1-1,-1-1 0,1 0 1,-1 1-1,1-1 0,-1 0 1,1 0-1,-1 0 0,0 0 1,1 1-1,-1-1 0,1 0 1,-1 0-1,0 0 0,1 0 1,-1 0-1,1-1 0,-1 1-11,0 1-22,-45 3-902,15-7-2579,2-2-5649</inkml:trace>
+  <inkml:trace contextRef="#ctx0" brushRef="#br0" timeOffset="1890.665">379 21 15211,'0'0'3777,"0"0"-3113,0 0-656,0 0 40,0 0-32,45-2 88,-17 5-104,19 11-792,-8 1-1257,-4-1-5785</inkml:trace>
+  <inkml:trace contextRef="#ctx0" brushRef="#br0" timeOffset="3015.144">91 426 16467,'0'0'1879,"0"0"-974,0 0-293,0 0 245,0 0-541,-8 7-448,-24 25 80,31-30 35,-1 0 1,1 0-1,0 0 1,0 1-1,-1-1 0,2 0 1,-1 1-1,0-1 1,0 1-1,1-1 0,-1 1 1,1-1-1,0 1 1,0 0-1,0-1 1,0 1-1,0-1 0,1 1 1,-1 0 16,1 6-174,-1-7 78,0 1 1,1-1-1,-1 0 1,0 0-1,1 0 1,0 0 0,-1 0-1,1 0 1,0 0-1,0 0 1,0 0-1,0 0 1,0 0 0,1 0-1,-1-1 1,1 1-1,-1-1 1,1 1-1,-1-1 1,1 1-1,0-1 1,0 0 0,0 0-1,0 0 1,0 0-1,0 0 1,0 0-1,0 0 1,0-1 0,0 1-1,0-1 1,0 0-1,0 1 1,1-1-1,-1 0 1,0 0 0,0-1-1,0 1 1,0 0-1,0-1 1,1 1-1,-1-1 1,0 0-1,0 1 1,0-1 0,0 0-1,0 0 1,0 0 95,5-4-788,0 1-1,-1-1 1,1 0 0,-1 0 0,1-1 0,-2 0 0,1 0 0,3-5 788,12-17 1382,-13 18 840,-7 11 4904,-2 12-6632,0-12-464,-1 6-22,1 1-1,-1-1 0,2 1 0,-1 0 0,1-1 0,0 1 1,0 0-1,1-1 0,1 7-7,-2-13-37,1 0-1,-1 0 1,0-1-1,1 1 1,-1 0 0,1 0-1,-1 0 1,1-1 0,0 1-1,-1 0 1,1-1-1,0 1 1,-1-1 0,1 1-1,0-1 1,0 1-1,-1-1 1,1 1 0,0-1-1,0 0 1,0 1 0,0-1-1,0 0 1,-1 0-1,1 0 1,0 0 0,0 0-1,0 0 1,0 0-1,0 0 1,0 0 0,0 0-1,0 0 1,0 0-1,-1-1 1,1 1 0,0 0-1,0-1 1,0 1 0,0-1-1,-1 1 1,1-1-1,0 1 1,-1-1 0,1 1-1,0-1 1,-1 0-1,1 1 1,0-1 0,-1 0-1,1 0 1,-1 1 0,0-1-1,1 0 38,2-4 21,0 0 0,-1 0 0,0 0-1,0-1 1,0 1 0,0 0 0,-1-1 0,0 1 0,0-1-1,-1 0 1,1 1 0,-1-1 0,-1-3-21,1 8 75,0 0 1,0 0 0,0-1-1,0 1 1,0 0 0,0 0-1,0 0 1,-1 0 0,1 0-1,0 0 1,-1 0 0,1 0-1,-1 0 1,0 0-1,1 0 1,-1 0 0,0 0-1,1 1 1,-1-1 0,0 0-1,0 0 1,1 1 0,-1-1-1,0 0 1,0 1-1,0-1 1,0 1 0,0-1-1,0 1 1,0 0 0,0-1-1,0 1 1,-1 0 0,1 0-1,0 0 1,0 0 0,0 0-1,0 0 1,0 0-1,0 0 1,0 0 0,0 0-1,0 0 1,-1 1-76,-25 2-324,29-2-2547,11-2 2141,4-8 151,-15 7 654,1 0 1,-1 0-1,1 1 1,0-1-1,-1 1 1,1 0-1,0 0 1,0 0-1,0 0 1,0 0-1,0 1 1,0-1-1,0 1 1,0 0-1,0 0 1,0 0-1,0 0 1,3 1-76,-3 1 35,-1 0 0,0 0 0,0 0 0,0 1 1,0-1-1,0 1 0,0-1 0,0 1 0,-1 0 0,0 0 1,1 0-1,-1 0 0,0 0 0,0 0 0,-1 0 1,1 0-36,1 4 46,-1-3 187,-1-4-274,0 1 1,0-1-1,0 1 1,0-1-1,0 1 1,-1-1 0,1 1-1,0-1 1,0 1-1,1-1 1,-1 1-1,0-1 1,0 1-1,0-1 1,0 1-1,0-1 1,1 1-1,-1-1 1,0 1 0,0-1-1,1 0 1,-1 1-1,0-1 1,1 1-1,-1-1 1,0 0-1,1 1 1,-1-1-1,0 0 1,1 1 0,-1-1-1,1 0 1,-1 0-1,1 1 1,-1-1-1,1 0 1,-1 0-1,1 0 1,-1 0-1,1 0 1,-1 0-1,1 0 1,-1 0 0,1 0-1,-1 0 1,1 0-1,-1 0 1,1 0-1,-1 0 1,1 0-1,-1 0 1,1 0-1,-1-1 1,1 1 0,-1 0-1,1 0 1,-1-1-1,0 1 1,1 0-1,-1-1 1,1 1-1,-1 0 41,30-37 1775,-29 37-1726,0 0 0,0 0 0,-1 0 0,1 0 0,0 1 0,0-1 0,-1 0 0,1 0 0,0 1 0,-1-1 0,1 0 0,0 1 0,-1-1 0,1 1 0,-1-1 0,1 1 0,-1-1 0,1 1 0,-1-1 0,1 1 0,-1 0 0,1-1 0,-1 1 0,0 0 0,1-1 0,-1 1 0,0 0 0,0-1 0,1 1 1,-1 0-1,0 0 0,0-1 0,0 1 0,0 0 0,0 0-49,2 46-1855,-2-29-1463,0-18 3156,0 0 0,0 1 0,0-1 0,0 0 0,0 1 1,0-1-1,1 0 0,-1 0 0,0 1 0,0-1 1,0 0-1,0 1 0,1-1 0,-1 0 0,0 0 0,0 0 1,1 1-1,-1-1 0,0 0 0,0 0 0,1 0 1,-1 1-1,0-1 0,1 0 0,-1 0 0,0 0 0,0 0 1,1 0-1,-1 0 0,0 0 0,1 0 0,-1 0 1,0 0-1,1 0 0,-1 0 0,0 0 0,1 0 0,-1 0 1,0 0-1,1 0 0,-1 0 0,0 0 0,0 0 1,1-1-1,-1 1 0,0 0 0,1 0 0,-1 0 0,0-1 1,0 1-1,1 0 0,-1 0 0,0 0 0,0-1 0,0 1 1,1 0 161,8-7-5844</inkml:trace>
+  <inkml:trace contextRef="#ctx0" brushRef="#br0" timeOffset="3280.896">507 416 6689,'0'0'7674,"-4"0"-4882,1 1-2603,0-1 1,0 1-1,-1 0 0,1 0 0,0 0 1,0 0-1,0 1 0,0-1 0,0 1 1,0-1-1,0 1 0,0 0 0,1 1 1,-1-1-1,1 0 0,0 1 0,0-1 1,-1 1-1,1-1 0,1 1 0,-1 0 1,0 0-190,1-2-70,1 0 1,-1 0 0,0 0 0,1 0-1,-1 0 1,1 0 0,-1 0-1,1 0 1,-1 0 0,1 0 0,0 0-1,-1 1 1,1-1 0,0 0-1,0 0 1,0 0 0,0 0 0,0 0-1,0 1 1,0-1 0,0 0-1,1 0 1,-1 0 0,0 0-1,1 0 1,-1 0 0,1 0 0,-1 0-1,1 0 1,-1 0 0,1 0-1,0 0 1,0 0 0,-1 0 0,1 0-1,0 0 1,0-1 0,0 1-1,0 0 70,3-1-683,-1-1-1,1 1 0,-1-1 0,0 0 0,0 0 0,1 0 0,-1 0 0,0-1 1,0 1-1,0-1 0,0 0 0,0 0 0,-1 0 0,1 0 0,0 0 0,1-2 684,8-8-6634</inkml:trace>
+  <inkml:trace contextRef="#ctx0" brushRef="#br0" timeOffset="3514.795">507 416 9554,'9'1'1947,"6"0"3970,-24 12-2306,7-8-3462,1 1 0,-1 0 0,1-1 0,0 1 0,0 0 0,1 0-1,-1 0 1,1 0 0,1 0 0,-1 1-149,1 11 154,20 172-1106,-21-190 951,1 4-19,0-1-1,-1 1 1,0 0-1,1-1 1,-1 1-1,0 0 1,-1-1-1,1 1 0,-1 0 1,1-1-1,-1 1 1,0-1-1,-1 1 1,1-1-1,-1 0 1,1 1-1,-1-1 1,0 0-1,0 0 1,0 0-1,-1 0 1,1 0-1,-1-1 1,1 1-1,-1-1 1,0 0-1,0 0 1,0 0-1,-2 2 21,-1-3-195,1 0 0,-1 0 1,1-1-1,-1 1 0,1-1 0,-1 0 0,1-1 0,-1 1 1,1-1-1,-1 0 0,1-1 0,0 1 0,-1-1 0,1 0 1,0 0-1,0-1 0,0 1 0,1-1 0,-1 0 0,1-1 1,-1 1-1,1-1 0,-1-1 195,-16-12-5649</inkml:trace>
+  <inkml:trace contextRef="#ctx0" brushRef="#br0" timeOffset="3896.178">218 301 14091,'0'0'3864,"0"0"-3071,0 0-721,0 0 680,0 0-112,0 0-192,50-18-64,-32 18-144,-3 0-72,1 0-88,-3 0-56,-4 4-48,0 2-104,-4 2-336,-5 13-312,0-2-889,0-1-4008</inkml:trace>
+  <inkml:trace contextRef="#ctx0" brushRef="#br0" timeOffset="4235.816">680 416 14635,'0'0'2148,"0"0"-1065,0 0-298,0 0 528,0 0-528,0 0-574,3 4-159,4 9-232,0 0 0,-1 0 0,-1 1 0,0 0 0,0 0 0,-2 1 0,0 0 0,0-1 0,-1 1 0,-1 0 0,-1 1 180,-8-4-3335,-2-18-2160,4-3 2902</inkml:trace>
+  <inkml:trace contextRef="#ctx0" brushRef="#br0" timeOffset="4972.833">680 505 6729,'0'0'4662,"0"0"-1761,0 0-1273,0 0-345,3-6-209,13-21-407,-15 25-637,1 1 0,-1-1 0,1 0-1,0 1 1,0-1 0,0 1 0,0 0 0,0 0 0,0 0 0,0 0 0,0 0 0,0 0 0,0 0 0,1 1-1,-1-1 1,2 0-30,6-1 27,94-39-3033,-101 39 2627,-1 0 1,1 0-1,0 0 0,-1 0 0,0-1 1,1 1-1,-1-1 0,0 1 0,0-1 1,0 0-1,-1 0 0,1 1 0,-1-1 1,0 0-1,1-1 0,-1 1 0,-1 0 1,1 0-1,0-2 379,2-23 2115,-10 24 3025,-12 3-2372,16 2-2361,0 0-301,0 0 0,1 0 0,-1 1 0,1-1 0,-1 1-1,1 0 1,-1-1 0,1 1 0,0 0 0,0 1 0,0-1 0,0 0-1,0 1 1,1-1 0,-1 1 0,1-1 0,-1 1 0,1 0 0,0-1-1,0 1 1,0 0 0,1 0 0,-1 1-106,-2 9 68,1 0 1,0 0-1,1 0 1,1 1-1,0-1 0,1 0 1,0 2-69,14 70-2000,-15-85 1955,0 1 0,1-1 0,-1 0 0,1 0 0,-1 0-1,1 0 1,-1 0 0,1 0 0,-1 0 0,1 0 0,-1 0 0,1 0 0,-1 0 0,1 0 0,-1-1 0,1 1 0,-1 0 0,0 0 0,1 0 0,-1-1 0,1 1 0,-1 0 0,0-1 0,1 1 0,-1 0 0,0-1 0,1 1 0,-1 0 0,0-1 0,1 1 0,-1 0 0,0-1 0,0 1 0,0-1 0,1 1 0,-1-1-1,0 1 1,0-1 0,0 1 45,1-2-51,0 1 112,1 0 0,-1 0 1,0 0-1,0 0 0,1 0 1,-1 0-1,1 0 0,-1 0 1,1 0-1,-1 1 0,1-1 1,-1 0-1,1 1 0,-1-1 1,1 1-1,0 0 0,-1 0 1,1 0-1,0 0 0,0 0 1,-1 0-1,1 0 0,0 0 1,-1 0-1,1 1 0,-1-1 1,1 1-1,0-1 0,-1 1 1,1 0-1,-1 0 0,1-1 1,-1 1-1,0 0 0,2 1-61,-1 2 182,-2-4-295,0 0 1,0-1 0,0 1 0,0 0 0,0 0-1,0 0 1,0 0 0,0 0 0,0 0 0,0 0-1,1-1 1,-1 1 0,0 0 0,0 0 0,0 0-1,0 0 1,0 0 0,0 0 0,0 0 0,1 0-1,-1 0 1,0 0 0,0 0 0,0-1 0,0 1-1,0 0 1,1 0 0,-1 0 0,0 0 0,0 0-1,0 0 1,0 0 0,0 0 0,1 0 0,-1 0-1,0 1 1,0-1 0,0 0 0,0 0 0,0 0-1,0 0 1,1 0 0,-1 0 0,0 0-1,0 0 1,0 0 0,0 0 0,0 0 0,0 0-1,0 1 1,0-1 0,1 0 0,-1 0 0,0 0-1,0 0 1,0 0 0,0 0 0,0 1 112,7-17-1305,-1-1 3331,3 12 2355,2 16-3542,-5 17-253,-4-21-4889,-1-15 1895</inkml:trace>
+  <inkml:trace contextRef="#ctx0" brushRef="#br0" timeOffset="5174.837">916 398 8993,'0'0'6794,"0"0"-6794,0 0-5129</inkml:trace>
+  <inkml:trace contextRef="#ctx0" brushRef="#br0" timeOffset="5362.099">1021 340 3448,'0'0'12859,"0"0"-10691,0 0-1583,0 0-257,0 0-304,0 0-24,0 0-1833,50 16-13850</inkml:trace>
+  <inkml:trace contextRef="#ctx0" brushRef="#br0" timeOffset="6255.439">104 1136 13234,'0'0'2549,"0"0"-1501,0 0-760,0 0 387,5-8-42,39-54-49,55-85-426,-85 117-158,-33 31-88,18 0 106,0 0 0,1 1 0,-1-1-1,1 0 1,-1 1 0,1-1-1,-1 0 1,1 1 0,0-1 0,-1 1-1,1-1 1,0 1 0,0-1-1,0 1 1,0-1 0,1 0 0,-1 1-1,0-1 1,0 1 0,1-1 0,-1 0-1,1 1 1,0-1 0,-1 0-1,1 1 1,0-1 0,0 0 0,-1 0-1,1 0 1,0 0 0,0 0 0,0 0-1,0 0 1,1 0 0,-1 0-1,0 0 1,0 0 0,1-1 0,-1 1-1,0 0 1,1-1 0,-1 0-1,1 1-17,8 7-16,5 6-29,-10-11 17,0 1-1,0-1 1,-1 1 0,1 1-1,-1-1 1,0 0 0,0 1-1,-1 0 1,0 0-1,0 0 1,0 0 0,0 1-1,-1-1 1,1 1 0,-2 0-1,1-1 1,0 3 28,-3-6-55,0-1 0,0 0 1,0 0-1,-1 0 0,1 0 0,0-1 0,-1 1 0,1 0 1,0 0-1,-1-1 0,1 1 0,-1-1 0,1 1 0,-1-1 1,1 0-1,-1 1 0,1-1 0,-1 0 0,1 0 0,-1 0 1,1 0-1,-1-1 0,1 1 0,-1 0 0,1-1 0,-1 1 1,1 0-1,-1-1 0,1 0 0,0 1 0,-1-1 55,1-1-161,0 1-1,1-1 0,-1 1 1,1-1-1,0 1 1,-1-1-1,1 1 0,0-1 1,0 1-1,0-1 1,0 1-1,0-1 0,0 1 1,0-1-1,1 1 0,-1-1 1,0 1-1,1-1 1,-1 1-1,1 0 0,0-1 1,-1 1-1,1 0 0,0-1 1,0 1-1,0 0 1,0 0-1,0 0 0,0 0 1,0 0-1,0 0 0,1 0 1,-1 0-1,0 0 1,0 0-1,1 1 162,12-14-5541</inkml:trace>
+  <inkml:trace contextRef="#ctx0" brushRef="#br0" timeOffset="7064.412">521 906 9874,'0'0'2627,"0"0"-472,0 0-1083,0 0-269,0 0-123,-6-1-35,-42-2 366,45 4-971,0 0 1,0 1 0,0-1-1,0 1 1,0-1 0,1 1 0,-1 0-1,1 0 1,-1 0 0,1 1 0,0-1-1,-1 0 1,1 1 0,0-1-1,1 1 1,-1 0 0,0 0 0,1 0-1,0 0 1,0 0 0,-1 0 0,2 0-1,-1 0 1,0 0 0,1 1 0,-1-1-1,1 0 1,0 0 0,0 1-1,0-1 1,1 0 0,-1 0 0,1 3-41,1-5-105,-1 1 0,0-1 0,0 0 0,1 0 0,-1 0 0,1 1 1,-1-1-1,1-1 0,-1 1 0,1 0 0,0 0 0,-1-1 0,1 1 1,0 0-1,0-1 0,-1 0 0,1 1 0,0-1 0,0 0 0,0 0 0,-1 0 1,1 0-1,0 0 0,0-1 0,0 1 0,-1-1 0,1 1 0,0-1 1,-1 1-1,1-1 0,0 0 0,-1 0 0,1 0 0,-1 0 0,1 0 0,-1 0 1,1 0-1,-1-1 105,3-1-2,-1-1 0,0 0 0,0 1-1,0-1 1,-1-1 0,1 1 0,-1 0 0,0 0 0,0-1 0,0 0 0,-1 1 0,0-1 0,0 0 0,0 1 0,0-6 2,-1 11 3257,3 18-963,-3-18-2440,1 0-1,-1 0 0,0 1 1,0-1-1,1 0 0,-1 0 1,1 0-1,-1 0 0,1 0 1,-1 0-1,1 0 1,0 0-1,-1 0 0,1 0 1,0 0-1,0 0 0,0-1 1,0 1-1,0 0 0,0-1 1,0 1-1,0 0 0,0-1 1,0 1-1,0-1 1,0 0-1,0 1 0,0-1 1,1 0 146,1 0-359,0-1-1,0 0 1,0-1 0,0 1 0,-1-1 0,1 1 0,0-1 0,-1 0 0,1 0 0,-1 0-1,1 0 1,-1 0 0,0-1 0,0 1 0,0-1 0,0 1 0,-1-1 0,1 0 0,0-2 359,7-7 1595,-10 15 4871,1 2-3326,5 27-3333,-5-31 147,0-1 0,1 1-1,-1 0 1,1-1 0,-1 1 0,1-1 0,0 1 0,-1 0 0,1-1 0,-1 1 0,1-1 0,0 0 0,0 1-1,-1-1 1,1 0 0,0 1 0,0-1 0,-1 0 0,1 0 0,0 1 0,0-1 0,0 0 0,-1 0 0,1 0 0,0 0-1,0 0 1,0 0 0,-1-1 0,1 1 0,0 0 0,0 0 0,-1 0 0,1-1 0,0 1 0,0 0 0,-1-1-1,1 1 1,0-1 0,-1 1 0,1-1 0,0 1 0,-1-1 0,1 1 0,-1-1 0,1 0 0,-1 1 0,1-1 0,-1 0-1,1 1 1,-1-1 0,0 0 0,0 0 0,1 1 0,-1-1 0,0 0 0,0 0 0,0 0 0,0 1 0,1-1-1,-1 0 1,-1 0 0,1 0 0,0 1 0,0-1 0,0 0 46,0-2 55,0 1-1,0-1 1,0 1-1,0 0 1,-1-1-1,1 1 1,-1-1-1,1 1 1,-1 0-1,0 0 1,0-1-1,0 1 1,0 0-1,-1 0 1,1 0-1,0 0 1,-1 0-1,0 0 1,1 1-1,-1-1 1,0 0-1,0 1 1,0-1-1,0 1 1,0 0-1,0 0 1,0 0-1,-2-1-54,-28-3-2466,28 7-1369,0 2-4272</inkml:trace>
+  <inkml:trace contextRef="#ctx0" brushRef="#br0" timeOffset="7436.588">724 799 1640,'0'0'12649,"0"0"-8783,0 0-3118,0 0-348,0 0 245,5-7-310,18-21-207,-21 27-120,-1-1 0,1 1 0,-1 0 0,1-1 0,-1 1 0,1 0 1,0 0-1,-1 0 0,1 0 0,0 0 0,0 0 0,0 0 0,0 1 1,0-1-1,0 0 0,0 1 0,0 0 0,0 0 0,0 0 0,0 0 1,0 0-1,1 0-8,-1 0 10,-1 1-12,0 0 1,0 1-1,0-1 0,0 0 0,0 1 1,0-1-1,-1 1 0,1-1 1,0 1-1,-1-1 0,1 1 0,-1 0 1,0-1-1,1 1 0,-1 0 1,0-1-1,0 1 0,0 0 0,0-1 1,0 1-1,-1 0 0,1-1 1,0 1-1,-1-1 0,1 1 0,-1 0 1,0-1-1,1 1 2,-5 9-79,1-1 1,-1 1-1,-1-1 0,0 0 1,0 0-1,-1-1 0,-3 3 79,-8 13-1372,7-10-715,3-3-2101</inkml:trace>
+  <inkml:trace contextRef="#ctx0" brushRef="#br0" timeOffset="7674.325">744 1030 14483,'0'0'5529,"0"0"-4201,0 0-936,0 0-392,0 0-216,-6 0-2296</inkml:trace>
+</inkml:ink>
+</file>
+
+<file path=word/ink/ink25.xml><?xml version="1.0" encoding="utf-8"?>
+<inkml:ink xmlns:inkml="http://www.w3.org/2003/InkML">
+  <inkml:definitions>
+    <inkml:context xml:id="ctx0">
+      <inkml:inkSource xml:id="inkSrc0">
+        <inkml:traceFormat>
+          <inkml:channel name="X" type="integer" min="-2.14748E9" max="2.14748E9" units="cm"/>
+          <inkml:channel name="Y" type="integer" min="-2.14748E9" max="2.14748E9" units="cm"/>
+          <inkml:channel name="F" type="integer" max="32767" units="dev"/>
+        </inkml:traceFormat>
+        <inkml:channelProperties>
+          <inkml:channelProperty channel="X" name="resolution" value="1000" units="1/cm"/>
+          <inkml:channelProperty channel="Y" name="resolution" value="1000" units="1/cm"/>
+          <inkml:channelProperty channel="F" name="resolution" value="0" units="1/dev"/>
+        </inkml:channelProperties>
+      </inkml:inkSource>
+      <inkml:timestamp xml:id="ts0" timeString="2022-04-14T08:38:41.059"/>
+    </inkml:context>
+    <inkml:brush xml:id="br0">
+      <inkml:brushProperty name="width" value="0.025" units="cm"/>
+      <inkml:brushProperty name="height" value="0.025" units="cm"/>
+      <inkml:brushProperty name="color" value="#E71224"/>
+    </inkml:brush>
+  </inkml:definitions>
+  <inkml:trace contextRef="#ctx0" brushRef="#br0">0 0 15795,'0'0'3185,"0"0"-2097,0 0-344,0 0-128,0 0-552,0 0-64,0 0-632,0 0-88,0 0-1225,37 51-4104</inkml:trace>
+</inkml:ink>
+</file>
+
+<file path=word/ink/ink26.xml><?xml version="1.0" encoding="utf-8"?>
+<inkml:ink xmlns:inkml="http://www.w3.org/2003/InkML">
+  <inkml:definitions>
+    <inkml:context xml:id="ctx0">
+      <inkml:inkSource xml:id="inkSrc0">
+        <inkml:traceFormat>
+          <inkml:channel name="X" type="integer" min="-2.14748E9" max="2.14748E9" units="cm"/>
+          <inkml:channel name="Y" type="integer" min="-2.14748E9" max="2.14748E9" units="cm"/>
+          <inkml:channel name="F" type="integer" max="32767" units="dev"/>
+        </inkml:traceFormat>
+        <inkml:channelProperties>
+          <inkml:channelProperty channel="X" name="resolution" value="1000" units="1/cm"/>
+          <inkml:channelProperty channel="Y" name="resolution" value="1000" units="1/cm"/>
+          <inkml:channelProperty channel="F" name="resolution" value="0" units="1/dev"/>
+        </inkml:channelProperties>
+      </inkml:inkSource>
+      <inkml:timestamp xml:id="ts0" timeString="2022-04-14T08:38:40.854"/>
+    </inkml:context>
+    <inkml:brush xml:id="br0">
+      <inkml:brushProperty name="width" value="0.025" units="cm"/>
+      <inkml:brushProperty name="height" value="0.025" units="cm"/>
+      <inkml:brushProperty name="color" value="#E71224"/>
+    </inkml:brush>
+  </inkml:definitions>
+  <inkml:trace contextRef="#ctx0" brushRef="#br0">0 14 16771,'0'0'2157,"0"0"-1196,0 0-629,1 0-84,69-12-25,-66 11-217,-2 1-117,-1 0 0,1 0 1,-1-1-1,1 1 0,-1 0 0,1 0 0,-1 1 1,1-1-1,0 0 0,-1 0 0,0 1 0,1-1 1,-1 1-1,1-1 0,-1 1 0,1 0 0,-1-1 1,0 1-1,0 0 0,1 0 0,0 1 111,7 4-3863,-6-6-747</inkml:trace>
+</inkml:ink>
+</file>
+
+<file path=word/ink/ink27.xml><?xml version="1.0" encoding="utf-8"?>
+<inkml:ink xmlns:inkml="http://www.w3.org/2003/InkML">
+  <inkml:definitions>
+    <inkml:context xml:id="ctx0">
+      <inkml:inkSource xml:id="inkSrc0">
+        <inkml:traceFormat>
+          <inkml:channel name="X" type="integer" min="-2.14748E9" max="2.14748E9" units="cm"/>
+          <inkml:channel name="Y" type="integer" min="-2.14748E9" max="2.14748E9" units="cm"/>
+          <inkml:channel name="F" type="integer" max="32767" units="dev"/>
+        </inkml:traceFormat>
+        <inkml:channelProperties>
+          <inkml:channelProperty channel="X" name="resolution" value="1000" units="1/cm"/>
+          <inkml:channelProperty channel="Y" name="resolution" value="1000" units="1/cm"/>
+          <inkml:channelProperty channel="F" name="resolution" value="0" units="1/dev"/>
+        </inkml:channelProperties>
+      </inkml:inkSource>
+      <inkml:timestamp xml:id="ts0" timeString="2022-04-14T08:38:40.634"/>
+    </inkml:context>
+    <inkml:brush xml:id="br0">
+      <inkml:brushProperty name="width" value="0.025" units="cm"/>
+      <inkml:brushProperty name="height" value="0.025" units="cm"/>
+      <inkml:brushProperty name="color" value="#E71224"/>
+    </inkml:brush>
+  </inkml:definitions>
+  <inkml:trace contextRef="#ctx0" brushRef="#br0">0 76 8025,'0'0'7995,"0"0"-5560,0 0-1977,0 2-192,2 134-122,-2-136-151,0 0-1,0-1 1,0 1 0,1 0 0,-1 0 0,0 0 0,0 0 0,0 0 0,1 0 0,-1 0 0,0 0-1,0 0 1,0 0 0,0 0 0,1 0 0,-1 0 0,0 0 0,0 0 0,0 0 0,1 0 0,-1 0 0,0 0-1,0 0 1,0 0 0,1 0 0,-1 0 0,0 0 0,0 0 0,0 0 0,0 0 0,1 0 0,-1 1-1,0-1 1,0 0 0,0 0 0,0 0 0,0 0 0,0 0 0,1 1 0,-1-1 0,0 0 0,0 0-1,0 0 1,0 0 0,0 1 0,0-1 0,0 0 0,0 0 0,0 0 0,0 1 0,0-1 0,0 0 0,0 0-1,0 0 1,0 0 0,0 1 0,0-1 0,0 0 0,0 0 0,0 0 0,0 1 0,0-1 0,0 0-1,0 0 1,0 0 0,0 0 0,-1 1 7,10-15-231,-9 13 262,18-37-142,34-58-758,-52 95 873,0 1 0,1 0-1,-1-1 1,0 1 0,1 0 0,-1 0 0,0-1 0,1 1-1,-1 0 1,1 0 0,-1 0 0,0-1 0,1 1-1,-1 0 1,1 0 0,-1 0 0,1 0 0,-1 0-1,1 0 1,-1 0 0,0 0 0,1 0 0,-1 0 0,1 0-1,-1 0 1,1 0 0,-1 0 0,1 1 0,-1-1-1,0 0 1,1 0 0,-1 0 0,1 1 0,-1-1 0,0 0-1,1 0 1,-1 1 0,0-1 0,1 0 0,-1 1-1,0-1 1,1 0 0,-1 1 0,0-1 0,0 1-1,0-1 1,1 0 0,-1 1 0,0-1 0,0 1 0,0-1-1,0 1 1,0-1 0,0 1 0,0-1 0,0 0-1,0 1 1,0-1 0,0 1 0,0-1 0,0 1-1,0-1 1,0 1 0,0-1 0,-1 0 0,1 1 0,0-1-1,0 1 1,-1-1-4,2 5 70,21 74-484,-22-79 380,0 1-1,0-1 1,0 1 0,0 0 0,0-1 0,0 1 0,0-1-1,0 1 1,1-1 0,-1 1 0,0-1 0,0 1 0,1-1-1,-1 1 1,0-1 0,0 1 0,1-1 0,-1 1 0,1-1-1,-1 1 1,0-1 0,1 0 0,-1 1 0,1-1 0,-1 0-1,1 1 1,-1-1 0,1 0 0,-1 0 0,1 1 0,-1-1-1,1 0 1,-1 0 0,1 0 0,0 0 0,-1 0 0,1 0-1,-1 0 1,1 0 0,-1 0 0,1 0 0,0 0 0,-1 0-1,1 0 1,-1 0 0,1 0 0,-1-1 0,1 1 0,-1 0 0,1 0-1,-1-1 1,1 1 0,-1 0 0,1-1 0,-1 1 0,1-1-1,-1 1 1,0 0 0,1-1 0,-1 1 0,1-1 34,8-15-490,0 1 1,0-2-1,-2 1 1,0-1-1,-1 0 1,3-14 489,-3-5-440,-7 35 599,0 0 0,0 1-1,0-1 1,0 0 0,0 1 0,0-1 0,0 1 0,0 0 0,0-1 0,0 1 0,0 0 0,0-1 0,-1 1 0,1 0-1,0 0 1,0 0 0,0 0 0,0 0 0,0 0 0,0 1 0,0-1 0,0 0 0,-1 1 0,1-1 0,0 0 0,0 1 0,0-1-1,0 1 1,0-1 0,0 1-159,-1 1 83,-1 1 0,0-1 0,1 1-1,-1 0 1,1-1 0,0 1 0,0 0-1,0 0 1,0 1 0,1-1 0,-1 0-1,1 0 1,0 1 0,0-1 0,0 1 0,0-1-1,1 1 1,-1 0 0,1-1 0,0 1-1,0-1 1,0 1 0,1 2-83,0-4-38,-1 0-1,1 0 1,0 0 0,0 0 0,0 0 0,0 0 0,0 0-1,1-1 1,-1 1 0,0-1 0,1 1 0,-1-1 0,1 1-1,0-1 1,-1 0 0,1 1 0,0-1 0,0 0-1,0 0 1,0-1 0,0 1 0,0 0 0,0-1 0,0 1-1,0-1 1,0 1 0,0-1 0,0 0 0,0 0-1,0 0 1,0 0 0,0-1 0,1 1 0,-1 0 0,0-1-1,0 1 1,0-1 0,0 0 0,0 0 0,0 0 0,-1 0-1,2 0 39,2-3-93,0 1 0,0-1 0,0 0-1,-1 0 1,1 0 0,-1-1 0,0 0-1,0 0 1,-1 0 0,0 0 0,0 0-1,0 0 1,0-1 0,-1 0 0,0 1-1,0-1 94,-2 7 1370,5 28-587,-5-28-798,0 0 0,0-1 0,1 1 0,-1-1 0,0 1 0,1-1 0,-1 1 0,0-1 1,1 1-1,-1-1 0,1 1 0,-1-1 0,1 0 0,-1 1 0,0-1 0,1 0 0,0 1 0,-1-1 0,1 0 0,-1 0 0,1 1 0,-1-1 0,1 0 0,0 0 0,-1 0 0,1 0 0,-1 0 0,1 0 0,0 0 0,-1 0 0,1 0 0,-1 0 0,1 0 0,0 0 0,-1 0 0,1 0 0,-1-1 0,1 1 0,-1 0 0,1 0 1,-1-1-1,1 1 0,-1 0 0,1-1 0,-1 1 0,1-1 0,-1 1 0,1 0 0,-1-1 0,0 1 0,1-1 0,-1 1 0,0-1 0,1 1 0,-1-1 0,0 0 15,7-5-54,-1 0-1,-1-1 1,1 0-1,-1 0 1,0-1-1,-1 1 1,1-1-1,-2 0 55,-2 7 611,-1 1 67,0 0-177,0 51-43,0-50-517,1 0 0,-1 0 0,0 0 0,1 0 0,-1 0 1,1 0-1,-1 0 0,1-1 0,-1 1 0,1 0 1,0 0-1,-1 0 0,1-1 0,0 1 0,0 0 1,-1-1-1,1 1 0,0 0 0,0-1 0,0 1 1,0-1-1,0 0 0,0 1 0,0-1 0,0 0 1,0 1-1,0-1 0,0 0 0,0 0 0,0 0 1,0 0-1,0 0 0,0 0 0,0 0 0,0 0 1,0-1-1,0 1 0,0 0 0,0 0 0,0-1 1,0 1-1,0-1 0,0 1 0,0-1 0,0 0 59,12-20-3313,-10 11-1369</inkml:trace>
+</inkml:ink>
+</file>
+
+<file path=word/ink/ink28.xml><?xml version="1.0" encoding="utf-8"?>
+<inkml:ink xmlns:inkml="http://www.w3.org/2003/InkML">
+  <inkml:definitions>
+    <inkml:context xml:id="ctx0">
+      <inkml:inkSource xml:id="inkSrc0">
+        <inkml:traceFormat>
+          <inkml:channel name="X" type="integer" min="-2.14748E9" max="2.14748E9" units="cm"/>
+          <inkml:channel name="Y" type="integer" min="-2.14748E9" max="2.14748E9" units="cm"/>
+          <inkml:channel name="F" type="integer" max="32767" units="dev"/>
+        </inkml:traceFormat>
+        <inkml:channelProperties>
+          <inkml:channelProperty channel="X" name="resolution" value="1000" units="1/cm"/>
+          <inkml:channelProperty channel="Y" name="resolution" value="1000" units="1/cm"/>
+          <inkml:channelProperty channel="F" name="resolution" value="0" units="1/dev"/>
+        </inkml:channelProperties>
+      </inkml:inkSource>
+      <inkml:timestamp xml:id="ts0" timeString="2022-04-14T08:38:38.427"/>
+    </inkml:context>
+    <inkml:brush xml:id="br0">
+      <inkml:brushProperty name="width" value="0.025" units="cm"/>
+      <inkml:brushProperty name="height" value="0.025" units="cm"/>
+      <inkml:brushProperty name="color" value="#E71224"/>
+    </inkml:brush>
+  </inkml:definitions>
+  <inkml:trace contextRef="#ctx0" brushRef="#br0">10 463 8105,'0'0'5907,"0"0"-4124,0 0-1518,0 0-137,4 4 2337,21-116-1767,32-94-1750,-56 204 1060,0-3 18,0 0-1,1 0 1,0 1-1,0-1 1,1 0 0,-1 1-1,1-1 1,0 1-1,0 0 1,3-2-26,6 5-1423,-9 1-1107,0 0-2526</inkml:trace>
+  <inkml:trace contextRef="#ctx0" brushRef="#br0" timeOffset="394.927">1 89 12050,'0'0'1556,"0"0"-903,7-8-524,50-48 647,-55 53-731,1 1 0,-1 0 0,1 0 0,0 0 0,-1 0 0,1 0 0,0 1 0,0-1 0,1 1-1,-1 0 1,0 0 0,0 0 0,1 0 0,-1 0 0,0 1 0,1-1 0,-1 1 0,0 0 0,1 0 0,-1 1 0,1-1-1,-1 1 1,0-1 0,1 1 0,-1 0 0,0 0 0,0 1 0,0-1 0,0 0 0,0 1 0,0 0 0,0 0-1,0 0 1,-1 0 0,1 0 0,-1 1 0,1-1 0,0 2-45,18 43-2431,-18-32-1967</inkml:trace>
+</inkml:ink>
+</file>
+
+<file path=word/ink/ink29.xml><?xml version="1.0" encoding="utf-8"?>
+<inkml:ink xmlns:inkml="http://www.w3.org/2003/InkML">
+  <inkml:definitions>
+    <inkml:context xml:id="ctx0">
+      <inkml:inkSource xml:id="inkSrc0">
+        <inkml:traceFormat>
+          <inkml:channel name="X" type="integer" min="-2.14748E9" max="2.14748E9" units="cm"/>
+          <inkml:channel name="Y" type="integer" min="-2.14748E9" max="2.14748E9" units="cm"/>
+          <inkml:channel name="F" type="integer" max="32767" units="dev"/>
+        </inkml:traceFormat>
+        <inkml:channelProperties>
+          <inkml:channelProperty channel="X" name="resolution" value="1000" units="1/cm"/>
+          <inkml:channelProperty channel="Y" name="resolution" value="1000" units="1/cm"/>
+          <inkml:channelProperty channel="F" name="resolution" value="0" units="1/dev"/>
+        </inkml:channelProperties>
+      </inkml:inkSource>
+      <inkml:timestamp xml:id="ts0" timeString="2022-04-14T08:38:28.657"/>
+    </inkml:context>
+    <inkml:brush xml:id="br0">
+      <inkml:brushProperty name="width" value="0.025" units="cm"/>
+      <inkml:brushProperty name="height" value="0.025" units="cm"/>
+      <inkml:brushProperty name="color" value="#E71224"/>
+    </inkml:brush>
+  </inkml:definitions>
+  <inkml:trace contextRef="#ctx0" brushRef="#br0">8 0 4296,'0'0'4500,"0"0"-2506,0 0-1327,0 0-210,0 0 252,0 0 5,0 0-127,0 0-99,0 0-68,0 0-16,0 0-113,0 0-90,0 0 97,0 0-173,0 0 8,0 0 77,0 0 14,0 0 61,0 0-42,0 0-77,0 0 108,0 0-198,0 0-55,0 0 35,0 0-43,0 0-35,0 0-2,0 0-22,0 0-19,0 0-59,0 0-141,0 0-19,-4 6-4073,1-3-2139</inkml:trace>
+</inkml:ink>
+</file>
+
+<file path=word/ink/ink3.xml><?xml version="1.0" encoding="utf-8"?>
+<inkml:ink xmlns:inkml="http://www.w3.org/2003/InkML">
+  <inkml:definitions>
+    <inkml:context xml:id="ctx0">
+      <inkml:inkSource xml:id="inkSrc0">
+        <inkml:traceFormat>
+          <inkml:channel name="X" type="integer" min="-2.14748E9" max="2.14748E9" units="cm"/>
+          <inkml:channel name="Y" type="integer" min="-2.14748E9" max="2.14748E9" units="cm"/>
+          <inkml:channel name="F" type="integer" max="32767" units="dev"/>
+        </inkml:traceFormat>
+        <inkml:channelProperties>
+          <inkml:channelProperty channel="X" name="resolution" value="1000" units="1/cm"/>
+          <inkml:channelProperty channel="Y" name="resolution" value="1000" units="1/cm"/>
+          <inkml:channelProperty channel="F" name="resolution" value="0" units="1/dev"/>
+        </inkml:channelProperties>
+      </inkml:inkSource>
+      <inkml:timestamp xml:id="ts0" timeString="2022-04-14T08:40:11.110"/>
+    </inkml:context>
+    <inkml:brush xml:id="br0">
+      <inkml:brushProperty name="width" value="0.025" units="cm"/>
+      <inkml:brushProperty name="height" value="0.025" units="cm"/>
+      <inkml:brushProperty name="color" value="#E71224"/>
+    </inkml:brush>
+  </inkml:definitions>
+  <inkml:trace contextRef="#ctx0" brushRef="#br0">68 311 15899,'0'0'1900,"0"0"-887,0 0-185,0 0-221,-8 3-247,-23 12-232,29-14-124,1 0 0,0 0 1,-1 0-1,1 0 0,0 0 0,0 0 1,0 1-1,0-1 0,0 0 1,0 1-1,0-1 0,0 1 1,0-1-1,1 1 0,-1 0 1,1-1-1,-1 1 0,1-1 0,-1 2-4,0 3 25,-2 5-24,1 1-1,0 0 0,1-1 0,1 1 0,0 0 1,1 6-1,-1-16-61,0 1 0,0-1 0,0 0 0,1 1 0,-1-1 0,1 0 0,0 1-1,0-1 1,0 0 0,0 0 0,0 0 0,0 0 0,0 0 0,1 0 0,-1 0 0,1 0 0,0 0 0,-1-1 0,1 1 0,0-1 0,0 1 0,0-1 0,0 0 0,0 0 0,0 1 0,0-2 0,1 1 0,-1 0 0,0 0 0,0-1 0,1 1 0,-1-1 0,1 0 0,-1 1 0,0-1 0,1 0 0,-1-1 0,0 1 0,1 0 0,-1-1 0,0 1 0,1-1 0,-1 0 0,2 0 61,6-5-148,-1 1 0,0-1 1,0-1-1,0 1 0,-1-2 0,0 1 1,-1-1-1,1 0 0,2-5 148,14-20-116,-1-2-1,-2-1 0,-2 0 1,-1-2-1,-1 0 0,5-23 117,-18 50-28,0 0-1,-1 0 1,0 0-1,-1 0 1,0 0-1,-1-7 29,0 15 26,-1 1 0,0 0 1,0-1-1,0 1 0,0-1 0,-1 1 0,1 0 1,0-1-1,-1 1 0,0 0 0,0-1 0,0 1 1,0 0-1,0 0 0,0 0 0,0 0 0,-1 0 1,1 0-1,-1 0 0,1 0 0,-1 0 0,0 1 1,0-1-1,1 1 0,-1-1 0,0 1 0,-1 0 1,1 0-1,0 0 0,0 0 0,0 0 0,-1 0 1,1 1-27,-2-1 60,1 0 0,-1 0 1,1 1-1,-1 0 0,1 0 0,-1 0 1,1 0-1,-1 0 0,1 1 1,0-1-1,-1 1 0,1 0 1,0 0-1,-1 0 0,1 1 1,0-1-1,0 1 0,0 0 0,0 0 1,0 0-1,0 0 0,1 0 1,-1 0-1,1 1 0,-1-1 1,1 1-1,0 0 0,0 0 0,0 0 1,1 0-1,-1 0 0,1 0 1,-1 0-1,1 1 0,0-1 1,0 0-1,1 1 0,-1 1-60,-3 17 263,1 0 0,1 1 1,1-1-1,1 12-263,0-19 50,3 31-280,2 1-1,1-2 1,3 1 0,11 32 230,-19-68-67,-1-9 33,0 0 0,0 1 0,0-1 0,0 0 0,0 0 0,0 0 0,0 0 0,0 0 0,1 0 0,-1 0 0,0 0 0,1 0 0,-1 0 0,1 0 0,-1 0 0,1 0 0,-1 0 0,1 0 0,0 0 0,0 0-1,-1 0 1,1 0 0,0-1 0,0 1 0,0 0 0,0-1 0,0 1 0,0-1 0,0 1 0,0-1 0,0 1 0,0-1 0,0 0 0,0 1 34,5-2-41,-1 0 0,0 0 0,0 0 1,1 0-1,-1-1 0,0 0 0,0 0 0,0 0 0,-1-1 1,1 0-1,0 0 41,45-18 61,-50 21-48,1-1 0,0 1 0,-1 0 0,1 0 1,0 0-1,-1 0 0,1 1 0,0-1 0,-1 0 0,1 0 0,0 0 0,-1 0 1,1 1-1,0-1 0,-1 0 0,1 1 0,-1-1 0,1 0 0,0 1 0,-1-1 1,1 1-1,-1-1 0,1 1 0,-1-1 0,0 1 0,1-1 0,-1 1 0,1-1 0,-1 1 1,0 0-1,0-1 0,1 1 0,-1 0 0,0-1 0,0 1 0,0 0-13,0 0-76,1-1 0,-1 1-1,0 0 1,0-1 0,0 1 0,1-1-1,-1 1 1,0-1 0,0 1-1,1 0 1,-1-1 0,0 1 0,1-1-1,-1 0 1,1 1 0,-1-1-1,1 1 1,-1-1 0,1 1 0,-1-1-1,1 0 1,-1 0 0,1 1-1,0-1 1,-1 0 0,1 0 0,-1 1-1,1-1 1,0 0 0,-1 0-1,1 0 1,-1 0 0,1 0-1,0 0 1,-1 0 0,1 0 0,0 0-1,-1-1 77,3 0-308,-1 0 0,1-1 0,-1 0 0,0 1 0,0-1-1,0 0 1,0 0 0,0 0 0,0 0 0,-1-1 0,1 1-1,-1 0 1,1-1 0,-1 1 0,0-1 0,0 0 308,3-4-1658,5-9-3386</inkml:trace>
+  <inkml:trace contextRef="#ctx0" brushRef="#br0" timeOffset="250.327">458 409 9073,'0'0'5142,"0"0"-2663,0 0-1352,0 7-308,-1 37-280,1-43-589,0 0 1,1-1-1,-1 1 0,0 0 1,1 0-1,-1-1 1,1 1-1,-1-1 1,1 1-1,-1 0 1,1-1-1,-1 1 0,1-1 1,0 1-1,-1-1 1,1 1-1,0-1 1,-1 0-1,1 1 1,0-1-1,0 0 0,-1 1 1,1-1-1,0 0 1,0 0-1,-1 0 1,1 0-1,0 0 1,0 0-1,0 0 1,-1 0-1,1 0 0,0 0 1,0 0-1,-1 0 1,1-1-1,0 1 1,0 0-1,-1-1 1,1 1-1,0 0 0,-1-1 1,1 1-1,0-1 1,-1 1-1,1-1 1,-1 1-1,1-1 1,0 0-1,-1 1 0,0-1 1,1 1-1,-1-1 1,1 0-1,-1 0 1,0 1-1,1-1 1,-1 0-1,0 0 50,1 0-6,0-1 1,0 1-1,0-1 0,0 1 0,0-1 1,0 1-1,-1-1 0,1 0 0,-1 1 1,1-1-1,-1 0 0,0 0 0,0 1 1,1-1-1,-1 0 0,0 0 0,0 1 1,-1-1-1,1 0 0,0 0 1,-1 1-1,1-1 0,-1 0 0,1 1 1,-1-1-1,0 1 0,0-1 0,1 1 1,-1-1-1,0 1 0,-1-1 0,1 1 1,0-1 5,-6 1 245,1-1 0,-1 1 1,1 0-1,-1 0 0,0 1 1,1 0-1,-1 0 0,0 0 1,0 1-246,2 1-327,3-1-4758,2-1-1768</inkml:trace>
+  <inkml:trace contextRef="#ctx0" brushRef="#br0" timeOffset="740.88">585 359 11050,'0'0'3975,"0"0"-1930,0 0-584,0 0-388,1 8-396,11 59-2104,2-70-4897,32-44 7117,-4 34 4265,-40 14-4944,0 0 1,-1-1 0,1 1 0,-1 0 0,1 0 0,-1 0 0,1 0 0,-1 1 0,0-1 0,1 0 0,-1 0 0,0 1 0,0-1 0,0 1 0,0-1-1,0 1 1,0-1 0,-1 1 0,1 0 0,0-1 0,-1 1 0,1 0 0,-1 0 0,0 0-115,7 13-56,-7-14-54,1-1 1,-1 0-1,1 0 1,-1 0-1,1 1 1,-1-1-1,1 0 1,-1 0-1,1 0 1,-1 0-1,1 0 1,-1 0-1,1 0 1,-1 0 0,1 0-1,-1-1 1,1 1-1,-1 0 1,1 0-1,-1 0 1,1-1-1,-1 1 1,0 0-1,1 0 1,-1-1-1,1 1 1,-1 0-1,0-1 1,1 1-1,-1 0 1,0-1-1,1 1 1,-1-1-1,0 1 1,0 0-1,1-1 1,-1 1 0,0-1-1,0 1 1,0-1-1,0 1 1,1-1-1,-1 1 1,0-1-1,0 1 110,4-11-3514</inkml:trace>
+</inkml:ink>
+</file>
+
+<file path=word/ink/ink30.xml><?xml version="1.0" encoding="utf-8"?>
+<inkml:ink xmlns:inkml="http://www.w3.org/2003/InkML">
+  <inkml:definitions>
+    <inkml:context xml:id="ctx0">
+      <inkml:inkSource xml:id="inkSrc0">
+        <inkml:traceFormat>
+          <inkml:channel name="X" type="integer" min="-2.14748E9" max="2.14748E9" units="cm"/>
+          <inkml:channel name="Y" type="integer" min="-2.14748E9" max="2.14748E9" units="cm"/>
+          <inkml:channel name="F" type="integer" max="32767" units="dev"/>
+        </inkml:traceFormat>
+        <inkml:channelProperties>
+          <inkml:channelProperty channel="X" name="resolution" value="1000" units="1/cm"/>
+          <inkml:channelProperty channel="Y" name="resolution" value="1000" units="1/cm"/>
+          <inkml:channelProperty channel="F" name="resolution" value="0" units="1/dev"/>
+        </inkml:channelProperties>
+      </inkml:inkSource>
+      <inkml:timestamp xml:id="ts0" timeString="2022-04-14T08:38:26.311"/>
+    </inkml:context>
+    <inkml:brush xml:id="br0">
+      <inkml:brushProperty name="width" value="0.025" units="cm"/>
+      <inkml:brushProperty name="height" value="0.025" units="cm"/>
+      <inkml:brushProperty name="color" value="#E71224"/>
+    </inkml:brush>
+  </inkml:definitions>
+  <inkml:trace contextRef="#ctx0" brushRef="#br0">28 203 11466,'0'0'3876,"0"0"-2602,0 0-978,0 0-93,-1 1 2101,122 2-594,-117-4-1717,0 0-1,0 0 1,0 0 0,1 0-1,-1-1 1,-1 0-1,1 1 1,0-1-1,0-1 1,-1 1-1,1-1 1,-1 1-1,0-1 1,0 0-1,0 0 1,0 0 0,0-1-1,-1 1 1,1-1-1,-1 1 1,0-1-1,0 0 1,-1 0-1,1 0 1,-1 0-1,1 0 1,-1 0-1,-1 0 1,1 0 0,-1-1-1,1 1 1,-1-1 7,0-5-15,1 7 1,-1 0 0,1 0 1,-1-1-1,0 1 0,1 0 0,-2-1 1,1 1-1,0 0 0,-1 0 1,1-1-1,-1 1 0,0 0 0,0 0 1,0 0-1,-1 0 0,1 0 1,-1 0-1,1 0 0,-1 0 0,0 1 1,0-1-1,0 0 0,-1 1 1,1 0-1,0 0 0,-1 0 1,0 0-1,1 0 0,-1 0 0,0 0 1,-1 1 13,-7-2-189,0 0 1,-1 1 0,1 1 0,-1 0 0,1 0 0,-1 1 0,0 1-1,-4 0 189,10 0-29,1 0 0,0 0 0,0 0 1,0 1-1,0 0 0,0 0 0,0 0 0,1 0 0,-1 1 0,1 0 0,0 0 0,-1 0 0,-2 3 29,-5 23-3674,12-20 164,0-2 350</inkml:trace>
+</inkml:ink>
+</file>
+
+<file path=word/ink/ink31.xml><?xml version="1.0" encoding="utf-8"?>
+<inkml:ink xmlns:inkml="http://www.w3.org/2003/InkML">
+  <inkml:definitions>
+    <inkml:context xml:id="ctx0">
+      <inkml:inkSource xml:id="inkSrc0">
+        <inkml:traceFormat>
+          <inkml:channel name="X" type="integer" min="-2.14748E9" max="2.14748E9" units="cm"/>
+          <inkml:channel name="Y" type="integer" min="-2.14748E9" max="2.14748E9" units="cm"/>
+          <inkml:channel name="F" type="integer" max="32767" units="dev"/>
+        </inkml:traceFormat>
+        <inkml:channelProperties>
+          <inkml:channelProperty channel="X" name="resolution" value="1000" units="1/cm"/>
+          <inkml:channelProperty channel="Y" name="resolution" value="1000" units="1/cm"/>
+          <inkml:channelProperty channel="F" name="resolution" value="0" units="1/dev"/>
+        </inkml:channelProperties>
+      </inkml:inkSource>
+      <inkml:timestamp xml:id="ts0" timeString="2022-04-14T08:38:23.806"/>
+    </inkml:context>
+    <inkml:brush xml:id="br0">
+      <inkml:brushProperty name="width" value="0.025" units="cm"/>
+      <inkml:brushProperty name="height" value="0.025" units="cm"/>
+      <inkml:brushProperty name="color" value="#E71224"/>
+    </inkml:brush>
+  </inkml:definitions>
+  <inkml:trace contextRef="#ctx0" brushRef="#br0">87 186 9578,'0'0'1251,"1"0"-809,1 1-263,-2-1 469,0 0 85,0 0-289,0 0-54,0 0 100,0 0 166,0 0-47,3 1 1836,10 2-2348,81-1 744,-31-26-824,-40 8-97,-21 14 62,0 0-1,-1-1 1,1 1 0,-1-1 0,1 0-1,-1 1 1,0-1 0,0 0-1,0 0 1,0 0 0,-1 0 0,1 1-1,-1-1 1,0 0 0,0 0-1,0 0 1,0 0 0,0 0 0,0 0-1,-2-3 19,2-8-4,-1 10 9,1 0 0,-1 1 1,0-1-1,-1 0 0,1 1 0,-1-1 1,1 1-1,-1-1 0,0 1 1,0 0-1,0-1 0,-1 1 0,1 1 1,-1-1-1,0 0 0,0 0 1,0 1-1,0 0 0,0-1 0,0 1 1,-1 1-1,1-1 0,-1 0 1,1 1-1,-1-1 0,0 1 1,1 0-1,-1 1 0,0-1 0,0 1 1,0-1-1,-2 1-5,-2 0 19,0 0-1,0 1 1,0 0 0,0 0-1,0 1 1,1 0 0,-1 1-1,0-1 1,1 1-1,0 1 1,-1-1 0,1 1-1,1 1 1,-1-1 0,-5 5-19,4-3 31,-1 0 1,1 0 0,1 0-1,-1 1 1,1 0 0,0 1 0,1-1-1,0 1 1,-6 9-32,11-15 15,0 1 0,0 0 1,0 0-1,0 0 0,1-1 0,-1 1 0,1 0 0,-1 0 1,1 0-1,0 0 0,0 0 0,0 0 0,1 0 0,-1 0 1,1 0-1,0 0 0,0-1 0,-1 1 0,2 0 0,-1 0 1,0-1-1,1 1 0,-1-1 0,1 1 0,0-1 0,-1 0 1,1 1-1,0-1 0,1 0 0,-1 0 0,1 0-15,4 4-13,1 0 0,0-1-1,1 1 1,-1-1 0,1-1 0,0 0-1,0 0 1,8 1 13,-6-2 8,1 0 0,0 0 1,0-2-1,-1 1 0,1-2 0,0 1 0,3-2-8,-10 0 15,0 0-1,0-1 1,0 0-1,0 0 0,0 0 1,0-1-1,-1 0 1,1 0-1,-1 0 0,1 0 1,2-3-15,10-7-16,-10 6-336,-5 1-2989,-2 4-96</inkml:trace>
+</inkml:ink>
+</file>
+
+<file path=word/ink/ink32.xml><?xml version="1.0" encoding="utf-8"?>
+<inkml:ink xmlns:inkml="http://www.w3.org/2003/InkML">
+  <inkml:definitions>
+    <inkml:context xml:id="ctx0">
+      <inkml:inkSource xml:id="inkSrc0">
+        <inkml:traceFormat>
+          <inkml:channel name="X" type="integer" min="-2.14748E9" max="2.14748E9" units="cm"/>
+          <inkml:channel name="Y" type="integer" min="-2.14748E9" max="2.14748E9" units="cm"/>
+          <inkml:channel name="F" type="integer" max="32767" units="dev"/>
+        </inkml:traceFormat>
+        <inkml:channelProperties>
+          <inkml:channelProperty channel="X" name="resolution" value="1000" units="1/cm"/>
+          <inkml:channelProperty channel="Y" name="resolution" value="1000" units="1/cm"/>
+          <inkml:channelProperty channel="F" name="resolution" value="0" units="1/dev"/>
+        </inkml:channelProperties>
+      </inkml:inkSource>
+      <inkml:timestamp xml:id="ts0" timeString="2022-04-14T08:38:15.312"/>
+    </inkml:context>
+    <inkml:brush xml:id="br0">
+      <inkml:brushProperty name="width" value="0.025" units="cm"/>
+      <inkml:brushProperty name="height" value="0.025" units="cm"/>
+      <inkml:brushProperty name="color" value="#E71224"/>
+    </inkml:brush>
+  </inkml:definitions>
+  <inkml:trace contextRef="#ctx0" brushRef="#br0">3 0 11746,'0'0'5931,"0"0"-4296,0 0-1479,-1 8-68,1-1-63,-1 19 267,1 0-1,1 0 0,1 0 1,2 3-292,3-2-163,1 0 0,1-1 0,1 0 0,10 17 163,-19-40-169,0 0 11,0-1 0,0 1 0,1-1 0,-1 1 0,0-1 0,1 0 0,-1 0 0,1 0 0,0 0 0,0 0 0,0 0 0,0 0 0,0 0 0,0-1 0,0 1 0,0-1 0,1 0 0,-1 1 0,1-1 0,0 0 158,18-21-4232,-15 11 2616,18-20-294,19-26-1414,-22 15 6314,-20 40-2791,-1-1-1,0 1 0,1 0 1,-1-1-1,0 1 0,0-1 1,1 1-1,-1 0 0,0-1 0,0 1 1,1-1-1,-1 1 0,0-1 1,0 1-1,0-1 0,0 1 1,0-1-1,0 1 0,0-1 0,0 1 1,0-1-1,0 1 0,0-1 1,0 1-1,0-1 0,0 1 1,-1 0-1,1-1 0,0 1 0,0-1 1,0 1-1,-1-1 0,1 1 1,0 0-1,-1-1 0,1 1 0,0-1 1,-1 1-1,1 0 0,0-1 1,-1 1-1,1 0 0,-1 0 1,1-1-1,0 1 0,-1 0 0,1 0 1,-1 0-1,1 0 0,-1-1 1,1 1-1,-1 0 0,1 0 1,-1 0-199,-3 1 84,0 1 1,0-1 0,0 1 0,0 0 0,0 0 0,1 0 0,-1 0 0,1 1 0,-1 0 0,1-1 0,0 1 0,0 0 0,0 1 0,1-1 0,-1 0 0,1 1 0,0-1 0,0 1 0,0 0 0,0 0 0,1 0 0,-1 0 0,1 0 0,0 0 0,0 0 0,0 0 0,1 1 0,0-1 0,0 1-85,-1-4-25,1 0 0,0 0 0,0 0 0,0 0 0,0 0 0,0 0 0,1 0 0,-1 0 0,0 0 0,0 0 0,0-1 1,1 1-1,-1 0 0,1 0 0,-1 0 0,1 0 0,-1-1 0,1 1 0,-1 0 0,1 0 0,-1-1 0,1 1 0,0 0 0,0-1 0,-1 1 1,1-1-1,0 1 0,0-1 0,0 1 0,-1-1 0,1 0 0,0 1 0,0-1 0,0 0 0,0 0 0,0 1 0,0-1 0,0 0 1,0 0-1,0 0 0,0 0 0,0 0 0,-1-1 0,1 1 0,0 0 0,0 0 25,3-1-172,-1 0 1,0-1-1,0 1 0,0 0 1,0-1-1,-1 0 0,1 1 0,0-1 1,-1-1-1,1 1 0,-1 0 1,1 0-1,-1-1 0,0 1 1,0-1-1,0 0 0,-1 0 1,1 0-1,-1 0 0,1 0 1,-1 0-1,0 0 0,0 0 0,0 0 1,-1 0-1,1-1 0,-1 1 1,0 0-1,0-1 0,0 1 1,0-1 171,0-5-780,0 9 944,0 0 0,0 0 0,0 0-1,1 0 1,-1 0 0,0 0 0,0 0 0,0 0-1,1 0 1,-1 0 0,0 0 0,0 0-1,0 0 1,1 0 0,-1 0 0,0 0-1,0 0 1,0 0 0,1 0 0,-1 0-1,0 0 1,0 0 0,0 0 0,1 0 0,-1 0-1,0-1 1,0 1 0,0 0 0,0 0-1,1 0 1,-1 0 0,0 0 0,0-1-164,5 8 58,-1 0 1,1 0-1,1 0 1,-1-1-1,1 0 1,0 0-1,7 4-58,-13-10-42,0 0 0,1 0 0,-1 0 0,0 0 1,1 0-1,-1 0 0,0 0 0,1 0 0,-1 0 0,0 0 0,1 0 0,-1 0 0,0 0 1,1-1-1,-1 1 0,0 0 0,0 0 0,1 0 0,-1 0 0,0-1 0,1 1 1,-1 0-1,0 0 0,0-1 0,0 1 0,1 0 0,-1 0 0,0-1 0,0 1 0,0 0 1,0-1-1,0 1 0,1 0 0,-1-1 0,0 1 0,0 0 0,0-1 0,0 1 0,0 0 1,0-1-1,0 1 0,0 0 0,0-1 0,0 1 0,0 0 0,0-1 0,0 1 0,-1 0 1,1-1-1,0 1 0,0 0 0,0 0 0,0-1 0,-1 1 0,1 0 0,0-1 1,0 1-1,-1 0 42,1-3-182,-1-16-2986,-2 0-6032</inkml:trace>
+  <inkml:trace contextRef="#ctx0" brushRef="#br0" timeOffset="192.776">133 41 16507,'0'0'3761,"0"0"-2737,0 0-632,0 0-16,0 0-376,0 0-112,0 0-160,0 0-288,66-2-568,-43 4-937,0 2-3944</inkml:trace>
+  <inkml:trace contextRef="#ctx0" brushRef="#br0" timeOffset="1004.477">444 110 15315,'0'0'2078,"0"0"-640,0 0-586,0 0-90,-6-2-151,-23-4-258,28 6-353,0 0 1,-1 0-1,1 1 0,0-1 0,-1 1 0,1-1 0,0 1 1,0-1-1,-1 1 0,1 0 0,0 0 0,0-1 0,0 1 0,0 0 1,0 0-1,0 0 0,0 0 0,0 0 0,0 1 0,1-1 0,-1 0 1,0 0-1,1 0 0,-1 1 0,1-1 0,-1 0 0,1 1 0,0-1 1,-1 0-1,1 1 0,0-1 0,0 1 0,0-1 0,0 0 1,0 1-1,-1 2 5,-11 61-33,13-65-9,-1 1-1,0 0 1,1 0 0,-1 0-1,1 0 1,-1 0 0,1 0 0,-1 0-1,1-1 1,0 1 0,-1 0-1,1 0 1,0-1 0,0 1-1,0-1 1,-1 1 0,1 0-1,0-1 1,0 0 0,0 1 0,0-1-1,0 1 1,0-1 0,0 0-1,0 0 1,0 0 0,0 1-1,0-1 1,0 0 0,0 0-1,0-1 1,0 1 0,0 0 0,0 0-1,0 0 1,0-1 0,0 1-1,0 0 1,0-1 0,0 1-1,0-1 1,-1 1 0,1-1-1,0 1 1,0-1 0,0 0 0,-1 1-1,1-1 1,0 0 0,-1 0 37,5-5-318,-1 0-1,-1-1 1,1 1 0,-1-1 0,0 0 0,-1 1 0,0-2 0,0 1 0,0 0 0,-1 0 0,0 0-1,0-5 319,-1-14 4596,45 131-3824,-25-62-623,-10-24-458,-1-1 0,0 2 0,-2-1 0,0 1 0,-1 1 0,-1-1 1,-1 1-1,-1 0 0,0 6 309,-3-26-41,0 0 0,0 0 0,0 0 0,0 0 1,0 0-1,0 0 0,0 0 0,0-1 0,0 1 0,-1 0 1,1 0-1,0 0 0,-1 0 0,1 0 0,0 0 0,-1-1 0,1 1 1,-1 0-1,0 0 0,1 0 0,-1-1 0,1 1 0,-1 0 1,0-1-1,0 1 0,1-1 0,-1 1 0,0-1 0,0 1 0,0-1 1,0 0-1,0 1 0,0-1 0,1 0 0,-1 0 0,0 1 1,0-1-1,0 0 0,0 0 0,0 0 0,0 0 0,0 0 1,0-1-1,0 1 0,0 0 0,0 0 41,-2 0 60,0-1-1,1 1 1,-1-1 0,0 1-1,0-1 1,0 0 0,1 0 0,-1 0-1,0-1 1,1 1 0,-1 0-1,1-1 1,0 0 0,-1 0-1,1 1 1,0-1 0,0-1-1,0 1 1,0 0 0,1 0-1,-1-1 1,1 1 0,-1-1 0,1 1-1,0-1 1,0 0 0,0 1-1,0-1 1,0 0 0,1 0-60,-2-5 108,0 1 1,1-1 0,0 0-1,0 0 1,1 1 0,0-1 0,0 0-1,1 0 1,0 1 0,1-1-1,-1 0-108,64-155-3483,-63 152 2878,-2 8 401,0 0 0,1 0 1,-1 0-1,1-1 0,0 1 1,0 0-1,0 0 0,1 0 1,-1 1-1,1-1 0,-1 0 1,1 0-1,2-1 204,-3 7 5281,3 7-4343,0-3-321,45 85 225,-50-108-5578,-4 3-3294</inkml:trace>
+  <inkml:trace contextRef="#ctx0" brushRef="#br0" timeOffset="1219.827">519 0 15227,'0'0'3184,"0"0"-2671,0 0-513,0 0-2009</inkml:trace>
+</inkml:ink>
+</file>
+
+<file path=word/ink/ink33.xml><?xml version="1.0" encoding="utf-8"?>
+<inkml:ink xmlns:inkml="http://www.w3.org/2003/InkML">
+  <inkml:definitions>
+    <inkml:context xml:id="ctx0">
+      <inkml:inkSource xml:id="inkSrc0">
+        <inkml:traceFormat>
+          <inkml:channel name="X" type="integer" min="-2.14748E9" max="2.14748E9" units="cm"/>
+          <inkml:channel name="Y" type="integer" min="-2.14748E9" max="2.14748E9" units="cm"/>
+          <inkml:channel name="F" type="integer" max="32767" units="dev"/>
+        </inkml:traceFormat>
+        <inkml:channelProperties>
+          <inkml:channelProperty channel="X" name="resolution" value="1000" units="1/cm"/>
+          <inkml:channelProperty channel="Y" name="resolution" value="1000" units="1/cm"/>
+          <inkml:channelProperty channel="F" name="resolution" value="0" units="1/dev"/>
+        </inkml:channelProperties>
+      </inkml:inkSource>
+      <inkml:timestamp xml:id="ts0" timeString="2022-04-14T08:38:11.384"/>
+    </inkml:context>
+    <inkml:brush xml:id="br0">
+      <inkml:brushProperty name="width" value="0.025" units="cm"/>
+      <inkml:brushProperty name="height" value="0.025" units="cm"/>
+      <inkml:brushProperty name="color" value="#E71224"/>
+    </inkml:brush>
+  </inkml:definitions>
+  <inkml:trace contextRef="#ctx0" brushRef="#br0">31 1277 14147,'0'0'1440,"0"0"-800,0 0-240,-4-4-80,-22-26 1845,25 13-1517,3-9-646,1-1 1,1 1-1,2 0 1,5-17-3,-1 3 7,9-41-281,3 2-1,26-61 275,-37 114-70,-3 4 7,2 0 0,0 1 0,1 0-1,6-6 64,-15 23-2911,-7 8-1473</inkml:trace>
+  <inkml:trace contextRef="#ctx0" brushRef="#br0" timeOffset="1241.14">47 636 15267,'0'0'1828,"0"0"-1155,0 0-463,0 0 26,0 0 84,5-3 153,44-46-234,-42 40-223,0 1 1,0 0 0,0 1-1,1 0 1,1 0 0,-1 0 0,1 1-1,0 0 1,7-2-17,-15 8-3,0 0-1,-1 0 1,1 0 0,0 0-1,0 0 1,0 0 0,-1 1-1,1-1 1,0 0 0,-1 0-1,1 1 1,0-1 0,0 1-1,-1-1 1,1 0 0,-1 1-1,1 0 1,0-1 0,-1 1-1,1-1 1,-1 1 0,1 0-1,-1-1 1,0 1 0,1 0-1,-1-1 1,0 1 0,1 0-1,-1 0 1,0-1 0,0 1-1,1 0 1,-1 0 0,0-1-1,0 1 1,0 0 0,0 0-1,0 0 1,0-1 0,-1 1-1,1 0 1,0 0 0,0-1-1,0 1 1,-1 0 0,1 0 3,0 7 8,17 178-538,0-134-2983,-11-45-317</inkml:trace>
+  <inkml:trace contextRef="#ctx0" brushRef="#br0" timeOffset="2143.817">264 170 17763,'0'0'1846,"0"0"-1207,0 0-471,4 9-77,48 131 337,12 31-571,-49-124-1434,-26-55-490,-4-7-1688,-1-4-4998</inkml:trace>
+  <inkml:trace contextRef="#ctx0" brushRef="#br0" timeOffset="2437.604">196 188 13018,'0'0'1852,"0"0"-716,-2-7-180,-3-27-188,5 31-706,1 0 1,-1 1 0,0-1 0,1 0 0,0 0-1,0 1 1,0-1 0,0 0 0,0 1 0,0-1-1,1 1 1,-1-1 0,1 1 0,0 0 0,-1-1-1,1 1 1,0 0 0,1 0 0,-1 1-1,0-1 1,0 0 0,1 1 0,-1-1 0,1 1-1,-1 0 1,1 0 0,2-1-63,-3 1 24,9-4-5,-1 1-1,1 0 1,0 0 0,0 1-1,1 1 1,-1-1-1,0 2 1,1 0-1,0 0 1,-1 1-1,10 2-18,-16-2-14,-1 1 0,1-1 0,-1 1 0,0 0-1,0 1 1,0-1 0,1 1 0,-1 0 0,-1 0 0,1 0-1,0 0 1,0 1 0,-1-1 0,1 1 0,-1 0 0,0 0-1,0 0 1,0 1 0,0-1 0,-1 1 0,0-1 0,1 1-1,-1 0 1,1 4 14,0 4-27,-1 0-1,0 0 1,-1 1-1,-1-1 1,0 1-1,0-1 0,-1 1 1,-1-1-1,-2 11 28,2-9-60,0-1 0,-1 1 0,0-1 0,-1 0 0,0 0 0,-1 0 0,-1-1 0,0 0 0,-1 0 0,0 0 0,-1-1 0,0 0-1,-1 0 61,-63 48-4104,49-45-923</inkml:trace>
+  <inkml:trace contextRef="#ctx0" brushRef="#br0" timeOffset="2665.613">162 428 11762,'0'0'4977,"0"0"-3833,0 0-167,0 0-281,0 0-112,0 0-112,21-32-160,0 17-144,7-2 152,3-5-320,6 1 0,11-8-232,-7 2-408,6-12-528,-12 8-993,-18 7-3656</inkml:trace>
+  <inkml:trace contextRef="#ctx0" brushRef="#br0" timeOffset="2861.445">501 1 12394,'0'0'3778,"0"0"-2044,0 0-892,0 0-199,0 0-238,0 0-294,3 8 54,39 115 387,12 42-1580,-34-121-610,-20-43 1587,0-1-63,0 1 0,0-1 0,0 1 1,0 0-1,0-1 0,0 1 1,1-1-1,-1 1 0,0-1 0,0 1 1,1-1-1,-1 1 0,0-1 1,0 1-1,1-1 0,-1 1 1,1-1-1,-1 1 0,0-1 0,1 0 1,-1 1-1,1-1 0,-1 0 1,1 1-1,-1-1 0,1 0 1,-1 0-1,1 1 0,-1-1 0,1 0 1,0 0-1,-1 0 0,1 0 1,-1 0-1,1 0 0,0 0 1,-1 0-1,1 0 0,-1 0 0,1 0 1,0 0 113,2-5-4252</inkml:trace>
+  <inkml:trace contextRef="#ctx0" brushRef="#br0" timeOffset="3190.701">663 85 14507,'0'0'2341,"0"0"-577,0 0-531,0 0-383,0 0-274,-7 5-247,-23 18-373,28-21 24,0 0 0,0 0 1,0 0-1,1 0 0,-1 1 0,1-1 0,0 0 1,-1 1-1,1-1 0,0 1 0,1 0 0,-1-1 0,0 1 1,1-1-1,-1 1 0,1 0 0,0 0 20,-2 11-146,0-11 115,1 1-1,0 0 0,0 0 1,0 0-1,0 0 1,1 0-1,-1 0 0,1 0 1,0 1-1,0-1 0,0 0 1,1 0-1,0 0 1,0 0-1,0 0 0,0 0 1,0 0-1,1-1 0,0 1 1,-1 0-1,1-1 1,1 1-1,-1-1 0,0 1 1,1-1-1,0 0 0,0 0 1,0-1-1,0 1 1,0 0-1,1-1 0,-1 0 32,39 6-1544,-13-7-2622,-19-1 1004,4 0-6883</inkml:trace>
+</inkml:ink>
+</file>
+
+<file path=word/ink/ink34.xml><?xml version="1.0" encoding="utf-8"?>
+<inkml:ink xmlns:inkml="http://www.w3.org/2003/InkML">
+  <inkml:definitions>
+    <inkml:context xml:id="ctx0">
+      <inkml:inkSource xml:id="inkSrc0">
+        <inkml:traceFormat>
+          <inkml:channel name="X" type="integer" min="-2.14748E9" max="2.14748E9" units="cm"/>
+          <inkml:channel name="Y" type="integer" min="-2.14748E9" max="2.14748E9" units="cm"/>
+          <inkml:channel name="F" type="integer" max="32767" units="dev"/>
+        </inkml:traceFormat>
+        <inkml:channelProperties>
+          <inkml:channelProperty channel="X" name="resolution" value="1000" units="1/cm"/>
+          <inkml:channelProperty channel="Y" name="resolution" value="1000" units="1/cm"/>
+          <inkml:channelProperty channel="F" name="resolution" value="0" units="1/dev"/>
+        </inkml:channelProperties>
+      </inkml:inkSource>
+      <inkml:timestamp xml:id="ts0" timeString="2022-04-14T08:38:16.718"/>
+    </inkml:context>
+    <inkml:brush xml:id="br0">
+      <inkml:brushProperty name="width" value="0.025" units="cm"/>
+      <inkml:brushProperty name="height" value="0.025" units="cm"/>
+      <inkml:brushProperty name="color" value="#E71224"/>
+    </inkml:brush>
+  </inkml:definitions>
+  <inkml:trace contextRef="#ctx0" brushRef="#br0">0 27 16875,'0'0'2849,"0"0"-2089,0 0-504,66-20-256,-36 16-416,-1 1-1921</inkml:trace>
+</inkml:ink>
+</file>
+
+<file path=word/ink/ink35.xml><?xml version="1.0" encoding="utf-8"?>
+<inkml:ink xmlns:inkml="http://www.w3.org/2003/InkML">
+  <inkml:definitions>
+    <inkml:context xml:id="ctx0">
+      <inkml:inkSource xml:id="inkSrc0">
+        <inkml:traceFormat>
+          <inkml:channel name="X" type="integer" min="-2.14748E9" max="2.14748E9" units="cm"/>
+          <inkml:channel name="Y" type="integer" min="-2.14748E9" max="2.14748E9" units="cm"/>
+        </inkml:traceFormat>
+        <inkml:channelProperties>
+          <inkml:channelProperty channel="X" name="resolution" value="1000" units="1/cm"/>
+          <inkml:channelProperty channel="Y" name="resolution" value="1000" units="1/cm"/>
+        </inkml:channelProperties>
+      </inkml:inkSource>
+      <inkml:timestamp xml:id="ts0" timeString="2022-04-14T08:38:07.221"/>
+    </inkml:context>
+    <inkml:brush xml:id="br0">
+      <inkml:brushProperty name="width" value="0.025" units="cm"/>
+      <inkml:brushProperty name="height" value="0.025" units="cm"/>
+      <inkml:brushProperty name="color" value="#E71224"/>
+      <inkml:brushProperty name="ignorePressure" value="1"/>
+    </inkml:brush>
+  </inkml:definitions>
+  <inkml:trace contextRef="#ctx0" brushRef="#br0">0 0,'0'0</inkml:trace>
+</inkml:ink>
+</file>
+
+<file path=word/ink/ink36.xml><?xml version="1.0" encoding="utf-8"?>
+<inkml:ink xmlns:inkml="http://www.w3.org/2003/InkML">
+  <inkml:definitions>
+    <inkml:context xml:id="ctx0">
+      <inkml:inkSource xml:id="inkSrc0">
+        <inkml:traceFormat>
+          <inkml:channel name="X" type="integer" min="-2.14748E9" max="2.14748E9" units="cm"/>
+          <inkml:channel name="Y" type="integer" min="-2.14748E9" max="2.14748E9" units="cm"/>
+        </inkml:traceFormat>
+        <inkml:channelProperties>
+          <inkml:channelProperty channel="X" name="resolution" value="1000" units="1/cm"/>
+          <inkml:channelProperty channel="Y" name="resolution" value="1000" units="1/cm"/>
+        </inkml:channelProperties>
+      </inkml:inkSource>
+      <inkml:timestamp xml:id="ts0" timeString="2022-04-14T08:37:41.065"/>
+    </inkml:context>
+    <inkml:brush xml:id="br0">
+      <inkml:brushProperty name="width" value="0.1" units="cm"/>
+      <inkml:brushProperty name="height" value="0.6" units="cm"/>
+      <inkml:brushProperty name="color" value="#E71224"/>
+      <inkml:brushProperty name="ignorePressure" value="1"/>
+      <inkml:brushProperty name="inkEffects" value="pencil"/>
+    </inkml:brush>
+  </inkml:definitions>
+  <inkml:trace contextRef="#ctx0" brushRef="#br0">0 0,'0'0</inkml:trace>
+</inkml:ink>
+</file>
+
+<file path=word/ink/ink4.xml><?xml version="1.0" encoding="utf-8"?>
+<inkml:ink xmlns:inkml="http://www.w3.org/2003/InkML">
+  <inkml:definitions>
+    <inkml:context xml:id="ctx0">
+      <inkml:inkSource xml:id="inkSrc0">
+        <inkml:traceFormat>
+          <inkml:channel name="X" type="integer" min="-2.14748E9" max="2.14748E9" units="cm"/>
+          <inkml:channel name="Y" type="integer" min="-2.14748E9" max="2.14748E9" units="cm"/>
+          <inkml:channel name="F" type="integer" max="32767" units="dev"/>
+        </inkml:traceFormat>
+        <inkml:channelProperties>
+          <inkml:channelProperty channel="X" name="resolution" value="1000" units="1/cm"/>
+          <inkml:channelProperty channel="Y" name="resolution" value="1000" units="1/cm"/>
+          <inkml:channelProperty channel="F" name="resolution" value="0" units="1/dev"/>
+        </inkml:channelProperties>
+      </inkml:inkSource>
+      <inkml:timestamp xml:id="ts0" timeString="2022-04-14T08:40:08.309"/>
+    </inkml:context>
+    <inkml:brush xml:id="br0">
+      <inkml:brushProperty name="width" value="0.025" units="cm"/>
+      <inkml:brushProperty name="height" value="0.025" units="cm"/>
+      <inkml:brushProperty name="color" value="#E71224"/>
+    </inkml:brush>
+  </inkml:definitions>
+  <inkml:trace contextRef="#ctx0" brushRef="#br0">1 1 14891,'0'0'2530,"0"0"-1207,0 0-806,0 0 135,0 0-32,0 9 42,0 114 134,0-103-989,0-1 0,1 0 0,1 0 1,0 1-1,2-1 0,0-1 0,2 1 1,-1-1-1,3 2 193,11 1-2470,9-22-3839,-19-5 1417</inkml:trace>
+  <inkml:trace contextRef="#ctx0" brushRef="#br0" timeOffset="419.774">205 201 3208,'0'0'8058,"0"0"-4845,0 0-1964,0 0-154,0 0-67,-6 0-292,2-1-579,2 1-124,1-1 0,-1 1 0,1 0 0,-1 0 0,0 0 0,1 0 0,-1 0 0,1 0 0,-1 0 0,1 0 0,-1 1 0,1-1 0,-1 0 0,1 1 0,-1 0 0,1-1 0,-1 1 0,1 0 0,0 0 0,-2 0-33,1 2 73,-1 0 0,0-1-1,1 1 1,0 0 0,-1 0 0,1 1-1,0-1 1,1 0 0,-1 1 0,1-1-1,-1 1 1,1 0 0,0-1 0,0 1-1,1 0 1,-1-1 0,1 1 0,0 0-1,0 0 1,0 0 0,1 0-73,-1-3-66,1 1-1,-1-1 1,1 0 0,0 1-1,0-1 1,0 0 0,0 0-1,0 0 1,0 0 0,0 0-1,0 0 1,0 0-1,1 0 1,-1 0 0,0-1-1,1 1 1,-1 0 0,0-1-1,1 1 1,-1-1 0,1 1-1,-1-1 1,1 0 0,-1 0-1,1 0 1,-1 0 0,1 0-1,-1 0 1,1 0 0,-1 0-1,1 0 1,-1-1 0,0 1-1,1 0 1,-1-1-1,1 0 1,-1 1 0,0-1-1,1 0 1,-1 0 0,0 1-1,0-1 1,0 0 0,0 0-1,1 0 1,-1-1 0,0 1 66,26-40-3207,-24 20 4179,-3 21 826,0 0-242,0 19 607,0-15-2193,0-1 0,0 0 0,0 0-1,0 1 1,1-1 0,-1 0 0,1 0 0,0 1 0,0-1-1,0 0 1,1 0 0,-1 0 0,1 0 0,-1-1-1,1 1 1,2 2 30,-4-5-112,0 0 0,1 0 0,-1 1 0,0-1 0,0 0 0,1 0 0,-1 0 0,0 0 0,1 0 0,-1 1 0,0-1 0,1 0 0,-1 0 0,1 0 0,-1 0 0,0 0 0,1 0 0,-1 0 0,0 0 0,1 0 0,-1 0 0,0-1 0,1 1 0,-1 0 0,0 0 0,1 0 0,-1 0 0,0 0 0,1-1 0,-1 1 0,0 0 0,0 0 0,1 0 0,-1-1-1,0 1 1,0 0 0,1-1 0,-1 1 0,0 0 0,0 0 0,0-1 0,1 1 0,-1 0 0,0-1 0,0 1 0,0 0 0,0-1 112,3-9-5674</inkml:trace>
+  <inkml:trace contextRef="#ctx0" brushRef="#br0" timeOffset="624.815">189 104 17395,'0'0'2321,"0"0"-2297,0 0-24,0 0-72,0 0 64,43 0 8,-8 3-760,-5 2-1265,-4 0-1016</inkml:trace>
+  <inkml:trace contextRef="#ctx0" brushRef="#br0" timeOffset="1456.092">407 20 14347,'0'0'3318,"0"0"-1867,0 0-726,0 0 219,0 8-250,10 92 462,16 74-2662,-22-163 766,1-17-974,-4 1 1713,0 1-1,0 0 1,0 0 0,0 0-1,1 0 1,-1 0-1,1 1 1,0-1 0,0 0-1,0 1 1,1-1-1,-1 1 1,1 0 0,0 0-1,0 0 1,0 0-1,0 0 1,1 1 0,-1-1-1,3 0 2,-4 3 49,0 0-1,0 0 0,0 0 1,1 0-1,-1 0 0,0 1 1,0-1-1,0 1 0,0-1 1,0 1-1,1 0 0,-1 0 1,0 0-1,-1 0 0,1 0 1,0 0-1,1 1-48,12 6-2036,1-4-3312,-7-12 2552,-1-13 4179,-8 21-1326,3-14 4334,-3 13-2855,0 1-54,0 6 407,1-4-1869,-1 1 1,0-1 0,1 1 0,0-1 0,-1 1 0,1-1-1,0 1 1,1-1 0,-1 0 0,0 1 0,1-1-1,-1 0 1,1 0 0,-1 0 0,1 0 0,0 0-1,0 0-20,-1-1-44,0-1 0,0 1-1,0 0 1,0 0 0,0-1-1,0 1 1,0 0-1,0-1 1,0 1 0,0-1-1,0 1 1,1-1-1,-1 0 1,0 0 0,0 1-1,0-1 1,1 0 0,-1 0-1,0 0 1,0 0-1,0 0 1,1-1 0,-1 1-1,0 0 1,0 0 0,0-1-1,0 1 1,1-1-1,-1 1 1,0-1 0,0 1-1,0-1 1,0 0-1,0 0 1,0 1 0,0-2 44,2-1-63,-1 0 0,1-1 0,-1 1 0,0 0 0,0-1 1,0 0-1,-1 1 0,1-1 0,-1 0 0,0 0 0,0 0 0,0 0 1,-1 0-1,1 0 0,-1 0 0,0 0 0,0 0 0,0 0 0,-1-1 63,0 3 53,0 1 1,0-1-1,0 1 0,0-1 0,0 1 0,-1 0 0,1-1 0,0 1 0,-1 0 0,1 0 0,-1 0 1,1 0-1,-1 0 0,1 0 0,-1 1 0,0-1 0,1 1 0,-1-1 0,0 1 0,0-1 0,1 1 0,-1 0 1,0 0-1,0 0 0,0 0 0,1 0 0,-1 0 0,0 0 0,0 1 0,0-1 0,1 1 0,-1-1 1,0 1-1,1 0 0,-1 0 0,1-1 0,-1 1 0,1 0 0,-1 0 0,1 1 0,-2 0-53,-22 26-3803,16-14-1853</inkml:trace>
+  <inkml:trace contextRef="#ctx0" brushRef="#br0" timeOffset="1660.979">652 350 13690,'0'0'3777,"0"0"-2352,0 0-921,0 0-208,0 0-296,0 0-1457,0 0-3488</inkml:trace>
+</inkml:ink>
+</file>
+
+<file path=word/ink/ink5.xml><?xml version="1.0" encoding="utf-8"?>
+<inkml:ink xmlns:inkml="http://www.w3.org/2003/InkML">
+  <inkml:definitions>
+    <inkml:context xml:id="ctx0">
+      <inkml:inkSource xml:id="inkSrc0">
+        <inkml:traceFormat>
+          <inkml:channel name="X" type="integer" min="-2.14748E9" max="2.14748E9" units="cm"/>
+          <inkml:channel name="Y" type="integer" min="-2.14748E9" max="2.14748E9" units="cm"/>
+          <inkml:channel name="F" type="integer" max="32767" units="dev"/>
+        </inkml:traceFormat>
+        <inkml:channelProperties>
+          <inkml:channelProperty channel="X" name="resolution" value="1000" units="1/cm"/>
+          <inkml:channelProperty channel="Y" name="resolution" value="1000" units="1/cm"/>
+          <inkml:channelProperty channel="F" name="resolution" value="0" units="1/dev"/>
+        </inkml:channelProperties>
+      </inkml:inkSource>
+      <inkml:timestamp xml:id="ts0" timeString="2022-04-14T08:40:13.637"/>
+    </inkml:context>
+    <inkml:brush xml:id="br0">
+      <inkml:brushProperty name="width" value="0.025" units="cm"/>
+      <inkml:brushProperty name="height" value="0.025" units="cm"/>
+      <inkml:brushProperty name="color" value="#E71224"/>
+    </inkml:brush>
+  </inkml:definitions>
+  <inkml:trace contextRef="#ctx0" brushRef="#br0">1 0 18115,'0'0'3817,"0"0"-3817,0 0-1048,0 0 152,0 0-585,0 0-7352</inkml:trace>
+</inkml:ink>
+</file>
+
+<file path=word/ink/ink6.xml><?xml version="1.0" encoding="utf-8"?>
+<inkml:ink xmlns:inkml="http://www.w3.org/2003/InkML">
+  <inkml:definitions>
+    <inkml:context xml:id="ctx0">
+      <inkml:inkSource xml:id="inkSrc0">
+        <inkml:traceFormat>
+          <inkml:channel name="X" type="integer" min="-2.14748E9" max="2.14748E9" units="cm"/>
+          <inkml:channel name="Y" type="integer" min="-2.14748E9" max="2.14748E9" units="cm"/>
+          <inkml:channel name="F" type="integer" max="32767" units="dev"/>
+        </inkml:traceFormat>
+        <inkml:channelProperties>
+          <inkml:channelProperty channel="X" name="resolution" value="1000" units="1/cm"/>
+          <inkml:channelProperty channel="Y" name="resolution" value="1000" units="1/cm"/>
+          <inkml:channelProperty channel="F" name="resolution" value="0" units="1/dev"/>
+        </inkml:channelProperties>
+      </inkml:inkSource>
+      <inkml:timestamp xml:id="ts0" timeString="2022-04-14T08:40:12.068"/>
+    </inkml:context>
+    <inkml:brush xml:id="br0">
+      <inkml:brushProperty name="width" value="0.025" units="cm"/>
+      <inkml:brushProperty name="height" value="0.025" units="cm"/>
+      <inkml:brushProperty name="color" value="#E71224"/>
+    </inkml:brush>
+  </inkml:definitions>
+  <inkml:trace contextRef="#ctx0" brushRef="#br0">1 1 9418,'0'0'6873,"0"0"-6873,0 0-5625</inkml:trace>
+</inkml:ink>
+</file>
+
+<file path=word/ink/ink7.xml><?xml version="1.0" encoding="utf-8"?>
+<inkml:ink xmlns:inkml="http://www.w3.org/2003/InkML">
+  <inkml:definitions>
+    <inkml:context xml:id="ctx0">
+      <inkml:inkSource xml:id="inkSrc0">
+        <inkml:traceFormat>
+          <inkml:channel name="X" type="integer" min="-2.14748E9" max="2.14748E9" units="cm"/>
+          <inkml:channel name="Y" type="integer" min="-2.14748E9" max="2.14748E9" units="cm"/>
+          <inkml:channel name="F" type="integer" max="32767" units="dev"/>
+        </inkml:traceFormat>
+        <inkml:channelProperties>
+          <inkml:channelProperty channel="X" name="resolution" value="1000" units="1/cm"/>
+          <inkml:channelProperty channel="Y" name="resolution" value="1000" units="1/cm"/>
+          <inkml:channelProperty channel="F" name="resolution" value="0" units="1/dev"/>
+        </inkml:channelProperties>
+      </inkml:inkSource>
+      <inkml:timestamp xml:id="ts0" timeString="2022-04-14T08:40:05.665"/>
+    </inkml:context>
+    <inkml:brush xml:id="br0">
+      <inkml:brushProperty name="width" value="0.025" units="cm"/>
+      <inkml:brushProperty name="height" value="0.025" units="cm"/>
+      <inkml:brushProperty name="color" value="#E71224"/>
+    </inkml:brush>
+  </inkml:definitions>
+  <inkml:trace contextRef="#ctx0" brushRef="#br0">1 94 18147,'0'0'1877,"0"0"-1222,0 0-430,0 0 226,0 0-58,1 12-133,16 140 577,-11-83-824,13 108-2983,-16-231-5012,13 11 5484,-14 40 2749,0 1-1,0 0 1,0 0 0,0 0-1,0 0 1,0 0 0,0 0-1,1 0 1,-1 1 0,1-1-1,-1 1 1,1 0 0,0 0-1,-1 0 1,1 0 0,0 0 0,0 1-1,0-1 1,-1 1 0,1-1-1,0 1 1,0 0 0,0 0-251,-2 1 26,0 0-1,0 0 1,0 0 0,-1 0 0,1 0 0,0-1 0,-1 1 0,1 0 0,0 1 0,-1-1 0,1 0-1,-1 0 1,0 0 0,1 0 0,-1 0 0,0 0 0,0 0 0,0 1 0,0-1 0,0 0 0,0 0-1,0 0 1,0 0 0,0 1 0,0-1 0,-1 0 0,1 0 0,0 0 0,-1 0 0,1 0 0,-1 0-1,0 0 1,1 0 0,-1 0 0,0 0 0,1 0 0,-1 0 0,0 0 0,0 0 0,0 0-26,-2 2-204,-1 0 0,1 0 0,-1 0 0,1 0 0,-1 0 0,0-1 1,0 0-1,0 0 0,-1 0 0,1 0 0,0-1 0,-1 1 0,1-1 1,-2 0 203,-8 1-2202</inkml:trace>
+  <inkml:trace contextRef="#ctx0" brushRef="#br0" timeOffset="520.97">170 371 5753,'0'0'5280,"0"0"-2857,0 0-944,0 0-503,3 6-348,11 21-23,-8 23-242,9-50-2802,24-52 183,-36 48 2050,23-39-5004,-18 13 8684,-15 26 1364,-9 10-3234,12-3-1431,1-1-1,0 1 0,0 0 1,0 0-1,0 1 0,0-1 1,1 0-1,-1 1 1,1 0-1,0-1 0,0 1 1,0 0-1,1 0 0,-1 0 1,1 0-1,0 2-172,0-3 4,1-1 0,0 0 0,-1 0-1,1 0 1,0 1 0,0-1 0,1 0 0,-1 0 0,0 0 0,1 1-1,-1-1 1,1 0 0,0 0 0,0 0 0,-1 0 0,1 0 0,1 0-1,-1 0 1,0 0 0,0-1 0,1 1 0,-1 0 0,1-1 0,-1 1-1,1-1 1,0 1 0,0-1 0,0 0 0,-1 0 0,1 0-1,0 0 1,1 0-4,0 1-112,0-1 1,-1 0-1,1 0 0,0 0 0,0-1 0,0 1 0,-1-1 0,1 0 1,0 1-1,0-1 0,0 0 0,0-1 0,0 1 0,0 0 0,0-1 1,-1 0-1,1 0 0,0 0 0,0 0 0,-1 0 0,3-1 112,26-33-2916,-18 16-2002</inkml:trace>
+  <inkml:trace contextRef="#ctx0" brushRef="#br0" timeOffset="719.881">382 180 13834,'0'0'4169,"0"0"-2816,0 0-801,0 0-104,0 0 128,-3 57 40,3-33-472,8 2-136,-2 1-8,1 0-240,1-3 48,-2-4-352,-2-2-184,1-4 136,-4-6-777,-1-7-111,0-1-2305,0-1-3032</inkml:trace>
+  <inkml:trace contextRef="#ctx0" brushRef="#br0" timeOffset="909.009">379 342 14323,'0'0'4016,"0"0"-2783,0 0-321,0 0-240,0 0-472,0 0 48,0 0-88,46 0-112,-30 0-48,1 0-488,-2-1-256,-1-2-848,-5-2-1193,-3 2-7041</inkml:trace>
+  <inkml:trace contextRef="#ctx0" brushRef="#br0" timeOffset="1098.862">132 293 16779,'0'0'2673,"0"0"-1937,0 0-728,0 0-16,0 0-880,0 0-1193,0 0-5320</inkml:trace>
+  <inkml:trace contextRef="#ctx0" brushRef="#br0" timeOffset="1303.794">227 249 14091,'0'0'4673,"0"0"-3209,0 0-1144,0 0 192,0 0-272,0 0 40,0 0 56,55-27-264,-43 24 48,-1 2 200,-4 1-248,-1 0-72,-3 0-40,0 0-448,-1 0-272,-2 0-480,0 0-849,0 0-3032</inkml:trace>
+  <inkml:trace contextRef="#ctx0" brushRef="#br0" timeOffset="1532.858">274 0 17883,'0'0'3721,"0"0"-2729,0 0-656,0 0-88,0 0-248,0 0-136,0 39-488,0 3-952,2-3-1417,-2 0-8297</inkml:trace>
+</inkml:ink>
+</file>
+
+<file path=word/ink/ink8.xml><?xml version="1.0" encoding="utf-8"?>
+<inkml:ink xmlns:inkml="http://www.w3.org/2003/InkML">
+  <inkml:definitions>
+    <inkml:context xml:id="ctx0">
+      <inkml:inkSource xml:id="inkSrc0">
+        <inkml:traceFormat>
+          <inkml:channel name="X" type="integer" min="-2.14748E9" max="2.14748E9" units="cm"/>
+          <inkml:channel name="Y" type="integer" min="-2.14748E9" max="2.14748E9" units="cm"/>
+          <inkml:channel name="F" type="integer" max="32767" units="dev"/>
+        </inkml:traceFormat>
+        <inkml:channelProperties>
+          <inkml:channelProperty channel="X" name="resolution" value="1000" units="1/cm"/>
+          <inkml:channelProperty channel="Y" name="resolution" value="1000" units="1/cm"/>
+          <inkml:channelProperty channel="F" name="resolution" value="0" units="1/dev"/>
+        </inkml:channelProperties>
+      </inkml:inkSource>
+      <inkml:timestamp xml:id="ts0" timeString="2022-04-14T08:40:03.852"/>
+    </inkml:context>
+    <inkml:brush xml:id="br0">
+      <inkml:brushProperty name="width" value="0.025" units="cm"/>
+      <inkml:brushProperty name="height" value="0.025" units="cm"/>
+      <inkml:brushProperty name="color" value="#E71224"/>
+    </inkml:brush>
+  </inkml:definitions>
+  <inkml:trace contextRef="#ctx0" brushRef="#br0">1 29 16779,'0'0'2342,"0"0"-1320,0 0-692,0 0-126,0 9 18,10 80-276,2-44-1470,-7-52-905,-5 0 2397,0-1 0,1 1-1,0 0 1,0 0 0,1-1-1,-1 1 1,2 0 0,-1 1-1,1-1 1,0 0 0,1 1-1,1-3 33,-5 8 54,1 0 0,-1 1 0,0-1-1,1 0 1,0 1 0,-1-1 0,1 0-1,-1 1 1,1-1 0,0 1 0,-1-1-1,1 1 1,0-1 0,-1 1 0,1-1 0,0 1-1,0 0 1,0 0 0,-1-1 0,1 1-1,0 0 1,0 0 0,0 0 0,0 0-1,-1 0 1,1 0 0,0 0 0,0 0-1,0 0 1,0 0 0,0 0 0,-1 1-1,1-1 1,0 0 0,0 1 0,-1-1 0,1 0-1,0 1 1,0-1 0,-1 1 0,1-1-1,0 1 1,-1 0 0,1-1 0,0 2-54,20 32 941,-7 1-3616,-13-37-1145,4-13 3143,-4 11 818,0 0-1,0-1 1,0 1 0,1 0 0,-1 0 0,1 0 0,0 0 0,1 0-1,-1 0 1,0 0 0,1 1 0,0-1 0,0 1 0,0 0 0,3-3-141,-5 6 68,0-1 0,0 1 1,0-1-1,0 1 1,0-1-1,0 1 1,0 0-1,0 0 0,0-1 1,0 1-1,0 0 1,0 0-1,0 0 0,0 0 1,1 0-1,-1 0 1,0 0-1,0 1 0,0-1 1,0 0-1,0 1 1,0-1-1,0 0 0,0 1 1,0 0-1,-1-1 1,1 1-1,0-1 0,0 1 1,0 0-1,0-1 1,-1 1-1,1 0 1,0 0-69,20 34-1673,-15-24-1525,-3-5-4166</inkml:trace>
+  <inkml:trace contextRef="#ctx0" brushRef="#br0" timeOffset="445.249">341 1 14267,'0'0'2765,"0"0"-1175,0 0-629,-10 2-279,-28 10-118,36-12-506,-1 1 0,1 0 0,0 0 0,-1-1-1,1 1 1,0 0 0,0 1 0,-1-1 0,1 0-1,0 1 1,1-1 0,-1 1 0,0 0 0,0-1-1,1 1 1,-1 0 0,1 0 0,-1 0 0,1 0-1,0 0 1,0 1 0,0-1 0,0 0 0,0 0-1,0 1 1,1-1 0,-1 1 0,1-1 0,-1 1-1,1-1 1,0 0 0,0 1 0,0-1 0,1 1-58,0-2-70,-1 1 0,1-1 0,0 0 0,0 0 0,0 1 1,0-1-1,1 0 0,-1 0 0,0 0 0,0 0 0,1-1 1,-1 1-1,1 0 0,-1 0 0,0-1 0,1 1 0,-1-1 0,1 1 1,-1-1-1,1 0 0,0 0 0,-1 1 0,1-1 0,-1 0 1,1 0-1,-1-1 0,1 1 0,0 0 0,-1 0 0,1-1 0,-1 1 1,1-1-1,-1 0 0,0 1 0,1-1 0,-1 0 0,1 0 1,-1 1-1,0-1 70,3-3-386,0 1-1,-1 0 1,1-1 0,-1 0 0,0 0 0,0 0 0,0 0 0,0 0 0,-1-1-1,0 1 1,0-1 386,3-21 2304,-5 37 726,-1-8-2969,1 0 1,0 0-1,0 0 0,0 0 1,0 0-1,1 0 0,-1 0 0,1 0 1,-1 0-1,1-1 0,0 1 0,0 0 1,1 0-1,-1-1 0,0 1 0,1-1 1,0 1-1,1 1-61,-3-3-104,1 0 0,-1-1 0,1 1 0,-1 0 0,1-1 0,-1 1 0,1 0 0,-1-1 1,1 1-1,0-1 0,-1 1 0,1-1 0,0 1 0,0-1 0,-1 1 0,1-1 0,0 0 0,0 0 0,-1 1 0,1-1 0,0 0 0,0 0 0,0 0 0,-1 0 0,1 0 1,0 0-1,0 0 0,0 0 0,0 0 0,-1 0 0,1 0 0,0-1 0,0 1 0,0 0 0,-1 0 0,1-1 0,0 1 0,0-1 0,-1 1 0,1-1 0,0 1 1,-1-1-1,1 1 0,-1-1 0,1 0 0,-1 1 0,1-1 0,-1 0 0,1 1 0,0-2 104,4-9-4685</inkml:trace>
+</inkml:ink>
+</file>
+
+<file path=word/ink/ink9.xml><?xml version="1.0" encoding="utf-8"?>
+<inkml:ink xmlns:inkml="http://www.w3.org/2003/InkML">
+  <inkml:definitions>
+    <inkml:context xml:id="ctx0">
+      <inkml:inkSource xml:id="inkSrc0">
+        <inkml:traceFormat>
+          <inkml:channel name="X" type="integer" min="-2.14748E9" max="2.14748E9" units="cm"/>
+          <inkml:channel name="Y" type="integer" min="-2.14748E9" max="2.14748E9" units="cm"/>
+          <inkml:channel name="F" type="integer" max="32767" units="dev"/>
+        </inkml:traceFormat>
+        <inkml:channelProperties>
+          <inkml:channelProperty channel="X" name="resolution" value="1000" units="1/cm"/>
+          <inkml:channelProperty channel="Y" name="resolution" value="1000" units="1/cm"/>
+          <inkml:channelProperty channel="F" name="resolution" value="0" units="1/dev"/>
+        </inkml:channelProperties>
+      </inkml:inkSource>
+      <inkml:timestamp xml:id="ts0" timeString="2022-04-14T08:40:02.039"/>
+    </inkml:context>
+    <inkml:brush xml:id="br0">
+      <inkml:brushProperty name="width" value="0.025" units="cm"/>
+      <inkml:brushProperty name="height" value="0.025" units="cm"/>
+      <inkml:brushProperty name="color" value="#E71224"/>
+    </inkml:brush>
+  </inkml:definitions>
+  <inkml:trace contextRef="#ctx0" brushRef="#br0">58 381 14603,'0'0'2711,"0"0"-1358,0 0-844,0 0-98,0 0 70,0 0 262,-6-1-403,-23-3-295,29 5-45,-1-1 0,0 0 0,1 0 1,-1 0-1,0 0 0,1 1 0,-1-1 0,1 0 0,-1 0 1,0 1-1,1-1 0,-1 1 0,1-1 0,-1 1 0,1-1 1,-1 0-1,1 1 0,-1 0 0,1-1 0,0 1 0,-1-1 1,1 1-1,0-1 0,-1 1 0,1 0 0,0-1 0,0 1 0,0 0 1,-1-1-1,1 1 0,0 0 0,0-1 0,0 1 0,0 0 0,0 2 15,-2 0-23,1 0 1,0 0-1,0 0 0,0 0 0,0 0 1,0 0-1,1 0 0,0 1 1,-1-1-1,1 0 0,0 0 1,1 1-1,-1-1 0,0 0 0,1 0 1,0 0-1,0 0 0,0 0 1,0 0-1,0 0 0,1 0 1,-1 0-1,1 0 0,0-1 0,0 1 1,0 0-1,0-1 0,0 0 1,0 0-1,1 1 0,-1-1 1,1 0-1,0-1 0,-1 1 0,1 0 1,2 0 7,1-2-42,-1-1 1,1 1 0,0-1 0,-1 0 0,1 0 0,-1-1-1,1 1 1,-1-1 0,0 0 0,0-1 0,0 0 0,0 1-1,0-1 1,0-1 0,-1 1 0,0-1 0,1 0-1,-1 0 1,-1 0 0,1 0 0,-1-1 0,1 1 0,-1-1-1,-1 0 1,1 0 0,1-3 41,20-38-60,-1-1 0,-2-2-1,-3 0 1,-2 0 0,3-19 60,-12 42-63,3-31 59,-11 56 14,0-1-1,1 1 1,-1-1-1,0 1 1,0-1 0,0 1-1,0-1 1,-1 1-1,1 0 1,0 0 0,0 0-1,-1-1 1,1 1 0,-1 0-1,1 1 1,-1-1-1,1 0 1,-1 0 0,0 1-1,1-1 1,-1 1-1,0-1 1,1 1 0,-1 0-1,0 0 1,0-1-1,1 1 1,-1 0 0,0 1-1,0-1 1,1 0-1,-1 0 1,0 1 0,1-1-1,-1 1 1,0 0-1,1-1 1,-1 1 0,0 1-10,-4 1 18,1 1 1,0 0 0,0 0-1,1 0 1,-1 1 0,1-1-1,0 1 1,0 0 0,1 1-1,-1-1 1,1 0 0,0 1-1,1 0 1,-1 0 0,1 0-1,0 0 1,1 0 0,-1 0-1,1 0 1,0 2-19,0 27-104,1 1-1,1 0 1,2-1 0,2 0-1,1 0 1,2 0 0,1 0-1,7 15 105,-16-49-8,0 0 1,0-1-1,0 1 0,0-1 0,0 1 0,1 0 0,-1-1 0,0 1 0,0-1 0,0 1 0,1-1 0,-1 1 1,0-1-1,1 1 0,-1-1 0,0 1 0,1-1 0,-1 1 0,0-1 0,1 1 0,-1-1 0,1 0 0,-1 1 0,1-1 1,-1 0-1,1 1 0,-1-1 0,1 0 0,0 0 0,-1 1 0,1-1 0,-1 0 0,1 0 0,-1 0 0,1 0 1,0 0-1,-1 0 0,1 0 0,-1 0 0,1 0 0,0 0 0,-1 0 0,1 0 0,-1-1 0,1 1 0,-1 0 1,1 0-1,0-1 0,-1 1 0,1 0 0,-1 0 0,1-1 0,-1 1 0,0-1 0,1 1 0,-1 0 0,1-1 9,3-2 116,0 1 1,0 0-1,0 0 1,0 0-1,0 1 1,0 0 0,1-1-1,-1 2 1,0-1-1,1 0 1,-1 1 0,1 0-1,-1 0 1,1 0-1,-1 0 1,2 1-118,1 6-705,-6-7 599,-1 0 1,0 1-1,0-1 0,0 0 0,0 1 1,0-1-1,1 0 0,-1 1 0,0-1 0,0 0 1,0 0-1,1 1 0,-1-1 0,0 0 1,1 0-1,-1 1 0,0-1 0,1 0 0,-1 0 1,0 0-1,1 0 0,-1 1 0,0-1 1,1 0-1,-1 0 0,0 0 0,1 0 1,-1 0-1,0 0 0,1 0 0,-1 0 0,0 0 1,1 0-1,-1 0 0,1 0 0,-1 0 1,0 0-1,1 0 0,-1-1 0,0 1 1,1 0-1,-1 0 0,0 0 0,1-1 0,-1 1 1,0 0 105,61-94 3375,-61 94-3332,1 0 1,-1 0 0,1-1 0,-1 1 0,1 0 0,-1 1 0,1-1 0,-1 0 0,1 0 0,-1 0-1,1 0 1,-1 0 0,1 0 0,-1 1 0,1-1 0,-1 0 0,1 0 0,-1 1 0,1-1 0,-1 0 0,1 1-1,-1-1 1,0 1 0,1-1 0,-1 0 0,0 1 0,1-1 0,-1 1 0,0-1 0,0 1 0,1-1 0,-1 1-1,0-1 1,0 1 0,0-1 0,0 1 0,0-1 0,1 1 0,-1-1 0,0 1 0,0-1 0,0 1-1,-1 0 1,1-1 0,0 1 0,0-1 0,0 1 0,0 0-44,1 4 40,8 22-1624,-1-37 62,29-53 1652,-36 63-42,0 0-1,-1 0 0,1 1 1,-1-1-1,1 0 0,-1 1 1,1-1-1,-1 0 0,1 1 0,-1-1 1,1 1-1,-1-1 0,1 1 1,-1-1-1,1 1 0,-1-1 1,0 1-1,0-1 0,1 1 1,-1-1-1,0 1 0,0 0 1,1-1-1,-1 1 0,0 0 1,0-1-1,0 1 0,0 0 0,0-1 1,0 1-1,0-1 0,0 1 1,0 0-88,0 1 125,11 44-695,7-43-4907,-10-7 819</inkml:trace>
+  <inkml:trace contextRef="#ctx0" brushRef="#br0" timeOffset="739.621">636 289 16251,'0'0'2365,"0"0"-786,0 0-726,0 0-344,0 0-223,-7 0-146,-21-1-50,26 2-49,1-1 1,-1 0-1,0 0 0,1 1 0,-1-1 0,1 1 0,-1-1 1,1 1-1,-1 0 0,1-1 0,-1 1 0,1 0 0,0 0 1,-1 0-1,1 0 0,0 0 0,0 0 0,0 1 0,0-1 0,0 0 1,0 1-1,0-1 0,0 0 0,0 1 0,1-1 0,-1 1 1,1-1-1,-1 1 0,1 0 0,-1-1 0,1 2-41,-2 2 33,-3 38 398,5-42-473,0 0 0,0 0 0,0 0 0,0 0 0,0 1 0,0-1 0,0 0 0,1 0 0,-1 0 0,0 0 0,1 0 0,-1 0 0,1 0 0,-1 0 1,1 0-1,0 0 0,-1 0 0,1-1 0,0 1 0,-1 0 0,1 0 0,0 0 0,0-1 0,0 1 0,0-1 0,0 1 0,0 0 0,0-1 0,0 0 0,0 1 0,0-1 0,0 1 0,0-1 1,0 0-1,0 0 0,0 0 42,2 0-71,-1 0 1,0-1-1,1 1 1,-1-1-1,0 0 1,0 0-1,1 0 0,-1 0 1,0 0-1,0 0 1,0-1-1,0 1 1,0 0-1,-1-1 1,1 0-1,0 1 1,-1-1-1,1 0 1,-1 0-1,0 0 1,1 0-1,-1 0 1,0 0-1,0-1 71,20-56-3420,-17 38 4117,-3 20 553,-1 1 72,0 0-169,0 0-297,0 7-203,1-3-689,-1 0 0,1 0-1,0 0 1,1 0 0,-1 0 0,1 0-1,0 0 1,0 0 0,0 0-1,0-1 1,1 1 0,-1-1-1,1 0 1,0 0 0,0 0 0,0 0-1,0 0 1,1 0 36,-3-3-65,0 1 1,0-1-1,-1 0 0,1 0 1,0 0-1,0 1 0,-1-1 1,1 0-1,0 0 0,0 0 0,0 0 1,-1 0-1,1 0 0,0-1 1,0 1-1,-1 0 0,1 0 1,0 0-1,0-1 0,-1 1 1,1 0-1,0-1 0,-1 1 1,1-1-1,0 1 0,-1-1 0,1 1 1,-1-1-1,1 1 0,-1-1 1,1 0-1,-1 1 0,1-1 1,-1 0-1,0 1 0,1-1 1,-1 0-1,0 0 0,1 0 65,6-30-7300,-6 16-4505</inkml:trace>
+  <inkml:trace contextRef="#ctx0" brushRef="#br0" timeOffset="937.223">492 218 14075,'0'0'4689,"0"0"-3641,0 0-760,0 0-288,0 0 0,0 0 264,0 0-216,45-1 32,-37 6-72,-4 2 64,-2 3 264,-2 3 8,-2 3-176,-13 9-168,2-4-632,-1-2-2049</inkml:trace>
+</inkml:ink>
+</file>
+
 <file path=word/theme/theme1.xml><?xml version="1.0" encoding="utf-8"?>
 <a:theme xmlns:a="http://schemas.openxmlformats.org/drawingml/2006/main" name="Office Theme">
   <a:themeElements>
@@ -26388,7 +29285,7 @@
 </file>
 
 <file path=customXml/itemProps1.xml><?xml version="1.0" encoding="utf-8"?>
-<ds:datastoreItem xmlns:ds="http://schemas.openxmlformats.org/officeDocument/2006/customXml" ds:itemID="{D7CBBD0B-9238-4125-82D1-3AB5F5D39047}">
+<ds:datastoreItem xmlns:ds="http://schemas.openxmlformats.org/officeDocument/2006/customXml" ds:itemID="{3EDAEB01-46D5-4639-B00E-09150A8AB9A4}">
   <ds:schemaRefs>
     <ds:schemaRef ds:uri="http://schemas.openxmlformats.org/officeDocument/2006/bibliography"/>
   </ds:schemaRefs>

</xml_diff>